<commit_message>
V3: Edits during meeting 21/09/21
</commit_message>
<xml_diff>
--- a/2 Proof Reading and Review/LARA String Quartet No. 3 - Errata.docx
+++ b/2 Proof Reading and Review/LARA String Quartet No. 3 - Errata.docx
@@ -17,7 +17,7 @@
           <w:sz w:val="40"/>
           <w:szCs w:val="40"/>
         </w:rPr>
-        <w:t>William Cahn In Ancient Temple Gardens</w:t>
+        <w:t>LARA String Quartet No. 3</w:t>
       </w:r>
     </w:p>
     <w:p>
@@ -59,10 +59,10 @@
         <w:tblLook w:val="04A0" w:firstRow="1" w:lastRow="0" w:firstColumn="1" w:lastColumn="0" w:noHBand="0" w:noVBand="1"/>
       </w:tblPr>
       <w:tblGrid>
-        <w:gridCol w:w="2264"/>
-        <w:gridCol w:w="1291"/>
-        <w:gridCol w:w="3475"/>
-        <w:gridCol w:w="2264"/>
+        <w:gridCol w:w="1782"/>
+        <w:gridCol w:w="917"/>
+        <w:gridCol w:w="5016"/>
+        <w:gridCol w:w="1579"/>
       </w:tblGrid>
       <w:tr>
         <w:trPr>
@@ -184,7 +184,7 @@
                 <w:b/>
                 <w:bCs/>
               </w:rPr>
-              <w:t>Percussion</w:t>
+              <w:t>All</w:t>
             </w:r>
           </w:p>
         </w:tc>
@@ -207,7 +207,7 @@
                 <w:b/>
                 <w:bCs/>
               </w:rPr>
-              <w:t>150 (and others)</w:t>
+              <w:t>All</w:t>
             </w:r>
           </w:p>
         </w:tc>
@@ -229,7 +229,172 @@
                 <w:b/>
                 <w:bCs/>
               </w:rPr>
-              <w:t>Note values in the xylophone idea do not tally with metrical value of the bar – musical intent is ambiguous</w:t>
+              <w:t>For fermatas and duration, I think it’s better if we put on all staves. We will do the same for fermatas at the end of the bar.</w:t>
+            </w:r>
+          </w:p>
+          <w:p>
+            <w:pPr>
+              <w:rPr>
+                <w:rFonts w:ascii="Times" w:hAnsi="Times"/>
+                <w:b/>
+                <w:bCs/>
+              </w:rPr>
+            </w:pPr>
+            <w:proofErr w:type="spellStart"/>
+            <w:r>
+              <w:rPr>
+                <w:rFonts w:ascii="Times" w:hAnsi="Times"/>
+                <w:b/>
+                <w:bCs/>
+              </w:rPr>
+              <w:t>Eg.</w:t>
+            </w:r>
+            <w:proofErr w:type="spellEnd"/>
+            <w:r>
+              <w:rPr>
+                <w:rFonts w:ascii="Times" w:hAnsi="Times"/>
+                <w:b/>
+                <w:bCs/>
+              </w:rPr>
+              <w:t xml:space="preserve"> What do you think?</w:t>
+            </w:r>
+            <w:r>
+              <w:rPr>
+                <w:rFonts w:ascii="Times" w:hAnsi="Times"/>
+                <w:b/>
+                <w:bCs/>
+              </w:rPr>
+              <w:drawing>
+                <wp:inline distT="0" distB="0" distL="0" distR="0" wp14:anchorId="65B43D7C" wp14:editId="49462BBD">
+                  <wp:extent cx="3048490" cy="1942374"/>
+                  <wp:effectExtent l="0" t="0" r="0" b="1270"/>
+                  <wp:docPr id="1" name="Picture 1"/>
+                  <wp:cNvGraphicFramePr>
+                    <a:graphicFrameLocks xmlns:a="http://schemas.openxmlformats.org/drawingml/2006/main" noChangeAspect="1"/>
+                  </wp:cNvGraphicFramePr>
+                  <a:graphic xmlns:a="http://schemas.openxmlformats.org/drawingml/2006/main">
+                    <a:graphicData uri="http://schemas.openxmlformats.org/drawingml/2006/picture">
+                      <pic:pic xmlns:pic="http://schemas.openxmlformats.org/drawingml/2006/picture">
+                        <pic:nvPicPr>
+                          <pic:cNvPr id="1" name=""/>
+                          <pic:cNvPicPr/>
+                        </pic:nvPicPr>
+                        <pic:blipFill>
+                          <a:blip r:embed="rId4"/>
+                          <a:stretch>
+                            <a:fillRect/>
+                          </a:stretch>
+                        </pic:blipFill>
+                        <pic:spPr>
+                          <a:xfrm>
+                            <a:off x="0" y="0"/>
+                            <a:ext cx="3056412" cy="1947421"/>
+                          </a:xfrm>
+                          <a:prstGeom prst="rect">
+                            <a:avLst/>
+                          </a:prstGeom>
+                        </pic:spPr>
+                      </pic:pic>
+                    </a:graphicData>
+                  </a:graphic>
+                </wp:inline>
+              </w:drawing>
+            </w:r>
+          </w:p>
+        </w:tc>
+        <w:tc>
+          <w:tcPr>
+            <w:tcW w:w="2264" w:type="dxa"/>
+          </w:tcPr>
+          <w:p>
+            <w:pPr>
+              <w:jc w:val="center"/>
+              <w:rPr>
+                <w:rFonts w:ascii="Times" w:hAnsi="Times"/>
+                <w:b/>
+                <w:bCs/>
+              </w:rPr>
+            </w:pPr>
+          </w:p>
+        </w:tc>
+      </w:tr>
+      <w:tr>
+        <w:trPr>
+          <w:trHeight w:val="1427"/>
+        </w:trPr>
+        <w:tc>
+          <w:tcPr>
+            <w:tcW w:w="2264" w:type="dxa"/>
+          </w:tcPr>
+          <w:p>
+            <w:pPr>
+              <w:jc w:val="center"/>
+              <w:rPr>
+                <w:rFonts w:ascii="Times" w:hAnsi="Times"/>
+                <w:b/>
+                <w:bCs/>
+              </w:rPr>
+            </w:pPr>
+            <w:r>
+              <w:rPr>
+                <w:rFonts w:ascii="Times" w:hAnsi="Times"/>
+                <w:b/>
+                <w:bCs/>
+              </w:rPr>
+              <w:t>Violin I</w:t>
+            </w:r>
+          </w:p>
+        </w:tc>
+        <w:tc>
+          <w:tcPr>
+            <w:tcW w:w="1291" w:type="dxa"/>
+          </w:tcPr>
+          <w:p>
+            <w:pPr>
+              <w:jc w:val="center"/>
+              <w:rPr>
+                <w:rFonts w:ascii="Times" w:hAnsi="Times"/>
+                <w:b/>
+                <w:bCs/>
+              </w:rPr>
+            </w:pPr>
+            <w:r>
+              <w:rPr>
+                <w:rFonts w:ascii="Times" w:hAnsi="Times"/>
+                <w:b/>
+                <w:bCs/>
+              </w:rPr>
+              <w:t>8 2’</w:t>
+            </w:r>
+          </w:p>
+        </w:tc>
+        <w:tc>
+          <w:tcPr>
+            <w:tcW w:w="3475" w:type="dxa"/>
+          </w:tcPr>
+          <w:p>
+            <w:pPr>
+              <w:rPr>
+                <w:rFonts w:ascii="Times" w:hAnsi="Times"/>
+                <w:b/>
+                <w:bCs/>
+              </w:rPr>
+            </w:pPr>
+            <w:r>
+              <w:rPr>
+                <w:rFonts w:ascii="Times" w:hAnsi="Times"/>
+                <w:b/>
+                <w:bCs/>
+              </w:rPr>
+              <w:t xml:space="preserve">Should the grace notes be slurred to the first note, same for end of the bar. </w:t>
+            </w:r>
+            <w:r>
+              <w:rPr>
+                <w:rFonts w:ascii="Times" w:hAnsi="Times"/>
+                <w:b/>
+                <w:bCs/>
+              </w:rPr>
+              <w:t xml:space="preserve">We added arco also. </w:t>
             </w:r>
           </w:p>
         </w:tc>
@@ -331,14 +496,6 @@
                 <w:bCs/>
               </w:rPr>
             </w:pPr>
-            <w:r>
-              <w:rPr>
-                <w:rFonts w:ascii="Times" w:hAnsi="Times"/>
-                <w:b/>
-                <w:bCs/>
-              </w:rPr>
-              <w:t>Percussion</w:t>
-            </w:r>
           </w:p>
         </w:tc>
         <w:tc>
@@ -354,14 +511,6 @@
                 <w:bCs/>
               </w:rPr>
             </w:pPr>
-            <w:r>
-              <w:rPr>
-                <w:rFonts w:ascii="Times" w:hAnsi="Times"/>
-                <w:b/>
-                <w:bCs/>
-              </w:rPr>
-              <w:t>General</w:t>
-            </w:r>
           </w:p>
         </w:tc>
         <w:tc>
@@ -377,50 +526,6 @@
                 <w:bCs/>
               </w:rPr>
             </w:pPr>
-            <w:r>
-              <w:rPr>
-                <w:rFonts w:ascii="Times" w:hAnsi="Times"/>
-                <w:b/>
-                <w:bCs/>
-              </w:rPr>
-              <w:t xml:space="preserve">Standardisation of abbreviations: L.H or </w:t>
-            </w:r>
-            <w:proofErr w:type="spellStart"/>
-            <w:r>
-              <w:rPr>
-                <w:rFonts w:ascii="Times" w:hAnsi="Times"/>
-                <w:b/>
-                <w:bCs/>
-              </w:rPr>
-              <w:t>l.h</w:t>
-            </w:r>
-            <w:proofErr w:type="spellEnd"/>
-            <w:r>
-              <w:rPr>
-                <w:rFonts w:ascii="Times" w:hAnsi="Times"/>
-                <w:b/>
-                <w:bCs/>
-              </w:rPr>
-              <w:t xml:space="preserve">. or </w:t>
-            </w:r>
-            <w:proofErr w:type="spellStart"/>
-            <w:r>
-              <w:rPr>
-                <w:rFonts w:ascii="Times" w:hAnsi="Times"/>
-                <w:b/>
-                <w:bCs/>
-              </w:rPr>
-              <w:t>lh</w:t>
-            </w:r>
-            <w:proofErr w:type="spellEnd"/>
-            <w:r>
-              <w:rPr>
-                <w:rFonts w:ascii="Times" w:hAnsi="Times"/>
-                <w:b/>
-                <w:bCs/>
-              </w:rPr>
-              <w:t xml:space="preserve">? All three forms appear </w:t>
-            </w:r>
           </w:p>
         </w:tc>
         <w:tc>
@@ -542,14 +647,6 @@
                 <w:bCs/>
               </w:rPr>
             </w:pPr>
-            <w:r>
-              <w:rPr>
-                <w:rFonts w:ascii="Times" w:hAnsi="Times"/>
-                <w:b/>
-                <w:bCs/>
-              </w:rPr>
-              <w:t>Piano</w:t>
-            </w:r>
           </w:p>
         </w:tc>
         <w:tc>
@@ -565,14 +662,6 @@
                 <w:bCs/>
               </w:rPr>
             </w:pPr>
-            <w:r>
-              <w:rPr>
-                <w:rFonts w:ascii="Times" w:hAnsi="Times"/>
-                <w:b/>
-                <w:bCs/>
-              </w:rPr>
-              <w:t>15</w:t>
-            </w:r>
           </w:p>
         </w:tc>
         <w:tc>
@@ -587,690 +676,6 @@
                 <w:bCs/>
               </w:rPr>
             </w:pPr>
-            <w:r>
-              <w:rPr>
-                <w:rFonts w:ascii="Times" w:hAnsi="Times"/>
-                <w:b/>
-                <w:bCs/>
-              </w:rPr>
-              <w:t>Should the dynamic markings apply to both hands, and thus be placed in the middle of the two staves?</w:t>
-            </w:r>
-          </w:p>
-        </w:tc>
-        <w:tc>
-          <w:tcPr>
-            <w:tcW w:w="2264" w:type="dxa"/>
-          </w:tcPr>
-          <w:p>
-            <w:pPr>
-              <w:jc w:val="center"/>
-              <w:rPr>
-                <w:rFonts w:ascii="Times" w:hAnsi="Times"/>
-                <w:b/>
-                <w:bCs/>
-              </w:rPr>
-            </w:pPr>
-          </w:p>
-        </w:tc>
-      </w:tr>
-      <w:tr>
-        <w:trPr>
-          <w:trHeight w:val="3002"/>
-        </w:trPr>
-        <w:tc>
-          <w:tcPr>
-            <w:tcW w:w="2264" w:type="dxa"/>
-          </w:tcPr>
-          <w:p>
-            <w:pPr>
-              <w:jc w:val="center"/>
-              <w:rPr>
-                <w:rFonts w:ascii="Times" w:hAnsi="Times"/>
-                <w:b/>
-                <w:bCs/>
-              </w:rPr>
-            </w:pPr>
-            <w:r>
-              <w:rPr>
-                <w:rFonts w:ascii="Times" w:hAnsi="Times"/>
-                <w:b/>
-                <w:bCs/>
-              </w:rPr>
-              <w:t>Percussion</w:t>
-            </w:r>
-          </w:p>
-        </w:tc>
-        <w:tc>
-          <w:tcPr>
-            <w:tcW w:w="1291" w:type="dxa"/>
-          </w:tcPr>
-          <w:p>
-            <w:pPr>
-              <w:jc w:val="center"/>
-              <w:rPr>
-                <w:rFonts w:ascii="Times" w:hAnsi="Times"/>
-                <w:b/>
-                <w:bCs/>
-              </w:rPr>
-            </w:pPr>
-            <w:r>
-              <w:rPr>
-                <w:rFonts w:ascii="Times" w:hAnsi="Times"/>
-                <w:b/>
-                <w:bCs/>
-              </w:rPr>
-              <w:t>151-162</w:t>
-            </w:r>
-          </w:p>
-        </w:tc>
-        <w:tc>
-          <w:tcPr>
-            <w:tcW w:w="3475" w:type="dxa"/>
-          </w:tcPr>
-          <w:p>
-            <w:pPr>
-              <w:rPr>
-                <w:rFonts w:ascii="Times" w:hAnsi="Times"/>
-                <w:b/>
-                <w:bCs/>
-              </w:rPr>
-            </w:pPr>
-            <w:proofErr w:type="spellStart"/>
-            <w:r>
-              <w:rPr>
-                <w:rFonts w:ascii="Times" w:hAnsi="Times"/>
-                <w:b/>
-                <w:bCs/>
-              </w:rPr>
-              <w:t>Anklung</w:t>
-            </w:r>
-            <w:proofErr w:type="spellEnd"/>
-            <w:r>
-              <w:rPr>
-                <w:rFonts w:ascii="Times" w:hAnsi="Times"/>
-                <w:b/>
-                <w:bCs/>
-              </w:rPr>
-              <w:t xml:space="preserve"> and Wooden Rattle note value</w:t>
-            </w:r>
-            <w:r>
-              <w:rPr>
-                <w:rFonts w:ascii="Times" w:hAnsi="Times"/>
-                <w:b/>
-                <w:bCs/>
-              </w:rPr>
-              <w:t>s and placements</w:t>
-            </w:r>
-            <w:r>
-              <w:rPr>
-                <w:rFonts w:ascii="Times" w:hAnsi="Times"/>
-                <w:b/>
-                <w:bCs/>
-              </w:rPr>
-              <w:t xml:space="preserve"> not precise – is this intentional</w:t>
-            </w:r>
-            <w:r>
-              <w:rPr>
-                <w:rFonts w:ascii="Times" w:hAnsi="Times"/>
-                <w:b/>
-                <w:bCs/>
-              </w:rPr>
-              <w:t xml:space="preserve"> for an ad lib feel? </w:t>
-            </w:r>
-          </w:p>
-          <w:p>
-            <w:pPr>
-              <w:jc w:val="center"/>
-              <w:rPr>
-                <w:rFonts w:ascii="Times" w:hAnsi="Times"/>
-                <w:b/>
-                <w:bCs/>
-              </w:rPr>
-            </w:pPr>
-          </w:p>
-        </w:tc>
-        <w:tc>
-          <w:tcPr>
-            <w:tcW w:w="2264" w:type="dxa"/>
-          </w:tcPr>
-          <w:p>
-            <w:pPr>
-              <w:jc w:val="center"/>
-              <w:rPr>
-                <w:rFonts w:ascii="Times" w:hAnsi="Times"/>
-                <w:b/>
-                <w:bCs/>
-              </w:rPr>
-            </w:pPr>
-            <w:r>
-              <w:rPr>
-                <w:rFonts w:ascii="Times" w:hAnsi="Times"/>
-                <w:b/>
-                <w:bCs/>
-                <w:noProof/>
-              </w:rPr>
-              <w:drawing>
-                <wp:anchor distT="0" distB="0" distL="114300" distR="114300" simplePos="0" relativeHeight="251658240" behindDoc="0" locked="0" layoutInCell="1" allowOverlap="1" wp14:anchorId="54D911E5" wp14:editId="5A4129D8">
-                  <wp:simplePos x="0" y="0"/>
-                  <wp:positionH relativeFrom="column">
-                    <wp:posOffset>-2225257</wp:posOffset>
-                  </wp:positionH>
-                  <wp:positionV relativeFrom="paragraph">
-                    <wp:posOffset>834462</wp:posOffset>
-                  </wp:positionV>
-                  <wp:extent cx="3539352" cy="694481"/>
-                  <wp:effectExtent l="0" t="0" r="4445" b="0"/>
-                  <wp:wrapNone/>
-                  <wp:docPr id="1" name="Picture 1" descr="Diagram, schematic&#10;&#10;Description automatically generated"/>
-                  <wp:cNvGraphicFramePr>
-                    <a:graphicFrameLocks xmlns:a="http://schemas.openxmlformats.org/drawingml/2006/main" noChangeAspect="1"/>
-                  </wp:cNvGraphicFramePr>
-                  <a:graphic xmlns:a="http://schemas.openxmlformats.org/drawingml/2006/main">
-                    <a:graphicData uri="http://schemas.openxmlformats.org/drawingml/2006/picture">
-                      <pic:pic xmlns:pic="http://schemas.openxmlformats.org/drawingml/2006/picture">
-                        <pic:nvPicPr>
-                          <pic:cNvPr id="1" name="Picture 1" descr="Diagram, schematic&#10;&#10;Description automatically generated"/>
-                          <pic:cNvPicPr/>
-                        </pic:nvPicPr>
-                        <pic:blipFill rotWithShape="1">
-                          <a:blip r:embed="rId4" cstate="print">
-                            <a:extLst>
-                              <a:ext uri="{28A0092B-C50C-407E-A947-70E740481C1C}">
-                                <a14:useLocalDpi xmlns:a14="http://schemas.microsoft.com/office/drawing/2010/main" val="0"/>
-                              </a:ext>
-                            </a:extLst>
-                          </a:blip>
-                          <a:srcRect r="2762"/>
-                          <a:stretch/>
-                        </pic:blipFill>
-                        <pic:spPr bwMode="auto">
-                          <a:xfrm>
-                            <a:off x="0" y="0"/>
-                            <a:ext cx="3539352" cy="694481"/>
-                          </a:xfrm>
-                          <a:prstGeom prst="rect">
-                            <a:avLst/>
-                          </a:prstGeom>
-                          <a:ln>
-                            <a:noFill/>
-                          </a:ln>
-                          <a:extLst>
-                            <a:ext uri="{53640926-AAD7-44D8-BBD7-CCE9431645EC}">
-                              <a14:shadowObscured xmlns:a14="http://schemas.microsoft.com/office/drawing/2010/main"/>
-                            </a:ext>
-                          </a:extLst>
-                        </pic:spPr>
-                      </pic:pic>
-                    </a:graphicData>
-                  </a:graphic>
-                  <wp14:sizeRelH relativeFrom="page">
-                    <wp14:pctWidth>0</wp14:pctWidth>
-                  </wp14:sizeRelH>
-                  <wp14:sizeRelV relativeFrom="page">
-                    <wp14:pctHeight>0</wp14:pctHeight>
-                  </wp14:sizeRelV>
-                </wp:anchor>
-              </w:drawing>
-            </w:r>
-          </w:p>
-        </w:tc>
-      </w:tr>
-      <w:tr>
-        <w:trPr>
-          <w:trHeight w:val="363"/>
-        </w:trPr>
-        <w:tc>
-          <w:tcPr>
-            <w:tcW w:w="2264" w:type="dxa"/>
-          </w:tcPr>
-          <w:p>
-            <w:pPr>
-              <w:jc w:val="center"/>
-              <w:rPr>
-                <w:rFonts w:ascii="Times" w:hAnsi="Times"/>
-                <w:b/>
-                <w:bCs/>
-              </w:rPr>
-            </w:pPr>
-            <w:r>
-              <w:rPr>
-                <w:rFonts w:ascii="Times" w:hAnsi="Times"/>
-                <w:b/>
-                <w:bCs/>
-              </w:rPr>
-              <w:t>Percussion</w:t>
-            </w:r>
-          </w:p>
-        </w:tc>
-        <w:tc>
-          <w:tcPr>
-            <w:tcW w:w="1291" w:type="dxa"/>
-          </w:tcPr>
-          <w:p>
-            <w:pPr>
-              <w:jc w:val="center"/>
-              <w:rPr>
-                <w:rFonts w:ascii="Times" w:hAnsi="Times"/>
-                <w:b/>
-                <w:bCs/>
-              </w:rPr>
-            </w:pPr>
-            <w:r>
-              <w:rPr>
-                <w:rFonts w:ascii="Times" w:hAnsi="Times"/>
-                <w:b/>
-                <w:bCs/>
-              </w:rPr>
-              <w:t>158, 160</w:t>
-            </w:r>
-          </w:p>
-        </w:tc>
-        <w:tc>
-          <w:tcPr>
-            <w:tcW w:w="3475" w:type="dxa"/>
-          </w:tcPr>
-          <w:p>
-            <w:pPr>
-              <w:jc w:val="center"/>
-              <w:rPr>
-                <w:rFonts w:ascii="Times" w:hAnsi="Times"/>
-                <w:b/>
-                <w:bCs/>
-              </w:rPr>
-            </w:pPr>
-            <w:r>
-              <w:rPr>
-                <w:rFonts w:ascii="Times" w:hAnsi="Times"/>
-                <w:b/>
-                <w:bCs/>
-              </w:rPr>
-              <w:t xml:space="preserve">Is F natural in xylophone supposed to be F#? </w:t>
-            </w:r>
-          </w:p>
-        </w:tc>
-        <w:tc>
-          <w:tcPr>
-            <w:tcW w:w="2264" w:type="dxa"/>
-          </w:tcPr>
-          <w:p>
-            <w:pPr>
-              <w:jc w:val="center"/>
-              <w:rPr>
-                <w:rFonts w:ascii="Times" w:hAnsi="Times"/>
-                <w:b/>
-                <w:bCs/>
-              </w:rPr>
-            </w:pPr>
-          </w:p>
-        </w:tc>
-      </w:tr>
-      <w:tr>
-        <w:trPr>
-          <w:trHeight w:val="363"/>
-        </w:trPr>
-        <w:tc>
-          <w:tcPr>
-            <w:tcW w:w="2264" w:type="dxa"/>
-          </w:tcPr>
-          <w:p>
-            <w:pPr>
-              <w:jc w:val="center"/>
-              <w:rPr>
-                <w:rFonts w:ascii="Times" w:hAnsi="Times"/>
-                <w:b/>
-                <w:bCs/>
-              </w:rPr>
-            </w:pPr>
-            <w:r>
-              <w:rPr>
-                <w:rFonts w:ascii="Times" w:hAnsi="Times"/>
-                <w:b/>
-                <w:bCs/>
-              </w:rPr>
-              <w:t>Piano</w:t>
-            </w:r>
-          </w:p>
-        </w:tc>
-        <w:tc>
-          <w:tcPr>
-            <w:tcW w:w="1291" w:type="dxa"/>
-          </w:tcPr>
-          <w:p>
-            <w:pPr>
-              <w:jc w:val="center"/>
-              <w:rPr>
-                <w:rFonts w:ascii="Times" w:hAnsi="Times"/>
-                <w:b/>
-                <w:bCs/>
-              </w:rPr>
-            </w:pPr>
-            <w:r>
-              <w:rPr>
-                <w:rFonts w:ascii="Times" w:hAnsi="Times"/>
-                <w:b/>
-                <w:bCs/>
-              </w:rPr>
-              <w:t>31-32</w:t>
-            </w:r>
-          </w:p>
-        </w:tc>
-        <w:tc>
-          <w:tcPr>
-            <w:tcW w:w="3475" w:type="dxa"/>
-          </w:tcPr>
-          <w:p>
-            <w:pPr>
-              <w:rPr>
-                <w:rFonts w:ascii="Times" w:hAnsi="Times"/>
-                <w:b/>
-                <w:bCs/>
-              </w:rPr>
-            </w:pPr>
-            <w:r>
-              <w:rPr>
-                <w:rFonts w:ascii="Times" w:hAnsi="Times"/>
-                <w:b/>
-                <w:bCs/>
-              </w:rPr>
-              <w:t>Only one set of dynamics needed for both staves, since the material is in near-rhythmic unison, and doubled in octaves?</w:t>
-            </w:r>
-          </w:p>
-        </w:tc>
-        <w:tc>
-          <w:tcPr>
-            <w:tcW w:w="2264" w:type="dxa"/>
-          </w:tcPr>
-          <w:p>
-            <w:pPr>
-              <w:jc w:val="center"/>
-              <w:rPr>
-                <w:rFonts w:ascii="Times" w:hAnsi="Times"/>
-                <w:b/>
-                <w:bCs/>
-              </w:rPr>
-            </w:pPr>
-          </w:p>
-        </w:tc>
-      </w:tr>
-      <w:tr>
-        <w:trPr>
-          <w:trHeight w:val="363"/>
-        </w:trPr>
-        <w:tc>
-          <w:tcPr>
-            <w:tcW w:w="2264" w:type="dxa"/>
-          </w:tcPr>
-          <w:p>
-            <w:pPr>
-              <w:jc w:val="center"/>
-              <w:rPr>
-                <w:rFonts w:ascii="Times" w:hAnsi="Times"/>
-                <w:b/>
-                <w:bCs/>
-              </w:rPr>
-            </w:pPr>
-            <w:r>
-              <w:rPr>
-                <w:rFonts w:ascii="Times" w:hAnsi="Times"/>
-                <w:b/>
-                <w:bCs/>
-              </w:rPr>
-              <w:t>Piano</w:t>
-            </w:r>
-          </w:p>
-        </w:tc>
-        <w:tc>
-          <w:tcPr>
-            <w:tcW w:w="1291" w:type="dxa"/>
-          </w:tcPr>
-          <w:p>
-            <w:pPr>
-              <w:jc w:val="center"/>
-              <w:rPr>
-                <w:rFonts w:ascii="Times" w:hAnsi="Times"/>
-                <w:b/>
-                <w:bCs/>
-              </w:rPr>
-            </w:pPr>
-            <w:r>
-              <w:rPr>
-                <w:rFonts w:ascii="Times" w:hAnsi="Times"/>
-                <w:b/>
-                <w:bCs/>
-              </w:rPr>
-              <w:t>32</w:t>
-            </w:r>
-          </w:p>
-        </w:tc>
-        <w:tc>
-          <w:tcPr>
-            <w:tcW w:w="3475" w:type="dxa"/>
-          </w:tcPr>
-          <w:p>
-            <w:pPr>
-              <w:rPr>
-                <w:rFonts w:ascii="Times" w:hAnsi="Times"/>
-                <w:b/>
-                <w:bCs/>
-              </w:rPr>
-            </w:pPr>
-            <w:r>
-              <w:rPr>
-                <w:rFonts w:ascii="Times" w:hAnsi="Times"/>
-                <w:b/>
-                <w:bCs/>
-              </w:rPr>
-              <w:t>Quaver stems should go down(?) sinc</w:t>
-            </w:r>
-            <w:r>
-              <w:rPr>
-                <w:rFonts w:ascii="Times" w:hAnsi="Times"/>
-                <w:b/>
-                <w:bCs/>
-              </w:rPr>
-              <w:t>e they are in bottom voice</w:t>
-            </w:r>
-          </w:p>
-        </w:tc>
-        <w:tc>
-          <w:tcPr>
-            <w:tcW w:w="2264" w:type="dxa"/>
-          </w:tcPr>
-          <w:p>
-            <w:pPr>
-              <w:jc w:val="center"/>
-              <w:rPr>
-                <w:rFonts w:ascii="Times" w:hAnsi="Times"/>
-                <w:b/>
-                <w:bCs/>
-              </w:rPr>
-            </w:pPr>
-          </w:p>
-        </w:tc>
-      </w:tr>
-      <w:tr>
-        <w:trPr>
-          <w:trHeight w:val="363"/>
-        </w:trPr>
-        <w:tc>
-          <w:tcPr>
-            <w:tcW w:w="2264" w:type="dxa"/>
-          </w:tcPr>
-          <w:p>
-            <w:pPr>
-              <w:jc w:val="center"/>
-              <w:rPr>
-                <w:rFonts w:ascii="Times" w:hAnsi="Times"/>
-                <w:b/>
-                <w:bCs/>
-              </w:rPr>
-            </w:pPr>
-            <w:r>
-              <w:rPr>
-                <w:rFonts w:ascii="Times" w:hAnsi="Times"/>
-                <w:b/>
-                <w:bCs/>
-              </w:rPr>
-              <w:t>Piano</w:t>
-            </w:r>
-          </w:p>
-        </w:tc>
-        <w:tc>
-          <w:tcPr>
-            <w:tcW w:w="1291" w:type="dxa"/>
-          </w:tcPr>
-          <w:p>
-            <w:pPr>
-              <w:jc w:val="center"/>
-              <w:rPr>
-                <w:rFonts w:ascii="Times" w:hAnsi="Times"/>
-                <w:b/>
-                <w:bCs/>
-              </w:rPr>
-            </w:pPr>
-            <w:r>
-              <w:rPr>
-                <w:rFonts w:ascii="Times" w:hAnsi="Times"/>
-                <w:b/>
-                <w:bCs/>
-              </w:rPr>
-              <w:t>45</w:t>
-            </w:r>
-          </w:p>
-        </w:tc>
-        <w:tc>
-          <w:tcPr>
-            <w:tcW w:w="3475" w:type="dxa"/>
-          </w:tcPr>
-          <w:p>
-            <w:pPr>
-              <w:rPr>
-                <w:rFonts w:ascii="Times" w:hAnsi="Times"/>
-                <w:b/>
-                <w:bCs/>
-              </w:rPr>
-            </w:pPr>
-            <w:r>
-              <w:rPr>
-                <w:rFonts w:ascii="Times" w:hAnsi="Times"/>
-                <w:b/>
-                <w:bCs/>
-              </w:rPr>
-              <w:t xml:space="preserve">Dynamic level (not in part) marked as pianissimo; inferred from reference to other parts; clarify with </w:t>
-            </w:r>
-            <w:r>
-              <w:rPr>
-                <w:rFonts w:ascii="Times" w:hAnsi="Times"/>
-                <w:b/>
-                <w:bCs/>
-              </w:rPr>
-              <w:t>composer</w:t>
-            </w:r>
-          </w:p>
-        </w:tc>
-        <w:tc>
-          <w:tcPr>
-            <w:tcW w:w="2264" w:type="dxa"/>
-          </w:tcPr>
-          <w:p>
-            <w:pPr>
-              <w:jc w:val="center"/>
-              <w:rPr>
-                <w:rFonts w:ascii="Times" w:hAnsi="Times"/>
-                <w:b/>
-                <w:bCs/>
-              </w:rPr>
-            </w:pPr>
-          </w:p>
-        </w:tc>
-      </w:tr>
-      <w:tr>
-        <w:trPr>
-          <w:trHeight w:val="363"/>
-        </w:trPr>
-        <w:tc>
-          <w:tcPr>
-            <w:tcW w:w="2264" w:type="dxa"/>
-          </w:tcPr>
-          <w:p>
-            <w:pPr>
-              <w:jc w:val="center"/>
-              <w:rPr>
-                <w:rFonts w:ascii="Times" w:hAnsi="Times"/>
-                <w:b/>
-                <w:bCs/>
-              </w:rPr>
-            </w:pPr>
-            <w:r>
-              <w:rPr>
-                <w:rFonts w:ascii="Times" w:hAnsi="Times"/>
-                <w:b/>
-                <w:bCs/>
-              </w:rPr>
-              <w:lastRenderedPageBreak/>
-              <w:t>Piano</w:t>
-            </w:r>
-          </w:p>
-        </w:tc>
-        <w:tc>
-          <w:tcPr>
-            <w:tcW w:w="1291" w:type="dxa"/>
-          </w:tcPr>
-          <w:p>
-            <w:pPr>
-              <w:jc w:val="center"/>
-              <w:rPr>
-                <w:rFonts w:ascii="Times" w:hAnsi="Times"/>
-                <w:b/>
-                <w:bCs/>
-              </w:rPr>
-            </w:pPr>
-            <w:r>
-              <w:rPr>
-                <w:rFonts w:ascii="Times" w:hAnsi="Times"/>
-                <w:b/>
-                <w:bCs/>
-              </w:rPr>
-              <w:t xml:space="preserve">81  </w:t>
-            </w:r>
-          </w:p>
-        </w:tc>
-        <w:tc>
-          <w:tcPr>
-            <w:tcW w:w="3475" w:type="dxa"/>
-          </w:tcPr>
-          <w:p>
-            <w:pPr>
-              <w:rPr>
-                <w:rFonts w:ascii="Times" w:hAnsi="Times"/>
-                <w:b/>
-                <w:bCs/>
-              </w:rPr>
-            </w:pPr>
-            <w:r>
-              <w:rPr>
-                <w:rFonts w:ascii="Times" w:hAnsi="Times"/>
-                <w:b/>
-                <w:bCs/>
-              </w:rPr>
-              <w:t xml:space="preserve">Since Marimba and Piano are doubling virtually the exact same notes, </w:t>
-            </w:r>
-            <w:r>
-              <w:rPr>
-                <w:rFonts w:ascii="Times" w:hAnsi="Times"/>
-                <w:b/>
-                <w:bCs/>
-              </w:rPr>
-              <w:t>should the dynamic contour of the piano match that of the marimba? (at the moment their dynamic markings are different)</w:t>
-            </w:r>
-            <w:r>
-              <w:rPr>
-                <w:rFonts w:ascii="Times" w:hAnsi="Times"/>
-                <w:b/>
-                <w:bCs/>
-              </w:rPr>
-              <w:t xml:space="preserve"> Clarify with composer?</w:t>
-            </w:r>
           </w:p>
         </w:tc>
         <w:tc>

</xml_diff>

<commit_message>
Errata List: small changes
</commit_message>
<xml_diff>
--- a/2 Proof Reading and Review/LARA String Quartet No. 3 - Errata.docx
+++ b/2 Proof Reading and Review/LARA String Quartet No. 3 - Errata.docx
@@ -1025,6 +1025,7 @@
               <w:rPr>
                 <w:rFonts w:ascii="Times" w:eastAsia="Times" w:hAnsi="Times" w:cs="Times"/>
                 <w:b/>
+                <w:noProof/>
               </w:rPr>
               <w:drawing>
                 <wp:inline distT="0" distB="0" distL="0" distR="0" wp14:anchorId="0857D94B" wp14:editId="03676AEF">
@@ -1088,6 +1089,87 @@
       </w:tr>
       <w:tr>
         <w:trPr>
+          <w:trHeight w:val="802"/>
+        </w:trPr>
+        <w:tc>
+          <w:tcPr>
+            <w:tcW w:w="1782" w:type="dxa"/>
+          </w:tcPr>
+          <w:p>
+            <w:pPr>
+              <w:jc w:val="center"/>
+              <w:rPr>
+                <w:rFonts w:ascii="Times" w:eastAsia="Times" w:hAnsi="Times" w:cs="Times"/>
+                <w:b/>
+              </w:rPr>
+            </w:pPr>
+            <w:r>
+              <w:rPr>
+                <w:rFonts w:ascii="Times" w:eastAsia="Times" w:hAnsi="Times" w:cs="Times"/>
+                <w:b/>
+              </w:rPr>
+              <w:t xml:space="preserve">Violin I </w:t>
+            </w:r>
+          </w:p>
+        </w:tc>
+        <w:tc>
+          <w:tcPr>
+            <w:tcW w:w="917" w:type="dxa"/>
+          </w:tcPr>
+          <w:p>
+            <w:pPr>
+              <w:jc w:val="center"/>
+              <w:rPr>
+                <w:rFonts w:ascii="Times" w:eastAsia="Times" w:hAnsi="Times" w:cs="Times"/>
+                <w:b/>
+              </w:rPr>
+            </w:pPr>
+            <w:r>
+              <w:rPr>
+                <w:rFonts w:ascii="Times" w:eastAsia="Times" w:hAnsi="Times" w:cs="Times"/>
+                <w:b/>
+              </w:rPr>
+              <w:t>59</w:t>
+            </w:r>
+          </w:p>
+        </w:tc>
+        <w:tc>
+          <w:tcPr>
+            <w:tcW w:w="5016" w:type="dxa"/>
+          </w:tcPr>
+          <w:p>
+            <w:pPr>
+              <w:rPr>
+                <w:rFonts w:ascii="Times" w:eastAsia="Times" w:hAnsi="Times" w:cs="Times"/>
+                <w:b/>
+              </w:rPr>
+            </w:pPr>
+            <w:r>
+              <w:rPr>
+                <w:rFonts w:ascii="Times" w:eastAsia="Times" w:hAnsi="Times" w:cs="Times"/>
+                <w:b/>
+              </w:rPr>
+              <w:t xml:space="preserve">Should there be a tenuto on the minim as well, like the rest of the ensemble? </w:t>
+            </w:r>
+          </w:p>
+        </w:tc>
+        <w:tc>
+          <w:tcPr>
+            <w:tcW w:w="1579" w:type="dxa"/>
+          </w:tcPr>
+          <w:p>
+            <w:pPr>
+              <w:jc w:val="center"/>
+              <w:rPr>
+                <w:rFonts w:ascii="Times" w:eastAsia="Times" w:hAnsi="Times" w:cs="Times"/>
+                <w:b/>
+              </w:rPr>
+            </w:pPr>
+          </w:p>
+        </w:tc>
+      </w:tr>
+      <w:tr>
+        <w:trPr>
           <w:trHeight w:val="1415"/>
         </w:trPr>
         <w:tc>
@@ -1147,6 +1229,7 @@
               <w:rPr>
                 <w:rFonts w:ascii="Times" w:eastAsia="Times" w:hAnsi="Times" w:cs="Times"/>
                 <w:b/>
+                <w:noProof/>
               </w:rPr>
               <w:drawing>
                 <wp:anchor distT="0" distB="0" distL="114300" distR="114300" simplePos="0" relativeHeight="251661312" behindDoc="1" locked="0" layoutInCell="1" allowOverlap="1" wp14:anchorId="05872FF1" wp14:editId="6E49EB6A">
@@ -1233,6 +1316,72 @@
               <w:rPr>
                 <w:rFonts w:ascii="Times" w:eastAsia="Times" w:hAnsi="Times" w:cs="Times"/>
                 <w:b/>
+                <w:noProof/>
+              </w:rPr>
+              <mc:AlternateContent>
+                <mc:Choice Requires="wpi">
+                  <w:drawing>
+                    <wp:anchor distT="0" distB="0" distL="114300" distR="114300" simplePos="0" relativeHeight="251667456" behindDoc="0" locked="0" layoutInCell="1" allowOverlap="1" wp14:anchorId="67CCED56" wp14:editId="30C56184">
+                      <wp:simplePos x="0" y="0"/>
+                      <wp:positionH relativeFrom="column">
+                        <wp:posOffset>210574</wp:posOffset>
+                      </wp:positionH>
+                      <wp:positionV relativeFrom="paragraph">
+                        <wp:posOffset>172893</wp:posOffset>
+                      </wp:positionV>
+                      <wp:extent cx="128520" cy="32400"/>
+                      <wp:effectExtent l="76200" t="152400" r="119380" b="158115"/>
+                      <wp:wrapNone/>
+                      <wp:docPr id="7" name="Ink 7"/>
+                      <wp:cNvGraphicFramePr/>
+                      <a:graphic xmlns:a="http://schemas.openxmlformats.org/drawingml/2006/main">
+                        <a:graphicData uri="http://schemas.microsoft.com/office/word/2010/wordprocessingInk">
+                          <w14:contentPart bwMode="auto" r:id="rId13">
+                            <w14:nvContentPartPr>
+                              <w14:cNvContentPartPr/>
+                            </w14:nvContentPartPr>
+                            <w14:xfrm>
+                              <a:off x="0" y="0"/>
+                              <a:ext cx="128520" cy="32400"/>
+                            </w14:xfrm>
+                          </w14:contentPart>
+                        </a:graphicData>
+                      </a:graphic>
+                    </wp:anchor>
+                  </w:drawing>
+                </mc:Choice>
+                <mc:Fallback>
+                  <w:pict>
+                    <v:shapetype w14:anchorId="7F4CF03B" id="_x0000_t75" coordsize="21600,21600" o:spt="75" o:preferrelative="t" path="m@4@5l@4@11@9@11@9@5xe" filled="f" stroked="f">
+                      <v:stroke joinstyle="miter"/>
+                      <v:formulas>
+                        <v:f eqn="if lineDrawn pixelLineWidth 0"/>
+                        <v:f eqn="sum @0 1 0"/>
+                        <v:f eqn="sum 0 0 @1"/>
+                        <v:f eqn="prod @2 1 2"/>
+                        <v:f eqn="prod @3 21600 pixelWidth"/>
+                        <v:f eqn="prod @3 21600 pixelHeight"/>
+                        <v:f eqn="sum @0 0 1"/>
+                        <v:f eqn="prod @6 1 2"/>
+                        <v:f eqn="prod @7 21600 pixelWidth"/>
+                        <v:f eqn="sum @8 21600 0"/>
+                        <v:f eqn="prod @7 21600 pixelHeight"/>
+                        <v:f eqn="sum @10 21600 0"/>
+                      </v:formulas>
+                      <v:path o:extrusionok="f" gradientshapeok="t" o:connecttype="rect"/>
+                      <o:lock v:ext="edit" aspectratio="t"/>
+                    </v:shapetype>
+                    <v:shape id="Ink 7" o:spid="_x0000_s1026" type="#_x0000_t75" style="position:absolute;margin-left:12.4pt;margin-top:5.1pt;width:18.6pt;height:19.55pt;z-index:251667456;visibility:visible;mso-wrap-style:square;mso-wrap-distance-left:9pt;mso-wrap-distance-top:0;mso-wrap-distance-right:9pt;mso-wrap-distance-bottom:0;mso-position-horizontal:absolute;mso-position-horizontal-relative:text;mso-position-vertical:absolute;mso-position-vertical-relative:text" o:gfxdata="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">
+                      <v:imagedata r:id="rId14" o:title=""/>
+                    </v:shape>
+                  </w:pict>
+                </mc:Fallback>
+              </mc:AlternateContent>
+            </w:r>
+            <w:r>
+              <w:rPr>
+                <w:rFonts w:ascii="Times" w:eastAsia="Times" w:hAnsi="Times" w:cs="Times"/>
+                <w:b/>
               </w:rPr>
               <w:t>what do the lines represent?</w:t>
             </w:r>
@@ -1346,18 +1495,80 @@
                 <w:b/>
                 <w:noProof/>
               </w:rPr>
+              <w:drawing>
+                <wp:anchor distT="0" distB="0" distL="114300" distR="114300" simplePos="0" relativeHeight="251666432" behindDoc="0" locked="0" layoutInCell="1" allowOverlap="1" wp14:anchorId="6613BB80" wp14:editId="598E6C11">
+                  <wp:simplePos x="0" y="0"/>
+                  <wp:positionH relativeFrom="column">
+                    <wp:posOffset>130810</wp:posOffset>
+                  </wp:positionH>
+                  <wp:positionV relativeFrom="paragraph">
+                    <wp:posOffset>315595</wp:posOffset>
+                  </wp:positionV>
+                  <wp:extent cx="872490" cy="613410"/>
+                  <wp:effectExtent l="0" t="0" r="3810" b="0"/>
+                  <wp:wrapTopAndBottom/>
+                  <wp:docPr id="15" name="Picture 15"/>
+                  <wp:cNvGraphicFramePr>
+                    <a:graphicFrameLocks xmlns:a="http://schemas.openxmlformats.org/drawingml/2006/main" noChangeAspect="1"/>
+                  </wp:cNvGraphicFramePr>
+                  <a:graphic xmlns:a="http://schemas.openxmlformats.org/drawingml/2006/main">
+                    <a:graphicData uri="http://schemas.openxmlformats.org/drawingml/2006/picture">
+                      <pic:pic xmlns:pic="http://schemas.openxmlformats.org/drawingml/2006/picture">
+                        <pic:nvPicPr>
+                          <pic:cNvPr id="1" name=""/>
+                          <pic:cNvPicPr/>
+                        </pic:nvPicPr>
+                        <pic:blipFill>
+                          <a:blip r:embed="rId15" cstate="print">
+                            <a:extLst>
+                              <a:ext uri="{28A0092B-C50C-407E-A947-70E740481C1C}">
+                                <a14:useLocalDpi xmlns:a14="http://schemas.microsoft.com/office/drawing/2010/main" val="0"/>
+                              </a:ext>
+                            </a:extLst>
+                          </a:blip>
+                          <a:stretch>
+                            <a:fillRect/>
+                          </a:stretch>
+                        </pic:blipFill>
+                        <pic:spPr>
+                          <a:xfrm>
+                            <a:off x="0" y="0"/>
+                            <a:ext cx="872490" cy="613410"/>
+                          </a:xfrm>
+                          <a:prstGeom prst="rect">
+                            <a:avLst/>
+                          </a:prstGeom>
+                        </pic:spPr>
+                      </pic:pic>
+                    </a:graphicData>
+                  </a:graphic>
+                  <wp14:sizeRelH relativeFrom="margin">
+                    <wp14:pctWidth>0</wp14:pctWidth>
+                  </wp14:sizeRelH>
+                  <wp14:sizeRelV relativeFrom="margin">
+                    <wp14:pctHeight>0</wp14:pctHeight>
+                  </wp14:sizeRelV>
+                </wp:anchor>
+              </w:drawing>
+            </w:r>
+            <w:r>
+              <w:rPr>
+                <w:rFonts w:ascii="Times" w:eastAsia="Times" w:hAnsi="Times" w:cs="Times"/>
+                <w:b/>
+                <w:noProof/>
+              </w:rPr>
               <mc:AlternateContent>
                 <mc:Choice Requires="wps">
                   <w:drawing>
-                    <wp:anchor distT="0" distB="0" distL="114300" distR="114300" simplePos="0" relativeHeight="251664384" behindDoc="0" locked="0" layoutInCell="1" allowOverlap="1" wp14:anchorId="136E2391" wp14:editId="090B5377">
+                    <wp:anchor distT="0" distB="0" distL="114300" distR="114300" simplePos="0" relativeHeight="251664384" behindDoc="0" locked="0" layoutInCell="1" allowOverlap="1" wp14:anchorId="136E2391" wp14:editId="51C04E73">
                       <wp:simplePos x="0" y="0"/>
                       <wp:positionH relativeFrom="column">
-                        <wp:posOffset>1236220</wp:posOffset>
+                        <wp:posOffset>1235710</wp:posOffset>
                       </wp:positionH>
                       <wp:positionV relativeFrom="paragraph">
-                        <wp:posOffset>805580</wp:posOffset>
+                        <wp:posOffset>418465</wp:posOffset>
                       </wp:positionV>
-                      <wp:extent cx="540000" cy="0"/>
+                      <wp:extent cx="539750" cy="0"/>
                       <wp:effectExtent l="0" t="76200" r="12700" b="114300"/>
                       <wp:wrapNone/>
                       <wp:docPr id="13" name="Straight Connector 13"/>
@@ -1369,7 +1580,7 @@
                             <wps:spPr>
                               <a:xfrm>
                                 <a:off x="0" y="0"/>
-                                <a:ext cx="540000" cy="0"/>
+                                <a:ext cx="539750" cy="0"/>
                               </a:xfrm>
                               <a:prstGeom prst="line">
                                 <a:avLst/>
@@ -1409,7 +1620,7 @@
                 </mc:Choice>
                 <mc:Fallback>
                   <w:pict>
-                    <v:line w14:anchorId="1B97D6AF" id="Straight Connector 13" o:spid="_x0000_s1026" style="position:absolute;z-index:251664384;visibility:visible;mso-wrap-style:square;mso-wrap-distance-left:9pt;mso-wrap-distance-top:0;mso-wrap-distance-right:9pt;mso-wrap-distance-bottom:0;mso-position-horizontal:absolute;mso-position-horizontal-relative:text;mso-position-vertical:absolute;mso-position-vertical-relative:text" from="97.35pt,63.45pt" to="139.85pt,63.45pt" o:gfxdata="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" filled="t" fillcolor="black" strokeweight=".5mm">
+                    <v:line w14:anchorId="19CC93AF" id="Straight Connector 13" o:spid="_x0000_s1026" style="position:absolute;z-index:251664384;visibility:visible;mso-wrap-style:square;mso-wrap-distance-left:9pt;mso-wrap-distance-top:0;mso-wrap-distance-right:9pt;mso-wrap-distance-bottom:0;mso-position-horizontal:absolute;mso-position-horizontal-relative:text;mso-position-vertical:absolute;mso-position-vertical-relative:text" from="97.3pt,32.95pt" to="139.8pt,32.95pt" o:gfxdata="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" filled="t" fillcolor="black" strokeweight=".5mm">
                       <v:fill opacity="3341f"/>
                       <v:stroke endarrow="open" joinstyle="miter"/>
                     </v:line>
@@ -1417,156 +1628,20 @@
                 </mc:Fallback>
               </mc:AlternateContent>
             </w:r>
-          </w:p>
-          <w:p>
-            <w:pPr>
-              <w:rPr>
-                <w:rFonts w:ascii="Times" w:eastAsia="Times" w:hAnsi="Times" w:cs="Times"/>
-                <w:b/>
-              </w:rPr>
-            </w:pPr>
-          </w:p>
-          <w:p>
-            <w:pPr>
-              <w:rPr>
-                <w:rFonts w:ascii="Times" w:eastAsia="Times" w:hAnsi="Times" w:cs="Times"/>
-                <w:b/>
-              </w:rPr>
-            </w:pPr>
-          </w:p>
-        </w:tc>
-        <w:tc>
-          <w:tcPr>
-            <w:tcW w:w="1579" w:type="dxa"/>
-          </w:tcPr>
-          <w:p>
-            <w:pPr>
-              <w:jc w:val="center"/>
-              <w:rPr>
-                <w:rFonts w:ascii="Times" w:eastAsia="Times" w:hAnsi="Times" w:cs="Times"/>
-                <w:b/>
-              </w:rPr>
-            </w:pPr>
-          </w:p>
-        </w:tc>
-      </w:tr>
-      <w:tr>
-        <w:trPr>
-          <w:trHeight w:val="1415"/>
-        </w:trPr>
-        <w:tc>
-          <w:tcPr>
-            <w:tcW w:w="1782" w:type="dxa"/>
-          </w:tcPr>
-          <w:p>
-            <w:pPr>
-              <w:jc w:val="center"/>
-              <w:rPr>
-                <w:rFonts w:ascii="Times" w:eastAsia="Times" w:hAnsi="Times" w:cs="Times"/>
-                <w:b/>
-              </w:rPr>
-            </w:pPr>
-          </w:p>
-        </w:tc>
-        <w:tc>
-          <w:tcPr>
-            <w:tcW w:w="917" w:type="dxa"/>
-          </w:tcPr>
-          <w:p>
-            <w:pPr>
-              <w:jc w:val="center"/>
-              <w:rPr>
-                <w:rFonts w:ascii="Times" w:eastAsia="Times" w:hAnsi="Times" w:cs="Times"/>
-                <w:b/>
-              </w:rPr>
-            </w:pPr>
-          </w:p>
-        </w:tc>
-        <w:tc>
-          <w:tcPr>
-            <w:tcW w:w="5016" w:type="dxa"/>
-          </w:tcPr>
-          <w:p>
-            <w:pPr>
-              <w:rPr>
-                <w:rFonts w:ascii="Times" w:eastAsia="Times" w:hAnsi="Times" w:cs="Times"/>
-                <w:b/>
-              </w:rPr>
-            </w:pPr>
-            <w:r>
-              <w:rPr>
-                <w:rFonts w:ascii="Times" w:eastAsia="Times" w:hAnsi="Times" w:cs="Times"/>
-                <w:b/>
+            <w:r>
+              <w:rPr>
+                <w:rFonts w:ascii="Times" w:eastAsia="Times" w:hAnsi="Times" w:cs="Times"/>
+                <w:b/>
+                <w:noProof/>
               </w:rPr>
               <w:drawing>
-                <wp:anchor distT="0" distB="0" distL="114300" distR="114300" simplePos="0" relativeHeight="251666432" behindDoc="0" locked="0" layoutInCell="1" allowOverlap="1" wp14:anchorId="6613BB80" wp14:editId="707D6C43">
-                  <wp:simplePos x="0" y="0"/>
-                  <wp:positionH relativeFrom="column">
-                    <wp:posOffset>131240</wp:posOffset>
-                  </wp:positionH>
-                  <wp:positionV relativeFrom="paragraph">
-                    <wp:posOffset>148058</wp:posOffset>
-                  </wp:positionV>
-                  <wp:extent cx="872490" cy="613410"/>
-                  <wp:effectExtent l="0" t="0" r="3810" b="0"/>
-                  <wp:wrapTopAndBottom/>
-                  <wp:docPr id="15" name="Picture 15"/>
-                  <wp:cNvGraphicFramePr>
-                    <a:graphicFrameLocks xmlns:a="http://schemas.openxmlformats.org/drawingml/2006/main" noChangeAspect="1"/>
-                  </wp:cNvGraphicFramePr>
-                  <a:graphic xmlns:a="http://schemas.openxmlformats.org/drawingml/2006/main">
-                    <a:graphicData uri="http://schemas.openxmlformats.org/drawingml/2006/picture">
-                      <pic:pic xmlns:pic="http://schemas.openxmlformats.org/drawingml/2006/picture">
-                        <pic:nvPicPr>
-                          <pic:cNvPr id="1" name=""/>
-                          <pic:cNvPicPr/>
-                        </pic:nvPicPr>
-                        <pic:blipFill>
-                          <a:blip r:embed="rId13" cstate="print">
-                            <a:extLst>
-                              <a:ext uri="{28A0092B-C50C-407E-A947-70E740481C1C}">
-                                <a14:useLocalDpi xmlns:a14="http://schemas.microsoft.com/office/drawing/2010/main" val="0"/>
-                              </a:ext>
-                            </a:extLst>
-                          </a:blip>
-                          <a:stretch>
-                            <a:fillRect/>
-                          </a:stretch>
-                        </pic:blipFill>
-                        <pic:spPr>
-                          <a:xfrm>
-                            <a:off x="0" y="0"/>
-                            <a:ext cx="872490" cy="613410"/>
-                          </a:xfrm>
-                          <a:prstGeom prst="rect">
-                            <a:avLst/>
-                          </a:prstGeom>
-                        </pic:spPr>
-                      </pic:pic>
-                    </a:graphicData>
-                  </a:graphic>
-                  <wp14:sizeRelH relativeFrom="margin">
-                    <wp14:pctWidth>0</wp14:pctWidth>
-                  </wp14:sizeRelH>
-                  <wp14:sizeRelV relativeFrom="margin">
-                    <wp14:pctHeight>0</wp14:pctHeight>
-                  </wp14:sizeRelV>
-                </wp:anchor>
-              </w:drawing>
-            </w:r>
-            <w:r>
-              <w:rPr>
-                <w:rFonts w:ascii="Times" w:eastAsia="Times" w:hAnsi="Times" w:cs="Times"/>
-                <w:b/>
-              </w:rPr>
-              <w:drawing>
-                <wp:anchor distT="0" distB="0" distL="114300" distR="114300" simplePos="0" relativeHeight="251665408" behindDoc="0" locked="0" layoutInCell="1" allowOverlap="1" wp14:anchorId="67199308" wp14:editId="7C798C31">
+                <wp:anchor distT="0" distB="0" distL="114300" distR="114300" simplePos="0" relativeHeight="251665408" behindDoc="0" locked="0" layoutInCell="1" allowOverlap="1" wp14:anchorId="67199308" wp14:editId="7F328FB7">
                   <wp:simplePos x="0" y="0"/>
                   <wp:positionH relativeFrom="column">
                     <wp:posOffset>1859915</wp:posOffset>
                   </wp:positionH>
                   <wp:positionV relativeFrom="paragraph">
-                    <wp:posOffset>100965</wp:posOffset>
+                    <wp:posOffset>268605</wp:posOffset>
                   </wp:positionV>
                   <wp:extent cx="1002665" cy="716280"/>
                   <wp:effectExtent l="0" t="0" r="6985" b="7620"/>
@@ -1583,7 +1658,7 @@
                           <pic:cNvPicPr/>
                         </pic:nvPicPr>
                         <pic:blipFill>
-                          <a:blip r:embed="rId14" cstate="print">
+                          <a:blip r:embed="rId16" cstate="print">
                             <a:extLst>
                               <a:ext uri="{28A0092B-C50C-407E-A947-70E740481C1C}">
                                 <a14:useLocalDpi xmlns:a14="http://schemas.microsoft.com/office/drawing/2010/main" val="0"/>
@@ -1616,6 +1691,110 @@
               </w:drawing>
             </w:r>
           </w:p>
+          <w:p>
+            <w:pPr>
+              <w:rPr>
+                <w:rFonts w:ascii="Times" w:eastAsia="Times" w:hAnsi="Times" w:cs="Times"/>
+                <w:b/>
+              </w:rPr>
+            </w:pPr>
+          </w:p>
+          <w:p>
+            <w:pPr>
+              <w:rPr>
+                <w:rFonts w:ascii="Times" w:eastAsia="Times" w:hAnsi="Times" w:cs="Times"/>
+                <w:b/>
+              </w:rPr>
+            </w:pPr>
+          </w:p>
+        </w:tc>
+        <w:tc>
+          <w:tcPr>
+            <w:tcW w:w="1579" w:type="dxa"/>
+          </w:tcPr>
+          <w:p>
+            <w:pPr>
+              <w:jc w:val="center"/>
+              <w:rPr>
+                <w:rFonts w:ascii="Times" w:eastAsia="Times" w:hAnsi="Times" w:cs="Times"/>
+                <w:b/>
+              </w:rPr>
+            </w:pPr>
+          </w:p>
+        </w:tc>
+      </w:tr>
+      <w:tr>
+        <w:trPr>
+          <w:trHeight w:val="818"/>
+        </w:trPr>
+        <w:tc>
+          <w:tcPr>
+            <w:tcW w:w="1782" w:type="dxa"/>
+          </w:tcPr>
+          <w:p>
+            <w:pPr>
+              <w:jc w:val="center"/>
+              <w:rPr>
+                <w:rFonts w:ascii="Times" w:eastAsia="Times" w:hAnsi="Times" w:cs="Times"/>
+                <w:b/>
+              </w:rPr>
+            </w:pPr>
+            <w:r>
+              <w:rPr>
+                <w:rFonts w:ascii="Times" w:eastAsia="Times" w:hAnsi="Times" w:cs="Times"/>
+                <w:b/>
+              </w:rPr>
+              <w:t>Violin I</w:t>
+            </w:r>
+          </w:p>
+        </w:tc>
+        <w:tc>
+          <w:tcPr>
+            <w:tcW w:w="917" w:type="dxa"/>
+          </w:tcPr>
+          <w:p>
+            <w:pPr>
+              <w:jc w:val="center"/>
+              <w:rPr>
+                <w:rFonts w:ascii="Times" w:eastAsia="Times" w:hAnsi="Times" w:cs="Times"/>
+                <w:b/>
+              </w:rPr>
+            </w:pPr>
+            <w:r>
+              <w:rPr>
+                <w:rFonts w:ascii="Times" w:eastAsia="Times" w:hAnsi="Times" w:cs="Times"/>
+                <w:b/>
+              </w:rPr>
+              <w:t>64</w:t>
+            </w:r>
+            <w:r>
+              <w:rPr>
+                <w:rFonts w:ascii="Times" w:eastAsia="Times" w:hAnsi="Times" w:cs="Times"/>
+                <w:b/>
+              </w:rPr>
+              <w:t>, 66</w:t>
+            </w:r>
+          </w:p>
+        </w:tc>
+        <w:tc>
+          <w:tcPr>
+            <w:tcW w:w="5016" w:type="dxa"/>
+          </w:tcPr>
+          <w:p>
+            <w:pPr>
+              <w:rPr>
+                <w:rFonts w:ascii="Times" w:eastAsia="Times" w:hAnsi="Times" w:cs="Times"/>
+                <w:b/>
+              </w:rPr>
+            </w:pPr>
+            <w:r>
+              <w:rPr>
+                <w:rFonts w:ascii="Times" w:eastAsia="Times" w:hAnsi="Times" w:cs="Times"/>
+                <w:b/>
+              </w:rPr>
+              <w:t xml:space="preserve">Should there be a slur for the acciaccatura as well? </w:t>
+            </w:r>
+          </w:p>
         </w:tc>
         <w:tc>
           <w:tcPr>
@@ -1648,6 +1827,37 @@
                 <w:b/>
               </w:rPr>
             </w:pPr>
+            <w:r>
+              <w:rPr>
+                <w:rFonts w:ascii="Times" w:eastAsia="Times" w:hAnsi="Times" w:cs="Times"/>
+                <w:b/>
+              </w:rPr>
+              <w:t>Cello</w:t>
+            </w:r>
+          </w:p>
+          <w:p>
+            <w:pPr>
+              <w:rPr>
+                <w:rFonts w:ascii="Times" w:eastAsia="Times" w:hAnsi="Times" w:cs="Times"/>
+                <w:b/>
+              </w:rPr>
+            </w:pPr>
+          </w:p>
+          <w:p>
+            <w:pPr>
+              <w:rPr>
+                <w:rFonts w:ascii="Times" w:eastAsia="Times" w:hAnsi="Times" w:cs="Times"/>
+                <w:b/>
+              </w:rPr>
+            </w:pPr>
+          </w:p>
+          <w:p>
+            <w:pPr>
+              <w:jc w:val="center"/>
+              <w:rPr>
+                <w:rFonts w:ascii="Times" w:eastAsia="Times" w:hAnsi="Times" w:cs="Times"/>
+              </w:rPr>
+            </w:pPr>
           </w:p>
         </w:tc>
         <w:tc>
@@ -1662,6 +1872,13 @@
                 <w:b/>
               </w:rPr>
             </w:pPr>
+            <w:r>
+              <w:rPr>
+                <w:rFonts w:ascii="Times" w:eastAsia="Times" w:hAnsi="Times" w:cs="Times"/>
+                <w:b/>
+              </w:rPr>
+              <w:t>65</w:t>
+            </w:r>
           </w:p>
         </w:tc>
         <w:tc>
@@ -1675,6 +1892,29 @@
                 <w:b/>
               </w:rPr>
             </w:pPr>
+            <w:r>
+              <w:rPr>
+                <w:rFonts w:ascii="Times" w:eastAsia="Times" w:hAnsi="Times" w:cs="Times"/>
+                <w:b/>
+              </w:rPr>
+              <w:t xml:space="preserve">Should there be a </w:t>
+            </w:r>
+            <w:proofErr w:type="spellStart"/>
+            <w:r>
+              <w:rPr>
+                <w:rFonts w:ascii="Times" w:eastAsia="Times" w:hAnsi="Times" w:cs="Times"/>
+                <w:b/>
+              </w:rPr>
+              <w:t>l.v.</w:t>
+            </w:r>
+            <w:proofErr w:type="spellEnd"/>
+            <w:r>
+              <w:rPr>
+                <w:rFonts w:ascii="Times" w:eastAsia="Times" w:hAnsi="Times" w:cs="Times"/>
+                <w:b/>
+              </w:rPr>
+              <w:t xml:space="preserve"> slur for cello as well since it has the same figure as Violin II and Viola?</w:t>
+            </w:r>
           </w:p>
         </w:tc>
         <w:tc>
@@ -1708,6 +1948,13 @@
                 <w:b/>
               </w:rPr>
             </w:pPr>
+            <w:r>
+              <w:rPr>
+                <w:rFonts w:ascii="Times" w:eastAsia="Times" w:hAnsi="Times" w:cs="Times"/>
+                <w:b/>
+              </w:rPr>
+              <w:t>Violin I</w:t>
+            </w:r>
           </w:p>
         </w:tc>
         <w:tc>
@@ -1722,6 +1969,13 @@
                 <w:b/>
               </w:rPr>
             </w:pPr>
+            <w:r>
+              <w:rPr>
+                <w:rFonts w:ascii="Times" w:eastAsia="Times" w:hAnsi="Times" w:cs="Times"/>
+                <w:b/>
+              </w:rPr>
+              <w:t>66</w:t>
+            </w:r>
           </w:p>
         </w:tc>
         <w:tc>
@@ -1735,6 +1989,74 @@
                 <w:b/>
               </w:rPr>
             </w:pPr>
+            <w:r>
+              <w:rPr>
+                <w:rFonts w:ascii="Times" w:eastAsia="Times" w:hAnsi="Times" w:cs="Times"/>
+                <w:b/>
+              </w:rPr>
+              <w:t xml:space="preserve">Do the rests </w:t>
+            </w:r>
+            <w:r>
+              <w:rPr>
+                <w:rFonts w:ascii="Times" w:eastAsia="Times" w:hAnsi="Times" w:cs="Times"/>
+                <w:b/>
+              </w:rPr>
+              <w:t xml:space="preserve">need to be below the stretch of notes? </w:t>
+            </w:r>
+          </w:p>
+          <w:p>
+            <w:pPr>
+              <w:rPr>
+                <w:rFonts w:ascii="Times" w:eastAsia="Times" w:hAnsi="Times" w:cs="Times"/>
+                <w:b/>
+              </w:rPr>
+            </w:pPr>
+            <w:proofErr w:type="gramStart"/>
+            <w:r>
+              <w:rPr>
+                <w:rFonts w:ascii="Times" w:eastAsia="Times" w:hAnsi="Times" w:cs="Times"/>
+                <w:b/>
+              </w:rPr>
+              <w:t>i.e.</w:t>
+            </w:r>
+            <w:proofErr w:type="gramEnd"/>
+            <w:r>
+              <w:rPr>
+                <w:rFonts w:ascii="Times" w:eastAsia="Times" w:hAnsi="Times" w:cs="Times"/>
+                <w:b/>
+              </w:rPr>
+              <w:t xml:space="preserve"> </w:t>
+            </w:r>
+            <w:r>
+              <w:rPr>
+                <w:rFonts w:ascii="Times" w:eastAsia="Times" w:hAnsi="Times" w:cs="Times"/>
+                <w:b/>
+              </w:rPr>
+              <w:t>the figure starts at immediately after the first quaver?</w:t>
+            </w:r>
+            <w:r>
+              <w:rPr>
+                <w:rFonts w:ascii="Times" w:eastAsia="Times" w:hAnsi="Times" w:cs="Times"/>
+                <w:b/>
+              </w:rPr>
+              <w:t xml:space="preserve"> Then it would not be a set of acciaccaturas</w:t>
+            </w:r>
+            <w:proofErr w:type="gramStart"/>
+            <w:r>
+              <w:rPr>
+                <w:rFonts w:ascii="Times" w:eastAsia="Times" w:hAnsi="Times" w:cs="Times"/>
+                <w:b/>
+              </w:rPr>
+              <w:t xml:space="preserve"> ..?</w:t>
+            </w:r>
+            <w:proofErr w:type="gramEnd"/>
+            <w:r>
+              <w:rPr>
+                <w:rFonts w:ascii="Times" w:eastAsia="Times" w:hAnsi="Times" w:cs="Times"/>
+                <w:b/>
+              </w:rPr>
+              <w:t xml:space="preserve"> </w:t>
+            </w:r>
           </w:p>
         </w:tc>
         <w:tc>
@@ -2443,7 +2765,6 @@
   <w:style w:type="character" w:default="1" w:styleId="DefaultParagraphFont">
     <w:name w:val="Default Paragraph Font"/>
     <w:uiPriority w:val="1"/>
-    <w:semiHidden/>
     <w:unhideWhenUsed/>
   </w:style>
   <w:style w:type="table" w:default="1" w:styleId="TableNormal">
@@ -2566,6 +2887,35 @@
     </inkml:brush>
   </inkml:definitions>
   <inkml:trace contextRef="#ctx0" brushRef="#br0">0 17,'47'0,"0"-2,50-8,-77 7,1 2,26 1,-32 0,-1 0</inkml:trace>
+</inkml:ink>
+</file>
+
+<file path=word/ink/ink2.xml><?xml version="1.0" encoding="utf-8"?>
+<inkml:ink xmlns:inkml="http://www.w3.org/2003/InkML">
+  <inkml:definitions>
+    <inkml:context xml:id="ctx0">
+      <inkml:inkSource xml:id="inkSrc0">
+        <inkml:traceFormat>
+          <inkml:channel name="X" type="integer" min="-2.14748E9" max="2.14748E9" units="cm"/>
+          <inkml:channel name="Y" type="integer" min="-2.14748E9" max="2.14748E9" units="cm"/>
+        </inkml:traceFormat>
+        <inkml:channelProperties>
+          <inkml:channelProperty channel="X" name="resolution" value="1000" units="1/cm"/>
+          <inkml:channelProperty channel="Y" name="resolution" value="1000" units="1/cm"/>
+        </inkml:channelProperties>
+      </inkml:inkSource>
+      <inkml:timestamp xml:id="ts0" timeString="2021-10-02T05:18:53.209"/>
+    </inkml:context>
+    <inkml:brush xml:id="br0">
+      <inkml:brushProperty name="width" value="0.3" units="cm"/>
+      <inkml:brushProperty name="height" value="0.6" units="cm"/>
+      <inkml:brushProperty name="color" value="#FFFC00"/>
+      <inkml:brushProperty name="tip" value="rectangle"/>
+      <inkml:brushProperty name="rasterOp" value="maskPen"/>
+      <inkml:brushProperty name="ignorePressure" value="1"/>
+    </inkml:brush>
+  </inkml:definitions>
+  <inkml:trace contextRef="#ctx0" brushRef="#br0">1 1,'1'1,"1"1,0-1,-1 0,1 0,0 0,-1 0,1 0,0 0,0-1,0 1,0-1,3 1,3 2,17 7,-18-6,1-1,-1 0,1 0,-1-1,1 0,0-1,15 2,4-1,-1 1,0 1,41 12,-8-1,-43-12</inkml:trace>
 </inkml:ink>
 </file>
 

</xml_diff>

<commit_message>
V14: Adjustments to alignment and further proofreading
</commit_message>
<xml_diff>
--- a/2 Proof Reading and Review/LARA String Quartet No. 3 - Errata.docx
+++ b/2 Proof Reading and Review/LARA String Quartet No. 3 - Errata.docx
@@ -772,6 +772,433 @@
       </w:tr>
       <w:tr>
         <w:trPr>
+          <w:trHeight w:val="363"/>
+        </w:trPr>
+        <w:tc>
+          <w:tcPr>
+            <w:tcW w:w="1782" w:type="dxa"/>
+          </w:tcPr>
+          <w:p>
+            <w:pPr>
+              <w:jc w:val="center"/>
+              <w:rPr>
+                <w:rFonts w:ascii="Times" w:eastAsia="Times" w:hAnsi="Times" w:cs="Times"/>
+                <w:b/>
+              </w:rPr>
+            </w:pPr>
+            <w:r>
+              <w:rPr>
+                <w:rFonts w:ascii="Times" w:eastAsia="Times" w:hAnsi="Times" w:cs="Times"/>
+                <w:b/>
+              </w:rPr>
+              <w:t>Violin I, Violin II, Viola, Cello</w:t>
+            </w:r>
+          </w:p>
+        </w:tc>
+        <w:tc>
+          <w:tcPr>
+            <w:tcW w:w="917" w:type="dxa"/>
+          </w:tcPr>
+          <w:p>
+            <w:pPr>
+              <w:jc w:val="center"/>
+              <w:rPr>
+                <w:rFonts w:ascii="Times" w:eastAsia="Times" w:hAnsi="Times" w:cs="Times"/>
+                <w:b/>
+              </w:rPr>
+            </w:pPr>
+            <w:r>
+              <w:rPr>
+                <w:rFonts w:ascii="Times" w:eastAsia="Times" w:hAnsi="Times" w:cs="Times"/>
+                <w:b/>
+              </w:rPr>
+              <w:t>10 2'</w:t>
+            </w:r>
+          </w:p>
+        </w:tc>
+        <w:tc>
+          <w:tcPr>
+            <w:tcW w:w="5016" w:type="dxa"/>
+          </w:tcPr>
+          <w:p>
+            <w:pPr>
+              <w:rPr>
+                <w:rFonts w:ascii="Times" w:eastAsia="Times" w:hAnsi="Times" w:cs="Times"/>
+                <w:b/>
+              </w:rPr>
+            </w:pPr>
+            <w:r>
+              <w:rPr>
+                <w:rFonts w:ascii="Times" w:eastAsia="Times" w:hAnsi="Times" w:cs="Times"/>
+                <w:b/>
+              </w:rPr>
+              <w:t>Which beat should the note be slurred to?</w:t>
+            </w:r>
+          </w:p>
+        </w:tc>
+        <w:tc>
+          <w:tcPr>
+            <w:tcW w:w="1579" w:type="dxa"/>
+          </w:tcPr>
+          <w:p>
+            <w:pPr>
+              <w:jc w:val="center"/>
+              <w:rPr>
+                <w:rFonts w:ascii="Times" w:eastAsia="Times" w:hAnsi="Times" w:cs="Times"/>
+                <w:b/>
+              </w:rPr>
+            </w:pPr>
+          </w:p>
+        </w:tc>
+      </w:tr>
+      <w:tr>
+        <w:trPr>
+          <w:trHeight w:val="363"/>
+        </w:trPr>
+        <w:tc>
+          <w:tcPr>
+            <w:tcW w:w="1782" w:type="dxa"/>
+          </w:tcPr>
+          <w:p>
+            <w:pPr>
+              <w:jc w:val="center"/>
+              <w:rPr>
+                <w:rFonts w:ascii="Times" w:eastAsia="Times" w:hAnsi="Times" w:cs="Times"/>
+                <w:b/>
+              </w:rPr>
+            </w:pPr>
+            <w:r>
+              <w:rPr>
+                <w:rFonts w:ascii="Times" w:eastAsia="Times" w:hAnsi="Times" w:cs="Times"/>
+                <w:b/>
+              </w:rPr>
+              <w:lastRenderedPageBreak/>
+              <w:t>Cello</w:t>
+            </w:r>
+          </w:p>
+        </w:tc>
+        <w:tc>
+          <w:tcPr>
+            <w:tcW w:w="917" w:type="dxa"/>
+          </w:tcPr>
+          <w:p>
+            <w:pPr>
+              <w:jc w:val="center"/>
+              <w:rPr>
+                <w:rFonts w:ascii="Times" w:eastAsia="Times" w:hAnsi="Times" w:cs="Times"/>
+                <w:b/>
+              </w:rPr>
+            </w:pPr>
+            <w:r>
+              <w:rPr>
+                <w:rFonts w:ascii="Times" w:eastAsia="Times" w:hAnsi="Times" w:cs="Times"/>
+                <w:b/>
+              </w:rPr>
+              <w:t>11 2'</w:t>
+            </w:r>
+            <w:r>
+              <w:rPr>
+                <w:rFonts w:ascii="Times" w:eastAsia="Times" w:hAnsi="Times" w:cs="Times"/>
+                <w:b/>
+              </w:rPr>
+              <w:t>, 15 2'</w:t>
+            </w:r>
+            <w:r>
+              <w:rPr>
+                <w:rFonts w:ascii="Times" w:eastAsia="Times" w:hAnsi="Times" w:cs="Times"/>
+                <w:b/>
+              </w:rPr>
+              <w:t>, 22 3'</w:t>
+            </w:r>
+          </w:p>
+        </w:tc>
+        <w:tc>
+          <w:tcPr>
+            <w:tcW w:w="5016" w:type="dxa"/>
+          </w:tcPr>
+          <w:p>
+            <w:pPr>
+              <w:rPr>
+                <w:rFonts w:ascii="Times" w:eastAsia="Times" w:hAnsi="Times" w:cs="Times"/>
+                <w:b/>
+              </w:rPr>
+            </w:pPr>
+            <w:r>
+              <w:rPr>
+                <w:rFonts w:ascii="Times" w:eastAsia="Times" w:hAnsi="Times" w:cs="Times"/>
+                <w:b/>
+              </w:rPr>
+              <w:t>Should the + symbol be above or below the note?</w:t>
+            </w:r>
+          </w:p>
+        </w:tc>
+        <w:tc>
+          <w:tcPr>
+            <w:tcW w:w="1579" w:type="dxa"/>
+          </w:tcPr>
+          <w:p>
+            <w:pPr>
+              <w:jc w:val="center"/>
+              <w:rPr>
+                <w:rFonts w:ascii="Times" w:eastAsia="Times" w:hAnsi="Times" w:cs="Times"/>
+                <w:b/>
+              </w:rPr>
+            </w:pPr>
+          </w:p>
+        </w:tc>
+      </w:tr>
+      <w:tr>
+        <w:trPr>
+          <w:trHeight w:val="363"/>
+        </w:trPr>
+        <w:tc>
+          <w:tcPr>
+            <w:tcW w:w="1782" w:type="dxa"/>
+          </w:tcPr>
+          <w:p>
+            <w:pPr>
+              <w:jc w:val="center"/>
+              <w:rPr>
+                <w:rFonts w:ascii="Times" w:eastAsia="Times" w:hAnsi="Times" w:cs="Times"/>
+                <w:b/>
+              </w:rPr>
+            </w:pPr>
+            <w:r>
+              <w:rPr>
+                <w:rFonts w:ascii="Times" w:eastAsia="Times" w:hAnsi="Times" w:cs="Times"/>
+                <w:b/>
+              </w:rPr>
+              <w:t>Violin I</w:t>
+            </w:r>
+          </w:p>
+        </w:tc>
+        <w:tc>
+          <w:tcPr>
+            <w:tcW w:w="917" w:type="dxa"/>
+          </w:tcPr>
+          <w:p>
+            <w:pPr>
+              <w:jc w:val="center"/>
+              <w:rPr>
+                <w:rFonts w:ascii="Times" w:eastAsia="Times" w:hAnsi="Times" w:cs="Times"/>
+                <w:b/>
+              </w:rPr>
+            </w:pPr>
+            <w:r>
+              <w:rPr>
+                <w:rFonts w:ascii="Times" w:eastAsia="Times" w:hAnsi="Times" w:cs="Times"/>
+                <w:b/>
+              </w:rPr>
+              <w:t>12 1'</w:t>
+            </w:r>
+          </w:p>
+        </w:tc>
+        <w:tc>
+          <w:tcPr>
+            <w:tcW w:w="5016" w:type="dxa"/>
+          </w:tcPr>
+          <w:p>
+            <w:pPr>
+              <w:rPr>
+                <w:rFonts w:ascii="Times" w:eastAsia="Times" w:hAnsi="Times" w:cs="Times"/>
+                <w:b/>
+              </w:rPr>
+            </w:pPr>
+            <w:r>
+              <w:rPr>
+                <w:rFonts w:ascii="Times" w:eastAsia="Times" w:hAnsi="Times" w:cs="Times"/>
+                <w:b/>
+              </w:rPr>
+              <w:t>Is the (ff) necessary? There is ff at the end of the previous bar</w:t>
+            </w:r>
+            <w:r>
+              <w:rPr>
+                <w:rFonts w:ascii="Times" w:eastAsia="Times" w:hAnsi="Times" w:cs="Times"/>
+                <w:b/>
+              </w:rPr>
+              <w:t>.</w:t>
+            </w:r>
+          </w:p>
+        </w:tc>
+        <w:tc>
+          <w:tcPr>
+            <w:tcW w:w="1579" w:type="dxa"/>
+          </w:tcPr>
+          <w:p>
+            <w:pPr>
+              <w:jc w:val="center"/>
+              <w:rPr>
+                <w:rFonts w:ascii="Times" w:eastAsia="Times" w:hAnsi="Times" w:cs="Times"/>
+                <w:b/>
+              </w:rPr>
+            </w:pPr>
+          </w:p>
+        </w:tc>
+      </w:tr>
+      <w:tr>
+        <w:trPr>
+          <w:trHeight w:val="363"/>
+        </w:trPr>
+        <w:tc>
+          <w:tcPr>
+            <w:tcW w:w="1782" w:type="dxa"/>
+          </w:tcPr>
+          <w:p>
+            <w:pPr>
+              <w:jc w:val="center"/>
+              <w:rPr>
+                <w:rFonts w:ascii="Times" w:eastAsia="Times" w:hAnsi="Times" w:cs="Times"/>
+                <w:b/>
+              </w:rPr>
+            </w:pPr>
+            <w:r>
+              <w:rPr>
+                <w:rFonts w:ascii="Times" w:eastAsia="Times" w:hAnsi="Times" w:cs="Times"/>
+                <w:b/>
+              </w:rPr>
+              <w:t>Violin I</w:t>
+            </w:r>
+          </w:p>
+        </w:tc>
+        <w:tc>
+          <w:tcPr>
+            <w:tcW w:w="917" w:type="dxa"/>
+          </w:tcPr>
+          <w:p>
+            <w:pPr>
+              <w:jc w:val="center"/>
+              <w:rPr>
+                <w:rFonts w:ascii="Times" w:eastAsia="Times" w:hAnsi="Times" w:cs="Times"/>
+                <w:b/>
+              </w:rPr>
+            </w:pPr>
+            <w:r>
+              <w:rPr>
+                <w:rFonts w:ascii="Times" w:eastAsia="Times" w:hAnsi="Times" w:cs="Times"/>
+                <w:b/>
+              </w:rPr>
+              <w:t>15 2'</w:t>
+            </w:r>
+          </w:p>
+        </w:tc>
+        <w:tc>
+          <w:tcPr>
+            <w:tcW w:w="5016" w:type="dxa"/>
+          </w:tcPr>
+          <w:p>
+            <w:pPr>
+              <w:rPr>
+                <w:rFonts w:ascii="Times" w:eastAsia="Times" w:hAnsi="Times" w:cs="Times"/>
+                <w:b/>
+              </w:rPr>
+            </w:pPr>
+            <w:r>
+              <w:rPr>
+                <w:rFonts w:ascii="Times" w:eastAsia="Times" w:hAnsi="Times" w:cs="Times"/>
+                <w:b/>
+              </w:rPr>
+              <w:t>Should the dynamics be aligned to that in bar 16?</w:t>
+            </w:r>
+          </w:p>
+        </w:tc>
+        <w:tc>
+          <w:tcPr>
+            <w:tcW w:w="1579" w:type="dxa"/>
+          </w:tcPr>
+          <w:p>
+            <w:pPr>
+              <w:jc w:val="center"/>
+              <w:rPr>
+                <w:rFonts w:ascii="Times" w:eastAsia="Times" w:hAnsi="Times" w:cs="Times"/>
+                <w:b/>
+              </w:rPr>
+            </w:pPr>
+          </w:p>
+        </w:tc>
+      </w:tr>
+      <w:tr>
+        <w:trPr>
+          <w:trHeight w:val="363"/>
+        </w:trPr>
+        <w:tc>
+          <w:tcPr>
+            <w:tcW w:w="1782" w:type="dxa"/>
+          </w:tcPr>
+          <w:p>
+            <w:pPr>
+              <w:jc w:val="center"/>
+              <w:rPr>
+                <w:rFonts w:ascii="Times" w:eastAsia="Times" w:hAnsi="Times" w:cs="Times"/>
+                <w:b/>
+              </w:rPr>
+            </w:pPr>
+            <w:r>
+              <w:rPr>
+                <w:rFonts w:ascii="Times" w:eastAsia="Times" w:hAnsi="Times" w:cs="Times"/>
+                <w:b/>
+              </w:rPr>
+              <w:t>Viola</w:t>
+            </w:r>
+          </w:p>
+        </w:tc>
+        <w:tc>
+          <w:tcPr>
+            <w:tcW w:w="917" w:type="dxa"/>
+          </w:tcPr>
+          <w:p>
+            <w:pPr>
+              <w:jc w:val="center"/>
+              <w:rPr>
+                <w:rFonts w:ascii="Times" w:eastAsia="Times" w:hAnsi="Times" w:cs="Times"/>
+                <w:b/>
+              </w:rPr>
+            </w:pPr>
+            <w:r>
+              <w:rPr>
+                <w:rFonts w:ascii="Times" w:eastAsia="Times" w:hAnsi="Times" w:cs="Times"/>
+                <w:b/>
+              </w:rPr>
+              <w:t>17 1'</w:t>
+            </w:r>
+          </w:p>
+        </w:tc>
+        <w:tc>
+          <w:tcPr>
+            <w:tcW w:w="5016" w:type="dxa"/>
+          </w:tcPr>
+          <w:p>
+            <w:pPr>
+              <w:rPr>
+                <w:rFonts w:ascii="Times" w:eastAsia="Times" w:hAnsi="Times" w:cs="Times"/>
+                <w:b/>
+              </w:rPr>
+            </w:pPr>
+            <w:r>
+              <w:rPr>
+                <w:rFonts w:ascii="Times" w:eastAsia="Times" w:hAnsi="Times" w:cs="Times"/>
+                <w:b/>
+              </w:rPr>
+              <w:t>Is the viola missing a tenuto? Violin II and Cello has tenuto on the same beat.</w:t>
+            </w:r>
+          </w:p>
+        </w:tc>
+        <w:tc>
+          <w:tcPr>
+            <w:tcW w:w="1579" w:type="dxa"/>
+          </w:tcPr>
+          <w:p>
+            <w:pPr>
+              <w:jc w:val="center"/>
+              <w:rPr>
+                <w:rFonts w:ascii="Times" w:eastAsia="Times" w:hAnsi="Times" w:cs="Times"/>
+                <w:b/>
+              </w:rPr>
+            </w:pPr>
+          </w:p>
+        </w:tc>
+      </w:tr>
+      <w:tr>
+        <w:trPr>
           <w:trHeight w:val="1415"/>
         </w:trPr>
         <w:tc>
@@ -791,7 +1218,6 @@
                 <w:rFonts w:ascii="Times" w:eastAsia="Times" w:hAnsi="Times" w:cs="Times"/>
                 <w:b/>
               </w:rPr>
-              <w:lastRenderedPageBreak/>
               <w:t>Violin I</w:t>
             </w:r>
           </w:p>
@@ -815,6 +1241,13 @@
               </w:rPr>
               <w:t>19 2’</w:t>
             </w:r>
+            <w:r>
+              <w:rPr>
+                <w:rFonts w:ascii="Times" w:eastAsia="Times" w:hAnsi="Times" w:cs="Times"/>
+                <w:b/>
+              </w:rPr>
+              <w:t>, 21 1'</w:t>
+            </w:r>
           </w:p>
         </w:tc>
         <w:tc>
@@ -834,6 +1267,263 @@
                 <w:b/>
               </w:rPr>
               <w:t>Should the grace notes be slurred?</w:t>
+            </w:r>
+          </w:p>
+        </w:tc>
+        <w:tc>
+          <w:tcPr>
+            <w:tcW w:w="1579" w:type="dxa"/>
+          </w:tcPr>
+          <w:p>
+            <w:pPr>
+              <w:jc w:val="center"/>
+              <w:rPr>
+                <w:rFonts w:ascii="Times" w:eastAsia="Times" w:hAnsi="Times" w:cs="Times"/>
+                <w:b/>
+              </w:rPr>
+            </w:pPr>
+          </w:p>
+        </w:tc>
+      </w:tr>
+      <w:tr>
+        <w:trPr>
+          <w:trHeight w:val="1415"/>
+        </w:trPr>
+        <w:tc>
+          <w:tcPr>
+            <w:tcW w:w="1782" w:type="dxa"/>
+          </w:tcPr>
+          <w:p>
+            <w:pPr>
+              <w:jc w:val="center"/>
+              <w:rPr>
+                <w:rFonts w:ascii="Times" w:eastAsia="Times" w:hAnsi="Times" w:cs="Times"/>
+                <w:b/>
+              </w:rPr>
+            </w:pPr>
+            <w:r>
+              <w:rPr>
+                <w:rFonts w:ascii="Times" w:eastAsia="Times" w:hAnsi="Times" w:cs="Times"/>
+                <w:b/>
+              </w:rPr>
+              <w:t>Violin I</w:t>
+            </w:r>
+          </w:p>
+        </w:tc>
+        <w:tc>
+          <w:tcPr>
+            <w:tcW w:w="917" w:type="dxa"/>
+          </w:tcPr>
+          <w:p>
+            <w:pPr>
+              <w:jc w:val="center"/>
+              <w:rPr>
+                <w:rFonts w:ascii="Times" w:eastAsia="Times" w:hAnsi="Times" w:cs="Times"/>
+                <w:b/>
+              </w:rPr>
+            </w:pPr>
+            <w:r>
+              <w:rPr>
+                <w:rFonts w:ascii="Times" w:eastAsia="Times" w:hAnsi="Times" w:cs="Times"/>
+                <w:b/>
+              </w:rPr>
+              <w:t>22</w:t>
+            </w:r>
+          </w:p>
+        </w:tc>
+        <w:tc>
+          <w:tcPr>
+            <w:tcW w:w="5016" w:type="dxa"/>
+          </w:tcPr>
+          <w:p>
+            <w:pPr>
+              <w:rPr>
+                <w:rFonts w:ascii="Times" w:eastAsia="Times" w:hAnsi="Times" w:cs="Times"/>
+                <w:b/>
+              </w:rPr>
+            </w:pPr>
+            <w:r>
+              <w:rPr>
+                <w:rFonts w:ascii="Times" w:eastAsia="Times" w:hAnsi="Times" w:cs="Times"/>
+                <w:b/>
+              </w:rPr>
+              <w:t>Should the fermata be bigger?</w:t>
+            </w:r>
+          </w:p>
+        </w:tc>
+        <w:tc>
+          <w:tcPr>
+            <w:tcW w:w="1579" w:type="dxa"/>
+          </w:tcPr>
+          <w:p>
+            <w:pPr>
+              <w:jc w:val="center"/>
+              <w:rPr>
+                <w:rFonts w:ascii="Times" w:eastAsia="Times" w:hAnsi="Times" w:cs="Times"/>
+                <w:b/>
+              </w:rPr>
+            </w:pPr>
+          </w:p>
+        </w:tc>
+      </w:tr>
+      <w:tr>
+        <w:trPr>
+          <w:trHeight w:val="1415"/>
+        </w:trPr>
+        <w:tc>
+          <w:tcPr>
+            <w:tcW w:w="1782" w:type="dxa"/>
+          </w:tcPr>
+          <w:p>
+            <w:pPr>
+              <w:jc w:val="center"/>
+              <w:rPr>
+                <w:rFonts w:ascii="Times" w:eastAsia="Times" w:hAnsi="Times" w:cs="Times"/>
+                <w:b/>
+              </w:rPr>
+            </w:pPr>
+            <w:r>
+              <w:rPr>
+                <w:rFonts w:ascii="Times" w:eastAsia="Times" w:hAnsi="Times" w:cs="Times"/>
+                <w:b/>
+              </w:rPr>
+              <w:t>Cello</w:t>
+            </w:r>
+          </w:p>
+        </w:tc>
+        <w:tc>
+          <w:tcPr>
+            <w:tcW w:w="917" w:type="dxa"/>
+          </w:tcPr>
+          <w:p>
+            <w:pPr>
+              <w:rPr>
+                <w:rFonts w:ascii="Times" w:eastAsia="Times" w:hAnsi="Times" w:cs="Times"/>
+                <w:b/>
+              </w:rPr>
+            </w:pPr>
+            <w:r>
+              <w:rPr>
+                <w:rFonts w:ascii="Times" w:eastAsia="Times" w:hAnsi="Times" w:cs="Times"/>
+                <w:b/>
+              </w:rPr>
+              <w:t>22 3'</w:t>
+            </w:r>
+          </w:p>
+        </w:tc>
+        <w:tc>
+          <w:tcPr>
+            <w:tcW w:w="5016" w:type="dxa"/>
+          </w:tcPr>
+          <w:p>
+            <w:pPr>
+              <w:rPr>
+                <w:rFonts w:ascii="Times" w:eastAsia="Times" w:hAnsi="Times" w:cs="Times"/>
+                <w:b/>
+              </w:rPr>
+            </w:pPr>
+            <w:r>
+              <w:rPr>
+                <w:rFonts w:ascii="Times" w:eastAsia="Times" w:hAnsi="Times" w:cs="Times"/>
+                <w:b/>
+              </w:rPr>
+              <w:t>Does the note belong to tenor or bass clef?</w:t>
+            </w:r>
+          </w:p>
+        </w:tc>
+        <w:tc>
+          <w:tcPr>
+            <w:tcW w:w="1579" w:type="dxa"/>
+          </w:tcPr>
+          <w:p>
+            <w:pPr>
+              <w:jc w:val="center"/>
+              <w:rPr>
+                <w:rFonts w:ascii="Times" w:eastAsia="Times" w:hAnsi="Times" w:cs="Times"/>
+                <w:b/>
+              </w:rPr>
+            </w:pPr>
+          </w:p>
+        </w:tc>
+      </w:tr>
+      <w:tr>
+        <w:trPr>
+          <w:trHeight w:val="1415"/>
+        </w:trPr>
+        <w:tc>
+          <w:tcPr>
+            <w:tcW w:w="1782" w:type="dxa"/>
+          </w:tcPr>
+          <w:p>
+            <w:pPr>
+              <w:jc w:val="center"/>
+              <w:rPr>
+                <w:rFonts w:ascii="Times" w:eastAsia="Times" w:hAnsi="Times" w:cs="Times"/>
+                <w:b/>
+              </w:rPr>
+            </w:pPr>
+            <w:r>
+              <w:rPr>
+                <w:rFonts w:ascii="Times" w:eastAsia="Times" w:hAnsi="Times" w:cs="Times"/>
+                <w:b/>
+              </w:rPr>
+              <w:t>Violin I</w:t>
+            </w:r>
+          </w:p>
+        </w:tc>
+        <w:tc>
+          <w:tcPr>
+            <w:tcW w:w="917" w:type="dxa"/>
+          </w:tcPr>
+          <w:p>
+            <w:pPr>
+              <w:rPr>
+                <w:rFonts w:ascii="Times" w:eastAsia="Times" w:hAnsi="Times" w:cs="Times"/>
+                <w:b/>
+              </w:rPr>
+            </w:pPr>
+            <w:r>
+              <w:rPr>
+                <w:rFonts w:ascii="Times" w:eastAsia="Times" w:hAnsi="Times" w:cs="Times"/>
+                <w:b/>
+              </w:rPr>
+              <w:t>22 1'</w:t>
+            </w:r>
+          </w:p>
+        </w:tc>
+        <w:tc>
+          <w:tcPr>
+            <w:tcW w:w="5016" w:type="dxa"/>
+          </w:tcPr>
+          <w:p>
+            <w:pPr>
+              <w:rPr>
+                <w:rFonts w:ascii="Times" w:eastAsia="Times" w:hAnsi="Times" w:cs="Times"/>
+                <w:b/>
+              </w:rPr>
+            </w:pPr>
+            <w:r>
+              <w:rPr>
+                <w:rFonts w:ascii="Times" w:eastAsia="Times" w:hAnsi="Times" w:cs="Times"/>
+                <w:b/>
+              </w:rPr>
+              <w:t xml:space="preserve">Are the notes grace notes or </w:t>
+            </w:r>
+            <w:proofErr w:type="spellStart"/>
+            <w:r>
+              <w:rPr>
+                <w:rFonts w:ascii="Times" w:eastAsia="Times" w:hAnsi="Times" w:cs="Times"/>
+                <w:b/>
+              </w:rPr>
+              <w:t>tuplet</w:t>
+            </w:r>
+            <w:proofErr w:type="spellEnd"/>
+            <w:r>
+              <w:rPr>
+                <w:rFonts w:ascii="Times" w:eastAsia="Times" w:hAnsi="Times" w:cs="Times"/>
+                <w:b/>
+              </w:rPr>
+              <w:t>? Marked as grace notes but note after is beat 2.</w:t>
             </w:r>
           </w:p>
         </w:tc>
@@ -1495,6 +2185,7 @@
                 <w:b/>
                 <w:noProof/>
               </w:rPr>
+              <w:lastRenderedPageBreak/>
               <w:drawing>
                 <wp:anchor distT="0" distB="0" distL="114300" distR="114300" simplePos="0" relativeHeight="251666432" behindDoc="0" locked="0" layoutInCell="1" allowOverlap="1" wp14:anchorId="6613BB80" wp14:editId="598E6C11">
                   <wp:simplePos x="0" y="0"/>
@@ -2039,23 +2730,7 @@
                 <w:rFonts w:ascii="Times" w:eastAsia="Times" w:hAnsi="Times" w:cs="Times"/>
                 <w:b/>
               </w:rPr>
-              <w:t xml:space="preserve"> Then it would not be a set of acciaccaturas</w:t>
-            </w:r>
-            <w:proofErr w:type="gramStart"/>
-            <w:r>
-              <w:rPr>
-                <w:rFonts w:ascii="Times" w:eastAsia="Times" w:hAnsi="Times" w:cs="Times"/>
-                <w:b/>
-              </w:rPr>
-              <w:t xml:space="preserve"> ..?</w:t>
-            </w:r>
-            <w:proofErr w:type="gramEnd"/>
-            <w:r>
-              <w:rPr>
-                <w:rFonts w:ascii="Times" w:eastAsia="Times" w:hAnsi="Times" w:cs="Times"/>
-                <w:b/>
-              </w:rPr>
-              <w:t xml:space="preserve"> </w:t>
+              <w:t xml:space="preserve"> Then it would not be a set of acciaccaturas ..? </w:t>
             </w:r>
           </w:p>
         </w:tc>
@@ -2765,6 +3440,7 @@
   <w:style w:type="character" w:default="1" w:styleId="DefaultParagraphFont">
     <w:name w:val="Default Paragraph Font"/>
     <w:uiPriority w:val="1"/>
+    <w:semiHidden/>
     <w:unhideWhenUsed/>
   </w:style>
   <w:style w:type="table" w:default="1" w:styleId="TableNormal">

</xml_diff>

<commit_message>
V15: Engraved page 4
</commit_message>
<xml_diff>
--- a/2 Proof Reading and Review/LARA String Quartet No. 3 - Errata.docx
+++ b/2 Proof Reading and Review/LARA String Quartet No. 3 - Errata.docx
@@ -231,21 +231,12 @@
                 <w:b/>
               </w:rPr>
             </w:pPr>
-            <w:proofErr w:type="spellStart"/>
-            <w:r>
-              <w:rPr>
-                <w:rFonts w:ascii="Times" w:eastAsia="Times" w:hAnsi="Times" w:cs="Times"/>
-                <w:b/>
-              </w:rPr>
-              <w:t>Eg.</w:t>
-            </w:r>
-            <w:proofErr w:type="spellEnd"/>
-            <w:r>
-              <w:rPr>
-                <w:rFonts w:ascii="Times" w:eastAsia="Times" w:hAnsi="Times" w:cs="Times"/>
-                <w:b/>
-              </w:rPr>
-              <w:t xml:space="preserve"> What do you think?</w:t>
+            <w:r>
+              <w:rPr>
+                <w:rFonts w:ascii="Times" w:eastAsia="Times" w:hAnsi="Times" w:cs="Times"/>
+                <w:b/>
+              </w:rPr>
+              <w:t>Eg. What do you think?</w:t>
             </w:r>
             <w:r>
               <w:rPr>
@@ -450,23 +441,7 @@
                 <w:rFonts w:ascii="Times" w:eastAsia="Times" w:hAnsi="Times" w:cs="Times"/>
                 <w:b/>
               </w:rPr>
-              <w:t xml:space="preserve">Should the mf be aligned with the note or through the </w:t>
-            </w:r>
-            <w:proofErr w:type="spellStart"/>
-            <w:r>
-              <w:rPr>
-                <w:rFonts w:ascii="Times" w:eastAsia="Times" w:hAnsi="Times" w:cs="Times"/>
-                <w:b/>
-              </w:rPr>
-              <w:t>barline</w:t>
-            </w:r>
-            <w:proofErr w:type="spellEnd"/>
-            <w:r>
-              <w:rPr>
-                <w:rFonts w:ascii="Times" w:eastAsia="Times" w:hAnsi="Times" w:cs="Times"/>
-                <w:b/>
-              </w:rPr>
-              <w:t xml:space="preserve"> to make space for the crescendo?</w:t>
+              <w:t>Should the mf be aligned with the note or through the barline to make space for the crescendo?</w:t>
             </w:r>
           </w:p>
           <w:p>
@@ -598,23 +573,7 @@
                 <w:rFonts w:ascii="Times" w:eastAsia="Times" w:hAnsi="Times" w:cs="Times"/>
                 <w:b/>
               </w:rPr>
-              <w:t xml:space="preserve">Should the ff go through the </w:t>
-            </w:r>
-            <w:proofErr w:type="spellStart"/>
-            <w:r>
-              <w:rPr>
-                <w:rFonts w:ascii="Times" w:eastAsia="Times" w:hAnsi="Times" w:cs="Times"/>
-                <w:b/>
-              </w:rPr>
-              <w:t>barline</w:t>
-            </w:r>
-            <w:proofErr w:type="spellEnd"/>
-            <w:r>
-              <w:rPr>
-                <w:rFonts w:ascii="Times" w:eastAsia="Times" w:hAnsi="Times" w:cs="Times"/>
-                <w:b/>
-              </w:rPr>
-              <w:t>?</w:t>
+              <w:t>Should the ff go through the barline?</w:t>
             </w:r>
             <w:r>
               <w:rPr>
@@ -1507,23 +1466,174 @@
                 <w:rFonts w:ascii="Times" w:eastAsia="Times" w:hAnsi="Times" w:cs="Times"/>
                 <w:b/>
               </w:rPr>
-              <w:t xml:space="preserve">Are the notes grace notes or </w:t>
-            </w:r>
-            <w:proofErr w:type="spellStart"/>
-            <w:r>
-              <w:rPr>
-                <w:rFonts w:ascii="Times" w:eastAsia="Times" w:hAnsi="Times" w:cs="Times"/>
-                <w:b/>
-              </w:rPr>
-              <w:t>tuplet</w:t>
-            </w:r>
-            <w:proofErr w:type="spellEnd"/>
-            <w:r>
-              <w:rPr>
-                <w:rFonts w:ascii="Times" w:eastAsia="Times" w:hAnsi="Times" w:cs="Times"/>
-                <w:b/>
-              </w:rPr>
-              <w:t>? Marked as grace notes but note after is beat 2.</w:t>
+              <w:t>Are the notes grace notes or tuplet? Marked as grace notes but note after is beat 2.</w:t>
+            </w:r>
+          </w:p>
+        </w:tc>
+        <w:tc>
+          <w:tcPr>
+            <w:tcW w:w="1579" w:type="dxa"/>
+          </w:tcPr>
+          <w:p>
+            <w:pPr>
+              <w:jc w:val="center"/>
+              <w:rPr>
+                <w:rFonts w:ascii="Times" w:eastAsia="Times" w:hAnsi="Times" w:cs="Times"/>
+                <w:b/>
+              </w:rPr>
+            </w:pPr>
+          </w:p>
+        </w:tc>
+      </w:tr>
+      <w:tr>
+        <w:trPr>
+          <w:trHeight w:val="1415"/>
+        </w:trPr>
+        <w:tc>
+          <w:tcPr>
+            <w:tcW w:w="1782" w:type="dxa"/>
+          </w:tcPr>
+          <w:p>
+            <w:pPr>
+              <w:jc w:val="center"/>
+              <w:rPr>
+                <w:rFonts w:ascii="Times" w:eastAsia="Times" w:hAnsi="Times" w:cs="Times"/>
+                <w:b/>
+              </w:rPr>
+            </w:pPr>
+            <w:r>
+              <w:rPr>
+                <w:rFonts w:ascii="Times" w:eastAsia="Times" w:hAnsi="Times" w:cs="Times"/>
+                <w:b/>
+              </w:rPr>
+              <w:t>Violin I</w:t>
+            </w:r>
+          </w:p>
+        </w:tc>
+        <w:tc>
+          <w:tcPr>
+            <w:tcW w:w="917" w:type="dxa"/>
+          </w:tcPr>
+          <w:p>
+            <w:pPr>
+              <w:rPr>
+                <w:rFonts w:ascii="Times" w:eastAsia="Times" w:hAnsi="Times" w:cs="Times"/>
+                <w:b/>
+              </w:rPr>
+            </w:pPr>
+            <w:r>
+              <w:rPr>
+                <w:rFonts w:ascii="Times" w:eastAsia="Times" w:hAnsi="Times" w:cs="Times"/>
+                <w:b/>
+              </w:rPr>
+              <w:t>26 1'</w:t>
+            </w:r>
+          </w:p>
+        </w:tc>
+        <w:tc>
+          <w:tcPr>
+            <w:tcW w:w="5016" w:type="dxa"/>
+          </w:tcPr>
+          <w:p>
+            <w:pPr>
+              <w:rPr>
+                <w:rFonts w:ascii="Times" w:eastAsia="Times" w:hAnsi="Times" w:cs="Times"/>
+                <w:b/>
+              </w:rPr>
+            </w:pPr>
+            <w:r>
+              <w:rPr>
+                <w:rFonts w:ascii="Times" w:eastAsia="Times" w:hAnsi="Times" w:cs="Times"/>
+                <w:b/>
+              </w:rPr>
+              <w:t>Where does the first slur end? – on the last demisemiquaver, or the D+F# dyad on the next beat?</w:t>
+            </w:r>
+          </w:p>
+        </w:tc>
+        <w:tc>
+          <w:tcPr>
+            <w:tcW w:w="1579" w:type="dxa"/>
+          </w:tcPr>
+          <w:p>
+            <w:pPr>
+              <w:jc w:val="center"/>
+              <w:rPr>
+                <w:rFonts w:ascii="Times" w:eastAsia="Times" w:hAnsi="Times" w:cs="Times"/>
+                <w:b/>
+              </w:rPr>
+            </w:pPr>
+          </w:p>
+        </w:tc>
+      </w:tr>
+      <w:tr>
+        <w:trPr>
+          <w:trHeight w:val="1415"/>
+        </w:trPr>
+        <w:tc>
+          <w:tcPr>
+            <w:tcW w:w="1782" w:type="dxa"/>
+          </w:tcPr>
+          <w:p>
+            <w:pPr>
+              <w:jc w:val="center"/>
+              <w:rPr>
+                <w:rFonts w:ascii="Times" w:eastAsia="Times" w:hAnsi="Times" w:cs="Times"/>
+                <w:b/>
+              </w:rPr>
+            </w:pPr>
+            <w:r>
+              <w:rPr>
+                <w:rFonts w:ascii="Times" w:eastAsia="Times" w:hAnsi="Times" w:cs="Times"/>
+                <w:b/>
+              </w:rPr>
+              <w:t>Violin I</w:t>
+            </w:r>
+          </w:p>
+        </w:tc>
+        <w:tc>
+          <w:tcPr>
+            <w:tcW w:w="917" w:type="dxa"/>
+          </w:tcPr>
+          <w:p>
+            <w:pPr>
+              <w:rPr>
+                <w:rFonts w:ascii="Times" w:eastAsia="Times" w:hAnsi="Times" w:cs="Times"/>
+                <w:b/>
+              </w:rPr>
+            </w:pPr>
+            <w:r>
+              <w:rPr>
+                <w:rFonts w:ascii="Times" w:eastAsia="Times" w:hAnsi="Times" w:cs="Times"/>
+                <w:b/>
+              </w:rPr>
+              <w:t>33 3</w:t>
+            </w:r>
+            <w:r>
+              <w:rPr>
+                <w:rFonts w:ascii="Times" w:eastAsia="Times" w:hAnsi="Times" w:cs="Times"/>
+                <w:b/>
+              </w:rPr>
+              <w:t>'</w:t>
+            </w:r>
+          </w:p>
+        </w:tc>
+        <w:tc>
+          <w:tcPr>
+            <w:tcW w:w="5016" w:type="dxa"/>
+          </w:tcPr>
+          <w:p>
+            <w:pPr>
+              <w:rPr>
+                <w:rFonts w:ascii="Times" w:eastAsia="Times" w:hAnsi="Times" w:cs="Times"/>
+                <w:b/>
+              </w:rPr>
+            </w:pPr>
+            <w:r>
+              <w:rPr>
+                <w:rFonts w:ascii="Times" w:eastAsia="Times" w:hAnsi="Times" w:cs="Times"/>
+                <w:b/>
+              </w:rPr>
+              <w:t>Where does the slur end? On the last grace note of the group, or the next minim?</w:t>
             </w:r>
           </w:p>
         </w:tc>
@@ -1879,6 +1989,7 @@
                 <w:rFonts w:ascii="Times" w:eastAsia="Times" w:hAnsi="Times" w:cs="Times"/>
                 <w:b/>
               </w:rPr>
+              <w:lastRenderedPageBreak/>
               <w:t>Violin I</w:t>
             </w:r>
           </w:p>
@@ -2185,7 +2296,6 @@
                 <w:b/>
                 <w:noProof/>
               </w:rPr>
-              <w:lastRenderedPageBreak/>
               <w:drawing>
                 <wp:anchor distT="0" distB="0" distL="114300" distR="114300" simplePos="0" relativeHeight="251666432" behindDoc="0" locked="0" layoutInCell="1" allowOverlap="1" wp14:anchorId="6613BB80" wp14:editId="598E6C11">
                   <wp:simplePos x="0" y="0"/>
@@ -2588,23 +2698,7 @@
                 <w:rFonts w:ascii="Times" w:eastAsia="Times" w:hAnsi="Times" w:cs="Times"/>
                 <w:b/>
               </w:rPr>
-              <w:t xml:space="preserve">Should there be a </w:t>
-            </w:r>
-            <w:proofErr w:type="spellStart"/>
-            <w:r>
-              <w:rPr>
-                <w:rFonts w:ascii="Times" w:eastAsia="Times" w:hAnsi="Times" w:cs="Times"/>
-                <w:b/>
-              </w:rPr>
-              <w:t>l.v.</w:t>
-            </w:r>
-            <w:proofErr w:type="spellEnd"/>
-            <w:r>
-              <w:rPr>
-                <w:rFonts w:ascii="Times" w:eastAsia="Times" w:hAnsi="Times" w:cs="Times"/>
-                <w:b/>
-              </w:rPr>
-              <w:t xml:space="preserve"> slur for cello as well since it has the same figure as Violin II and Viola?</w:t>
+              <w:t>Should there be a l.v. slur for cello as well since it has the same figure as Violin II and Viola?</w:t>
             </w:r>
           </w:p>
         </w:tc>
@@ -2702,21 +2796,12 @@
                 <w:b/>
               </w:rPr>
             </w:pPr>
-            <w:proofErr w:type="gramStart"/>
-            <w:r>
-              <w:rPr>
-                <w:rFonts w:ascii="Times" w:eastAsia="Times" w:hAnsi="Times" w:cs="Times"/>
-                <w:b/>
-              </w:rPr>
-              <w:t>i.e.</w:t>
-            </w:r>
-            <w:proofErr w:type="gramEnd"/>
-            <w:r>
-              <w:rPr>
-                <w:rFonts w:ascii="Times" w:eastAsia="Times" w:hAnsi="Times" w:cs="Times"/>
-                <w:b/>
-              </w:rPr>
-              <w:t xml:space="preserve"> </w:t>
+            <w:r>
+              <w:rPr>
+                <w:rFonts w:ascii="Times" w:eastAsia="Times" w:hAnsi="Times" w:cs="Times"/>
+                <w:b/>
+              </w:rPr>
+              <w:t xml:space="preserve">i.e. </w:t>
             </w:r>
             <w:r>
               <w:rPr>
@@ -2931,7 +3016,7 @@
   <w:docDefaults>
     <w:rPrDefault>
       <w:rPr>
-        <w:rFonts w:ascii="Calibri" w:eastAsia="Calibri" w:hAnsi="Calibri" w:cs="Calibri"/>
+        <w:rFonts w:ascii="Calibri" w:eastAsia="SimSun" w:hAnsi="Calibri" w:cs="Calibri"/>
         <w:sz w:val="24"/>
         <w:szCs w:val="24"/>
         <w:lang w:val="en-SG" w:eastAsia="zh-CN" w:bidi="ar-SA"/>

</xml_diff>

<commit_message>
V17: Engraved page 5
</commit_message>
<xml_diff>
--- a/2 Proof Reading and Review/LARA String Quartet No. 3 - Errata.docx
+++ b/2 Proof Reading and Review/LARA String Quartet No. 3 - Errata.docx
@@ -231,12 +231,21 @@
                 <w:b/>
               </w:rPr>
             </w:pPr>
-            <w:r>
-              <w:rPr>
-                <w:rFonts w:ascii="Times" w:eastAsia="Times" w:hAnsi="Times" w:cs="Times"/>
-                <w:b/>
-              </w:rPr>
-              <w:t>Eg. What do you think?</w:t>
+            <w:proofErr w:type="spellStart"/>
+            <w:r>
+              <w:rPr>
+                <w:rFonts w:ascii="Times" w:eastAsia="Times" w:hAnsi="Times" w:cs="Times"/>
+                <w:b/>
+              </w:rPr>
+              <w:t>Eg.</w:t>
+            </w:r>
+            <w:proofErr w:type="spellEnd"/>
+            <w:r>
+              <w:rPr>
+                <w:rFonts w:ascii="Times" w:eastAsia="Times" w:hAnsi="Times" w:cs="Times"/>
+                <w:b/>
+              </w:rPr>
+              <w:t xml:space="preserve"> What do you think?</w:t>
             </w:r>
             <w:r>
               <w:rPr>
@@ -441,7 +450,23 @@
                 <w:rFonts w:ascii="Times" w:eastAsia="Times" w:hAnsi="Times" w:cs="Times"/>
                 <w:b/>
               </w:rPr>
-              <w:t>Should the mf be aligned with the note or through the barline to make space for the crescendo?</w:t>
+              <w:t xml:space="preserve">Should the mf be aligned with the note or through the </w:t>
+            </w:r>
+            <w:proofErr w:type="spellStart"/>
+            <w:r>
+              <w:rPr>
+                <w:rFonts w:ascii="Times" w:eastAsia="Times" w:hAnsi="Times" w:cs="Times"/>
+                <w:b/>
+              </w:rPr>
+              <w:t>barline</w:t>
+            </w:r>
+            <w:proofErr w:type="spellEnd"/>
+            <w:r>
+              <w:rPr>
+                <w:rFonts w:ascii="Times" w:eastAsia="Times" w:hAnsi="Times" w:cs="Times"/>
+                <w:b/>
+              </w:rPr>
+              <w:t xml:space="preserve"> to make space for the crescendo?</w:t>
             </w:r>
           </w:p>
           <w:p>
@@ -573,7 +598,23 @@
                 <w:rFonts w:ascii="Times" w:eastAsia="Times" w:hAnsi="Times" w:cs="Times"/>
                 <w:b/>
               </w:rPr>
-              <w:t>Should the ff go through the barline?</w:t>
+              <w:t xml:space="preserve">Should the ff go through the </w:t>
+            </w:r>
+            <w:proofErr w:type="spellStart"/>
+            <w:r>
+              <w:rPr>
+                <w:rFonts w:ascii="Times" w:eastAsia="Times" w:hAnsi="Times" w:cs="Times"/>
+                <w:b/>
+              </w:rPr>
+              <w:t>barline</w:t>
+            </w:r>
+            <w:proofErr w:type="spellEnd"/>
+            <w:r>
+              <w:rPr>
+                <w:rFonts w:ascii="Times" w:eastAsia="Times" w:hAnsi="Times" w:cs="Times"/>
+                <w:b/>
+              </w:rPr>
+              <w:t>?</w:t>
             </w:r>
             <w:r>
               <w:rPr>
@@ -1466,7 +1507,23 @@
                 <w:rFonts w:ascii="Times" w:eastAsia="Times" w:hAnsi="Times" w:cs="Times"/>
                 <w:b/>
               </w:rPr>
-              <w:t>Are the notes grace notes or tuplet? Marked as grace notes but note after is beat 2.</w:t>
+              <w:t xml:space="preserve">Are the notes grace notes or </w:t>
+            </w:r>
+            <w:proofErr w:type="spellStart"/>
+            <w:r>
+              <w:rPr>
+                <w:rFonts w:ascii="Times" w:eastAsia="Times" w:hAnsi="Times" w:cs="Times"/>
+                <w:b/>
+              </w:rPr>
+              <w:t>tuplet</w:t>
+            </w:r>
+            <w:proofErr w:type="spellEnd"/>
+            <w:r>
+              <w:rPr>
+                <w:rFonts w:ascii="Times" w:eastAsia="Times" w:hAnsi="Times" w:cs="Times"/>
+                <w:b/>
+              </w:rPr>
+              <w:t>? Marked as grace notes but note after is beat 2.</w:t>
             </w:r>
           </w:p>
         </w:tc>
@@ -1606,14 +1663,7 @@
                 <w:rFonts w:ascii="Times" w:eastAsia="Times" w:hAnsi="Times" w:cs="Times"/>
                 <w:b/>
               </w:rPr>
-              <w:t>33 3</w:t>
-            </w:r>
-            <w:r>
-              <w:rPr>
-                <w:rFonts w:ascii="Times" w:eastAsia="Times" w:hAnsi="Times" w:cs="Times"/>
-                <w:b/>
-              </w:rPr>
-              <w:t>'</w:t>
+              <w:t>33 3'</w:t>
             </w:r>
           </w:p>
         </w:tc>
@@ -1634,6 +1684,257 @@
                 <w:b/>
               </w:rPr>
               <w:t>Where does the slur end? On the last grace note of the group, or the next minim?</w:t>
+            </w:r>
+          </w:p>
+        </w:tc>
+        <w:tc>
+          <w:tcPr>
+            <w:tcW w:w="1579" w:type="dxa"/>
+          </w:tcPr>
+          <w:p>
+            <w:pPr>
+              <w:jc w:val="center"/>
+              <w:rPr>
+                <w:rFonts w:ascii="Times" w:eastAsia="Times" w:hAnsi="Times" w:cs="Times"/>
+                <w:b/>
+              </w:rPr>
+            </w:pPr>
+          </w:p>
+        </w:tc>
+      </w:tr>
+      <w:tr>
+        <w:trPr>
+          <w:trHeight w:val="1415"/>
+        </w:trPr>
+        <w:tc>
+          <w:tcPr>
+            <w:tcW w:w="1782" w:type="dxa"/>
+          </w:tcPr>
+          <w:p>
+            <w:pPr>
+              <w:jc w:val="center"/>
+              <w:rPr>
+                <w:rFonts w:ascii="Times" w:eastAsia="Times" w:hAnsi="Times" w:cs="Times"/>
+                <w:b/>
+              </w:rPr>
+            </w:pPr>
+            <w:r>
+              <w:rPr>
+                <w:rFonts w:ascii="Times" w:eastAsia="Times" w:hAnsi="Times" w:cs="Times"/>
+                <w:b/>
+              </w:rPr>
+              <w:t>Violin I</w:t>
+            </w:r>
+          </w:p>
+        </w:tc>
+        <w:tc>
+          <w:tcPr>
+            <w:tcW w:w="917" w:type="dxa"/>
+          </w:tcPr>
+          <w:p>
+            <w:pPr>
+              <w:jc w:val="center"/>
+              <w:rPr>
+                <w:rFonts w:ascii="Times" w:eastAsia="Times" w:hAnsi="Times" w:cs="Times"/>
+                <w:b/>
+              </w:rPr>
+            </w:pPr>
+            <w:r>
+              <w:rPr>
+                <w:rFonts w:ascii="Times" w:eastAsia="Times" w:hAnsi="Times" w:cs="Times"/>
+                <w:b/>
+              </w:rPr>
+              <w:t>35</w:t>
+            </w:r>
+          </w:p>
+        </w:tc>
+        <w:tc>
+          <w:tcPr>
+            <w:tcW w:w="5016" w:type="dxa"/>
+          </w:tcPr>
+          <w:p>
+            <w:pPr>
+              <w:rPr>
+                <w:rFonts w:ascii="Times" w:eastAsia="Times" w:hAnsi="Times" w:cs="Times"/>
+                <w:b/>
+              </w:rPr>
+            </w:pPr>
+            <w:r>
+              <w:rPr>
+                <w:rFonts w:ascii="Times" w:eastAsia="Times" w:hAnsi="Times" w:cs="Times"/>
+                <w:b/>
+              </w:rPr>
+              <w:t>Where would you like the slur to end? On the minim, or the last grace note (B-flat)?</w:t>
+            </w:r>
+          </w:p>
+        </w:tc>
+        <w:tc>
+          <w:tcPr>
+            <w:tcW w:w="1579" w:type="dxa"/>
+          </w:tcPr>
+          <w:p>
+            <w:pPr>
+              <w:jc w:val="center"/>
+              <w:rPr>
+                <w:rFonts w:ascii="Times" w:eastAsia="Times" w:hAnsi="Times" w:cs="Times"/>
+                <w:b/>
+              </w:rPr>
+            </w:pPr>
+          </w:p>
+        </w:tc>
+      </w:tr>
+      <w:tr>
+        <w:trPr>
+          <w:trHeight w:val="1415"/>
+        </w:trPr>
+        <w:tc>
+          <w:tcPr>
+            <w:tcW w:w="1782" w:type="dxa"/>
+          </w:tcPr>
+          <w:p>
+            <w:pPr>
+              <w:jc w:val="center"/>
+              <w:rPr>
+                <w:rFonts w:ascii="Times" w:eastAsia="Times" w:hAnsi="Times" w:cs="Times"/>
+                <w:b/>
+              </w:rPr>
+            </w:pPr>
+            <w:r>
+              <w:rPr>
+                <w:rFonts w:ascii="Times" w:eastAsia="Times" w:hAnsi="Times" w:cs="Times"/>
+                <w:b/>
+              </w:rPr>
+              <w:t>Violin II</w:t>
+            </w:r>
+          </w:p>
+        </w:tc>
+        <w:tc>
+          <w:tcPr>
+            <w:tcW w:w="917" w:type="dxa"/>
+          </w:tcPr>
+          <w:p>
+            <w:pPr>
+              <w:jc w:val="center"/>
+              <w:rPr>
+                <w:rFonts w:ascii="Times" w:eastAsia="Times" w:hAnsi="Times" w:cs="Times"/>
+                <w:b/>
+              </w:rPr>
+            </w:pPr>
+            <w:r>
+              <w:rPr>
+                <w:rFonts w:ascii="Times" w:eastAsia="Times" w:hAnsi="Times" w:cs="Times"/>
+                <w:b/>
+              </w:rPr>
+              <w:t>36</w:t>
+            </w:r>
+          </w:p>
+        </w:tc>
+        <w:tc>
+          <w:tcPr>
+            <w:tcW w:w="5016" w:type="dxa"/>
+          </w:tcPr>
+          <w:p>
+            <w:pPr>
+              <w:rPr>
+                <w:rFonts w:ascii="Times" w:eastAsia="Times" w:hAnsi="Times" w:cs="Times"/>
+                <w:b/>
+              </w:rPr>
+            </w:pPr>
+            <w:r>
+              <w:rPr>
+                <w:rFonts w:ascii="Times" w:eastAsia="Times" w:hAnsi="Times" w:cs="Times"/>
+                <w:b/>
+              </w:rPr>
+              <w:t xml:space="preserve">Would you like the slur in the grace notes to end on the </w:t>
+            </w:r>
+            <w:r>
+              <w:rPr>
+                <w:rFonts w:ascii="Times" w:eastAsia="Times" w:hAnsi="Times" w:cs="Times"/>
+                <w:b/>
+              </w:rPr>
+              <w:t>first note of bar 37, or on the last grace note of the group?</w:t>
+            </w:r>
+          </w:p>
+        </w:tc>
+        <w:tc>
+          <w:tcPr>
+            <w:tcW w:w="1579" w:type="dxa"/>
+          </w:tcPr>
+          <w:p>
+            <w:pPr>
+              <w:jc w:val="center"/>
+              <w:rPr>
+                <w:rFonts w:ascii="Times" w:eastAsia="Times" w:hAnsi="Times" w:cs="Times"/>
+                <w:b/>
+              </w:rPr>
+            </w:pPr>
+          </w:p>
+        </w:tc>
+      </w:tr>
+      <w:tr>
+        <w:trPr>
+          <w:trHeight w:val="1415"/>
+        </w:trPr>
+        <w:tc>
+          <w:tcPr>
+            <w:tcW w:w="1782" w:type="dxa"/>
+          </w:tcPr>
+          <w:p>
+            <w:pPr>
+              <w:jc w:val="center"/>
+              <w:rPr>
+                <w:rFonts w:ascii="Times" w:eastAsia="Times" w:hAnsi="Times" w:cs="Times"/>
+                <w:b/>
+              </w:rPr>
+            </w:pPr>
+            <w:r>
+              <w:rPr>
+                <w:rFonts w:ascii="Times" w:eastAsia="Times" w:hAnsi="Times" w:cs="Times"/>
+                <w:b/>
+              </w:rPr>
+              <w:lastRenderedPageBreak/>
+              <w:t>Violin I</w:t>
+            </w:r>
+          </w:p>
+        </w:tc>
+        <w:tc>
+          <w:tcPr>
+            <w:tcW w:w="917" w:type="dxa"/>
+          </w:tcPr>
+          <w:p>
+            <w:pPr>
+              <w:jc w:val="center"/>
+              <w:rPr>
+                <w:rFonts w:ascii="Times" w:eastAsia="Times" w:hAnsi="Times" w:cs="Times"/>
+                <w:b/>
+              </w:rPr>
+            </w:pPr>
+            <w:r>
+              <w:rPr>
+                <w:rFonts w:ascii="Times" w:eastAsia="Times" w:hAnsi="Times" w:cs="Times"/>
+                <w:b/>
+              </w:rPr>
+              <w:t>38</w:t>
+            </w:r>
+          </w:p>
+        </w:tc>
+        <w:tc>
+          <w:tcPr>
+            <w:tcW w:w="5016" w:type="dxa"/>
+          </w:tcPr>
+          <w:p>
+            <w:pPr>
+              <w:rPr>
+                <w:rFonts w:ascii="Times" w:eastAsia="Times" w:hAnsi="Times" w:cs="Times"/>
+                <w:b/>
+              </w:rPr>
+            </w:pPr>
+            <w:r>
+              <w:rPr>
+                <w:rFonts w:ascii="Times" w:eastAsia="Times" w:hAnsi="Times" w:cs="Times"/>
+                <w:b/>
+              </w:rPr>
+              <w:t>Would you like the glissando to connect to the grace note? Or are they two separate gestures?</w:t>
             </w:r>
           </w:p>
         </w:tc>
@@ -1989,7 +2290,6 @@
                 <w:rFonts w:ascii="Times" w:eastAsia="Times" w:hAnsi="Times" w:cs="Times"/>
                 <w:b/>
               </w:rPr>
-              <w:lastRenderedPageBreak/>
               <w:t>Violin I</w:t>
             </w:r>
           </w:p>
@@ -2698,7 +2998,23 @@
                 <w:rFonts w:ascii="Times" w:eastAsia="Times" w:hAnsi="Times" w:cs="Times"/>
                 <w:b/>
               </w:rPr>
-              <w:t>Should there be a l.v. slur for cello as well since it has the same figure as Violin II and Viola?</w:t>
+              <w:t xml:space="preserve">Should there be a </w:t>
+            </w:r>
+            <w:proofErr w:type="spellStart"/>
+            <w:r>
+              <w:rPr>
+                <w:rFonts w:ascii="Times" w:eastAsia="Times" w:hAnsi="Times" w:cs="Times"/>
+                <w:b/>
+              </w:rPr>
+              <w:t>l.v.</w:t>
+            </w:r>
+            <w:proofErr w:type="spellEnd"/>
+            <w:r>
+              <w:rPr>
+                <w:rFonts w:ascii="Times" w:eastAsia="Times" w:hAnsi="Times" w:cs="Times"/>
+                <w:b/>
+              </w:rPr>
+              <w:t xml:space="preserve"> slur for cello as well since it has the same figure as Violin II and Viola?</w:t>
             </w:r>
           </w:p>
         </w:tc>
@@ -2796,12 +3112,21 @@
                 <w:b/>
               </w:rPr>
             </w:pPr>
-            <w:r>
-              <w:rPr>
-                <w:rFonts w:ascii="Times" w:eastAsia="Times" w:hAnsi="Times" w:cs="Times"/>
-                <w:b/>
-              </w:rPr>
-              <w:t xml:space="preserve">i.e. </w:t>
+            <w:proofErr w:type="gramStart"/>
+            <w:r>
+              <w:rPr>
+                <w:rFonts w:ascii="Times" w:eastAsia="Times" w:hAnsi="Times" w:cs="Times"/>
+                <w:b/>
+              </w:rPr>
+              <w:t>i.e.</w:t>
+            </w:r>
+            <w:proofErr w:type="gramEnd"/>
+            <w:r>
+              <w:rPr>
+                <w:rFonts w:ascii="Times" w:eastAsia="Times" w:hAnsi="Times" w:cs="Times"/>
+                <w:b/>
+              </w:rPr>
+              <w:t xml:space="preserve"> </w:t>
             </w:r>
             <w:r>
               <w:rPr>
@@ -2815,7 +3140,23 @@
                 <w:rFonts w:ascii="Times" w:eastAsia="Times" w:hAnsi="Times" w:cs="Times"/>
                 <w:b/>
               </w:rPr>
-              <w:t xml:space="preserve"> Then it would not be a set of acciaccaturas ..? </w:t>
+              <w:t xml:space="preserve"> Then it would not be a set of acciaccaturas</w:t>
+            </w:r>
+            <w:proofErr w:type="gramStart"/>
+            <w:r>
+              <w:rPr>
+                <w:rFonts w:ascii="Times" w:eastAsia="Times" w:hAnsi="Times" w:cs="Times"/>
+                <w:b/>
+              </w:rPr>
+              <w:t xml:space="preserve"> ..?</w:t>
+            </w:r>
+            <w:proofErr w:type="gramEnd"/>
+            <w:r>
+              <w:rPr>
+                <w:rFonts w:ascii="Times" w:eastAsia="Times" w:hAnsi="Times" w:cs="Times"/>
+                <w:b/>
+              </w:rPr>
+              <w:t xml:space="preserve"> </w:t>
             </w:r>
           </w:p>
         </w:tc>

</xml_diff>

<commit_message>
V19: Engraved page 6
</commit_message>
<xml_diff>
--- a/2 Proof Reading and Review/LARA String Quartet No. 3 - Errata.docx
+++ b/2 Proof Reading and Review/LARA String Quartet No. 3 - Errata.docx
@@ -231,21 +231,12 @@
                 <w:b/>
               </w:rPr>
             </w:pPr>
-            <w:proofErr w:type="spellStart"/>
-            <w:r>
-              <w:rPr>
-                <w:rFonts w:ascii="Times" w:eastAsia="Times" w:hAnsi="Times" w:cs="Times"/>
-                <w:b/>
-              </w:rPr>
-              <w:t>Eg.</w:t>
-            </w:r>
-            <w:proofErr w:type="spellEnd"/>
-            <w:r>
-              <w:rPr>
-                <w:rFonts w:ascii="Times" w:eastAsia="Times" w:hAnsi="Times" w:cs="Times"/>
-                <w:b/>
-              </w:rPr>
-              <w:t xml:space="preserve"> What do you think?</w:t>
+            <w:r>
+              <w:rPr>
+                <w:rFonts w:ascii="Times" w:eastAsia="Times" w:hAnsi="Times" w:cs="Times"/>
+                <w:b/>
+              </w:rPr>
+              <w:t>Eg. What do you think?</w:t>
             </w:r>
             <w:r>
               <w:rPr>
@@ -450,23 +441,7 @@
                 <w:rFonts w:ascii="Times" w:eastAsia="Times" w:hAnsi="Times" w:cs="Times"/>
                 <w:b/>
               </w:rPr>
-              <w:t xml:space="preserve">Should the mf be aligned with the note or through the </w:t>
-            </w:r>
-            <w:proofErr w:type="spellStart"/>
-            <w:r>
-              <w:rPr>
-                <w:rFonts w:ascii="Times" w:eastAsia="Times" w:hAnsi="Times" w:cs="Times"/>
-                <w:b/>
-              </w:rPr>
-              <w:t>barline</w:t>
-            </w:r>
-            <w:proofErr w:type="spellEnd"/>
-            <w:r>
-              <w:rPr>
-                <w:rFonts w:ascii="Times" w:eastAsia="Times" w:hAnsi="Times" w:cs="Times"/>
-                <w:b/>
-              </w:rPr>
-              <w:t xml:space="preserve"> to make space for the crescendo?</w:t>
+              <w:t>Should the mf be aligned with the note or through the barline to make space for the crescendo?</w:t>
             </w:r>
           </w:p>
           <w:p>
@@ -598,23 +573,7 @@
                 <w:rFonts w:ascii="Times" w:eastAsia="Times" w:hAnsi="Times" w:cs="Times"/>
                 <w:b/>
               </w:rPr>
-              <w:t xml:space="preserve">Should the ff go through the </w:t>
-            </w:r>
-            <w:proofErr w:type="spellStart"/>
-            <w:r>
-              <w:rPr>
-                <w:rFonts w:ascii="Times" w:eastAsia="Times" w:hAnsi="Times" w:cs="Times"/>
-                <w:b/>
-              </w:rPr>
-              <w:t>barline</w:t>
-            </w:r>
-            <w:proofErr w:type="spellEnd"/>
-            <w:r>
-              <w:rPr>
-                <w:rFonts w:ascii="Times" w:eastAsia="Times" w:hAnsi="Times" w:cs="Times"/>
-                <w:b/>
-              </w:rPr>
-              <w:t>?</w:t>
+              <w:t>Should the ff go through the barline?</w:t>
             </w:r>
             <w:r>
               <w:rPr>
@@ -1507,23 +1466,7 @@
                 <w:rFonts w:ascii="Times" w:eastAsia="Times" w:hAnsi="Times" w:cs="Times"/>
                 <w:b/>
               </w:rPr>
-              <w:t xml:space="preserve">Are the notes grace notes or </w:t>
-            </w:r>
-            <w:proofErr w:type="spellStart"/>
-            <w:r>
-              <w:rPr>
-                <w:rFonts w:ascii="Times" w:eastAsia="Times" w:hAnsi="Times" w:cs="Times"/>
-                <w:b/>
-              </w:rPr>
-              <w:t>tuplet</w:t>
-            </w:r>
-            <w:proofErr w:type="spellEnd"/>
-            <w:r>
-              <w:rPr>
-                <w:rFonts w:ascii="Times" w:eastAsia="Times" w:hAnsi="Times" w:cs="Times"/>
-                <w:b/>
-              </w:rPr>
-              <w:t>? Marked as grace notes but note after is beat 2.</w:t>
+              <w:t>Are the notes grace notes or tuplet? Marked as grace notes but note after is beat 2.</w:t>
             </w:r>
           </w:p>
         </w:tc>
@@ -1935,6 +1878,257 @@
                 <w:b/>
               </w:rPr>
               <w:t>Would you like the glissando to connect to the grace note? Or are they two separate gestures?</w:t>
+            </w:r>
+          </w:p>
+        </w:tc>
+        <w:tc>
+          <w:tcPr>
+            <w:tcW w:w="1579" w:type="dxa"/>
+          </w:tcPr>
+          <w:p>
+            <w:pPr>
+              <w:jc w:val="center"/>
+              <w:rPr>
+                <w:rFonts w:ascii="Times" w:eastAsia="Times" w:hAnsi="Times" w:cs="Times"/>
+                <w:b/>
+              </w:rPr>
+            </w:pPr>
+          </w:p>
+        </w:tc>
+      </w:tr>
+      <w:tr>
+        <w:trPr>
+          <w:trHeight w:val="1415"/>
+        </w:trPr>
+        <w:tc>
+          <w:tcPr>
+            <w:tcW w:w="1782" w:type="dxa"/>
+          </w:tcPr>
+          <w:p>
+            <w:pPr>
+              <w:jc w:val="center"/>
+              <w:rPr>
+                <w:rFonts w:ascii="Times" w:eastAsia="Times" w:hAnsi="Times" w:cs="Times"/>
+                <w:b/>
+              </w:rPr>
+            </w:pPr>
+            <w:r>
+              <w:rPr>
+                <w:rFonts w:ascii="Times" w:eastAsia="Times" w:hAnsi="Times" w:cs="Times"/>
+                <w:b/>
+              </w:rPr>
+              <w:t>Violin II, Viola, Cello</w:t>
+            </w:r>
+          </w:p>
+        </w:tc>
+        <w:tc>
+          <w:tcPr>
+            <w:tcW w:w="917" w:type="dxa"/>
+          </w:tcPr>
+          <w:p>
+            <w:pPr>
+              <w:jc w:val="center"/>
+              <w:rPr>
+                <w:rFonts w:ascii="Times" w:eastAsia="Times" w:hAnsi="Times" w:cs="Times"/>
+                <w:b/>
+              </w:rPr>
+            </w:pPr>
+            <w:r>
+              <w:rPr>
+                <w:rFonts w:ascii="Times" w:eastAsia="Times" w:hAnsi="Times" w:cs="Times"/>
+                <w:b/>
+              </w:rPr>
+              <w:t>41</w:t>
+            </w:r>
+          </w:p>
+        </w:tc>
+        <w:tc>
+          <w:tcPr>
+            <w:tcW w:w="5016" w:type="dxa"/>
+          </w:tcPr>
+          <w:p>
+            <w:pPr>
+              <w:rPr>
+                <w:rFonts w:ascii="Times" w:eastAsia="Times" w:hAnsi="Times" w:cs="Times"/>
+                <w:b/>
+              </w:rPr>
+            </w:pPr>
+            <w:r>
+              <w:rPr>
+                <w:rFonts w:ascii="Times" w:eastAsia="Times" w:hAnsi="Times" w:cs="Times"/>
+                <w:b/>
+              </w:rPr>
+              <w:t>Would you like these semibreves to be accented too, in concert with Violin I?</w:t>
+            </w:r>
+          </w:p>
+        </w:tc>
+        <w:tc>
+          <w:tcPr>
+            <w:tcW w:w="1579" w:type="dxa"/>
+          </w:tcPr>
+          <w:p>
+            <w:pPr>
+              <w:jc w:val="center"/>
+              <w:rPr>
+                <w:rFonts w:ascii="Times" w:eastAsia="Times" w:hAnsi="Times" w:cs="Times"/>
+                <w:b/>
+              </w:rPr>
+            </w:pPr>
+          </w:p>
+        </w:tc>
+      </w:tr>
+      <w:tr>
+        <w:trPr>
+          <w:trHeight w:val="1415"/>
+        </w:trPr>
+        <w:tc>
+          <w:tcPr>
+            <w:tcW w:w="1782" w:type="dxa"/>
+          </w:tcPr>
+          <w:p>
+            <w:pPr>
+              <w:jc w:val="center"/>
+              <w:rPr>
+                <w:rFonts w:ascii="Times" w:eastAsia="Times" w:hAnsi="Times" w:cs="Times"/>
+                <w:b/>
+              </w:rPr>
+            </w:pPr>
+            <w:r>
+              <w:rPr>
+                <w:rFonts w:ascii="Times" w:eastAsia="Times" w:hAnsi="Times" w:cs="Times"/>
+                <w:b/>
+              </w:rPr>
+              <w:t xml:space="preserve">Violin </w:t>
+            </w:r>
+            <w:r>
+              <w:rPr>
+                <w:rFonts w:ascii="Times" w:eastAsia="Times" w:hAnsi="Times" w:cs="Times"/>
+                <w:b/>
+              </w:rPr>
+              <w:t>II</w:t>
+            </w:r>
+          </w:p>
+        </w:tc>
+        <w:tc>
+          <w:tcPr>
+            <w:tcW w:w="917" w:type="dxa"/>
+          </w:tcPr>
+          <w:p>
+            <w:pPr>
+              <w:jc w:val="center"/>
+              <w:rPr>
+                <w:rFonts w:ascii="Times" w:eastAsia="Times" w:hAnsi="Times" w:cs="Times"/>
+                <w:b/>
+              </w:rPr>
+            </w:pPr>
+            <w:r>
+              <w:rPr>
+                <w:rFonts w:ascii="Times" w:eastAsia="Times" w:hAnsi="Times" w:cs="Times"/>
+                <w:b/>
+              </w:rPr>
+              <w:t>44</w:t>
+            </w:r>
+          </w:p>
+        </w:tc>
+        <w:tc>
+          <w:tcPr>
+            <w:tcW w:w="5016" w:type="dxa"/>
+          </w:tcPr>
+          <w:p>
+            <w:pPr>
+              <w:rPr>
+                <w:rFonts w:ascii="Times" w:eastAsia="Times" w:hAnsi="Times" w:cs="Times"/>
+                <w:b/>
+              </w:rPr>
+            </w:pPr>
+            <w:r>
+              <w:rPr>
+                <w:rFonts w:ascii="Times" w:eastAsia="Times" w:hAnsi="Times" w:cs="Times"/>
+                <w:b/>
+              </w:rPr>
+              <w:t xml:space="preserve">Where would you like the mp to be placed? </w:t>
+            </w:r>
+          </w:p>
+        </w:tc>
+        <w:tc>
+          <w:tcPr>
+            <w:tcW w:w="1579" w:type="dxa"/>
+          </w:tcPr>
+          <w:p>
+            <w:pPr>
+              <w:jc w:val="center"/>
+              <w:rPr>
+                <w:rFonts w:ascii="Times" w:eastAsia="Yu Mincho" w:hAnsi="Times" w:cs="Times" w:hint="eastAsia"/>
+                <w:b/>
+                <w:lang w:eastAsia="ja-JP"/>
+              </w:rPr>
+            </w:pPr>
+          </w:p>
+        </w:tc>
+      </w:tr>
+      <w:tr>
+        <w:trPr>
+          <w:trHeight w:val="1415"/>
+        </w:trPr>
+        <w:tc>
+          <w:tcPr>
+            <w:tcW w:w="1782" w:type="dxa"/>
+          </w:tcPr>
+          <w:p>
+            <w:pPr>
+              <w:jc w:val="center"/>
+              <w:rPr>
+                <w:rFonts w:ascii="Times" w:eastAsia="Times" w:hAnsi="Times" w:cs="Times"/>
+                <w:b/>
+              </w:rPr>
+            </w:pPr>
+            <w:r>
+              <w:rPr>
+                <w:rFonts w:ascii="Times" w:eastAsia="Times" w:hAnsi="Times" w:cs="Times"/>
+                <w:b/>
+              </w:rPr>
+              <w:t>Cello</w:t>
+            </w:r>
+          </w:p>
+        </w:tc>
+        <w:tc>
+          <w:tcPr>
+            <w:tcW w:w="917" w:type="dxa"/>
+          </w:tcPr>
+          <w:p>
+            <w:pPr>
+              <w:jc w:val="center"/>
+              <w:rPr>
+                <w:rFonts w:ascii="Times" w:eastAsia="Times" w:hAnsi="Times" w:cs="Times"/>
+                <w:b/>
+              </w:rPr>
+            </w:pPr>
+            <w:r>
+              <w:rPr>
+                <w:rFonts w:ascii="Times" w:eastAsia="Times" w:hAnsi="Times" w:cs="Times"/>
+                <w:b/>
+              </w:rPr>
+              <w:t>44</w:t>
+            </w:r>
+          </w:p>
+        </w:tc>
+        <w:tc>
+          <w:tcPr>
+            <w:tcW w:w="5016" w:type="dxa"/>
+          </w:tcPr>
+          <w:p>
+            <w:pPr>
+              <w:rPr>
+                <w:rFonts w:ascii="Times" w:eastAsia="Times" w:hAnsi="Times" w:cs="Times"/>
+                <w:b/>
+              </w:rPr>
+            </w:pPr>
+            <w:r>
+              <w:rPr>
+                <w:rFonts w:ascii="Times" w:eastAsia="Times" w:hAnsi="Times" w:cs="Times"/>
+                <w:b/>
+              </w:rPr>
+              <w:t>When would you like the cello to return to arco playing?</w:t>
             </w:r>
           </w:p>
         </w:tc>
@@ -2933,6 +3127,7 @@
                 <w:rFonts w:ascii="Times" w:eastAsia="Times" w:hAnsi="Times" w:cs="Times"/>
                 <w:b/>
               </w:rPr>
+              <w:lastRenderedPageBreak/>
               <w:t>Cello</w:t>
             </w:r>
           </w:p>
@@ -2998,23 +3193,7 @@
                 <w:rFonts w:ascii="Times" w:eastAsia="Times" w:hAnsi="Times" w:cs="Times"/>
                 <w:b/>
               </w:rPr>
-              <w:t xml:space="preserve">Should there be a </w:t>
-            </w:r>
-            <w:proofErr w:type="spellStart"/>
-            <w:r>
-              <w:rPr>
-                <w:rFonts w:ascii="Times" w:eastAsia="Times" w:hAnsi="Times" w:cs="Times"/>
-                <w:b/>
-              </w:rPr>
-              <w:t>l.v.</w:t>
-            </w:r>
-            <w:proofErr w:type="spellEnd"/>
-            <w:r>
-              <w:rPr>
-                <w:rFonts w:ascii="Times" w:eastAsia="Times" w:hAnsi="Times" w:cs="Times"/>
-                <w:b/>
-              </w:rPr>
-              <w:t xml:space="preserve"> slur for cello as well since it has the same figure as Violin II and Viola?</w:t>
+              <w:t>Should there be a l.v. slur for cello as well since it has the same figure as Violin II and Viola?</w:t>
             </w:r>
           </w:p>
         </w:tc>
@@ -3112,21 +3291,12 @@
                 <w:b/>
               </w:rPr>
             </w:pPr>
-            <w:proofErr w:type="gramStart"/>
-            <w:r>
-              <w:rPr>
-                <w:rFonts w:ascii="Times" w:eastAsia="Times" w:hAnsi="Times" w:cs="Times"/>
-                <w:b/>
-              </w:rPr>
-              <w:t>i.e.</w:t>
-            </w:r>
-            <w:proofErr w:type="gramEnd"/>
-            <w:r>
-              <w:rPr>
-                <w:rFonts w:ascii="Times" w:eastAsia="Times" w:hAnsi="Times" w:cs="Times"/>
-                <w:b/>
-              </w:rPr>
-              <w:t xml:space="preserve"> </w:t>
+            <w:r>
+              <w:rPr>
+                <w:rFonts w:ascii="Times" w:eastAsia="Times" w:hAnsi="Times" w:cs="Times"/>
+                <w:b/>
+              </w:rPr>
+              <w:t xml:space="preserve">i.e. </w:t>
             </w:r>
             <w:r>
               <w:rPr>
@@ -3140,23 +3310,7 @@
                 <w:rFonts w:ascii="Times" w:eastAsia="Times" w:hAnsi="Times" w:cs="Times"/>
                 <w:b/>
               </w:rPr>
-              <w:t xml:space="preserve"> Then it would not be a set of acciaccaturas</w:t>
-            </w:r>
-            <w:proofErr w:type="gramStart"/>
-            <w:r>
-              <w:rPr>
-                <w:rFonts w:ascii="Times" w:eastAsia="Times" w:hAnsi="Times" w:cs="Times"/>
-                <w:b/>
-              </w:rPr>
-              <w:t xml:space="preserve"> ..?</w:t>
-            </w:r>
-            <w:proofErr w:type="gramEnd"/>
-            <w:r>
-              <w:rPr>
-                <w:rFonts w:ascii="Times" w:eastAsia="Times" w:hAnsi="Times" w:cs="Times"/>
-                <w:b/>
-              </w:rPr>
-              <w:t xml:space="preserve"> </w:t>
+              <w:t xml:space="preserve"> Then it would not be a set of acciaccaturas ..? </w:t>
             </w:r>
           </w:p>
         </w:tc>

</xml_diff>

<commit_message>
V21: Engraved page 7
</commit_message>
<xml_diff>
--- a/2 Proof Reading and Review/LARA String Quartet No. 3 - Errata.docx
+++ b/2 Proof Reading and Review/LARA String Quartet No. 3 - Errata.docx
@@ -231,12 +231,21 @@
                 <w:b/>
               </w:rPr>
             </w:pPr>
-            <w:r>
-              <w:rPr>
-                <w:rFonts w:ascii="Times" w:eastAsia="Times" w:hAnsi="Times" w:cs="Times"/>
-                <w:b/>
-              </w:rPr>
-              <w:t>Eg. What do you think?</w:t>
+            <w:proofErr w:type="spellStart"/>
+            <w:r>
+              <w:rPr>
+                <w:rFonts w:ascii="Times" w:eastAsia="Times" w:hAnsi="Times" w:cs="Times"/>
+                <w:b/>
+              </w:rPr>
+              <w:t>Eg.</w:t>
+            </w:r>
+            <w:proofErr w:type="spellEnd"/>
+            <w:r>
+              <w:rPr>
+                <w:rFonts w:ascii="Times" w:eastAsia="Times" w:hAnsi="Times" w:cs="Times"/>
+                <w:b/>
+              </w:rPr>
+              <w:t xml:space="preserve"> What do you think?</w:t>
             </w:r>
             <w:r>
               <w:rPr>
@@ -441,7 +450,23 @@
                 <w:rFonts w:ascii="Times" w:eastAsia="Times" w:hAnsi="Times" w:cs="Times"/>
                 <w:b/>
               </w:rPr>
-              <w:t>Should the mf be aligned with the note or through the barline to make space for the crescendo?</w:t>
+              <w:t xml:space="preserve">Should the mf be aligned with the note or through the </w:t>
+            </w:r>
+            <w:proofErr w:type="spellStart"/>
+            <w:r>
+              <w:rPr>
+                <w:rFonts w:ascii="Times" w:eastAsia="Times" w:hAnsi="Times" w:cs="Times"/>
+                <w:b/>
+              </w:rPr>
+              <w:t>barline</w:t>
+            </w:r>
+            <w:proofErr w:type="spellEnd"/>
+            <w:r>
+              <w:rPr>
+                <w:rFonts w:ascii="Times" w:eastAsia="Times" w:hAnsi="Times" w:cs="Times"/>
+                <w:b/>
+              </w:rPr>
+              <w:t xml:space="preserve"> to make space for the crescendo?</w:t>
             </w:r>
           </w:p>
           <w:p>
@@ -573,7 +598,23 @@
                 <w:rFonts w:ascii="Times" w:eastAsia="Times" w:hAnsi="Times" w:cs="Times"/>
                 <w:b/>
               </w:rPr>
-              <w:t>Should the ff go through the barline?</w:t>
+              <w:t xml:space="preserve">Should the ff go through the </w:t>
+            </w:r>
+            <w:proofErr w:type="spellStart"/>
+            <w:r>
+              <w:rPr>
+                <w:rFonts w:ascii="Times" w:eastAsia="Times" w:hAnsi="Times" w:cs="Times"/>
+                <w:b/>
+              </w:rPr>
+              <w:t>barline</w:t>
+            </w:r>
+            <w:proofErr w:type="spellEnd"/>
+            <w:r>
+              <w:rPr>
+                <w:rFonts w:ascii="Times" w:eastAsia="Times" w:hAnsi="Times" w:cs="Times"/>
+                <w:b/>
+              </w:rPr>
+              <w:t>?</w:t>
             </w:r>
             <w:r>
               <w:rPr>
@@ -1466,7 +1507,23 @@
                 <w:rFonts w:ascii="Times" w:eastAsia="Times" w:hAnsi="Times" w:cs="Times"/>
                 <w:b/>
               </w:rPr>
-              <w:t>Are the notes grace notes or tuplet? Marked as grace notes but note after is beat 2.</w:t>
+              <w:t xml:space="preserve">Are the notes grace notes or </w:t>
+            </w:r>
+            <w:proofErr w:type="spellStart"/>
+            <w:r>
+              <w:rPr>
+                <w:rFonts w:ascii="Times" w:eastAsia="Times" w:hAnsi="Times" w:cs="Times"/>
+                <w:b/>
+              </w:rPr>
+              <w:t>tuplet</w:t>
+            </w:r>
+            <w:proofErr w:type="spellEnd"/>
+            <w:r>
+              <w:rPr>
+                <w:rFonts w:ascii="Times" w:eastAsia="Times" w:hAnsi="Times" w:cs="Times"/>
+                <w:b/>
+              </w:rPr>
+              <w:t>? Marked as grace notes but note after is beat 2.</w:t>
             </w:r>
           </w:p>
         </w:tc>
@@ -2046,7 +2103,23 @@
                 <w:rFonts w:ascii="Times" w:eastAsia="Times" w:hAnsi="Times" w:cs="Times"/>
                 <w:b/>
               </w:rPr>
-              <w:t xml:space="preserve">Where would you like the mp to be placed? </w:t>
+              <w:t xml:space="preserve">Where would you like the </w:t>
+            </w:r>
+            <w:proofErr w:type="spellStart"/>
+            <w:r>
+              <w:rPr>
+                <w:rFonts w:ascii="Times" w:eastAsia="Times" w:hAnsi="Times" w:cs="Times"/>
+                <w:b/>
+              </w:rPr>
+              <w:t>mp</w:t>
+            </w:r>
+            <w:proofErr w:type="spellEnd"/>
+            <w:r>
+              <w:rPr>
+                <w:rFonts w:ascii="Times" w:eastAsia="Times" w:hAnsi="Times" w:cs="Times"/>
+                <w:b/>
+              </w:rPr>
+              <w:t xml:space="preserve"> to be placed? </w:t>
             </w:r>
           </w:p>
         </w:tc>
@@ -2058,7 +2131,7 @@
             <w:pPr>
               <w:jc w:val="center"/>
               <w:rPr>
-                <w:rFonts w:ascii="Times" w:eastAsia="Yu Mincho" w:hAnsi="Times" w:cs="Times" w:hint="eastAsia"/>
+                <w:rFonts w:ascii="Times" w:eastAsia="Yu Mincho" w:hAnsi="Times" w:cs="Times"/>
                 <w:b/>
                 <w:lang w:eastAsia="ja-JP"/>
               </w:rPr>
@@ -2129,6 +2202,317 @@
                 <w:b/>
               </w:rPr>
               <w:t>When would you like the cello to return to arco playing?</w:t>
+            </w:r>
+          </w:p>
+        </w:tc>
+        <w:tc>
+          <w:tcPr>
+            <w:tcW w:w="1579" w:type="dxa"/>
+          </w:tcPr>
+          <w:p>
+            <w:pPr>
+              <w:jc w:val="center"/>
+              <w:rPr>
+                <w:rFonts w:ascii="Times" w:eastAsia="Times" w:hAnsi="Times" w:cs="Times"/>
+                <w:b/>
+              </w:rPr>
+            </w:pPr>
+          </w:p>
+        </w:tc>
+      </w:tr>
+      <w:tr>
+        <w:trPr>
+          <w:trHeight w:val="1415"/>
+        </w:trPr>
+        <w:tc>
+          <w:tcPr>
+            <w:tcW w:w="1782" w:type="dxa"/>
+          </w:tcPr>
+          <w:p>
+            <w:pPr>
+              <w:jc w:val="center"/>
+              <w:rPr>
+                <w:rFonts w:ascii="Times" w:eastAsiaTheme="minorEastAsia" w:hAnsi="Times" w:cs="Times" w:hint="eastAsia"/>
+                <w:b/>
+              </w:rPr>
+            </w:pPr>
+            <w:r>
+              <w:rPr>
+                <w:rFonts w:ascii="Times" w:eastAsiaTheme="minorEastAsia" w:hAnsi="Times" w:cs="Times"/>
+                <w:b/>
+              </w:rPr>
+              <w:t>Violin I</w:t>
+            </w:r>
+          </w:p>
+        </w:tc>
+        <w:tc>
+          <w:tcPr>
+            <w:tcW w:w="917" w:type="dxa"/>
+          </w:tcPr>
+          <w:p>
+            <w:pPr>
+              <w:jc w:val="center"/>
+              <w:rPr>
+                <w:rFonts w:ascii="Times" w:eastAsia="Times" w:hAnsi="Times" w:cs="Times"/>
+                <w:b/>
+              </w:rPr>
+            </w:pPr>
+            <w:r>
+              <w:rPr>
+                <w:rFonts w:ascii="Times" w:eastAsia="Times" w:hAnsi="Times" w:cs="Times"/>
+                <w:b/>
+              </w:rPr>
+              <w:t>47</w:t>
+            </w:r>
+          </w:p>
+        </w:tc>
+        <w:tc>
+          <w:tcPr>
+            <w:tcW w:w="5016" w:type="dxa"/>
+          </w:tcPr>
+          <w:p>
+            <w:pPr>
+              <w:rPr>
+                <w:rFonts w:ascii="Times" w:eastAsia="Times" w:hAnsi="Times" w:cs="Times"/>
+                <w:b/>
+              </w:rPr>
+            </w:pPr>
+            <w:r>
+              <w:rPr>
+                <w:rFonts w:ascii="Times" w:eastAsia="Times" w:hAnsi="Times" w:cs="Times"/>
+                <w:b/>
+              </w:rPr>
+              <w:t xml:space="preserve">Would you like an up-bow mark here as well? </w:t>
+            </w:r>
+          </w:p>
+        </w:tc>
+        <w:tc>
+          <w:tcPr>
+            <w:tcW w:w="1579" w:type="dxa"/>
+          </w:tcPr>
+          <w:p>
+            <w:pPr>
+              <w:jc w:val="center"/>
+              <w:rPr>
+                <w:rFonts w:ascii="Times" w:eastAsia="Times" w:hAnsi="Times" w:cs="Times"/>
+                <w:b/>
+              </w:rPr>
+            </w:pPr>
+          </w:p>
+        </w:tc>
+      </w:tr>
+      <w:tr>
+        <w:trPr>
+          <w:trHeight w:val="1415"/>
+        </w:trPr>
+        <w:tc>
+          <w:tcPr>
+            <w:tcW w:w="1782" w:type="dxa"/>
+          </w:tcPr>
+          <w:p>
+            <w:pPr>
+              <w:jc w:val="center"/>
+              <w:rPr>
+                <w:rFonts w:ascii="Times" w:eastAsiaTheme="minorEastAsia" w:hAnsi="Times" w:cs="Times"/>
+                <w:b/>
+              </w:rPr>
+            </w:pPr>
+            <w:r>
+              <w:rPr>
+                <w:rFonts w:ascii="Times" w:eastAsiaTheme="minorEastAsia" w:hAnsi="Times" w:cs="Times"/>
+                <w:b/>
+              </w:rPr>
+              <w:t>Violin I</w:t>
+            </w:r>
+          </w:p>
+        </w:tc>
+        <w:tc>
+          <w:tcPr>
+            <w:tcW w:w="917" w:type="dxa"/>
+          </w:tcPr>
+          <w:p>
+            <w:pPr>
+              <w:jc w:val="center"/>
+              <w:rPr>
+                <w:rFonts w:ascii="Times" w:eastAsia="Times" w:hAnsi="Times" w:cs="Times"/>
+                <w:b/>
+              </w:rPr>
+            </w:pPr>
+            <w:r>
+              <w:rPr>
+                <w:rFonts w:ascii="Times" w:eastAsia="Times" w:hAnsi="Times" w:cs="Times"/>
+                <w:b/>
+              </w:rPr>
+              <w:t>51-52</w:t>
+            </w:r>
+          </w:p>
+        </w:tc>
+        <w:tc>
+          <w:tcPr>
+            <w:tcW w:w="5016" w:type="dxa"/>
+          </w:tcPr>
+          <w:p>
+            <w:pPr>
+              <w:rPr>
+                <w:rFonts w:ascii="Times" w:eastAsia="Times" w:hAnsi="Times" w:cs="Times"/>
+                <w:b/>
+              </w:rPr>
+            </w:pPr>
+            <w:r>
+              <w:rPr>
+                <w:rFonts w:ascii="Times" w:eastAsia="Times" w:hAnsi="Times" w:cs="Times"/>
+                <w:b/>
+              </w:rPr>
+              <w:t xml:space="preserve">When would you like the </w:t>
+            </w:r>
+            <w:proofErr w:type="spellStart"/>
+            <w:r>
+              <w:rPr>
+                <w:rFonts w:ascii="Times" w:eastAsia="Times" w:hAnsi="Times" w:cs="Times"/>
+                <w:b/>
+              </w:rPr>
+              <w:t>decresc</w:t>
+            </w:r>
+            <w:proofErr w:type="spellEnd"/>
+            <w:r>
+              <w:rPr>
+                <w:rFonts w:ascii="Times" w:eastAsia="Times" w:hAnsi="Times" w:cs="Times"/>
+                <w:b/>
+              </w:rPr>
+              <w:t xml:space="preserve"> to start?</w:t>
+            </w:r>
+            <w:r>
+              <w:rPr>
+                <w:rFonts w:ascii="Times" w:eastAsia="Times" w:hAnsi="Times" w:cs="Times"/>
+                <w:b/>
+              </w:rPr>
+              <w:t xml:space="preserve"> (2</w:t>
+            </w:r>
+            <w:r>
+              <w:rPr>
+                <w:rFonts w:ascii="Times" w:eastAsia="Times" w:hAnsi="Times" w:cs="Times"/>
+                <w:b/>
+                <w:vertAlign w:val="superscript"/>
+              </w:rPr>
+              <w:t>nd</w:t>
+            </w:r>
+            <w:r>
+              <w:rPr>
+                <w:rFonts w:ascii="Times" w:eastAsia="Times" w:hAnsi="Times" w:cs="Times"/>
+                <w:b/>
+              </w:rPr>
+              <w:t xml:space="preserve"> crotchet beat or 3</w:t>
+            </w:r>
+            <w:r>
+              <w:rPr>
+                <w:rFonts w:ascii="Times" w:eastAsia="Times" w:hAnsi="Times" w:cs="Times"/>
+                <w:b/>
+                <w:vertAlign w:val="superscript"/>
+              </w:rPr>
+              <w:t>rd</w:t>
+            </w:r>
+            <w:r>
+              <w:rPr>
+                <w:rFonts w:ascii="Times" w:eastAsia="Times" w:hAnsi="Times" w:cs="Times"/>
+                <w:b/>
+                <w:vertAlign w:val="superscript"/>
+              </w:rPr>
+              <w:t xml:space="preserve"> </w:t>
+            </w:r>
+            <w:r>
+              <w:rPr>
+                <w:rFonts w:ascii="Times" w:eastAsia="Times" w:hAnsi="Times" w:cs="Times"/>
+                <w:b/>
+              </w:rPr>
+              <w:t xml:space="preserve">crotchet beat?) </w:t>
+            </w:r>
+          </w:p>
+        </w:tc>
+        <w:tc>
+          <w:tcPr>
+            <w:tcW w:w="1579" w:type="dxa"/>
+          </w:tcPr>
+          <w:p>
+            <w:pPr>
+              <w:jc w:val="center"/>
+              <w:rPr>
+                <w:rFonts w:ascii="Times" w:eastAsia="Times" w:hAnsi="Times" w:cs="Times"/>
+                <w:b/>
+              </w:rPr>
+            </w:pPr>
+          </w:p>
+        </w:tc>
+      </w:tr>
+      <w:tr>
+        <w:trPr>
+          <w:trHeight w:val="1415"/>
+        </w:trPr>
+        <w:tc>
+          <w:tcPr>
+            <w:tcW w:w="1782" w:type="dxa"/>
+          </w:tcPr>
+          <w:p>
+            <w:pPr>
+              <w:jc w:val="center"/>
+              <w:rPr>
+                <w:rFonts w:ascii="Times" w:eastAsiaTheme="minorEastAsia" w:hAnsi="Times" w:cs="Times"/>
+                <w:b/>
+              </w:rPr>
+            </w:pPr>
+            <w:r>
+              <w:rPr>
+                <w:rFonts w:ascii="Times" w:eastAsiaTheme="minorEastAsia" w:hAnsi="Times" w:cs="Times"/>
+                <w:b/>
+              </w:rPr>
+              <w:t>Cello</w:t>
+            </w:r>
+          </w:p>
+        </w:tc>
+        <w:tc>
+          <w:tcPr>
+            <w:tcW w:w="917" w:type="dxa"/>
+          </w:tcPr>
+          <w:p>
+            <w:pPr>
+              <w:jc w:val="center"/>
+              <w:rPr>
+                <w:rFonts w:ascii="Times" w:eastAsia="Times" w:hAnsi="Times" w:cs="Times"/>
+                <w:b/>
+              </w:rPr>
+            </w:pPr>
+            <w:r>
+              <w:rPr>
+                <w:rFonts w:ascii="Times" w:eastAsia="Times" w:hAnsi="Times" w:cs="Times"/>
+                <w:b/>
+              </w:rPr>
+              <w:t>52</w:t>
+            </w:r>
+          </w:p>
+        </w:tc>
+        <w:tc>
+          <w:tcPr>
+            <w:tcW w:w="5016" w:type="dxa"/>
+          </w:tcPr>
+          <w:p>
+            <w:pPr>
+              <w:rPr>
+                <w:rFonts w:ascii="Times" w:eastAsia="Times" w:hAnsi="Times" w:cs="Times"/>
+                <w:b/>
+              </w:rPr>
+            </w:pPr>
+            <w:r>
+              <w:rPr>
+                <w:rFonts w:ascii="Times" w:eastAsia="Times" w:hAnsi="Times" w:cs="Times"/>
+                <w:b/>
+              </w:rPr>
+              <w:t xml:space="preserve">Clarification: would you like the pp to be reached on the second quaver, or at the end of the </w:t>
+            </w:r>
+            <w:r>
+              <w:rPr>
+                <w:rFonts w:ascii="Times" w:eastAsia="Times" w:hAnsi="Times" w:cs="Times"/>
+                <w:b/>
+              </w:rPr>
+              <w:t xml:space="preserve">ricochet (just before the tenuto note)? </w:t>
             </w:r>
           </w:p>
         </w:tc>
@@ -2484,6 +2868,7 @@
                 <w:rFonts w:ascii="Times" w:eastAsia="Times" w:hAnsi="Times" w:cs="Times"/>
                 <w:b/>
               </w:rPr>
+              <w:lastRenderedPageBreak/>
               <w:t>Violin I</w:t>
             </w:r>
           </w:p>
@@ -3127,7 +3512,6 @@
                 <w:rFonts w:ascii="Times" w:eastAsia="Times" w:hAnsi="Times" w:cs="Times"/>
                 <w:b/>
               </w:rPr>
-              <w:lastRenderedPageBreak/>
               <w:t>Cello</w:t>
             </w:r>
           </w:p>
@@ -3193,7 +3577,23 @@
                 <w:rFonts w:ascii="Times" w:eastAsia="Times" w:hAnsi="Times" w:cs="Times"/>
                 <w:b/>
               </w:rPr>
-              <w:t>Should there be a l.v. slur for cello as well since it has the same figure as Violin II and Viola?</w:t>
+              <w:t xml:space="preserve">Should there be a </w:t>
+            </w:r>
+            <w:proofErr w:type="spellStart"/>
+            <w:r>
+              <w:rPr>
+                <w:rFonts w:ascii="Times" w:eastAsia="Times" w:hAnsi="Times" w:cs="Times"/>
+                <w:b/>
+              </w:rPr>
+              <w:t>l.v.</w:t>
+            </w:r>
+            <w:proofErr w:type="spellEnd"/>
+            <w:r>
+              <w:rPr>
+                <w:rFonts w:ascii="Times" w:eastAsia="Times" w:hAnsi="Times" w:cs="Times"/>
+                <w:b/>
+              </w:rPr>
+              <w:t xml:space="preserve"> slur for cello as well since it has the same figure as Violin II and Viola?</w:t>
             </w:r>
           </w:p>
         </w:tc>

</xml_diff>

<commit_message>
Updated Errata list: Post deliverable meeting
</commit_message>
<xml_diff>
--- a/2 Proof Reading and Review/LARA String Quartet No. 3 - Errata.docx
+++ b/2 Proof Reading and Review/LARA String Quartet No. 3 - Errata.docx
@@ -1,6 +1,6 @@
 
 <file path=word/document.xml><?xml version="1.0" encoding="utf-8"?>
-<w:document xmlns:wpc="http://schemas.microsoft.com/office/word/2010/wordprocessingCanvas" xmlns:cx="http://schemas.microsoft.com/office/drawing/2014/chartex" xmlns:cx1="http://schemas.microsoft.com/office/drawing/2015/9/8/chartex" xmlns:cx2="http://schemas.microsoft.com/office/drawing/2015/10/21/chartex" xmlns:cx3="http://schemas.microsoft.com/office/drawing/2016/5/9/chartex" xmlns:cx4="http://schemas.microsoft.com/office/drawing/2016/5/10/chartex" xmlns:cx5="http://schemas.microsoft.com/office/drawing/2016/5/11/chartex" xmlns:cx6="http://schemas.microsoft.com/office/drawing/2016/5/12/chartex" xmlns:cx7="http://schemas.microsoft.com/office/drawing/2016/5/13/chartex" xmlns:cx8="http://schemas.microsoft.com/office/drawing/2016/5/14/chartex" xmlns:mc="http://schemas.openxmlformats.org/markup-compatibility/2006" xmlns:aink="http://schemas.microsoft.com/office/drawing/2016/ink" xmlns:am3d="http://schemas.microsoft.com/office/drawing/2017/model3d" xmlns:o="urn:schemas-microsoft-com:office:office" xmlns:r="http://schemas.openxmlformats.org/officeDocument/2006/relationships" xmlns:m="http://schemas.openxmlformats.org/officeDocument/2006/math" xmlns:v="urn:schemas-microsoft-com:vml" xmlns:wp14="http://schemas.microsoft.com/office/word/2010/wordprocessingDrawing" xmlns:wp="http://schemas.openxmlformats.org/drawingml/2006/wordprocessingDrawing" xmlns:w10="urn:schemas-microsoft-com:office:word" xmlns:w="http://schemas.openxmlformats.org/wordprocessingml/2006/main" xmlns:w14="http://schemas.microsoft.com/office/word/2010/wordml" xmlns:w15="http://schemas.microsoft.com/office/word/2012/wordml" xmlns:w16cex="http://schemas.microsoft.com/office/word/2018/wordml/cex" xmlns:w16cid="http://schemas.microsoft.com/office/word/2016/wordml/cid" xmlns:w16="http://schemas.microsoft.com/office/word/2018/wordml" xmlns:w16se="http://schemas.microsoft.com/office/word/2015/wordml/symex" xmlns:wpg="http://schemas.microsoft.com/office/word/2010/wordprocessingGroup" xmlns:wpi="http://schemas.microsoft.com/office/word/2010/wordprocessingInk" xmlns:wne="http://schemas.microsoft.com/office/word/2006/wordml" xmlns:wps="http://schemas.microsoft.com/office/word/2010/wordprocessingShape" mc:Ignorable="w14 w15 w16se w16cid w16 w16cex wp14">
+<w:document xmlns:wpc="http://schemas.microsoft.com/office/word/2010/wordprocessingCanvas" xmlns:cx="http://schemas.microsoft.com/office/drawing/2014/chartex" xmlns:cx1="http://schemas.microsoft.com/office/drawing/2015/9/8/chartex" xmlns:cx2="http://schemas.microsoft.com/office/drawing/2015/10/21/chartex" xmlns:cx3="http://schemas.microsoft.com/office/drawing/2016/5/9/chartex" xmlns:cx4="http://schemas.microsoft.com/office/drawing/2016/5/10/chartex" xmlns:cx5="http://schemas.microsoft.com/office/drawing/2016/5/11/chartex" xmlns:cx6="http://schemas.microsoft.com/office/drawing/2016/5/12/chartex" xmlns:cx7="http://schemas.microsoft.com/office/drawing/2016/5/13/chartex" xmlns:cx8="http://schemas.microsoft.com/office/drawing/2016/5/14/chartex" xmlns:mc="http://schemas.openxmlformats.org/markup-compatibility/2006" xmlns:aink="http://schemas.microsoft.com/office/drawing/2016/ink" xmlns:am3d="http://schemas.microsoft.com/office/drawing/2017/model3d" xmlns:o="urn:schemas-microsoft-com:office:office" xmlns:r="http://schemas.openxmlformats.org/officeDocument/2006/relationships" xmlns:m="http://schemas.openxmlformats.org/officeDocument/2006/math" xmlns:v="urn:schemas-microsoft-com:vml" xmlns:wp14="http://schemas.microsoft.com/office/word/2010/wordprocessingDrawing" xmlns:wp="http://schemas.openxmlformats.org/drawingml/2006/wordprocessingDrawing" xmlns:w10="urn:schemas-microsoft-com:office:word" xmlns:w="http://schemas.openxmlformats.org/wordprocessingml/2006/main" xmlns:w14="http://schemas.microsoft.com/office/word/2010/wordml" xmlns:w15="http://schemas.microsoft.com/office/word/2012/wordml" xmlns:w16cex="http://schemas.microsoft.com/office/word/2018/wordml/cex" xmlns:w16cid="http://schemas.microsoft.com/office/word/2016/wordml/cid" xmlns:w16="http://schemas.microsoft.com/office/word/2018/wordml" xmlns:w16sdtdh="http://schemas.microsoft.com/office/word/2020/wordml/sdtdatahash" xmlns:w16se="http://schemas.microsoft.com/office/word/2015/wordml/symex" xmlns:wpg="http://schemas.microsoft.com/office/word/2010/wordprocessingGroup" xmlns:wpi="http://schemas.microsoft.com/office/word/2010/wordprocessingInk" xmlns:wne="http://schemas.microsoft.com/office/word/2006/wordml" xmlns:wps="http://schemas.microsoft.com/office/word/2010/wordprocessingShape" mc:Ignorable="w14 w15 w16se w16cid w16 w16cex w16sdtdh wp14">
   <w:body>
     <w:p>
       <w:pPr>
@@ -2003,7 +2003,7 @@
                     </wp:anchor>
                   </w:drawing>
                 </mc:Choice>
-                <mc:Fallback xmlns:w16sdtdh="http://schemas.microsoft.com/office/word/2020/wordml/sdtdatahash">
+                <mc:Fallback>
                   <w:pict>
                     <v:shapetype w14:anchorId="3E401093" id="_x0000_t75" coordsize="21600,21600" o:spt="75" o:preferrelative="t" path="m@4@5l@4@11@9@11@9@5xe" filled="f" stroked="f">
                       <v:stroke joinstyle="miter"/>
@@ -2360,7 +2360,7 @@
                     </wp:anchor>
                   </w:drawing>
                 </mc:Choice>
-                <mc:Fallback xmlns:w16sdtdh="http://schemas.microsoft.com/office/word/2020/wordml/sdtdatahash">
+                <mc:Fallback>
                   <w:pict>
                     <v:shapetype w14:anchorId="7F4CF03B" id="_x0000_t75" coordsize="21600,21600" o:spt="75" o:preferrelative="t" path="m@4@5l@4@11@9@11@9@5xe" filled="f" stroked="f">
                       <v:stroke joinstyle="miter"/>
@@ -2482,14 +2482,7 @@
                 <w:rFonts w:ascii="Times" w:eastAsia="Times" w:hAnsi="Times" w:cs="Times"/>
                 <w:b/>
               </w:rPr>
-              <w:t xml:space="preserve">could this be changed </w:t>
-            </w:r>
-            <w:r>
-              <w:rPr>
-                <w:rFonts w:ascii="Times" w:eastAsia="Times" w:hAnsi="Times" w:cs="Times"/>
-                <w:b/>
-              </w:rPr>
-              <w:t>into 2 voices instead?</w:t>
+              <w:t xml:space="preserve">Changed voicing. </w:t>
             </w:r>
           </w:p>
           <w:p>
@@ -2505,8 +2498,85 @@
                 <w:b/>
                 <w:noProof/>
               </w:rPr>
+              <mc:AlternateContent>
+                <mc:Choice Requires="wps">
+                  <w:drawing>
+                    <wp:anchor distT="0" distB="0" distL="114300" distR="114300" simplePos="0" relativeHeight="251664384" behindDoc="0" locked="0" layoutInCell="1" allowOverlap="1" wp14:anchorId="136E2391" wp14:editId="7D4804EE">
+                      <wp:simplePos x="0" y="0"/>
+                      <wp:positionH relativeFrom="column">
+                        <wp:posOffset>1201073</wp:posOffset>
+                      </wp:positionH>
+                      <wp:positionV relativeFrom="paragraph">
+                        <wp:posOffset>563938</wp:posOffset>
+                      </wp:positionV>
+                      <wp:extent cx="539750" cy="0"/>
+                      <wp:effectExtent l="0" t="76200" r="12700" b="114300"/>
+                      <wp:wrapNone/>
+                      <wp:docPr id="13" name="Straight Connector 13"/>
+                      <wp:cNvGraphicFramePr/>
+                      <a:graphic xmlns:a="http://schemas.openxmlformats.org/drawingml/2006/main">
+                        <a:graphicData uri="http://schemas.microsoft.com/office/word/2010/wordprocessingShape">
+                          <wps:wsp>
+                            <wps:cNvCnPr/>
+                            <wps:spPr>
+                              <a:xfrm>
+                                <a:off x="0" y="0"/>
+                                <a:ext cx="539750" cy="0"/>
+                              </a:xfrm>
+                              <a:prstGeom prst="line">
+                                <a:avLst/>
+                              </a:prstGeom>
+                              <a:solidFill>
+                                <a:srgbClr val="000000">
+                                  <a:alpha val="5000"/>
+                                </a:srgbClr>
+                              </a:solidFill>
+                              <a:ln w="18000">
+                                <a:solidFill>
+                                  <a:srgbClr val="000000"/>
+                                </a:solidFill>
+                                <a:tailEnd type="arrow"/>
+                              </a:ln>
+                            </wps:spPr>
+                            <wps:style>
+                              <a:lnRef idx="1">
+                                <a:schemeClr val="accent1"/>
+                              </a:lnRef>
+                              <a:fillRef idx="0">
+                                <a:schemeClr val="accent1"/>
+                              </a:fillRef>
+                              <a:effectRef idx="0">
+                                <a:schemeClr val="accent1"/>
+                              </a:effectRef>
+                              <a:fontRef idx="minor">
+                                <a:schemeClr val="tx1"/>
+                              </a:fontRef>
+                            </wps:style>
+                            <wps:bodyPr/>
+                          </wps:wsp>
+                        </a:graphicData>
+                      </a:graphic>
+                    </wp:anchor>
+                  </w:drawing>
+                </mc:Choice>
+                <mc:Fallback>
+                  <w:pict>
+                    <v:line w14:anchorId="4B561F24" id="Straight Connector 13" o:spid="_x0000_s1026" style="position:absolute;z-index:251664384;visibility:visible;mso-wrap-style:square;mso-wrap-distance-left:9pt;mso-wrap-distance-top:0;mso-wrap-distance-right:9pt;mso-wrap-distance-bottom:0;mso-position-horizontal:absolute;mso-position-horizontal-relative:text;mso-position-vertical:absolute;mso-position-vertical-relative:text" from="94.55pt,44.4pt" to="137.05pt,44.4pt" o:gfxdata="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" filled="t" fillcolor="black" strokeweight=".5mm">
+                      <v:fill opacity="3341f"/>
+                      <v:stroke endarrow="open" joinstyle="miter"/>
+                    </v:line>
+                  </w:pict>
+                </mc:Fallback>
+              </mc:AlternateContent>
+            </w:r>
+            <w:r>
+              <w:rPr>
+                <w:rFonts w:ascii="Times" w:eastAsia="Times" w:hAnsi="Times" w:cs="Times"/>
+                <w:b/>
+                <w:noProof/>
+              </w:rPr>
               <w:drawing>
-                <wp:anchor distT="0" distB="0" distL="114300" distR="114300" simplePos="0" relativeHeight="251666432" behindDoc="0" locked="0" layoutInCell="1" allowOverlap="1" wp14:anchorId="6613BB80" wp14:editId="598E6C11">
+                <wp:anchor distT="0" distB="0" distL="114300" distR="114300" simplePos="0" relativeHeight="251666432" behindDoc="0" locked="0" layoutInCell="1" allowOverlap="1" wp14:anchorId="6613BB80" wp14:editId="2E229083">
                   <wp:simplePos x="0" y="0"/>
                   <wp:positionH relativeFrom="column">
                     <wp:posOffset>130810</wp:posOffset>
@@ -2560,83 +2630,6 @@
                   </wp14:sizeRelV>
                 </wp:anchor>
               </w:drawing>
-            </w:r>
-            <w:r>
-              <w:rPr>
-                <w:rFonts w:ascii="Times" w:eastAsia="Times" w:hAnsi="Times" w:cs="Times"/>
-                <w:b/>
-                <w:noProof/>
-              </w:rPr>
-              <mc:AlternateContent>
-                <mc:Choice Requires="wps">
-                  <w:drawing>
-                    <wp:anchor distT="0" distB="0" distL="114300" distR="114300" simplePos="0" relativeHeight="251664384" behindDoc="0" locked="0" layoutInCell="1" allowOverlap="1" wp14:anchorId="136E2391" wp14:editId="51C04E73">
-                      <wp:simplePos x="0" y="0"/>
-                      <wp:positionH relativeFrom="column">
-                        <wp:posOffset>1235710</wp:posOffset>
-                      </wp:positionH>
-                      <wp:positionV relativeFrom="paragraph">
-                        <wp:posOffset>418465</wp:posOffset>
-                      </wp:positionV>
-                      <wp:extent cx="539750" cy="0"/>
-                      <wp:effectExtent l="0" t="76200" r="12700" b="114300"/>
-                      <wp:wrapNone/>
-                      <wp:docPr id="13" name="Straight Connector 13"/>
-                      <wp:cNvGraphicFramePr/>
-                      <a:graphic xmlns:a="http://schemas.openxmlformats.org/drawingml/2006/main">
-                        <a:graphicData uri="http://schemas.microsoft.com/office/word/2010/wordprocessingShape">
-                          <wps:wsp>
-                            <wps:cNvCnPr/>
-                            <wps:spPr>
-                              <a:xfrm>
-                                <a:off x="0" y="0"/>
-                                <a:ext cx="539750" cy="0"/>
-                              </a:xfrm>
-                              <a:prstGeom prst="line">
-                                <a:avLst/>
-                              </a:prstGeom>
-                              <a:solidFill>
-                                <a:srgbClr val="000000">
-                                  <a:alpha val="5000"/>
-                                </a:srgbClr>
-                              </a:solidFill>
-                              <a:ln w="18000">
-                                <a:solidFill>
-                                  <a:srgbClr val="000000"/>
-                                </a:solidFill>
-                                <a:tailEnd type="arrow"/>
-                              </a:ln>
-                            </wps:spPr>
-                            <wps:style>
-                              <a:lnRef idx="1">
-                                <a:schemeClr val="accent1"/>
-                              </a:lnRef>
-                              <a:fillRef idx="0">
-                                <a:schemeClr val="accent1"/>
-                              </a:fillRef>
-                              <a:effectRef idx="0">
-                                <a:schemeClr val="accent1"/>
-                              </a:effectRef>
-                              <a:fontRef idx="minor">
-                                <a:schemeClr val="tx1"/>
-                              </a:fontRef>
-                            </wps:style>
-                            <wps:bodyPr/>
-                          </wps:wsp>
-                        </a:graphicData>
-                      </a:graphic>
-                    </wp:anchor>
-                  </w:drawing>
-                </mc:Choice>
-                <mc:Fallback xmlns:w16sdtdh="http://schemas.microsoft.com/office/word/2020/wordml/sdtdatahash">
-                  <w:pict>
-                    <v:line w14:anchorId="19CC93AF" id="Straight Connector 13" o:spid="_x0000_s1026" style="position:absolute;z-index:251664384;visibility:visible;mso-wrap-style:square;mso-wrap-distance-left:9pt;mso-wrap-distance-top:0;mso-wrap-distance-right:9pt;mso-wrap-distance-bottom:0;mso-position-horizontal:absolute;mso-position-horizontal-relative:text;mso-position-vertical:absolute;mso-position-vertical-relative:text" from="97.3pt,32.95pt" to="139.8pt,32.95pt" o:gfxdata="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" filled="t" fillcolor="black" strokeweight=".5mm">
-                      <v:fill opacity="3341f"/>
-                      <v:stroke endarrow="open" joinstyle="miter"/>
-                    </v:line>
-                  </w:pict>
-                </mc:Fallback>
-              </mc:AlternateContent>
             </w:r>
             <w:r>
               <w:rPr>
@@ -2777,13 +2770,6 @@
               </w:rPr>
               <w:t>64</w:t>
             </w:r>
-            <w:r>
-              <w:rPr>
-                <w:rFonts w:ascii="Times" w:eastAsia="Times" w:hAnsi="Times" w:cs="Times"/>
-                <w:b/>
-              </w:rPr>
-              <w:t>, 66</w:t>
-            </w:r>
           </w:p>
         </w:tc>
         <w:tc>
@@ -2802,7 +2788,7 @@
                 <w:rFonts w:ascii="Times" w:eastAsia="Times" w:hAnsi="Times" w:cs="Times"/>
                 <w:b/>
               </w:rPr>
-              <w:t xml:space="preserve">Should there be a slur for the acciaccatura as well? </w:t>
+              <w:t xml:space="preserve">Slur added to acciaccatura </w:t>
             </w:r>
           </w:p>
         </w:tc>
@@ -3141,7 +3127,7 @@
 </file>
 
 <file path=word/numbering.xml><?xml version="1.0" encoding="utf-8"?>
-<w:numbering xmlns:wpc="http://schemas.microsoft.com/office/word/2010/wordprocessingCanvas" xmlns:cx="http://schemas.microsoft.com/office/drawing/2014/chartex" xmlns:cx1="http://schemas.microsoft.com/office/drawing/2015/9/8/chartex" xmlns:cx2="http://schemas.microsoft.com/office/drawing/2015/10/21/chartex" xmlns:cx3="http://schemas.microsoft.com/office/drawing/2016/5/9/chartex" xmlns:cx4="http://schemas.microsoft.com/office/drawing/2016/5/10/chartex" xmlns:cx5="http://schemas.microsoft.com/office/drawing/2016/5/11/chartex" xmlns:cx6="http://schemas.microsoft.com/office/drawing/2016/5/12/chartex" xmlns:cx7="http://schemas.microsoft.com/office/drawing/2016/5/13/chartex" xmlns:cx8="http://schemas.microsoft.com/office/drawing/2016/5/14/chartex" xmlns:mc="http://schemas.openxmlformats.org/markup-compatibility/2006" xmlns:aink="http://schemas.microsoft.com/office/drawing/2016/ink" xmlns:am3d="http://schemas.microsoft.com/office/drawing/2017/model3d" xmlns:o="urn:schemas-microsoft-com:office:office" xmlns:r="http://schemas.openxmlformats.org/officeDocument/2006/relationships" xmlns:m="http://schemas.openxmlformats.org/officeDocument/2006/math" xmlns:v="urn:schemas-microsoft-com:vml" xmlns:wp14="http://schemas.microsoft.com/office/word/2010/wordprocessingDrawing" xmlns:wp="http://schemas.openxmlformats.org/drawingml/2006/wordprocessingDrawing" xmlns:w10="urn:schemas-microsoft-com:office:word" xmlns:w="http://schemas.openxmlformats.org/wordprocessingml/2006/main" xmlns:w14="http://schemas.microsoft.com/office/word/2010/wordml" xmlns:w15="http://schemas.microsoft.com/office/word/2012/wordml" xmlns:w16cex="http://schemas.microsoft.com/office/word/2018/wordml/cex" xmlns:w16cid="http://schemas.microsoft.com/office/word/2016/wordml/cid" xmlns:w16="http://schemas.microsoft.com/office/word/2018/wordml" xmlns:w16se="http://schemas.microsoft.com/office/word/2015/wordml/symex" xmlns:wpg="http://schemas.microsoft.com/office/word/2010/wordprocessingGroup" xmlns:wpi="http://schemas.microsoft.com/office/word/2010/wordprocessingInk" xmlns:wne="http://schemas.microsoft.com/office/word/2006/wordml" xmlns:wps="http://schemas.microsoft.com/office/word/2010/wordprocessingShape" mc:Ignorable="w14 w15 w16se w16cid w16 w16cex wp14">
+<w:numbering xmlns:wpc="http://schemas.microsoft.com/office/word/2010/wordprocessingCanvas" xmlns:cx="http://schemas.microsoft.com/office/drawing/2014/chartex" xmlns:cx1="http://schemas.microsoft.com/office/drawing/2015/9/8/chartex" xmlns:cx2="http://schemas.microsoft.com/office/drawing/2015/10/21/chartex" xmlns:cx3="http://schemas.microsoft.com/office/drawing/2016/5/9/chartex" xmlns:cx4="http://schemas.microsoft.com/office/drawing/2016/5/10/chartex" xmlns:cx5="http://schemas.microsoft.com/office/drawing/2016/5/11/chartex" xmlns:cx6="http://schemas.microsoft.com/office/drawing/2016/5/12/chartex" xmlns:cx7="http://schemas.microsoft.com/office/drawing/2016/5/13/chartex" xmlns:cx8="http://schemas.microsoft.com/office/drawing/2016/5/14/chartex" xmlns:mc="http://schemas.openxmlformats.org/markup-compatibility/2006" xmlns:aink="http://schemas.microsoft.com/office/drawing/2016/ink" xmlns:am3d="http://schemas.microsoft.com/office/drawing/2017/model3d" xmlns:o="urn:schemas-microsoft-com:office:office" xmlns:r="http://schemas.openxmlformats.org/officeDocument/2006/relationships" xmlns:m="http://schemas.openxmlformats.org/officeDocument/2006/math" xmlns:v="urn:schemas-microsoft-com:vml" xmlns:wp14="http://schemas.microsoft.com/office/word/2010/wordprocessingDrawing" xmlns:wp="http://schemas.openxmlformats.org/drawingml/2006/wordprocessingDrawing" xmlns:w10="urn:schemas-microsoft-com:office:word" xmlns:w="http://schemas.openxmlformats.org/wordprocessingml/2006/main" xmlns:w14="http://schemas.microsoft.com/office/word/2010/wordml" xmlns:w15="http://schemas.microsoft.com/office/word/2012/wordml" xmlns:w16cex="http://schemas.microsoft.com/office/word/2018/wordml/cex" xmlns:w16cid="http://schemas.microsoft.com/office/word/2016/wordml/cid" xmlns:w16="http://schemas.microsoft.com/office/word/2018/wordml" xmlns:w16sdtdh="http://schemas.microsoft.com/office/word/2020/wordml/sdtdatahash" xmlns:w16se="http://schemas.microsoft.com/office/word/2015/wordml/symex" xmlns:wpg="http://schemas.microsoft.com/office/word/2010/wordprocessingGroup" xmlns:wpi="http://schemas.microsoft.com/office/word/2010/wordprocessingInk" xmlns:wne="http://schemas.microsoft.com/office/word/2006/wordml" xmlns:wps="http://schemas.microsoft.com/office/word/2010/wordprocessingShape" mc:Ignorable="w14 w15 w16se w16cid w16 w16cex w16sdtdh wp14">
   <w:abstractNum w:abstractNumId="0" w15:restartNumberingAfterBreak="0">
     <w:nsid w:val="09A66459"/>
     <w:multiLevelType w:val="hybridMultilevel"/>
@@ -3238,7 +3224,7 @@
 </file>
 
 <file path=word/styles.xml><?xml version="1.0" encoding="utf-8"?>
-<w:styles xmlns:mc="http://schemas.openxmlformats.org/markup-compatibility/2006" xmlns:r="http://schemas.openxmlformats.org/officeDocument/2006/relationships" xmlns:w="http://schemas.openxmlformats.org/wordprocessingml/2006/main" xmlns:w14="http://schemas.microsoft.com/office/word/2010/wordml" xmlns:w15="http://schemas.microsoft.com/office/word/2012/wordml" xmlns:w16cex="http://schemas.microsoft.com/office/word/2018/wordml/cex" xmlns:w16cid="http://schemas.microsoft.com/office/word/2016/wordml/cid" xmlns:w16="http://schemas.microsoft.com/office/word/2018/wordml" xmlns:w16se="http://schemas.microsoft.com/office/word/2015/wordml/symex" mc:Ignorable="w14 w15 w16se w16cid w16 w16cex">
+<w:styles xmlns:mc="http://schemas.openxmlformats.org/markup-compatibility/2006" xmlns:r="http://schemas.openxmlformats.org/officeDocument/2006/relationships" xmlns:w="http://schemas.openxmlformats.org/wordprocessingml/2006/main" xmlns:w14="http://schemas.microsoft.com/office/word/2010/wordml" xmlns:w15="http://schemas.microsoft.com/office/word/2012/wordml" xmlns:w16cex="http://schemas.microsoft.com/office/word/2018/wordml/cex" xmlns:w16cid="http://schemas.microsoft.com/office/word/2016/wordml/cid" xmlns:w16="http://schemas.microsoft.com/office/word/2018/wordml" xmlns:w16sdtdh="http://schemas.microsoft.com/office/word/2020/wordml/sdtdatahash" xmlns:w16se="http://schemas.microsoft.com/office/word/2015/wordml/symex" mc:Ignorable="w14 w15 w16se w16cid w16 w16cex w16sdtdh">
   <w:docDefaults>
     <w:rPrDefault>
       <w:rPr>

</xml_diff>

<commit_message>
Updated Errata list: pg 17 mm.112-116
</commit_message>
<xml_diff>
--- a/2 Proof Reading and Review/LARA String Quartet No. 3 - Errata.docx
+++ b/2 Proof Reading and Review/LARA String Quartet No. 3 - Errata.docx
@@ -231,12 +231,21 @@
                 <w:b/>
               </w:rPr>
             </w:pPr>
-            <w:r>
-              <w:rPr>
-                <w:rFonts w:ascii="Times" w:eastAsia="Times" w:hAnsi="Times" w:cs="Times"/>
-                <w:b/>
-              </w:rPr>
-              <w:t>Eg. What do you think?</w:t>
+            <w:proofErr w:type="spellStart"/>
+            <w:r>
+              <w:rPr>
+                <w:rFonts w:ascii="Times" w:eastAsia="Times" w:hAnsi="Times" w:cs="Times"/>
+                <w:b/>
+              </w:rPr>
+              <w:t>Eg.</w:t>
+            </w:r>
+            <w:proofErr w:type="spellEnd"/>
+            <w:r>
+              <w:rPr>
+                <w:rFonts w:ascii="Times" w:eastAsia="Times" w:hAnsi="Times" w:cs="Times"/>
+                <w:b/>
+              </w:rPr>
+              <w:t xml:space="preserve"> What do you think?</w:t>
             </w:r>
             <w:r>
               <w:rPr>
@@ -359,7 +368,39 @@
                 <w:rFonts w:ascii="Times" w:eastAsia="Times" w:hAnsi="Times" w:cs="Times"/>
                 <w:b/>
               </w:rPr>
-              <w:t>Can we remove the text ‘l.h. pizz’</w:t>
+              <w:t>Can we remove the text ‘</w:t>
+            </w:r>
+            <w:proofErr w:type="spellStart"/>
+            <w:r>
+              <w:rPr>
+                <w:rFonts w:ascii="Times" w:eastAsia="Times" w:hAnsi="Times" w:cs="Times"/>
+                <w:b/>
+              </w:rPr>
+              <w:t>l.h</w:t>
+            </w:r>
+            <w:proofErr w:type="spellEnd"/>
+            <w:r>
+              <w:rPr>
+                <w:rFonts w:ascii="Times" w:eastAsia="Times" w:hAnsi="Times" w:cs="Times"/>
+                <w:b/>
+              </w:rPr>
+              <w:t xml:space="preserve">. </w:t>
+            </w:r>
+            <w:proofErr w:type="spellStart"/>
+            <w:r>
+              <w:rPr>
+                <w:rFonts w:ascii="Times" w:eastAsia="Times" w:hAnsi="Times" w:cs="Times"/>
+                <w:b/>
+              </w:rPr>
+              <w:t>pizz</w:t>
+            </w:r>
+            <w:proofErr w:type="spellEnd"/>
+            <w:r>
+              <w:rPr>
+                <w:rFonts w:ascii="Times" w:eastAsia="Times" w:hAnsi="Times" w:cs="Times"/>
+                <w:b/>
+              </w:rPr>
+              <w:t>’</w:t>
             </w:r>
             <w:r>
               <w:rPr>
@@ -529,7 +570,23 @@
                 <w:rFonts w:ascii="Times" w:eastAsia="Times" w:hAnsi="Times" w:cs="Times"/>
                 <w:b/>
               </w:rPr>
-              <w:t>Should the mf be aligned with the note or through the barline to make space for the crescendo?</w:t>
+              <w:t xml:space="preserve">Should the mf be aligned with the note or through the </w:t>
+            </w:r>
+            <w:proofErr w:type="spellStart"/>
+            <w:r>
+              <w:rPr>
+                <w:rFonts w:ascii="Times" w:eastAsia="Times" w:hAnsi="Times" w:cs="Times"/>
+                <w:b/>
+              </w:rPr>
+              <w:t>barline</w:t>
+            </w:r>
+            <w:proofErr w:type="spellEnd"/>
+            <w:r>
+              <w:rPr>
+                <w:rFonts w:ascii="Times" w:eastAsia="Times" w:hAnsi="Times" w:cs="Times"/>
+                <w:b/>
+              </w:rPr>
+              <w:t xml:space="preserve"> to make space for the crescendo?</w:t>
             </w:r>
           </w:p>
           <w:p>
@@ -1666,7 +1723,23 @@
                 <w:rFonts w:ascii="Times" w:eastAsia="Times" w:hAnsi="Times" w:cs="Times"/>
                 <w:b/>
               </w:rPr>
-              <w:t>When would you like the decresc to start?</w:t>
+              <w:t xml:space="preserve">When would you like the </w:t>
+            </w:r>
+            <w:proofErr w:type="spellStart"/>
+            <w:r>
+              <w:rPr>
+                <w:rFonts w:ascii="Times" w:eastAsia="Times" w:hAnsi="Times" w:cs="Times"/>
+                <w:b/>
+              </w:rPr>
+              <w:t>decresc</w:t>
+            </w:r>
+            <w:proofErr w:type="spellEnd"/>
+            <w:r>
+              <w:rPr>
+                <w:rFonts w:ascii="Times" w:eastAsia="Times" w:hAnsi="Times" w:cs="Times"/>
+                <w:b/>
+              </w:rPr>
+              <w:t xml:space="preserve"> to start?</w:t>
             </w:r>
             <w:r>
               <w:rPr>
@@ -2850,7 +2923,23 @@
                 <w:rFonts w:ascii="Times" w:eastAsia="Times" w:hAnsi="Times" w:cs="Times"/>
                 <w:b/>
               </w:rPr>
-              <w:t>Should there be a l.v. slur for cello as well since it has the same figure as Violin II and Viola?</w:t>
+              <w:t xml:space="preserve">Should there be a </w:t>
+            </w:r>
+            <w:proofErr w:type="spellStart"/>
+            <w:r>
+              <w:rPr>
+                <w:rFonts w:ascii="Times" w:eastAsia="Times" w:hAnsi="Times" w:cs="Times"/>
+                <w:b/>
+              </w:rPr>
+              <w:t>l.v.</w:t>
+            </w:r>
+            <w:proofErr w:type="spellEnd"/>
+            <w:r>
+              <w:rPr>
+                <w:rFonts w:ascii="Times" w:eastAsia="Times" w:hAnsi="Times" w:cs="Times"/>
+                <w:b/>
+              </w:rPr>
+              <w:t xml:space="preserve"> slur for cello as well since it has the same figure as Violin II and Viola?</w:t>
             </w:r>
           </w:p>
         </w:tc>
@@ -2948,12 +3037,21 @@
                 <w:b/>
               </w:rPr>
             </w:pPr>
-            <w:r>
-              <w:rPr>
-                <w:rFonts w:ascii="Times" w:eastAsia="Times" w:hAnsi="Times" w:cs="Times"/>
-                <w:b/>
-              </w:rPr>
-              <w:t xml:space="preserve">i.e. </w:t>
+            <w:proofErr w:type="gramStart"/>
+            <w:r>
+              <w:rPr>
+                <w:rFonts w:ascii="Times" w:eastAsia="Times" w:hAnsi="Times" w:cs="Times"/>
+                <w:b/>
+              </w:rPr>
+              <w:t>i.e.</w:t>
+            </w:r>
+            <w:proofErr w:type="gramEnd"/>
+            <w:r>
+              <w:rPr>
+                <w:rFonts w:ascii="Times" w:eastAsia="Times" w:hAnsi="Times" w:cs="Times"/>
+                <w:b/>
+              </w:rPr>
+              <w:t xml:space="preserve"> </w:t>
             </w:r>
             <w:r>
               <w:rPr>
@@ -2967,7 +3065,23 @@
                 <w:rFonts w:ascii="Times" w:eastAsia="Times" w:hAnsi="Times" w:cs="Times"/>
                 <w:b/>
               </w:rPr>
-              <w:t xml:space="preserve"> Then it would not be a set of acciaccaturas ..? </w:t>
+              <w:t xml:space="preserve"> Then it would not be a set of acciaccaturas</w:t>
+            </w:r>
+            <w:proofErr w:type="gramStart"/>
+            <w:r>
+              <w:rPr>
+                <w:rFonts w:ascii="Times" w:eastAsia="Times" w:hAnsi="Times" w:cs="Times"/>
+                <w:b/>
+              </w:rPr>
+              <w:t xml:space="preserve"> ..?</w:t>
+            </w:r>
+            <w:proofErr w:type="gramEnd"/>
+            <w:r>
+              <w:rPr>
+                <w:rFonts w:ascii="Times" w:eastAsia="Times" w:hAnsi="Times" w:cs="Times"/>
+                <w:b/>
+              </w:rPr>
+              <w:t xml:space="preserve"> </w:t>
             </w:r>
           </w:p>
         </w:tc>
@@ -3002,6 +3116,13 @@
                 <w:b/>
               </w:rPr>
             </w:pPr>
+            <w:r>
+              <w:rPr>
+                <w:rFonts w:ascii="Times" w:eastAsia="Times" w:hAnsi="Times" w:cs="Times"/>
+                <w:b/>
+              </w:rPr>
+              <w:t>Violin II</w:t>
+            </w:r>
           </w:p>
         </w:tc>
         <w:tc>
@@ -3016,6 +3137,13 @@
                 <w:b/>
               </w:rPr>
             </w:pPr>
+            <w:r>
+              <w:rPr>
+                <w:rFonts w:ascii="Times" w:eastAsia="Times" w:hAnsi="Times" w:cs="Times"/>
+                <w:b/>
+              </w:rPr>
+              <w:t>115</w:t>
+            </w:r>
           </w:p>
         </w:tc>
         <w:tc>
@@ -3029,6 +3157,281 @@
                 <w:b/>
               </w:rPr>
             </w:pPr>
+            <w:r>
+              <w:rPr>
+                <w:rFonts w:ascii="Times" w:eastAsia="Times" w:hAnsi="Times" w:cs="Times"/>
+                <w:b/>
+              </w:rPr>
+              <w:t>Semiquaver rest added</w:t>
+            </w:r>
+          </w:p>
+        </w:tc>
+        <w:tc>
+          <w:tcPr>
+            <w:tcW w:w="1579" w:type="dxa"/>
+          </w:tcPr>
+          <w:p>
+            <w:pPr>
+              <w:jc w:val="center"/>
+              <w:rPr>
+                <w:rFonts w:ascii="Times" w:eastAsia="Times" w:hAnsi="Times" w:cs="Times"/>
+                <w:b/>
+              </w:rPr>
+            </w:pPr>
+          </w:p>
+        </w:tc>
+      </w:tr>
+      <w:tr>
+        <w:trPr>
+          <w:trHeight w:val="1415"/>
+        </w:trPr>
+        <w:tc>
+          <w:tcPr>
+            <w:tcW w:w="1782" w:type="dxa"/>
+          </w:tcPr>
+          <w:p>
+            <w:pPr>
+              <w:jc w:val="center"/>
+              <w:rPr>
+                <w:rFonts w:ascii="Times" w:eastAsia="Times" w:hAnsi="Times" w:cs="Times"/>
+                <w:b/>
+              </w:rPr>
+            </w:pPr>
+            <w:r>
+              <w:rPr>
+                <w:rFonts w:ascii="Times" w:eastAsia="Times" w:hAnsi="Times" w:cs="Times"/>
+                <w:b/>
+              </w:rPr>
+              <w:t>Cello</w:t>
+            </w:r>
+          </w:p>
+        </w:tc>
+        <w:tc>
+          <w:tcPr>
+            <w:tcW w:w="917" w:type="dxa"/>
+          </w:tcPr>
+          <w:p>
+            <w:pPr>
+              <w:jc w:val="center"/>
+              <w:rPr>
+                <w:rFonts w:ascii="Times" w:eastAsia="Times" w:hAnsi="Times" w:cs="Times"/>
+                <w:b/>
+              </w:rPr>
+            </w:pPr>
+            <w:r>
+              <w:rPr>
+                <w:rFonts w:ascii="Times" w:eastAsia="Times" w:hAnsi="Times" w:cs="Times"/>
+                <w:b/>
+              </w:rPr>
+              <w:t>115</w:t>
+            </w:r>
+          </w:p>
+        </w:tc>
+        <w:tc>
+          <w:tcPr>
+            <w:tcW w:w="5016" w:type="dxa"/>
+          </w:tcPr>
+          <w:p>
+            <w:pPr>
+              <w:rPr>
+                <w:rFonts w:ascii="Times" w:eastAsia="Times" w:hAnsi="Times" w:cs="Times"/>
+                <w:b/>
+              </w:rPr>
+            </w:pPr>
+            <w:r>
+              <w:rPr>
+                <w:rFonts w:ascii="Times" w:eastAsia="Times" w:hAnsi="Times" w:cs="Times"/>
+                <w:b/>
+              </w:rPr>
+              <w:t xml:space="preserve">Bracketed f is omitted. I am assuming it was there for KIV when the composer was composing as it was on a different system. </w:t>
+            </w:r>
+          </w:p>
+        </w:tc>
+        <w:tc>
+          <w:tcPr>
+            <w:tcW w:w="1579" w:type="dxa"/>
+          </w:tcPr>
+          <w:p>
+            <w:pPr>
+              <w:jc w:val="center"/>
+              <w:rPr>
+                <w:rFonts w:ascii="Times" w:eastAsia="Times" w:hAnsi="Times" w:cs="Times"/>
+                <w:b/>
+              </w:rPr>
+            </w:pPr>
+          </w:p>
+        </w:tc>
+      </w:tr>
+      <w:tr>
+        <w:trPr>
+          <w:trHeight w:val="1415"/>
+        </w:trPr>
+        <w:tc>
+          <w:tcPr>
+            <w:tcW w:w="1782" w:type="dxa"/>
+          </w:tcPr>
+          <w:p>
+            <w:pPr>
+              <w:jc w:val="center"/>
+              <w:rPr>
+                <w:rFonts w:ascii="Times" w:eastAsia="Times" w:hAnsi="Times" w:cs="Times"/>
+                <w:b/>
+              </w:rPr>
+            </w:pPr>
+            <w:r>
+              <w:rPr>
+                <w:rFonts w:ascii="Times" w:eastAsia="Times" w:hAnsi="Times" w:cs="Times"/>
+                <w:b/>
+              </w:rPr>
+              <w:t>Viola</w:t>
+            </w:r>
+          </w:p>
+        </w:tc>
+        <w:tc>
+          <w:tcPr>
+            <w:tcW w:w="917" w:type="dxa"/>
+          </w:tcPr>
+          <w:p>
+            <w:pPr>
+              <w:jc w:val="center"/>
+              <w:rPr>
+                <w:rFonts w:ascii="Times" w:eastAsia="Times" w:hAnsi="Times" w:cs="Times"/>
+                <w:b/>
+              </w:rPr>
+            </w:pPr>
+            <w:r>
+              <w:rPr>
+                <w:rFonts w:ascii="Times" w:eastAsia="Times" w:hAnsi="Times" w:cs="Times"/>
+                <w:b/>
+              </w:rPr>
+              <w:t>116</w:t>
+            </w:r>
+          </w:p>
+        </w:tc>
+        <w:tc>
+          <w:tcPr>
+            <w:tcW w:w="5016" w:type="dxa"/>
+          </w:tcPr>
+          <w:p>
+            <w:pPr>
+              <w:rPr>
+                <w:rFonts w:ascii="Times" w:eastAsia="Times" w:hAnsi="Times" w:cs="Times"/>
+                <w:b/>
+              </w:rPr>
+            </w:pPr>
+            <w:proofErr w:type="spellStart"/>
+            <w:r>
+              <w:rPr>
+                <w:rFonts w:ascii="Times" w:eastAsia="Times" w:hAnsi="Times" w:cs="Times"/>
+                <w:b/>
+              </w:rPr>
+              <w:t>ppp</w:t>
+            </w:r>
+            <w:proofErr w:type="spellEnd"/>
+            <w:r>
+              <w:rPr>
+                <w:rFonts w:ascii="Times" w:eastAsia="Times" w:hAnsi="Times" w:cs="Times"/>
+                <w:b/>
+              </w:rPr>
+              <w:t xml:space="preserve"> added for viola as it was present for the other parts</w:t>
+            </w:r>
+          </w:p>
+        </w:tc>
+        <w:tc>
+          <w:tcPr>
+            <w:tcW w:w="1579" w:type="dxa"/>
+          </w:tcPr>
+          <w:p>
+            <w:pPr>
+              <w:jc w:val="center"/>
+              <w:rPr>
+                <w:rFonts w:ascii="Times" w:eastAsia="Times" w:hAnsi="Times" w:cs="Times"/>
+                <w:b/>
+              </w:rPr>
+            </w:pPr>
+          </w:p>
+        </w:tc>
+      </w:tr>
+      <w:tr>
+        <w:trPr>
+          <w:trHeight w:val="942"/>
+        </w:trPr>
+        <w:tc>
+          <w:tcPr>
+            <w:tcW w:w="1782" w:type="dxa"/>
+          </w:tcPr>
+          <w:p>
+            <w:pPr>
+              <w:jc w:val="center"/>
+              <w:rPr>
+                <w:rFonts w:ascii="Times" w:eastAsia="Times" w:hAnsi="Times" w:cs="Times"/>
+                <w:b/>
+              </w:rPr>
+            </w:pPr>
+            <w:r>
+              <w:rPr>
+                <w:rFonts w:ascii="Times" w:eastAsia="Times" w:hAnsi="Times" w:cs="Times"/>
+                <w:b/>
+              </w:rPr>
+              <w:t>Viola</w:t>
+            </w:r>
+          </w:p>
+        </w:tc>
+        <w:tc>
+          <w:tcPr>
+            <w:tcW w:w="917" w:type="dxa"/>
+          </w:tcPr>
+          <w:p>
+            <w:pPr>
+              <w:jc w:val="center"/>
+              <w:rPr>
+                <w:rFonts w:ascii="Times" w:eastAsia="Times" w:hAnsi="Times" w:cs="Times"/>
+                <w:b/>
+              </w:rPr>
+            </w:pPr>
+            <w:r>
+              <w:rPr>
+                <w:rFonts w:ascii="Times" w:eastAsia="Times" w:hAnsi="Times" w:cs="Times"/>
+                <w:b/>
+              </w:rPr>
+              <w:t>115-116</w:t>
+            </w:r>
+          </w:p>
+        </w:tc>
+        <w:tc>
+          <w:tcPr>
+            <w:tcW w:w="5016" w:type="dxa"/>
+          </w:tcPr>
+          <w:p>
+            <w:pPr>
+              <w:rPr>
+                <w:rFonts w:ascii="Times" w:eastAsia="Times" w:hAnsi="Times" w:cs="Times"/>
+                <w:b/>
+              </w:rPr>
+            </w:pPr>
+            <w:r>
+              <w:rPr>
+                <w:rFonts w:ascii="Times" w:eastAsia="Times" w:hAnsi="Times" w:cs="Times"/>
+                <w:b/>
+              </w:rPr>
+              <w:t xml:space="preserve">Could I introduce voice 2 so that it is clearer which </w:t>
+            </w:r>
+            <w:proofErr w:type="spellStart"/>
+            <w:r>
+              <w:rPr>
+                <w:rFonts w:ascii="Times" w:eastAsia="Times" w:hAnsi="Times" w:cs="Times"/>
+                <w:b/>
+              </w:rPr>
+              <w:t>sul</w:t>
+            </w:r>
+            <w:proofErr w:type="spellEnd"/>
+            <w:r>
+              <w:rPr>
+                <w:rFonts w:ascii="Times" w:eastAsia="Times" w:hAnsi="Times" w:cs="Times"/>
+                <w:b/>
+              </w:rPr>
+              <w:t xml:space="preserve"> is attached to which note? </w:t>
+            </w:r>
           </w:p>
         </w:tc>
         <w:tc>

</xml_diff>

<commit_message>
Errata List updated: mm. 117-127
</commit_message>
<xml_diff>
--- a/2 Proof Reading and Review/LARA String Quartet No. 3 - Errata.docx
+++ b/2 Proof Reading and Review/LARA String Quartet No. 3 - Errata.docx
@@ -3037,21 +3037,12 @@
                 <w:b/>
               </w:rPr>
             </w:pPr>
-            <w:proofErr w:type="gramStart"/>
-            <w:r>
-              <w:rPr>
-                <w:rFonts w:ascii="Times" w:eastAsia="Times" w:hAnsi="Times" w:cs="Times"/>
-                <w:b/>
-              </w:rPr>
-              <w:t>i.e.</w:t>
-            </w:r>
-            <w:proofErr w:type="gramEnd"/>
-            <w:r>
-              <w:rPr>
-                <w:rFonts w:ascii="Times" w:eastAsia="Times" w:hAnsi="Times" w:cs="Times"/>
-                <w:b/>
-              </w:rPr>
-              <w:t xml:space="preserve"> </w:t>
+            <w:r>
+              <w:rPr>
+                <w:rFonts w:ascii="Times" w:eastAsia="Times" w:hAnsi="Times" w:cs="Times"/>
+                <w:b/>
+              </w:rPr>
+              <w:t xml:space="preserve">i.e. </w:t>
             </w:r>
             <w:r>
               <w:rPr>
@@ -3065,23 +3056,7 @@
                 <w:rFonts w:ascii="Times" w:eastAsia="Times" w:hAnsi="Times" w:cs="Times"/>
                 <w:b/>
               </w:rPr>
-              <w:t xml:space="preserve"> Then it would not be a set of acciaccaturas</w:t>
-            </w:r>
-            <w:proofErr w:type="gramStart"/>
-            <w:r>
-              <w:rPr>
-                <w:rFonts w:ascii="Times" w:eastAsia="Times" w:hAnsi="Times" w:cs="Times"/>
-                <w:b/>
-              </w:rPr>
-              <w:t xml:space="preserve"> ..?</w:t>
-            </w:r>
-            <w:proofErr w:type="gramEnd"/>
-            <w:r>
-              <w:rPr>
-                <w:rFonts w:ascii="Times" w:eastAsia="Times" w:hAnsi="Times" w:cs="Times"/>
-                <w:b/>
-              </w:rPr>
-              <w:t xml:space="preserve"> </w:t>
+              <w:t xml:space="preserve"> Then it would not be a set of acciaccaturas ..? </w:t>
             </w:r>
           </w:p>
         </w:tc>
@@ -3431,6 +3406,426 @@
                 <w:b/>
               </w:rPr>
               <w:t xml:space="preserve"> is attached to which note? </w:t>
+            </w:r>
+          </w:p>
+        </w:tc>
+        <w:tc>
+          <w:tcPr>
+            <w:tcW w:w="1579" w:type="dxa"/>
+          </w:tcPr>
+          <w:p>
+            <w:pPr>
+              <w:jc w:val="center"/>
+              <w:rPr>
+                <w:rFonts w:ascii="Times" w:eastAsia="Times" w:hAnsi="Times" w:cs="Times"/>
+                <w:b/>
+              </w:rPr>
+            </w:pPr>
+          </w:p>
+        </w:tc>
+      </w:tr>
+      <w:tr>
+        <w:trPr>
+          <w:trHeight w:val="942"/>
+        </w:trPr>
+        <w:tc>
+          <w:tcPr>
+            <w:tcW w:w="1782" w:type="dxa"/>
+          </w:tcPr>
+          <w:p>
+            <w:pPr>
+              <w:jc w:val="center"/>
+              <w:rPr>
+                <w:rFonts w:ascii="Times" w:eastAsia="Times" w:hAnsi="Times" w:cs="Times"/>
+                <w:b/>
+              </w:rPr>
+            </w:pPr>
+            <w:r>
+              <w:rPr>
+                <w:rFonts w:ascii="Times" w:eastAsia="Times" w:hAnsi="Times" w:cs="Times"/>
+                <w:b/>
+              </w:rPr>
+              <w:t>Cello</w:t>
+            </w:r>
+          </w:p>
+        </w:tc>
+        <w:tc>
+          <w:tcPr>
+            <w:tcW w:w="917" w:type="dxa"/>
+          </w:tcPr>
+          <w:p>
+            <w:pPr>
+              <w:jc w:val="center"/>
+              <w:rPr>
+                <w:rFonts w:ascii="Times" w:eastAsia="Times" w:hAnsi="Times" w:cs="Times"/>
+                <w:b/>
+              </w:rPr>
+            </w:pPr>
+            <w:r>
+              <w:rPr>
+                <w:rFonts w:ascii="Times" w:eastAsia="Times" w:hAnsi="Times" w:cs="Times"/>
+                <w:b/>
+              </w:rPr>
+              <w:t>117</w:t>
+            </w:r>
+          </w:p>
+        </w:tc>
+        <w:tc>
+          <w:tcPr>
+            <w:tcW w:w="5016" w:type="dxa"/>
+          </w:tcPr>
+          <w:p>
+            <w:pPr>
+              <w:rPr>
+                <w:rFonts w:ascii="Times" w:eastAsia="Times" w:hAnsi="Times" w:cs="Times"/>
+                <w:b/>
+              </w:rPr>
+            </w:pPr>
+            <w:r>
+              <w:rPr>
+                <w:rFonts w:ascii="Times" w:eastAsia="Times" w:hAnsi="Times" w:cs="Times"/>
+                <w:b/>
+              </w:rPr>
+              <w:t xml:space="preserve">III and IV for the G? </w:t>
+            </w:r>
+          </w:p>
+          <w:p>
+            <w:pPr>
+              <w:rPr>
+                <w:rFonts w:ascii="Times" w:eastAsia="Times" w:hAnsi="Times" w:cs="Times"/>
+                <w:b/>
+              </w:rPr>
+            </w:pPr>
+            <w:r>
+              <w:rPr>
+                <w:rFonts w:ascii="Times" w:eastAsia="Times" w:hAnsi="Times" w:cs="Times"/>
+                <w:b/>
+              </w:rPr>
+              <w:t xml:space="preserve">Since there are 2 ties in the manuscript. </w:t>
+            </w:r>
+          </w:p>
+        </w:tc>
+        <w:tc>
+          <w:tcPr>
+            <w:tcW w:w="1579" w:type="dxa"/>
+          </w:tcPr>
+          <w:p>
+            <w:pPr>
+              <w:jc w:val="center"/>
+              <w:rPr>
+                <w:rFonts w:ascii="Times" w:eastAsia="Times" w:hAnsi="Times" w:cs="Times"/>
+                <w:b/>
+              </w:rPr>
+            </w:pPr>
+          </w:p>
+        </w:tc>
+      </w:tr>
+      <w:tr>
+        <w:trPr>
+          <w:trHeight w:val="942"/>
+        </w:trPr>
+        <w:tc>
+          <w:tcPr>
+            <w:tcW w:w="1782" w:type="dxa"/>
+          </w:tcPr>
+          <w:p>
+            <w:pPr>
+              <w:jc w:val="center"/>
+              <w:rPr>
+                <w:rFonts w:ascii="Times" w:eastAsia="Times" w:hAnsi="Times" w:cs="Times"/>
+                <w:b/>
+              </w:rPr>
+            </w:pPr>
+            <w:r>
+              <w:rPr>
+                <w:rFonts w:ascii="Times" w:eastAsia="Times" w:hAnsi="Times" w:cs="Times"/>
+                <w:b/>
+              </w:rPr>
+              <w:t>Viola</w:t>
+            </w:r>
+          </w:p>
+        </w:tc>
+        <w:tc>
+          <w:tcPr>
+            <w:tcW w:w="917" w:type="dxa"/>
+          </w:tcPr>
+          <w:p>
+            <w:pPr>
+              <w:jc w:val="center"/>
+              <w:rPr>
+                <w:rFonts w:ascii="Times" w:eastAsia="Times" w:hAnsi="Times" w:cs="Times"/>
+                <w:b/>
+              </w:rPr>
+            </w:pPr>
+            <w:r>
+              <w:rPr>
+                <w:rFonts w:ascii="Times" w:eastAsia="Times" w:hAnsi="Times" w:cs="Times"/>
+                <w:b/>
+              </w:rPr>
+              <w:t>118</w:t>
+            </w:r>
+          </w:p>
+        </w:tc>
+        <w:tc>
+          <w:tcPr>
+            <w:tcW w:w="5016" w:type="dxa"/>
+          </w:tcPr>
+          <w:p>
+            <w:pPr>
+              <w:rPr>
+                <w:rFonts w:ascii="Times" w:eastAsia="Times" w:hAnsi="Times" w:cs="Times"/>
+                <w:b/>
+              </w:rPr>
+            </w:pPr>
+            <w:r>
+              <w:rPr>
+                <w:rFonts w:ascii="Times" w:eastAsia="Times" w:hAnsi="Times" w:cs="Times"/>
+                <w:b/>
+              </w:rPr>
+              <w:t xml:space="preserve">Included ‘sub’ in the brackets. </w:t>
+            </w:r>
+          </w:p>
+        </w:tc>
+        <w:tc>
+          <w:tcPr>
+            <w:tcW w:w="1579" w:type="dxa"/>
+          </w:tcPr>
+          <w:p>
+            <w:pPr>
+              <w:jc w:val="center"/>
+              <w:rPr>
+                <w:rFonts w:ascii="Times" w:eastAsia="Times" w:hAnsi="Times" w:cs="Times"/>
+                <w:b/>
+              </w:rPr>
+            </w:pPr>
+          </w:p>
+        </w:tc>
+      </w:tr>
+      <w:tr>
+        <w:trPr>
+          <w:trHeight w:val="942"/>
+        </w:trPr>
+        <w:tc>
+          <w:tcPr>
+            <w:tcW w:w="1782" w:type="dxa"/>
+          </w:tcPr>
+          <w:p>
+            <w:pPr>
+              <w:jc w:val="center"/>
+              <w:rPr>
+                <w:rFonts w:ascii="Times" w:eastAsia="Times" w:hAnsi="Times" w:cs="Times"/>
+                <w:b/>
+              </w:rPr>
+            </w:pPr>
+            <w:r>
+              <w:rPr>
+                <w:rFonts w:ascii="Times" w:eastAsia="Times" w:hAnsi="Times" w:cs="Times"/>
+                <w:b/>
+              </w:rPr>
+              <w:t>All parts</w:t>
+            </w:r>
+          </w:p>
+        </w:tc>
+        <w:tc>
+          <w:tcPr>
+            <w:tcW w:w="917" w:type="dxa"/>
+          </w:tcPr>
+          <w:p>
+            <w:pPr>
+              <w:jc w:val="center"/>
+              <w:rPr>
+                <w:rFonts w:ascii="Times" w:eastAsia="Times" w:hAnsi="Times" w:cs="Times"/>
+                <w:b/>
+              </w:rPr>
+            </w:pPr>
+            <w:r>
+              <w:rPr>
+                <w:rFonts w:ascii="Times" w:eastAsia="Times" w:hAnsi="Times" w:cs="Times"/>
+                <w:b/>
+              </w:rPr>
+              <w:t>120</w:t>
+            </w:r>
+          </w:p>
+        </w:tc>
+        <w:tc>
+          <w:tcPr>
+            <w:tcW w:w="5016" w:type="dxa"/>
+          </w:tcPr>
+          <w:p>
+            <w:pPr>
+              <w:rPr>
+                <w:rFonts w:ascii="Times" w:eastAsia="Times" w:hAnsi="Times" w:cs="Times"/>
+                <w:b/>
+              </w:rPr>
+            </w:pPr>
+            <w:r>
+              <w:rPr>
+                <w:rFonts w:ascii="Times" w:eastAsia="Times" w:hAnsi="Times" w:cs="Times"/>
+                <w:b/>
+              </w:rPr>
+              <w:t>should be 4/4 time due to the note values in the manuscript?</w:t>
+            </w:r>
+          </w:p>
+        </w:tc>
+        <w:tc>
+          <w:tcPr>
+            <w:tcW w:w="1579" w:type="dxa"/>
+          </w:tcPr>
+          <w:p>
+            <w:pPr>
+              <w:jc w:val="center"/>
+              <w:rPr>
+                <w:rFonts w:ascii="Times" w:eastAsia="Times" w:hAnsi="Times" w:cs="Times"/>
+                <w:b/>
+              </w:rPr>
+            </w:pPr>
+          </w:p>
+        </w:tc>
+      </w:tr>
+      <w:tr>
+        <w:trPr>
+          <w:trHeight w:val="942"/>
+        </w:trPr>
+        <w:tc>
+          <w:tcPr>
+            <w:tcW w:w="1782" w:type="dxa"/>
+          </w:tcPr>
+          <w:p>
+            <w:pPr>
+              <w:jc w:val="center"/>
+              <w:rPr>
+                <w:rFonts w:ascii="Times" w:eastAsia="Times" w:hAnsi="Times" w:cs="Times"/>
+                <w:b/>
+              </w:rPr>
+            </w:pPr>
+            <w:r>
+              <w:rPr>
+                <w:rFonts w:ascii="Times" w:eastAsia="Times" w:hAnsi="Times" w:cs="Times"/>
+                <w:b/>
+              </w:rPr>
+              <w:t>Viola</w:t>
+            </w:r>
+          </w:p>
+        </w:tc>
+        <w:tc>
+          <w:tcPr>
+            <w:tcW w:w="917" w:type="dxa"/>
+          </w:tcPr>
+          <w:p>
+            <w:pPr>
+              <w:jc w:val="center"/>
+              <w:rPr>
+                <w:rFonts w:ascii="Times" w:eastAsia="Times" w:hAnsi="Times" w:cs="Times"/>
+                <w:b/>
+              </w:rPr>
+            </w:pPr>
+            <w:r>
+              <w:rPr>
+                <w:rFonts w:ascii="Times" w:eastAsia="Times" w:hAnsi="Times" w:cs="Times"/>
+                <w:b/>
+              </w:rPr>
+              <w:t>122</w:t>
+            </w:r>
+          </w:p>
+        </w:tc>
+        <w:tc>
+          <w:tcPr>
+            <w:tcW w:w="5016" w:type="dxa"/>
+          </w:tcPr>
+          <w:p>
+            <w:pPr>
+              <w:rPr>
+                <w:rFonts w:ascii="Times" w:eastAsia="Times" w:hAnsi="Times" w:cs="Times"/>
+                <w:b/>
+              </w:rPr>
+            </w:pPr>
+            <w:r>
+              <w:rPr>
+                <w:rFonts w:ascii="Times" w:eastAsia="Times" w:hAnsi="Times" w:cs="Times"/>
+                <w:b/>
+              </w:rPr>
+              <w:t>Arco shifted to this bar instead</w:t>
+            </w:r>
+          </w:p>
+        </w:tc>
+        <w:tc>
+          <w:tcPr>
+            <w:tcW w:w="1579" w:type="dxa"/>
+          </w:tcPr>
+          <w:p>
+            <w:pPr>
+              <w:jc w:val="center"/>
+              <w:rPr>
+                <w:rFonts w:ascii="Times" w:eastAsia="Times" w:hAnsi="Times" w:cs="Times"/>
+                <w:b/>
+              </w:rPr>
+            </w:pPr>
+          </w:p>
+        </w:tc>
+      </w:tr>
+      <w:tr>
+        <w:trPr>
+          <w:trHeight w:val="942"/>
+        </w:trPr>
+        <w:tc>
+          <w:tcPr>
+            <w:tcW w:w="1782" w:type="dxa"/>
+          </w:tcPr>
+          <w:p>
+            <w:pPr>
+              <w:jc w:val="center"/>
+              <w:rPr>
+                <w:rFonts w:ascii="Times" w:eastAsia="Times" w:hAnsi="Times" w:cs="Times"/>
+                <w:b/>
+              </w:rPr>
+            </w:pPr>
+            <w:r>
+              <w:rPr>
+                <w:rFonts w:ascii="Times" w:eastAsia="Times" w:hAnsi="Times" w:cs="Times"/>
+                <w:b/>
+              </w:rPr>
+              <w:t>Cello</w:t>
+            </w:r>
+          </w:p>
+        </w:tc>
+        <w:tc>
+          <w:tcPr>
+            <w:tcW w:w="917" w:type="dxa"/>
+          </w:tcPr>
+          <w:p>
+            <w:pPr>
+              <w:jc w:val="center"/>
+              <w:rPr>
+                <w:rFonts w:ascii="Times" w:eastAsia="Times" w:hAnsi="Times" w:cs="Times"/>
+                <w:b/>
+              </w:rPr>
+            </w:pPr>
+            <w:r>
+              <w:rPr>
+                <w:rFonts w:ascii="Times" w:eastAsia="Times" w:hAnsi="Times" w:cs="Times"/>
+                <w:b/>
+              </w:rPr>
+              <w:t>122</w:t>
+            </w:r>
+          </w:p>
+        </w:tc>
+        <w:tc>
+          <w:tcPr>
+            <w:tcW w:w="5016" w:type="dxa"/>
+          </w:tcPr>
+          <w:p>
+            <w:pPr>
+              <w:rPr>
+                <w:rFonts w:ascii="Times" w:eastAsia="Times" w:hAnsi="Times" w:cs="Times"/>
+                <w:b/>
+              </w:rPr>
+            </w:pPr>
+            <w:r>
+              <w:rPr>
+                <w:rFonts w:ascii="Times" w:eastAsia="Times" w:hAnsi="Times" w:cs="Times"/>
+                <w:b/>
+              </w:rPr>
+              <w:t>Whole note re-grouped to follow the other parts.</w:t>
             </w:r>
           </w:p>
         </w:tc>

</xml_diff>

<commit_message>
V31: Engraved bars 161-168; corrected mistakes from last week
</commit_message>
<xml_diff>
--- a/2 Proof Reading and Review/LARA String Quartet No. 3 - Errata.docx
+++ b/2 Proof Reading and Review/LARA String Quartet No. 3 - Errata.docx
@@ -3826,6 +3826,942 @@
                 <w:b/>
               </w:rPr>
               <w:t>Whole note re-grouped to follow the other parts.</w:t>
+            </w:r>
+          </w:p>
+        </w:tc>
+        <w:tc>
+          <w:tcPr>
+            <w:tcW w:w="1579" w:type="dxa"/>
+          </w:tcPr>
+          <w:p>
+            <w:pPr>
+              <w:jc w:val="center"/>
+              <w:rPr>
+                <w:rFonts w:ascii="Times" w:eastAsia="Times" w:hAnsi="Times" w:cs="Times"/>
+                <w:b/>
+              </w:rPr>
+            </w:pPr>
+          </w:p>
+        </w:tc>
+      </w:tr>
+      <w:tr>
+        <w:trPr>
+          <w:trHeight w:val="942"/>
+        </w:trPr>
+        <w:tc>
+          <w:tcPr>
+            <w:tcW w:w="1782" w:type="dxa"/>
+          </w:tcPr>
+          <w:p>
+            <w:pPr>
+              <w:jc w:val="center"/>
+              <w:rPr>
+                <w:rFonts w:ascii="Times" w:eastAsia="Times" w:hAnsi="Times" w:cs="Times"/>
+                <w:b/>
+              </w:rPr>
+            </w:pPr>
+            <w:r>
+              <w:rPr>
+                <w:rFonts w:ascii="Times" w:eastAsia="Times" w:hAnsi="Times" w:cs="Times"/>
+                <w:b/>
+              </w:rPr>
+              <w:t>Viola</w:t>
+            </w:r>
+          </w:p>
+        </w:tc>
+        <w:tc>
+          <w:tcPr>
+            <w:tcW w:w="917" w:type="dxa"/>
+          </w:tcPr>
+          <w:p>
+            <w:pPr>
+              <w:jc w:val="center"/>
+              <w:rPr>
+                <w:rFonts w:ascii="Times" w:eastAsia="Times" w:hAnsi="Times" w:cs="Times"/>
+                <w:b/>
+              </w:rPr>
+            </w:pPr>
+            <w:r>
+              <w:rPr>
+                <w:rFonts w:ascii="Times" w:eastAsia="Times" w:hAnsi="Times" w:cs="Times"/>
+                <w:b/>
+              </w:rPr>
+              <w:t>151</w:t>
+            </w:r>
+          </w:p>
+        </w:tc>
+        <w:tc>
+          <w:tcPr>
+            <w:tcW w:w="5016" w:type="dxa"/>
+          </w:tcPr>
+          <w:p>
+            <w:pPr>
+              <w:rPr>
+                <w:rFonts w:ascii="Times" w:eastAsia="Times" w:hAnsi="Times" w:cs="Times"/>
+                <w:b/>
+              </w:rPr>
+            </w:pPr>
+            <w:r>
+              <w:rPr>
+                <w:rFonts w:ascii="Times" w:eastAsia="Times" w:hAnsi="Times" w:cs="Times"/>
+                <w:b/>
+              </w:rPr>
+              <w:t xml:space="preserve">Treble clef from bar 153 moved forward to avoid clef change over tied notes. </w:t>
+            </w:r>
+          </w:p>
+        </w:tc>
+        <w:tc>
+          <w:tcPr>
+            <w:tcW w:w="1579" w:type="dxa"/>
+          </w:tcPr>
+          <w:p>
+            <w:pPr>
+              <w:jc w:val="center"/>
+              <w:rPr>
+                <w:rFonts w:ascii="Times" w:eastAsia="Times" w:hAnsi="Times" w:cs="Times"/>
+                <w:b/>
+              </w:rPr>
+            </w:pPr>
+          </w:p>
+        </w:tc>
+      </w:tr>
+      <w:tr>
+        <w:trPr>
+          <w:trHeight w:val="942"/>
+        </w:trPr>
+        <w:tc>
+          <w:tcPr>
+            <w:tcW w:w="1782" w:type="dxa"/>
+          </w:tcPr>
+          <w:p>
+            <w:pPr>
+              <w:jc w:val="center"/>
+              <w:rPr>
+                <w:rFonts w:ascii="Times" w:eastAsia="Times" w:hAnsi="Times" w:cs="Times"/>
+                <w:b/>
+              </w:rPr>
+            </w:pPr>
+            <w:r>
+              <w:rPr>
+                <w:rFonts w:ascii="Times" w:eastAsia="Times" w:hAnsi="Times" w:cs="Times"/>
+                <w:b/>
+              </w:rPr>
+              <w:lastRenderedPageBreak/>
+              <w:t>Cello</w:t>
+            </w:r>
+          </w:p>
+        </w:tc>
+        <w:tc>
+          <w:tcPr>
+            <w:tcW w:w="917" w:type="dxa"/>
+          </w:tcPr>
+          <w:p>
+            <w:pPr>
+              <w:jc w:val="center"/>
+              <w:rPr>
+                <w:rFonts w:ascii="Times" w:eastAsia="Times" w:hAnsi="Times" w:cs="Times"/>
+                <w:b/>
+              </w:rPr>
+            </w:pPr>
+            <w:r>
+              <w:rPr>
+                <w:rFonts w:ascii="Times" w:eastAsia="Times" w:hAnsi="Times" w:cs="Times"/>
+                <w:b/>
+              </w:rPr>
+              <w:t>151</w:t>
+            </w:r>
+          </w:p>
+        </w:tc>
+        <w:tc>
+          <w:tcPr>
+            <w:tcW w:w="5016" w:type="dxa"/>
+          </w:tcPr>
+          <w:p>
+            <w:pPr>
+              <w:rPr>
+                <w:rFonts w:ascii="Times" w:eastAsia="Times" w:hAnsi="Times" w:cs="Times"/>
+                <w:b/>
+              </w:rPr>
+            </w:pPr>
+            <w:r>
+              <w:rPr>
+                <w:rFonts w:ascii="Times" w:eastAsia="Times" w:hAnsi="Times" w:cs="Times"/>
+                <w:b/>
+              </w:rPr>
+              <w:t xml:space="preserve">Second note head on G added to indicate unison double stop. </w:t>
+            </w:r>
+          </w:p>
+        </w:tc>
+        <w:tc>
+          <w:tcPr>
+            <w:tcW w:w="1579" w:type="dxa"/>
+          </w:tcPr>
+          <w:p>
+            <w:pPr>
+              <w:jc w:val="center"/>
+              <w:rPr>
+                <w:rFonts w:ascii="Times" w:eastAsia="Times" w:hAnsi="Times" w:cs="Times"/>
+                <w:b/>
+              </w:rPr>
+            </w:pPr>
+          </w:p>
+        </w:tc>
+      </w:tr>
+      <w:tr>
+        <w:trPr>
+          <w:trHeight w:val="942"/>
+        </w:trPr>
+        <w:tc>
+          <w:tcPr>
+            <w:tcW w:w="1782" w:type="dxa"/>
+          </w:tcPr>
+          <w:p>
+            <w:pPr>
+              <w:jc w:val="center"/>
+              <w:rPr>
+                <w:rFonts w:ascii="Times" w:eastAsia="Times" w:hAnsi="Times" w:cs="Times"/>
+                <w:b/>
+              </w:rPr>
+            </w:pPr>
+            <w:r>
+              <w:rPr>
+                <w:rFonts w:ascii="Times" w:eastAsia="Times" w:hAnsi="Times" w:cs="Times"/>
+                <w:b/>
+              </w:rPr>
+              <w:t>All</w:t>
+            </w:r>
+          </w:p>
+        </w:tc>
+        <w:tc>
+          <w:tcPr>
+            <w:tcW w:w="917" w:type="dxa"/>
+          </w:tcPr>
+          <w:p>
+            <w:pPr>
+              <w:jc w:val="center"/>
+              <w:rPr>
+                <w:rFonts w:ascii="Times" w:eastAsia="Times" w:hAnsi="Times" w:cs="Times"/>
+                <w:b/>
+              </w:rPr>
+            </w:pPr>
+            <w:r>
+              <w:rPr>
+                <w:rFonts w:ascii="Times" w:eastAsia="Times" w:hAnsi="Times" w:cs="Times"/>
+                <w:b/>
+              </w:rPr>
+              <w:t>151-2</w:t>
+            </w:r>
+          </w:p>
+        </w:tc>
+        <w:tc>
+          <w:tcPr>
+            <w:tcW w:w="5016" w:type="dxa"/>
+          </w:tcPr>
+          <w:p>
+            <w:pPr>
+              <w:rPr>
+                <w:rFonts w:ascii="Times" w:eastAsia="Times" w:hAnsi="Times" w:cs="Times"/>
+                <w:b/>
+              </w:rPr>
+            </w:pPr>
+            <w:r>
+              <w:rPr>
+                <w:rFonts w:ascii="Times" w:eastAsia="Times" w:hAnsi="Times" w:cs="Times"/>
+                <w:b/>
+              </w:rPr>
+              <w:t>4/4 time signature added</w:t>
+            </w:r>
+          </w:p>
+        </w:tc>
+        <w:tc>
+          <w:tcPr>
+            <w:tcW w:w="1579" w:type="dxa"/>
+          </w:tcPr>
+          <w:p>
+            <w:pPr>
+              <w:jc w:val="center"/>
+              <w:rPr>
+                <w:rFonts w:ascii="Times" w:eastAsia="Times" w:hAnsi="Times" w:cs="Times"/>
+                <w:b/>
+              </w:rPr>
+            </w:pPr>
+          </w:p>
+        </w:tc>
+      </w:tr>
+      <w:tr>
+        <w:trPr>
+          <w:trHeight w:val="942"/>
+        </w:trPr>
+        <w:tc>
+          <w:tcPr>
+            <w:tcW w:w="1782" w:type="dxa"/>
+          </w:tcPr>
+          <w:p>
+            <w:pPr>
+              <w:jc w:val="center"/>
+              <w:rPr>
+                <w:rFonts w:ascii="Times" w:eastAsia="Times" w:hAnsi="Times" w:cs="Times"/>
+                <w:b/>
+              </w:rPr>
+            </w:pPr>
+            <w:r>
+              <w:rPr>
+                <w:rFonts w:ascii="Times" w:eastAsia="Times" w:hAnsi="Times" w:cs="Times"/>
+                <w:b/>
+              </w:rPr>
+              <w:t>All</w:t>
+            </w:r>
+          </w:p>
+        </w:tc>
+        <w:tc>
+          <w:tcPr>
+            <w:tcW w:w="917" w:type="dxa"/>
+          </w:tcPr>
+          <w:p>
+            <w:pPr>
+              <w:jc w:val="center"/>
+              <w:rPr>
+                <w:rFonts w:ascii="Times" w:eastAsia="Times" w:hAnsi="Times" w:cs="Times"/>
+                <w:b/>
+              </w:rPr>
+            </w:pPr>
+            <w:r>
+              <w:rPr>
+                <w:rFonts w:ascii="Times" w:eastAsia="Times" w:hAnsi="Times" w:cs="Times"/>
+                <w:b/>
+              </w:rPr>
+              <w:t>153</w:t>
+            </w:r>
+          </w:p>
+        </w:tc>
+        <w:tc>
+          <w:tcPr>
+            <w:tcW w:w="5016" w:type="dxa"/>
+          </w:tcPr>
+          <w:p>
+            <w:pPr>
+              <w:rPr>
+                <w:rFonts w:ascii="Times" w:eastAsia="Times" w:hAnsi="Times" w:cs="Times"/>
+                <w:b/>
+              </w:rPr>
+            </w:pPr>
+            <w:r>
+              <w:rPr>
+                <w:rFonts w:ascii="Times" w:eastAsia="Times" w:hAnsi="Times" w:cs="Times"/>
+                <w:b/>
+              </w:rPr>
+              <w:t>Do the glissando gestures lead to the first notes in bar 154, or do they</w:t>
+            </w:r>
+            <w:r>
+              <w:rPr>
+                <w:rFonts w:ascii="Times" w:eastAsia="Times" w:hAnsi="Times" w:cs="Times"/>
+                <w:b/>
+              </w:rPr>
+              <w:t xml:space="preserve"> end on an indeterminate pitch before the attack on bar 154? </w:t>
+            </w:r>
+          </w:p>
+        </w:tc>
+        <w:tc>
+          <w:tcPr>
+            <w:tcW w:w="1579" w:type="dxa"/>
+          </w:tcPr>
+          <w:p>
+            <w:pPr>
+              <w:jc w:val="center"/>
+              <w:rPr>
+                <w:rFonts w:ascii="Times" w:eastAsia="Times" w:hAnsi="Times" w:cs="Times"/>
+                <w:b/>
+              </w:rPr>
+            </w:pPr>
+          </w:p>
+        </w:tc>
+      </w:tr>
+      <w:tr>
+        <w:trPr>
+          <w:trHeight w:val="942"/>
+        </w:trPr>
+        <w:tc>
+          <w:tcPr>
+            <w:tcW w:w="1782" w:type="dxa"/>
+          </w:tcPr>
+          <w:p>
+            <w:pPr>
+              <w:jc w:val="center"/>
+              <w:rPr>
+                <w:rFonts w:ascii="Times" w:eastAsia="Times" w:hAnsi="Times" w:cs="Times"/>
+                <w:b/>
+              </w:rPr>
+            </w:pPr>
+            <w:r>
+              <w:rPr>
+                <w:rFonts w:ascii="Times" w:eastAsia="Times" w:hAnsi="Times" w:cs="Times"/>
+                <w:b/>
+              </w:rPr>
+              <w:t>Viola</w:t>
+            </w:r>
+          </w:p>
+        </w:tc>
+        <w:tc>
+          <w:tcPr>
+            <w:tcW w:w="917" w:type="dxa"/>
+          </w:tcPr>
+          <w:p>
+            <w:pPr>
+              <w:jc w:val="center"/>
+              <w:rPr>
+                <w:rFonts w:ascii="Times" w:eastAsia="Times" w:hAnsi="Times" w:cs="Times"/>
+                <w:b/>
+              </w:rPr>
+            </w:pPr>
+            <w:r>
+              <w:rPr>
+                <w:rFonts w:ascii="Times" w:eastAsia="Times" w:hAnsi="Times" w:cs="Times"/>
+                <w:b/>
+              </w:rPr>
+              <w:t>154</w:t>
+            </w:r>
+          </w:p>
+        </w:tc>
+        <w:tc>
+          <w:tcPr>
+            <w:tcW w:w="5016" w:type="dxa"/>
+          </w:tcPr>
+          <w:p>
+            <w:pPr>
+              <w:rPr>
+                <w:rFonts w:ascii="Times" w:eastAsia="Times" w:hAnsi="Times" w:cs="Times"/>
+                <w:b/>
+              </w:rPr>
+            </w:pPr>
+            <w:r>
+              <w:rPr>
+                <w:rFonts w:ascii="Times" w:eastAsia="Times" w:hAnsi="Times" w:cs="Times"/>
+                <w:b/>
+              </w:rPr>
+              <w:t>Would you like the viola to start at ff? All other parts start at ff</w:t>
+            </w:r>
+          </w:p>
+        </w:tc>
+        <w:tc>
+          <w:tcPr>
+            <w:tcW w:w="1579" w:type="dxa"/>
+          </w:tcPr>
+          <w:p>
+            <w:pPr>
+              <w:jc w:val="center"/>
+              <w:rPr>
+                <w:rFonts w:ascii="Times" w:eastAsia="Times" w:hAnsi="Times" w:cs="Times"/>
+                <w:b/>
+              </w:rPr>
+            </w:pPr>
+          </w:p>
+        </w:tc>
+      </w:tr>
+      <w:tr>
+        <w:trPr>
+          <w:trHeight w:val="942"/>
+        </w:trPr>
+        <w:tc>
+          <w:tcPr>
+            <w:tcW w:w="1782" w:type="dxa"/>
+          </w:tcPr>
+          <w:p>
+            <w:pPr>
+              <w:jc w:val="center"/>
+              <w:rPr>
+                <w:rFonts w:ascii="Times" w:eastAsia="Times" w:hAnsi="Times" w:cs="Times"/>
+                <w:b/>
+              </w:rPr>
+            </w:pPr>
+            <w:r>
+              <w:rPr>
+                <w:rFonts w:ascii="Times" w:eastAsia="Times" w:hAnsi="Times" w:cs="Times"/>
+                <w:b/>
+              </w:rPr>
+              <w:t>Violins and Cello</w:t>
+            </w:r>
+          </w:p>
+        </w:tc>
+        <w:tc>
+          <w:tcPr>
+            <w:tcW w:w="917" w:type="dxa"/>
+          </w:tcPr>
+          <w:p>
+            <w:pPr>
+              <w:jc w:val="center"/>
+              <w:rPr>
+                <w:rFonts w:ascii="Times" w:eastAsia="Times" w:hAnsi="Times" w:cs="Times"/>
+                <w:b/>
+              </w:rPr>
+            </w:pPr>
+            <w:r>
+              <w:rPr>
+                <w:rFonts w:ascii="Times" w:eastAsia="Times" w:hAnsi="Times" w:cs="Times"/>
+                <w:b/>
+              </w:rPr>
+              <w:t>154</w:t>
+            </w:r>
+          </w:p>
+        </w:tc>
+        <w:tc>
+          <w:tcPr>
+            <w:tcW w:w="5016" w:type="dxa"/>
+          </w:tcPr>
+          <w:p>
+            <w:pPr>
+              <w:rPr>
+                <w:rFonts w:ascii="Times" w:eastAsia="Times" w:hAnsi="Times" w:cs="Times"/>
+                <w:b/>
+              </w:rPr>
+            </w:pPr>
+            <w:r>
+              <w:rPr>
+                <w:rFonts w:ascii="Times" w:eastAsia="Times" w:hAnsi="Times" w:cs="Times"/>
+                <w:b/>
+              </w:rPr>
+              <w:t xml:space="preserve">Would you like the highlighted notes to be marked tenuto and with accents? </w:t>
+            </w:r>
+          </w:p>
+        </w:tc>
+        <w:tc>
+          <w:tcPr>
+            <w:tcW w:w="1579" w:type="dxa"/>
+          </w:tcPr>
+          <w:p>
+            <w:pPr>
+              <w:jc w:val="center"/>
+              <w:rPr>
+                <w:rFonts w:ascii="Times" w:eastAsia="Times" w:hAnsi="Times" w:cs="Times"/>
+                <w:b/>
+              </w:rPr>
+            </w:pPr>
+          </w:p>
+        </w:tc>
+      </w:tr>
+      <w:tr>
+        <w:trPr>
+          <w:trHeight w:val="942"/>
+        </w:trPr>
+        <w:tc>
+          <w:tcPr>
+            <w:tcW w:w="1782" w:type="dxa"/>
+          </w:tcPr>
+          <w:p>
+            <w:pPr>
+              <w:jc w:val="center"/>
+              <w:rPr>
+                <w:rFonts w:ascii="Times" w:eastAsia="Times" w:hAnsi="Times" w:cs="Times"/>
+                <w:b/>
+              </w:rPr>
+            </w:pPr>
+            <w:r>
+              <w:rPr>
+                <w:rFonts w:ascii="Times" w:eastAsia="Times" w:hAnsi="Times" w:cs="Times"/>
+                <w:b/>
+              </w:rPr>
+              <w:t>All</w:t>
+            </w:r>
+          </w:p>
+        </w:tc>
+        <w:tc>
+          <w:tcPr>
+            <w:tcW w:w="917" w:type="dxa"/>
+          </w:tcPr>
+          <w:p>
+            <w:pPr>
+              <w:jc w:val="center"/>
+              <w:rPr>
+                <w:rFonts w:ascii="Times" w:eastAsia="Times" w:hAnsi="Times" w:cs="Times"/>
+                <w:b/>
+              </w:rPr>
+            </w:pPr>
+            <w:r>
+              <w:rPr>
+                <w:rFonts w:ascii="Times" w:eastAsia="Times" w:hAnsi="Times" w:cs="Times"/>
+                <w:b/>
+              </w:rPr>
+              <w:t>157</w:t>
+            </w:r>
+          </w:p>
+        </w:tc>
+        <w:tc>
+          <w:tcPr>
+            <w:tcW w:w="5016" w:type="dxa"/>
+          </w:tcPr>
+          <w:p>
+            <w:pPr>
+              <w:rPr>
+                <w:rFonts w:ascii="Times" w:eastAsia="Times" w:hAnsi="Times" w:cs="Times"/>
+                <w:b/>
+              </w:rPr>
+            </w:pPr>
+            <w:r>
+              <w:rPr>
+                <w:rFonts w:ascii="Times" w:eastAsia="Times" w:hAnsi="Times" w:cs="Times"/>
+                <w:b/>
+              </w:rPr>
+              <w:t xml:space="preserve">Would you like an </w:t>
+            </w:r>
+            <w:proofErr w:type="spellStart"/>
+            <w:r>
+              <w:rPr>
+                <w:rFonts w:ascii="Times" w:eastAsia="Times" w:hAnsi="Times" w:cs="Times"/>
+                <w:b/>
+              </w:rPr>
+              <w:t>fp</w:t>
+            </w:r>
+            <w:proofErr w:type="spellEnd"/>
+            <w:r>
+              <w:rPr>
+                <w:rFonts w:ascii="Times" w:eastAsia="Times" w:hAnsi="Times" w:cs="Times"/>
+                <w:b/>
+              </w:rPr>
+              <w:t xml:space="preserve"> indication on every note? Or is this bar to be played piano throughout, with just a forte attack at the beginning? </w:t>
+            </w:r>
+          </w:p>
+        </w:tc>
+        <w:tc>
+          <w:tcPr>
+            <w:tcW w:w="1579" w:type="dxa"/>
+          </w:tcPr>
+          <w:p>
+            <w:pPr>
+              <w:jc w:val="center"/>
+              <w:rPr>
+                <w:rFonts w:ascii="Times" w:eastAsia="Times" w:hAnsi="Times" w:cs="Times"/>
+                <w:b/>
+              </w:rPr>
+            </w:pPr>
+          </w:p>
+        </w:tc>
+      </w:tr>
+      <w:tr>
+        <w:trPr>
+          <w:trHeight w:val="942"/>
+        </w:trPr>
+        <w:tc>
+          <w:tcPr>
+            <w:tcW w:w="1782" w:type="dxa"/>
+          </w:tcPr>
+          <w:p>
+            <w:pPr>
+              <w:jc w:val="center"/>
+              <w:rPr>
+                <w:rFonts w:ascii="Times" w:eastAsia="Times" w:hAnsi="Times" w:cs="Times"/>
+                <w:b/>
+              </w:rPr>
+            </w:pPr>
+            <w:r>
+              <w:rPr>
+                <w:rFonts w:ascii="Times" w:eastAsia="Times" w:hAnsi="Times" w:cs="Times"/>
+                <w:b/>
+              </w:rPr>
+              <w:t>Violin II</w:t>
+            </w:r>
+          </w:p>
+        </w:tc>
+        <w:tc>
+          <w:tcPr>
+            <w:tcW w:w="917" w:type="dxa"/>
+          </w:tcPr>
+          <w:p>
+            <w:pPr>
+              <w:jc w:val="center"/>
+              <w:rPr>
+                <w:rFonts w:ascii="Times" w:eastAsia="Times" w:hAnsi="Times" w:cs="Times"/>
+                <w:b/>
+              </w:rPr>
+            </w:pPr>
+            <w:r>
+              <w:rPr>
+                <w:rFonts w:ascii="Times" w:eastAsia="Times" w:hAnsi="Times" w:cs="Times"/>
+                <w:b/>
+              </w:rPr>
+              <w:t>157</w:t>
+            </w:r>
+            <w:r>
+              <w:rPr>
+                <w:rFonts w:ascii="Times" w:eastAsia="Times" w:hAnsi="Times" w:cs="Times"/>
+                <w:b/>
+              </w:rPr>
+              <w:t>-8</w:t>
+            </w:r>
+          </w:p>
+        </w:tc>
+        <w:tc>
+          <w:tcPr>
+            <w:tcW w:w="5016" w:type="dxa"/>
+          </w:tcPr>
+          <w:p>
+            <w:pPr>
+              <w:rPr>
+                <w:rFonts w:ascii="Times" w:eastAsia="Times" w:hAnsi="Times" w:cs="Times"/>
+                <w:b/>
+              </w:rPr>
+            </w:pPr>
+            <w:r>
+              <w:rPr>
+                <w:rFonts w:ascii="Times" w:eastAsia="Times" w:hAnsi="Times" w:cs="Times"/>
+                <w:b/>
+              </w:rPr>
+              <w:t>Would you like t</w:t>
+            </w:r>
+            <w:r>
+              <w:rPr>
+                <w:rFonts w:ascii="Times" w:eastAsia="Times" w:hAnsi="Times" w:cs="Times"/>
+                <w:b/>
+              </w:rPr>
+              <w:t xml:space="preserve">his passage to be taken under one bow, or should the bow direction be changed for </w:t>
+            </w:r>
+            <w:r>
+              <w:rPr>
+                <w:rFonts w:ascii="Times" w:eastAsia="Times" w:hAnsi="Times" w:cs="Times"/>
+                <w:b/>
+              </w:rPr>
+              <w:t xml:space="preserve">each new accent? </w:t>
+            </w:r>
+          </w:p>
+        </w:tc>
+        <w:tc>
+          <w:tcPr>
+            <w:tcW w:w="1579" w:type="dxa"/>
+          </w:tcPr>
+          <w:p>
+            <w:pPr>
+              <w:jc w:val="center"/>
+              <w:rPr>
+                <w:rFonts w:ascii="Times" w:eastAsia="Times" w:hAnsi="Times" w:cs="Times"/>
+                <w:b/>
+              </w:rPr>
+            </w:pPr>
+          </w:p>
+        </w:tc>
+      </w:tr>
+      <w:tr>
+        <w:trPr>
+          <w:trHeight w:val="942"/>
+        </w:trPr>
+        <w:tc>
+          <w:tcPr>
+            <w:tcW w:w="1782" w:type="dxa"/>
+          </w:tcPr>
+          <w:p>
+            <w:pPr>
+              <w:jc w:val="center"/>
+              <w:rPr>
+                <w:rFonts w:ascii="Times" w:eastAsia="Times" w:hAnsi="Times" w:cs="Times"/>
+                <w:b/>
+              </w:rPr>
+            </w:pPr>
+            <w:r>
+              <w:rPr>
+                <w:rFonts w:ascii="Times" w:eastAsia="Times" w:hAnsi="Times" w:cs="Times"/>
+                <w:b/>
+              </w:rPr>
+              <w:t>Violin I</w:t>
+            </w:r>
+          </w:p>
+        </w:tc>
+        <w:tc>
+          <w:tcPr>
+            <w:tcW w:w="917" w:type="dxa"/>
+          </w:tcPr>
+          <w:p>
+            <w:pPr>
+              <w:jc w:val="center"/>
+              <w:rPr>
+                <w:rFonts w:ascii="Times" w:eastAsia="Times" w:hAnsi="Times" w:cs="Times"/>
+                <w:b/>
+              </w:rPr>
+            </w:pPr>
+            <w:r>
+              <w:rPr>
+                <w:rFonts w:ascii="Times" w:eastAsia="Times" w:hAnsi="Times" w:cs="Times"/>
+                <w:b/>
+              </w:rPr>
+              <w:t>160</w:t>
+            </w:r>
+          </w:p>
+        </w:tc>
+        <w:tc>
+          <w:tcPr>
+            <w:tcW w:w="5016" w:type="dxa"/>
+          </w:tcPr>
+          <w:p>
+            <w:pPr>
+              <w:rPr>
+                <w:rFonts w:ascii="Times" w:eastAsia="Times" w:hAnsi="Times" w:cs="Times"/>
+                <w:b/>
+              </w:rPr>
+            </w:pPr>
+            <w:r>
+              <w:rPr>
+                <w:rFonts w:ascii="Times" w:eastAsia="Times" w:hAnsi="Times" w:cs="Times"/>
+                <w:b/>
+              </w:rPr>
+              <w:t xml:space="preserve">Which note would you like dotted? </w:t>
+            </w:r>
+          </w:p>
+        </w:tc>
+        <w:tc>
+          <w:tcPr>
+            <w:tcW w:w="1579" w:type="dxa"/>
+          </w:tcPr>
+          <w:p>
+            <w:pPr>
+              <w:jc w:val="center"/>
+              <w:rPr>
+                <w:rFonts w:ascii="Times" w:eastAsia="Times" w:hAnsi="Times" w:cs="Times"/>
+                <w:b/>
+              </w:rPr>
+            </w:pPr>
+          </w:p>
+        </w:tc>
+      </w:tr>
+      <w:tr>
+        <w:trPr>
+          <w:trHeight w:val="942"/>
+        </w:trPr>
+        <w:tc>
+          <w:tcPr>
+            <w:tcW w:w="1782" w:type="dxa"/>
+          </w:tcPr>
+          <w:p>
+            <w:pPr>
+              <w:jc w:val="center"/>
+              <w:rPr>
+                <w:rFonts w:ascii="Times" w:eastAsia="Times" w:hAnsi="Times" w:cs="Times"/>
+                <w:b/>
+              </w:rPr>
+            </w:pPr>
+            <w:r>
+              <w:rPr>
+                <w:rFonts w:ascii="Times" w:eastAsia="Times" w:hAnsi="Times" w:cs="Times"/>
+                <w:b/>
+              </w:rPr>
+              <w:t>Viola</w:t>
+            </w:r>
+          </w:p>
+        </w:tc>
+        <w:tc>
+          <w:tcPr>
+            <w:tcW w:w="917" w:type="dxa"/>
+          </w:tcPr>
+          <w:p>
+            <w:pPr>
+              <w:jc w:val="center"/>
+              <w:rPr>
+                <w:rFonts w:ascii="Times" w:eastAsia="Times" w:hAnsi="Times" w:cs="Times"/>
+                <w:b/>
+              </w:rPr>
+            </w:pPr>
+            <w:r>
+              <w:rPr>
+                <w:rFonts w:ascii="Times" w:eastAsia="Times" w:hAnsi="Times" w:cs="Times"/>
+                <w:b/>
+              </w:rPr>
+              <w:t>162</w:t>
+            </w:r>
+          </w:p>
+        </w:tc>
+        <w:tc>
+          <w:tcPr>
+            <w:tcW w:w="5016" w:type="dxa"/>
+          </w:tcPr>
+          <w:p>
+            <w:pPr>
+              <w:rPr>
+                <w:rFonts w:ascii="Times" w:eastAsia="Times" w:hAnsi="Times" w:cs="Times"/>
+                <w:b/>
+              </w:rPr>
+            </w:pPr>
+            <w:r>
+              <w:rPr>
+                <w:rFonts w:ascii="Times" w:eastAsia="Times" w:hAnsi="Times" w:cs="Times"/>
+                <w:b/>
+              </w:rPr>
+              <w:t xml:space="preserve">Which note would you like dotted? </w:t>
+            </w:r>
+          </w:p>
+        </w:tc>
+        <w:tc>
+          <w:tcPr>
+            <w:tcW w:w="1579" w:type="dxa"/>
+          </w:tcPr>
+          <w:p>
+            <w:pPr>
+              <w:jc w:val="center"/>
+              <w:rPr>
+                <w:rFonts w:ascii="Times" w:eastAsia="Times" w:hAnsi="Times" w:cs="Times"/>
+                <w:b/>
+              </w:rPr>
+            </w:pPr>
+          </w:p>
+        </w:tc>
+      </w:tr>
+      <w:tr>
+        <w:trPr>
+          <w:trHeight w:val="942"/>
+        </w:trPr>
+        <w:tc>
+          <w:tcPr>
+            <w:tcW w:w="1782" w:type="dxa"/>
+          </w:tcPr>
+          <w:p>
+            <w:pPr>
+              <w:jc w:val="center"/>
+              <w:rPr>
+                <w:rFonts w:ascii="Times" w:eastAsia="Times" w:hAnsi="Times" w:cs="Times"/>
+                <w:b/>
+              </w:rPr>
+            </w:pPr>
+            <w:r>
+              <w:rPr>
+                <w:rFonts w:ascii="Times" w:eastAsia="Times" w:hAnsi="Times" w:cs="Times"/>
+                <w:b/>
+              </w:rPr>
+              <w:t>Violin II</w:t>
+            </w:r>
+          </w:p>
+        </w:tc>
+        <w:tc>
+          <w:tcPr>
+            <w:tcW w:w="917" w:type="dxa"/>
+          </w:tcPr>
+          <w:p>
+            <w:pPr>
+              <w:jc w:val="center"/>
+              <w:rPr>
+                <w:rFonts w:ascii="Times" w:eastAsia="Times" w:hAnsi="Times" w:cs="Times"/>
+                <w:b/>
+              </w:rPr>
+            </w:pPr>
+            <w:r>
+              <w:rPr>
+                <w:rFonts w:ascii="Times" w:eastAsia="Times" w:hAnsi="Times" w:cs="Times"/>
+                <w:b/>
+              </w:rPr>
+              <w:t>166-7</w:t>
+            </w:r>
+          </w:p>
+        </w:tc>
+        <w:tc>
+          <w:tcPr>
+            <w:tcW w:w="5016" w:type="dxa"/>
+          </w:tcPr>
+          <w:p>
+            <w:pPr>
+              <w:rPr>
+                <w:rFonts w:ascii="Times" w:eastAsia="Times" w:hAnsi="Times" w:cs="Times"/>
+                <w:b/>
+              </w:rPr>
+            </w:pPr>
+            <w:r>
+              <w:rPr>
+                <w:rFonts w:ascii="Times" w:eastAsia="Times" w:hAnsi="Times" w:cs="Times"/>
+                <w:b/>
+              </w:rPr>
+              <w:t xml:space="preserve">Would you like the lower voice to be accented as well? </w:t>
             </w:r>
           </w:p>
         </w:tc>

</xml_diff>

<commit_message>
V33: Proofreading b.130-149, Updated errata list
</commit_message>
<xml_diff>
--- a/2 Proof Reading and Review/LARA String Quartet No. 3 - Errata.docx
+++ b/2 Proof Reading and Review/LARA String Quartet No. 3 - Errata.docx
@@ -1,6 +1,6 @@
 
 <file path=word/document.xml><?xml version="1.0" encoding="utf-8"?>
-<w:document xmlns:wpc="http://schemas.microsoft.com/office/word/2010/wordprocessingCanvas" xmlns:cx="http://schemas.microsoft.com/office/drawing/2014/chartex" xmlns:cx1="http://schemas.microsoft.com/office/drawing/2015/9/8/chartex" xmlns:cx2="http://schemas.microsoft.com/office/drawing/2015/10/21/chartex" xmlns:cx3="http://schemas.microsoft.com/office/drawing/2016/5/9/chartex" xmlns:cx4="http://schemas.microsoft.com/office/drawing/2016/5/10/chartex" xmlns:cx5="http://schemas.microsoft.com/office/drawing/2016/5/11/chartex" xmlns:cx6="http://schemas.microsoft.com/office/drawing/2016/5/12/chartex" xmlns:cx7="http://schemas.microsoft.com/office/drawing/2016/5/13/chartex" xmlns:cx8="http://schemas.microsoft.com/office/drawing/2016/5/14/chartex" xmlns:mc="http://schemas.openxmlformats.org/markup-compatibility/2006" xmlns:aink="http://schemas.microsoft.com/office/drawing/2016/ink" xmlns:am3d="http://schemas.microsoft.com/office/drawing/2017/model3d" xmlns:o="urn:schemas-microsoft-com:office:office" xmlns:r="http://schemas.openxmlformats.org/officeDocument/2006/relationships" xmlns:m="http://schemas.openxmlformats.org/officeDocument/2006/math" xmlns:v="urn:schemas-microsoft-com:vml" xmlns:wp14="http://schemas.microsoft.com/office/word/2010/wordprocessingDrawing" xmlns:wp="http://schemas.openxmlformats.org/drawingml/2006/wordprocessingDrawing" xmlns:w10="urn:schemas-microsoft-com:office:word" xmlns:w="http://schemas.openxmlformats.org/wordprocessingml/2006/main" xmlns:w14="http://schemas.microsoft.com/office/word/2010/wordml" xmlns:w15="http://schemas.microsoft.com/office/word/2012/wordml" xmlns:w16cex="http://schemas.microsoft.com/office/word/2018/wordml/cex" xmlns:w16cid="http://schemas.microsoft.com/office/word/2016/wordml/cid" xmlns:w16="http://schemas.microsoft.com/office/word/2018/wordml" xmlns:w16sdtdh="http://schemas.microsoft.com/office/word/2020/wordml/sdtdatahash" xmlns:w16se="http://schemas.microsoft.com/office/word/2015/wordml/symex" xmlns:wpg="http://schemas.microsoft.com/office/word/2010/wordprocessingGroup" xmlns:wpi="http://schemas.microsoft.com/office/word/2010/wordprocessingInk" xmlns:wne="http://schemas.microsoft.com/office/word/2006/wordml" xmlns:wps="http://schemas.microsoft.com/office/word/2010/wordprocessingShape" mc:Ignorable="w14 w15 w16se w16cid w16 w16cex w16sdtdh wp14">
+<w:document xmlns:wpc="http://schemas.microsoft.com/office/word/2010/wordprocessingCanvas" xmlns:cx="http://schemas.microsoft.com/office/drawing/2014/chartex" xmlns:cx1="http://schemas.microsoft.com/office/drawing/2015/9/8/chartex" xmlns:cx2="http://schemas.microsoft.com/office/drawing/2015/10/21/chartex" xmlns:cx3="http://schemas.microsoft.com/office/drawing/2016/5/9/chartex" xmlns:cx4="http://schemas.microsoft.com/office/drawing/2016/5/10/chartex" xmlns:cx5="http://schemas.microsoft.com/office/drawing/2016/5/11/chartex" xmlns:cx6="http://schemas.microsoft.com/office/drawing/2016/5/12/chartex" xmlns:cx7="http://schemas.microsoft.com/office/drawing/2016/5/13/chartex" xmlns:cx8="http://schemas.microsoft.com/office/drawing/2016/5/14/chartex" xmlns:mc="http://schemas.openxmlformats.org/markup-compatibility/2006" xmlns:aink="http://schemas.microsoft.com/office/drawing/2016/ink" xmlns:am3d="http://schemas.microsoft.com/office/drawing/2017/model3d" xmlns:o="urn:schemas-microsoft-com:office:office" xmlns:r="http://schemas.openxmlformats.org/officeDocument/2006/relationships" xmlns:m="http://schemas.openxmlformats.org/officeDocument/2006/math" xmlns:v="urn:schemas-microsoft-com:vml" xmlns:wp14="http://schemas.microsoft.com/office/word/2010/wordprocessingDrawing" xmlns:wp="http://schemas.openxmlformats.org/drawingml/2006/wordprocessingDrawing" xmlns:w10="urn:schemas-microsoft-com:office:word" xmlns:w="http://schemas.openxmlformats.org/wordprocessingml/2006/main" xmlns:w14="http://schemas.microsoft.com/office/word/2010/wordml" xmlns:w15="http://schemas.microsoft.com/office/word/2012/wordml" xmlns:w16cex="http://schemas.microsoft.com/office/word/2018/wordml/cex" xmlns:w16cid="http://schemas.microsoft.com/office/word/2016/wordml/cid" xmlns:w16="http://schemas.microsoft.com/office/word/2018/wordml" xmlns:w16se="http://schemas.microsoft.com/office/word/2015/wordml/symex" xmlns:wpg="http://schemas.microsoft.com/office/word/2010/wordprocessingGroup" xmlns:wpi="http://schemas.microsoft.com/office/word/2010/wordprocessingInk" xmlns:wne="http://schemas.microsoft.com/office/word/2006/wordml" xmlns:wps="http://schemas.microsoft.com/office/word/2010/wordprocessingShape" mc:Ignorable="w14 w15 w16se w16cid w16 w16cex wp14">
   <w:body>
     <w:p>
       <w:pPr>
@@ -2032,7 +2032,7 @@
                     </wp:anchor>
                   </w:drawing>
                 </mc:Choice>
-                <mc:Fallback>
+                <mc:Fallback xmlns:w16sdtdh="http://schemas.microsoft.com/office/word/2020/wordml/sdtdatahash">
                   <w:pict>
                     <v:shapetype w14:anchorId="3E401093" id="_x0000_t75" coordsize="21600,21600" o:spt="75" o:preferrelative="t" path="m@4@5l@4@11@9@11@9@5xe" filled="f" stroked="f">
                       <v:stroke joinstyle="miter"/>
@@ -2389,7 +2389,7 @@
                     </wp:anchor>
                   </w:drawing>
                 </mc:Choice>
-                <mc:Fallback>
+                <mc:Fallback xmlns:w16sdtdh="http://schemas.microsoft.com/office/word/2020/wordml/sdtdatahash">
                   <w:pict>
                     <v:shapetype w14:anchorId="7F4CF03B" id="_x0000_t75" coordsize="21600,21600" o:spt="75" o:preferrelative="t" path="m@4@5l@4@11@9@11@9@5xe" filled="f" stroked="f">
                       <v:stroke joinstyle="miter"/>
@@ -2588,7 +2588,7 @@
                     </wp:anchor>
                   </w:drawing>
                 </mc:Choice>
-                <mc:Fallback>
+                <mc:Fallback xmlns:w16sdtdh="http://schemas.microsoft.com/office/word/2020/wordml/sdtdatahash">
                   <w:pict>
                     <v:line w14:anchorId="4B561F24" id="Straight Connector 13" o:spid="_x0000_s1026" style="position:absolute;z-index:251664384;visibility:visible;mso-wrap-style:square;mso-wrap-distance-left:9pt;mso-wrap-distance-top:0;mso-wrap-distance-right:9pt;mso-wrap-distance-bottom:0;mso-position-horizontal:absolute;mso-position-horizontal-relative:text;mso-position-vertical:absolute;mso-position-vertical-relative:text" from="94.55pt,44.4pt" to="137.05pt,44.4pt" o:gfxdata="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" filled="t" fillcolor="black" strokeweight=".5mm">
                       <v:fill opacity="3341f"/>
@@ -3886,7 +3886,7 @@
                 <w:rFonts w:ascii="Times" w:eastAsia="Times" w:hAnsi="Times" w:cs="Times"/>
                 <w:b/>
               </w:rPr>
-              <w:t>151</w:t>
+              <w:t>131</w:t>
             </w:r>
           </w:p>
         </w:tc>
@@ -3906,7 +3906,23 @@
                 <w:rFonts w:ascii="Times" w:eastAsia="Times" w:hAnsi="Times" w:cs="Times"/>
                 <w:b/>
               </w:rPr>
-              <w:t xml:space="preserve">Treble clef from bar 153 moved forward to avoid clef change over tied notes. </w:t>
+              <w:t xml:space="preserve">Should the crescendo be aligned to </w:t>
+            </w:r>
+            <w:proofErr w:type="spellStart"/>
+            <w:r>
+              <w:rPr>
+                <w:rFonts w:ascii="Times" w:eastAsia="Times" w:hAnsi="Times" w:cs="Times"/>
+                <w:b/>
+              </w:rPr>
+              <w:t>fp</w:t>
+            </w:r>
+            <w:proofErr w:type="spellEnd"/>
+            <w:r>
+              <w:rPr>
+                <w:rFonts w:ascii="Times" w:eastAsia="Times" w:hAnsi="Times" w:cs="Times"/>
+                <w:b/>
+              </w:rPr>
+              <w:t xml:space="preserve"> in next bar?</w:t>
             </w:r>
           </w:p>
         </w:tc>
@@ -3947,7 +3963,7 @@
                 <w:b/>
               </w:rPr>
               <w:lastRenderedPageBreak/>
-              <w:t>Cello</w:t>
+              <w:t>Viola</w:t>
             </w:r>
           </w:p>
         </w:tc>
@@ -3968,7 +3984,7 @@
                 <w:rFonts w:ascii="Times" w:eastAsia="Times" w:hAnsi="Times" w:cs="Times"/>
                 <w:b/>
               </w:rPr>
-              <w:t>151</w:t>
+              <w:t>131</w:t>
             </w:r>
           </w:p>
         </w:tc>
@@ -3988,7 +4004,7 @@
                 <w:rFonts w:ascii="Times" w:eastAsia="Times" w:hAnsi="Times" w:cs="Times"/>
                 <w:b/>
               </w:rPr>
-              <w:t xml:space="preserve">Second note head on G added to indicate unison double stop. </w:t>
+              <w:t>Is there a clef change to tenor clef? (refer to manuscript)</w:t>
             </w:r>
           </w:p>
         </w:tc>
@@ -4028,7 +4044,7 @@
                 <w:rFonts w:ascii="Times" w:eastAsia="Times" w:hAnsi="Times" w:cs="Times"/>
                 <w:b/>
               </w:rPr>
-              <w:t>All</w:t>
+              <w:t>Viola</w:t>
             </w:r>
           </w:p>
         </w:tc>
@@ -4049,7 +4065,7 @@
                 <w:rFonts w:ascii="Times" w:eastAsia="Times" w:hAnsi="Times" w:cs="Times"/>
                 <w:b/>
               </w:rPr>
-              <w:t>151-2</w:t>
+              <w:t>133 2’</w:t>
             </w:r>
           </w:p>
         </w:tc>
@@ -4069,7 +4085,7 @@
                 <w:rFonts w:ascii="Times" w:eastAsia="Times" w:hAnsi="Times" w:cs="Times"/>
                 <w:b/>
               </w:rPr>
-              <w:t>4/4 time signature added</w:t>
+              <w:t>Should there be a slur here?</w:t>
             </w:r>
           </w:p>
         </w:tc>
@@ -4109,7 +4125,7 @@
                 <w:rFonts w:ascii="Times" w:eastAsia="Times" w:hAnsi="Times" w:cs="Times"/>
                 <w:b/>
               </w:rPr>
-              <w:t>All</w:t>
+              <w:t>Violin I, Viola</w:t>
             </w:r>
           </w:p>
         </w:tc>
@@ -4130,7 +4146,7 @@
                 <w:rFonts w:ascii="Times" w:eastAsia="Times" w:hAnsi="Times" w:cs="Times"/>
                 <w:b/>
               </w:rPr>
-              <w:t>153</w:t>
+              <w:t>134-135</w:t>
             </w:r>
           </w:p>
         </w:tc>
@@ -4150,14 +4166,23 @@
                 <w:rFonts w:ascii="Times" w:eastAsia="Times" w:hAnsi="Times" w:cs="Times"/>
                 <w:b/>
               </w:rPr>
-              <w:t>Do the glissando gestures lead to the first notes in bar 154, or do they</w:t>
-            </w:r>
-            <w:r>
-              <w:rPr>
-                <w:rFonts w:ascii="Times" w:eastAsia="Times" w:hAnsi="Times" w:cs="Times"/>
-                <w:b/>
-              </w:rPr>
-              <w:t xml:space="preserve"> end on an indeterminate pitch before the attack on bar 154? </w:t>
+              <w:t xml:space="preserve">Should there be slurs here? (as per </w:t>
+            </w:r>
+            <w:proofErr w:type="spellStart"/>
+            <w:r>
+              <w:rPr>
+                <w:rFonts w:ascii="Times" w:eastAsia="Times" w:hAnsi="Times" w:cs="Times"/>
+                <w:b/>
+              </w:rPr>
+              <w:t>gliss</w:t>
+            </w:r>
+            <w:proofErr w:type="spellEnd"/>
+            <w:r>
+              <w:rPr>
+                <w:rFonts w:ascii="Times" w:eastAsia="Times" w:hAnsi="Times" w:cs="Times"/>
+                <w:b/>
+              </w:rPr>
+              <w:t xml:space="preserve"> markings)</w:t>
             </w:r>
           </w:p>
         </w:tc>
@@ -4197,7 +4222,7 @@
                 <w:rFonts w:ascii="Times" w:eastAsia="Times" w:hAnsi="Times" w:cs="Times"/>
                 <w:b/>
               </w:rPr>
-              <w:t>Viola</w:t>
+              <w:t>Violin I</w:t>
             </w:r>
           </w:p>
         </w:tc>
@@ -4218,7 +4243,7 @@
                 <w:rFonts w:ascii="Times" w:eastAsia="Times" w:hAnsi="Times" w:cs="Times"/>
                 <w:b/>
               </w:rPr>
-              <w:t>154</w:t>
+              <w:t>138</w:t>
             </w:r>
           </w:p>
         </w:tc>
@@ -4238,7 +4263,23 @@
                 <w:rFonts w:ascii="Times" w:eastAsia="Times" w:hAnsi="Times" w:cs="Times"/>
                 <w:b/>
               </w:rPr>
-              <w:t>Would you like the viola to start at ff? All other parts start at ff</w:t>
+              <w:t xml:space="preserve">Should the decrescendo be aligned </w:t>
+            </w:r>
+            <w:proofErr w:type="spellStart"/>
+            <w:r>
+              <w:rPr>
+                <w:rFonts w:ascii="Times" w:eastAsia="Times" w:hAnsi="Times" w:cs="Times"/>
+                <w:b/>
+              </w:rPr>
+              <w:t>to p</w:t>
+            </w:r>
+            <w:proofErr w:type="spellEnd"/>
+            <w:r>
+              <w:rPr>
+                <w:rFonts w:ascii="Times" w:eastAsia="Times" w:hAnsi="Times" w:cs="Times"/>
+                <w:b/>
+              </w:rPr>
+              <w:t xml:space="preserve"> in next bar?</w:t>
             </w:r>
           </w:p>
         </w:tc>
@@ -4278,7 +4319,14 @@
                 <w:rFonts w:ascii="Times" w:eastAsia="Times" w:hAnsi="Times" w:cs="Times"/>
                 <w:b/>
               </w:rPr>
-              <w:t>Violins and Cello</w:t>
+              <w:t>Violin II</w:t>
+            </w:r>
+            <w:r>
+              <w:rPr>
+                <w:rFonts w:ascii="Times" w:eastAsia="Times" w:hAnsi="Times" w:cs="Times"/>
+                <w:b/>
+              </w:rPr>
+              <w:br/>
             </w:r>
           </w:p>
         </w:tc>
@@ -4299,7 +4347,15 @@
                 <w:rFonts w:ascii="Times" w:eastAsia="Times" w:hAnsi="Times" w:cs="Times"/>
                 <w:b/>
               </w:rPr>
-              <w:t>154</w:t>
+              <w:t>141 1’</w:t>
+            </w:r>
+            <w:r>
+              <w:rPr>
+                <w:rFonts w:ascii="Times" w:eastAsia="Times" w:hAnsi="Times" w:cs="Times"/>
+                <w:b/>
+              </w:rPr>
+              <w:br/>
+              <w:t>147 1’</w:t>
             </w:r>
           </w:p>
         </w:tc>
@@ -4319,7 +4375,23 @@
                 <w:rFonts w:ascii="Times" w:eastAsia="Times" w:hAnsi="Times" w:cs="Times"/>
                 <w:b/>
               </w:rPr>
-              <w:t xml:space="preserve">Would you like the highlighted notes to be marked tenuto and with accents? </w:t>
+              <w:t xml:space="preserve">Should the lower note be a diamond </w:t>
+            </w:r>
+            <w:proofErr w:type="spellStart"/>
+            <w:r>
+              <w:rPr>
+                <w:rFonts w:ascii="Times" w:eastAsia="Times" w:hAnsi="Times" w:cs="Times"/>
+                <w:b/>
+              </w:rPr>
+              <w:t>notehead</w:t>
+            </w:r>
+            <w:proofErr w:type="spellEnd"/>
+            <w:r>
+              <w:rPr>
+                <w:rFonts w:ascii="Times" w:eastAsia="Times" w:hAnsi="Times" w:cs="Times"/>
+                <w:b/>
+              </w:rPr>
+              <w:t>?</w:t>
             </w:r>
           </w:p>
         </w:tc>
@@ -4359,7 +4431,7 @@
                 <w:rFonts w:ascii="Times" w:eastAsia="Times" w:hAnsi="Times" w:cs="Times"/>
                 <w:b/>
               </w:rPr>
-              <w:t>All</w:t>
+              <w:t>Viola</w:t>
             </w:r>
           </w:p>
         </w:tc>
@@ -4380,7 +4452,7 @@
                 <w:rFonts w:ascii="Times" w:eastAsia="Times" w:hAnsi="Times" w:cs="Times"/>
                 <w:b/>
               </w:rPr>
-              <w:t>157</w:t>
+              <w:t>151</w:t>
             </w:r>
           </w:p>
         </w:tc>
@@ -4400,23 +4472,7 @@
                 <w:rFonts w:ascii="Times" w:eastAsia="Times" w:hAnsi="Times" w:cs="Times"/>
                 <w:b/>
               </w:rPr>
-              <w:t xml:space="preserve">Would you like an </w:t>
-            </w:r>
-            <w:proofErr w:type="spellStart"/>
-            <w:r>
-              <w:rPr>
-                <w:rFonts w:ascii="Times" w:eastAsia="Times" w:hAnsi="Times" w:cs="Times"/>
-                <w:b/>
-              </w:rPr>
-              <w:t>fp</w:t>
-            </w:r>
-            <w:proofErr w:type="spellEnd"/>
-            <w:r>
-              <w:rPr>
-                <w:rFonts w:ascii="Times" w:eastAsia="Times" w:hAnsi="Times" w:cs="Times"/>
-                <w:b/>
-              </w:rPr>
-              <w:t xml:space="preserve"> indication on every note? Or is this bar to be played piano throughout, with just a forte attack at the beginning? </w:t>
+              <w:t xml:space="preserve">Treble clef from bar 153 moved forward to avoid clef change over tied notes. </w:t>
             </w:r>
           </w:p>
         </w:tc>
@@ -4456,7 +4512,7 @@
                 <w:rFonts w:ascii="Times" w:eastAsia="Times" w:hAnsi="Times" w:cs="Times"/>
                 <w:b/>
               </w:rPr>
-              <w:t>Violin II</w:t>
+              <w:t>Cello</w:t>
             </w:r>
           </w:p>
         </w:tc>
@@ -4477,14 +4533,7 @@
                 <w:rFonts w:ascii="Times" w:eastAsia="Times" w:hAnsi="Times" w:cs="Times"/>
                 <w:b/>
               </w:rPr>
-              <w:t>157</w:t>
-            </w:r>
-            <w:r>
-              <w:rPr>
-                <w:rFonts w:ascii="Times" w:eastAsia="Times" w:hAnsi="Times" w:cs="Times"/>
-                <w:b/>
-              </w:rPr>
-              <w:t>-8</w:t>
+              <w:t>151</w:t>
             </w:r>
           </w:p>
         </w:tc>
@@ -4504,21 +4553,7 @@
                 <w:rFonts w:ascii="Times" w:eastAsia="Times" w:hAnsi="Times" w:cs="Times"/>
                 <w:b/>
               </w:rPr>
-              <w:t>Would you like t</w:t>
-            </w:r>
-            <w:r>
-              <w:rPr>
-                <w:rFonts w:ascii="Times" w:eastAsia="Times" w:hAnsi="Times" w:cs="Times"/>
-                <w:b/>
-              </w:rPr>
-              <w:t xml:space="preserve">his passage to be taken under one bow, or should the bow direction be changed for </w:t>
-            </w:r>
-            <w:r>
-              <w:rPr>
-                <w:rFonts w:ascii="Times" w:eastAsia="Times" w:hAnsi="Times" w:cs="Times"/>
-                <w:b/>
-              </w:rPr>
-              <w:t xml:space="preserve">each new accent? </w:t>
+              <w:t xml:space="preserve">Second note head on G added to indicate unison double stop. </w:t>
             </w:r>
           </w:p>
         </w:tc>
@@ -4558,7 +4593,7 @@
                 <w:rFonts w:ascii="Times" w:eastAsia="Times" w:hAnsi="Times" w:cs="Times"/>
                 <w:b/>
               </w:rPr>
-              <w:t>Violin I</w:t>
+              <w:t>All</w:t>
             </w:r>
           </w:p>
         </w:tc>
@@ -4579,7 +4614,7 @@
                 <w:rFonts w:ascii="Times" w:eastAsia="Times" w:hAnsi="Times" w:cs="Times"/>
                 <w:b/>
               </w:rPr>
-              <w:t>160</w:t>
+              <w:t>151-2</w:t>
             </w:r>
           </w:p>
         </w:tc>
@@ -4599,7 +4634,7 @@
                 <w:rFonts w:ascii="Times" w:eastAsia="Times" w:hAnsi="Times" w:cs="Times"/>
                 <w:b/>
               </w:rPr>
-              <w:t xml:space="preserve">Which note would you like dotted? </w:t>
+              <w:t>4/4 time signature added</w:t>
             </w:r>
           </w:p>
         </w:tc>
@@ -4639,6 +4674,537 @@
                 <w:rFonts w:ascii="Times" w:eastAsia="Times" w:hAnsi="Times" w:cs="Times"/>
                 <w:b/>
               </w:rPr>
+              <w:t>All</w:t>
+            </w:r>
+          </w:p>
+        </w:tc>
+        <w:tc>
+          <w:tcPr>
+            <w:tcW w:w="917" w:type="dxa"/>
+          </w:tcPr>
+          <w:p>
+            <w:pPr>
+              <w:jc w:val="center"/>
+              <w:rPr>
+                <w:rFonts w:ascii="Times" w:eastAsia="Times" w:hAnsi="Times" w:cs="Times"/>
+                <w:b/>
+              </w:rPr>
+            </w:pPr>
+            <w:r>
+              <w:rPr>
+                <w:rFonts w:ascii="Times" w:eastAsia="Times" w:hAnsi="Times" w:cs="Times"/>
+                <w:b/>
+              </w:rPr>
+              <w:t>153</w:t>
+            </w:r>
+          </w:p>
+        </w:tc>
+        <w:tc>
+          <w:tcPr>
+            <w:tcW w:w="5016" w:type="dxa"/>
+          </w:tcPr>
+          <w:p>
+            <w:pPr>
+              <w:rPr>
+                <w:rFonts w:ascii="Times" w:eastAsia="Times" w:hAnsi="Times" w:cs="Times"/>
+                <w:b/>
+              </w:rPr>
+            </w:pPr>
+            <w:r>
+              <w:rPr>
+                <w:rFonts w:ascii="Times" w:eastAsia="Times" w:hAnsi="Times" w:cs="Times"/>
+                <w:b/>
+              </w:rPr>
+              <w:t>Do the glissando gestures lead to the first notes in bar 154, or do they</w:t>
+            </w:r>
+            <w:r>
+              <w:rPr>
+                <w:rFonts w:ascii="Times" w:eastAsia="Times" w:hAnsi="Times" w:cs="Times"/>
+                <w:b/>
+              </w:rPr>
+              <w:t xml:space="preserve"> end on an indeterminate pitch before the attack on bar 154? </w:t>
+            </w:r>
+          </w:p>
+        </w:tc>
+        <w:tc>
+          <w:tcPr>
+            <w:tcW w:w="1579" w:type="dxa"/>
+          </w:tcPr>
+          <w:p>
+            <w:pPr>
+              <w:jc w:val="center"/>
+              <w:rPr>
+                <w:rFonts w:ascii="Times" w:eastAsia="Times" w:hAnsi="Times" w:cs="Times"/>
+                <w:b/>
+              </w:rPr>
+            </w:pPr>
+          </w:p>
+        </w:tc>
+      </w:tr>
+      <w:tr>
+        <w:trPr>
+          <w:trHeight w:val="942"/>
+        </w:trPr>
+        <w:tc>
+          <w:tcPr>
+            <w:tcW w:w="1782" w:type="dxa"/>
+          </w:tcPr>
+          <w:p>
+            <w:pPr>
+              <w:jc w:val="center"/>
+              <w:rPr>
+                <w:rFonts w:ascii="Times" w:eastAsia="Times" w:hAnsi="Times" w:cs="Times"/>
+                <w:b/>
+              </w:rPr>
+            </w:pPr>
+            <w:r>
+              <w:rPr>
+                <w:rFonts w:ascii="Times" w:eastAsia="Times" w:hAnsi="Times" w:cs="Times"/>
+                <w:b/>
+              </w:rPr>
+              <w:t>Viola</w:t>
+            </w:r>
+          </w:p>
+        </w:tc>
+        <w:tc>
+          <w:tcPr>
+            <w:tcW w:w="917" w:type="dxa"/>
+          </w:tcPr>
+          <w:p>
+            <w:pPr>
+              <w:jc w:val="center"/>
+              <w:rPr>
+                <w:rFonts w:ascii="Times" w:eastAsia="Times" w:hAnsi="Times" w:cs="Times"/>
+                <w:b/>
+              </w:rPr>
+            </w:pPr>
+            <w:r>
+              <w:rPr>
+                <w:rFonts w:ascii="Times" w:eastAsia="Times" w:hAnsi="Times" w:cs="Times"/>
+                <w:b/>
+              </w:rPr>
+              <w:t>154</w:t>
+            </w:r>
+          </w:p>
+        </w:tc>
+        <w:tc>
+          <w:tcPr>
+            <w:tcW w:w="5016" w:type="dxa"/>
+          </w:tcPr>
+          <w:p>
+            <w:pPr>
+              <w:rPr>
+                <w:rFonts w:ascii="Times" w:eastAsia="Times" w:hAnsi="Times" w:cs="Times"/>
+                <w:b/>
+              </w:rPr>
+            </w:pPr>
+            <w:r>
+              <w:rPr>
+                <w:rFonts w:ascii="Times" w:eastAsia="Times" w:hAnsi="Times" w:cs="Times"/>
+                <w:b/>
+              </w:rPr>
+              <w:t>Would you like the viola to start at ff? All other parts start at ff</w:t>
+            </w:r>
+          </w:p>
+        </w:tc>
+        <w:tc>
+          <w:tcPr>
+            <w:tcW w:w="1579" w:type="dxa"/>
+          </w:tcPr>
+          <w:p>
+            <w:pPr>
+              <w:jc w:val="center"/>
+              <w:rPr>
+                <w:rFonts w:ascii="Times" w:eastAsia="Times" w:hAnsi="Times" w:cs="Times"/>
+                <w:b/>
+              </w:rPr>
+            </w:pPr>
+          </w:p>
+        </w:tc>
+      </w:tr>
+      <w:tr>
+        <w:trPr>
+          <w:trHeight w:val="942"/>
+        </w:trPr>
+        <w:tc>
+          <w:tcPr>
+            <w:tcW w:w="1782" w:type="dxa"/>
+          </w:tcPr>
+          <w:p>
+            <w:pPr>
+              <w:jc w:val="center"/>
+              <w:rPr>
+                <w:rFonts w:ascii="Times" w:eastAsia="Times" w:hAnsi="Times" w:cs="Times"/>
+                <w:b/>
+              </w:rPr>
+            </w:pPr>
+            <w:r>
+              <w:rPr>
+                <w:rFonts w:ascii="Times" w:eastAsia="Times" w:hAnsi="Times" w:cs="Times"/>
+                <w:b/>
+              </w:rPr>
+              <w:t>Violins and Cello</w:t>
+            </w:r>
+          </w:p>
+        </w:tc>
+        <w:tc>
+          <w:tcPr>
+            <w:tcW w:w="917" w:type="dxa"/>
+          </w:tcPr>
+          <w:p>
+            <w:pPr>
+              <w:jc w:val="center"/>
+              <w:rPr>
+                <w:rFonts w:ascii="Times" w:eastAsia="Times" w:hAnsi="Times" w:cs="Times"/>
+                <w:b/>
+              </w:rPr>
+            </w:pPr>
+            <w:r>
+              <w:rPr>
+                <w:rFonts w:ascii="Times" w:eastAsia="Times" w:hAnsi="Times" w:cs="Times"/>
+                <w:b/>
+              </w:rPr>
+              <w:t>154</w:t>
+            </w:r>
+          </w:p>
+        </w:tc>
+        <w:tc>
+          <w:tcPr>
+            <w:tcW w:w="5016" w:type="dxa"/>
+          </w:tcPr>
+          <w:p>
+            <w:pPr>
+              <w:rPr>
+                <w:rFonts w:ascii="Times" w:eastAsia="Times" w:hAnsi="Times" w:cs="Times"/>
+                <w:b/>
+              </w:rPr>
+            </w:pPr>
+            <w:r>
+              <w:rPr>
+                <w:rFonts w:ascii="Times" w:eastAsia="Times" w:hAnsi="Times" w:cs="Times"/>
+                <w:b/>
+              </w:rPr>
+              <w:t xml:space="preserve">Would you like the highlighted notes to be marked tenuto and with accents? </w:t>
+            </w:r>
+          </w:p>
+        </w:tc>
+        <w:tc>
+          <w:tcPr>
+            <w:tcW w:w="1579" w:type="dxa"/>
+          </w:tcPr>
+          <w:p>
+            <w:pPr>
+              <w:jc w:val="center"/>
+              <w:rPr>
+                <w:rFonts w:ascii="Times" w:eastAsia="Times" w:hAnsi="Times" w:cs="Times"/>
+                <w:b/>
+              </w:rPr>
+            </w:pPr>
+          </w:p>
+        </w:tc>
+      </w:tr>
+      <w:tr>
+        <w:trPr>
+          <w:trHeight w:val="942"/>
+        </w:trPr>
+        <w:tc>
+          <w:tcPr>
+            <w:tcW w:w="1782" w:type="dxa"/>
+          </w:tcPr>
+          <w:p>
+            <w:pPr>
+              <w:jc w:val="center"/>
+              <w:rPr>
+                <w:rFonts w:ascii="Times" w:eastAsia="Times" w:hAnsi="Times" w:cs="Times"/>
+                <w:b/>
+              </w:rPr>
+            </w:pPr>
+            <w:r>
+              <w:rPr>
+                <w:rFonts w:ascii="Times" w:eastAsia="Times" w:hAnsi="Times" w:cs="Times"/>
+                <w:b/>
+              </w:rPr>
+              <w:t>All</w:t>
+            </w:r>
+          </w:p>
+        </w:tc>
+        <w:tc>
+          <w:tcPr>
+            <w:tcW w:w="917" w:type="dxa"/>
+          </w:tcPr>
+          <w:p>
+            <w:pPr>
+              <w:jc w:val="center"/>
+              <w:rPr>
+                <w:rFonts w:ascii="Times" w:eastAsia="Times" w:hAnsi="Times" w:cs="Times"/>
+                <w:b/>
+              </w:rPr>
+            </w:pPr>
+            <w:r>
+              <w:rPr>
+                <w:rFonts w:ascii="Times" w:eastAsia="Times" w:hAnsi="Times" w:cs="Times"/>
+                <w:b/>
+              </w:rPr>
+              <w:t>157</w:t>
+            </w:r>
+          </w:p>
+        </w:tc>
+        <w:tc>
+          <w:tcPr>
+            <w:tcW w:w="5016" w:type="dxa"/>
+          </w:tcPr>
+          <w:p>
+            <w:pPr>
+              <w:rPr>
+                <w:rFonts w:ascii="Times" w:eastAsia="Times" w:hAnsi="Times" w:cs="Times"/>
+                <w:b/>
+              </w:rPr>
+            </w:pPr>
+            <w:r>
+              <w:rPr>
+                <w:rFonts w:ascii="Times" w:eastAsia="Times" w:hAnsi="Times" w:cs="Times"/>
+                <w:b/>
+              </w:rPr>
+              <w:t xml:space="preserve">Would you like an </w:t>
+            </w:r>
+            <w:proofErr w:type="spellStart"/>
+            <w:r>
+              <w:rPr>
+                <w:rFonts w:ascii="Times" w:eastAsia="Times" w:hAnsi="Times" w:cs="Times"/>
+                <w:b/>
+              </w:rPr>
+              <w:t>fp</w:t>
+            </w:r>
+            <w:proofErr w:type="spellEnd"/>
+            <w:r>
+              <w:rPr>
+                <w:rFonts w:ascii="Times" w:eastAsia="Times" w:hAnsi="Times" w:cs="Times"/>
+                <w:b/>
+              </w:rPr>
+              <w:t xml:space="preserve"> indication on every note? Or is this bar to be played piano throughout, with just a forte attack at the beginning? </w:t>
+            </w:r>
+          </w:p>
+        </w:tc>
+        <w:tc>
+          <w:tcPr>
+            <w:tcW w:w="1579" w:type="dxa"/>
+          </w:tcPr>
+          <w:p>
+            <w:pPr>
+              <w:jc w:val="center"/>
+              <w:rPr>
+                <w:rFonts w:ascii="Times" w:eastAsia="Times" w:hAnsi="Times" w:cs="Times"/>
+                <w:b/>
+              </w:rPr>
+            </w:pPr>
+          </w:p>
+        </w:tc>
+      </w:tr>
+      <w:tr>
+        <w:trPr>
+          <w:trHeight w:val="942"/>
+        </w:trPr>
+        <w:tc>
+          <w:tcPr>
+            <w:tcW w:w="1782" w:type="dxa"/>
+          </w:tcPr>
+          <w:p>
+            <w:pPr>
+              <w:jc w:val="center"/>
+              <w:rPr>
+                <w:rFonts w:ascii="Times" w:eastAsia="Times" w:hAnsi="Times" w:cs="Times"/>
+                <w:b/>
+              </w:rPr>
+            </w:pPr>
+            <w:r>
+              <w:rPr>
+                <w:rFonts w:ascii="Times" w:eastAsia="Times" w:hAnsi="Times" w:cs="Times"/>
+                <w:b/>
+              </w:rPr>
+              <w:t>Violin II</w:t>
+            </w:r>
+          </w:p>
+        </w:tc>
+        <w:tc>
+          <w:tcPr>
+            <w:tcW w:w="917" w:type="dxa"/>
+          </w:tcPr>
+          <w:p>
+            <w:pPr>
+              <w:jc w:val="center"/>
+              <w:rPr>
+                <w:rFonts w:ascii="Times" w:eastAsia="Times" w:hAnsi="Times" w:cs="Times"/>
+                <w:b/>
+              </w:rPr>
+            </w:pPr>
+            <w:r>
+              <w:rPr>
+                <w:rFonts w:ascii="Times" w:eastAsia="Times" w:hAnsi="Times" w:cs="Times"/>
+                <w:b/>
+              </w:rPr>
+              <w:t>157</w:t>
+            </w:r>
+            <w:r>
+              <w:rPr>
+                <w:rFonts w:ascii="Times" w:eastAsia="Times" w:hAnsi="Times" w:cs="Times"/>
+                <w:b/>
+              </w:rPr>
+              <w:t>-8</w:t>
+            </w:r>
+          </w:p>
+        </w:tc>
+        <w:tc>
+          <w:tcPr>
+            <w:tcW w:w="5016" w:type="dxa"/>
+          </w:tcPr>
+          <w:p>
+            <w:pPr>
+              <w:rPr>
+                <w:rFonts w:ascii="Times" w:eastAsia="Times" w:hAnsi="Times" w:cs="Times"/>
+                <w:b/>
+              </w:rPr>
+            </w:pPr>
+            <w:r>
+              <w:rPr>
+                <w:rFonts w:ascii="Times" w:eastAsia="Times" w:hAnsi="Times" w:cs="Times"/>
+                <w:b/>
+              </w:rPr>
+              <w:t>Would you like t</w:t>
+            </w:r>
+            <w:r>
+              <w:rPr>
+                <w:rFonts w:ascii="Times" w:eastAsia="Times" w:hAnsi="Times" w:cs="Times"/>
+                <w:b/>
+              </w:rPr>
+              <w:t xml:space="preserve">his passage to be taken under one bow, or should the bow direction be changed for </w:t>
+            </w:r>
+            <w:r>
+              <w:rPr>
+                <w:rFonts w:ascii="Times" w:eastAsia="Times" w:hAnsi="Times" w:cs="Times"/>
+                <w:b/>
+              </w:rPr>
+              <w:t xml:space="preserve">each new accent? </w:t>
+            </w:r>
+          </w:p>
+        </w:tc>
+        <w:tc>
+          <w:tcPr>
+            <w:tcW w:w="1579" w:type="dxa"/>
+          </w:tcPr>
+          <w:p>
+            <w:pPr>
+              <w:jc w:val="center"/>
+              <w:rPr>
+                <w:rFonts w:ascii="Times" w:eastAsia="Times" w:hAnsi="Times" w:cs="Times"/>
+                <w:b/>
+              </w:rPr>
+            </w:pPr>
+          </w:p>
+        </w:tc>
+      </w:tr>
+      <w:tr>
+        <w:trPr>
+          <w:trHeight w:val="942"/>
+        </w:trPr>
+        <w:tc>
+          <w:tcPr>
+            <w:tcW w:w="1782" w:type="dxa"/>
+          </w:tcPr>
+          <w:p>
+            <w:pPr>
+              <w:jc w:val="center"/>
+              <w:rPr>
+                <w:rFonts w:ascii="Times" w:eastAsia="Times" w:hAnsi="Times" w:cs="Times"/>
+                <w:b/>
+              </w:rPr>
+            </w:pPr>
+            <w:r>
+              <w:rPr>
+                <w:rFonts w:ascii="Times" w:eastAsia="Times" w:hAnsi="Times" w:cs="Times"/>
+                <w:b/>
+              </w:rPr>
+              <w:t>Violin I</w:t>
+            </w:r>
+          </w:p>
+        </w:tc>
+        <w:tc>
+          <w:tcPr>
+            <w:tcW w:w="917" w:type="dxa"/>
+          </w:tcPr>
+          <w:p>
+            <w:pPr>
+              <w:jc w:val="center"/>
+              <w:rPr>
+                <w:rFonts w:ascii="Times" w:eastAsia="Times" w:hAnsi="Times" w:cs="Times"/>
+                <w:b/>
+              </w:rPr>
+            </w:pPr>
+            <w:r>
+              <w:rPr>
+                <w:rFonts w:ascii="Times" w:eastAsia="Times" w:hAnsi="Times" w:cs="Times"/>
+                <w:b/>
+              </w:rPr>
+              <w:t>160</w:t>
+            </w:r>
+          </w:p>
+        </w:tc>
+        <w:tc>
+          <w:tcPr>
+            <w:tcW w:w="5016" w:type="dxa"/>
+          </w:tcPr>
+          <w:p>
+            <w:pPr>
+              <w:rPr>
+                <w:rFonts w:ascii="Times" w:eastAsia="Times" w:hAnsi="Times" w:cs="Times"/>
+                <w:b/>
+              </w:rPr>
+            </w:pPr>
+            <w:r>
+              <w:rPr>
+                <w:rFonts w:ascii="Times" w:eastAsia="Times" w:hAnsi="Times" w:cs="Times"/>
+                <w:b/>
+              </w:rPr>
+              <w:t xml:space="preserve">Which note would you like dotted? </w:t>
+            </w:r>
+          </w:p>
+        </w:tc>
+        <w:tc>
+          <w:tcPr>
+            <w:tcW w:w="1579" w:type="dxa"/>
+          </w:tcPr>
+          <w:p>
+            <w:pPr>
+              <w:jc w:val="center"/>
+              <w:rPr>
+                <w:rFonts w:ascii="Times" w:eastAsia="Times" w:hAnsi="Times" w:cs="Times"/>
+                <w:b/>
+              </w:rPr>
+            </w:pPr>
+          </w:p>
+        </w:tc>
+      </w:tr>
+      <w:tr>
+        <w:trPr>
+          <w:trHeight w:val="942"/>
+        </w:trPr>
+        <w:tc>
+          <w:tcPr>
+            <w:tcW w:w="1782" w:type="dxa"/>
+          </w:tcPr>
+          <w:p>
+            <w:pPr>
+              <w:jc w:val="center"/>
+              <w:rPr>
+                <w:rFonts w:ascii="Times" w:eastAsia="Times" w:hAnsi="Times" w:cs="Times"/>
+                <w:b/>
+              </w:rPr>
+            </w:pPr>
+            <w:r>
+              <w:rPr>
+                <w:rFonts w:ascii="Times" w:eastAsia="Times" w:hAnsi="Times" w:cs="Times"/>
+                <w:b/>
+              </w:rPr>
+              <w:lastRenderedPageBreak/>
               <w:t>Viola</w:t>
             </w:r>
           </w:p>
@@ -4801,7 +5367,7 @@
 </file>
 
 <file path=word/numbering.xml><?xml version="1.0" encoding="utf-8"?>
-<w:numbering xmlns:wpc="http://schemas.microsoft.com/office/word/2010/wordprocessingCanvas" xmlns:cx="http://schemas.microsoft.com/office/drawing/2014/chartex" xmlns:cx1="http://schemas.microsoft.com/office/drawing/2015/9/8/chartex" xmlns:cx2="http://schemas.microsoft.com/office/drawing/2015/10/21/chartex" xmlns:cx3="http://schemas.microsoft.com/office/drawing/2016/5/9/chartex" xmlns:cx4="http://schemas.microsoft.com/office/drawing/2016/5/10/chartex" xmlns:cx5="http://schemas.microsoft.com/office/drawing/2016/5/11/chartex" xmlns:cx6="http://schemas.microsoft.com/office/drawing/2016/5/12/chartex" xmlns:cx7="http://schemas.microsoft.com/office/drawing/2016/5/13/chartex" xmlns:cx8="http://schemas.microsoft.com/office/drawing/2016/5/14/chartex" xmlns:mc="http://schemas.openxmlformats.org/markup-compatibility/2006" xmlns:aink="http://schemas.microsoft.com/office/drawing/2016/ink" xmlns:am3d="http://schemas.microsoft.com/office/drawing/2017/model3d" xmlns:o="urn:schemas-microsoft-com:office:office" xmlns:r="http://schemas.openxmlformats.org/officeDocument/2006/relationships" xmlns:m="http://schemas.openxmlformats.org/officeDocument/2006/math" xmlns:v="urn:schemas-microsoft-com:vml" xmlns:wp14="http://schemas.microsoft.com/office/word/2010/wordprocessingDrawing" xmlns:wp="http://schemas.openxmlformats.org/drawingml/2006/wordprocessingDrawing" xmlns:w10="urn:schemas-microsoft-com:office:word" xmlns:w="http://schemas.openxmlformats.org/wordprocessingml/2006/main" xmlns:w14="http://schemas.microsoft.com/office/word/2010/wordml" xmlns:w15="http://schemas.microsoft.com/office/word/2012/wordml" xmlns:w16cex="http://schemas.microsoft.com/office/word/2018/wordml/cex" xmlns:w16cid="http://schemas.microsoft.com/office/word/2016/wordml/cid" xmlns:w16="http://schemas.microsoft.com/office/word/2018/wordml" xmlns:w16sdtdh="http://schemas.microsoft.com/office/word/2020/wordml/sdtdatahash" xmlns:w16se="http://schemas.microsoft.com/office/word/2015/wordml/symex" xmlns:wpg="http://schemas.microsoft.com/office/word/2010/wordprocessingGroup" xmlns:wpi="http://schemas.microsoft.com/office/word/2010/wordprocessingInk" xmlns:wne="http://schemas.microsoft.com/office/word/2006/wordml" xmlns:wps="http://schemas.microsoft.com/office/word/2010/wordprocessingShape" mc:Ignorable="w14 w15 w16se w16cid w16 w16cex w16sdtdh wp14">
+<w:numbering xmlns:wpc="http://schemas.microsoft.com/office/word/2010/wordprocessingCanvas" xmlns:cx="http://schemas.microsoft.com/office/drawing/2014/chartex" xmlns:cx1="http://schemas.microsoft.com/office/drawing/2015/9/8/chartex" xmlns:cx2="http://schemas.microsoft.com/office/drawing/2015/10/21/chartex" xmlns:cx3="http://schemas.microsoft.com/office/drawing/2016/5/9/chartex" xmlns:cx4="http://schemas.microsoft.com/office/drawing/2016/5/10/chartex" xmlns:cx5="http://schemas.microsoft.com/office/drawing/2016/5/11/chartex" xmlns:cx6="http://schemas.microsoft.com/office/drawing/2016/5/12/chartex" xmlns:cx7="http://schemas.microsoft.com/office/drawing/2016/5/13/chartex" xmlns:cx8="http://schemas.microsoft.com/office/drawing/2016/5/14/chartex" xmlns:mc="http://schemas.openxmlformats.org/markup-compatibility/2006" xmlns:aink="http://schemas.microsoft.com/office/drawing/2016/ink" xmlns:am3d="http://schemas.microsoft.com/office/drawing/2017/model3d" xmlns:o="urn:schemas-microsoft-com:office:office" xmlns:r="http://schemas.openxmlformats.org/officeDocument/2006/relationships" xmlns:m="http://schemas.openxmlformats.org/officeDocument/2006/math" xmlns:v="urn:schemas-microsoft-com:vml" xmlns:wp14="http://schemas.microsoft.com/office/word/2010/wordprocessingDrawing" xmlns:wp="http://schemas.openxmlformats.org/drawingml/2006/wordprocessingDrawing" xmlns:w10="urn:schemas-microsoft-com:office:word" xmlns:w="http://schemas.openxmlformats.org/wordprocessingml/2006/main" xmlns:w14="http://schemas.microsoft.com/office/word/2010/wordml" xmlns:w15="http://schemas.microsoft.com/office/word/2012/wordml" xmlns:w16cex="http://schemas.microsoft.com/office/word/2018/wordml/cex" xmlns:w16cid="http://schemas.microsoft.com/office/word/2016/wordml/cid" xmlns:w16="http://schemas.microsoft.com/office/word/2018/wordml" xmlns:w16se="http://schemas.microsoft.com/office/word/2015/wordml/symex" xmlns:wpg="http://schemas.microsoft.com/office/word/2010/wordprocessingGroup" xmlns:wpi="http://schemas.microsoft.com/office/word/2010/wordprocessingInk" xmlns:wne="http://schemas.microsoft.com/office/word/2006/wordml" xmlns:wps="http://schemas.microsoft.com/office/word/2010/wordprocessingShape" mc:Ignorable="w14 w15 w16se w16cid w16 w16cex wp14">
   <w:abstractNum w:abstractNumId="0" w15:restartNumberingAfterBreak="0">
     <w:nsid w:val="09A66459"/>
     <w:multiLevelType w:val="hybridMultilevel"/>
@@ -4898,7 +5464,7 @@
 </file>
 
 <file path=word/styles.xml><?xml version="1.0" encoding="utf-8"?>
-<w:styles xmlns:mc="http://schemas.openxmlformats.org/markup-compatibility/2006" xmlns:r="http://schemas.openxmlformats.org/officeDocument/2006/relationships" xmlns:w="http://schemas.openxmlformats.org/wordprocessingml/2006/main" xmlns:w14="http://schemas.microsoft.com/office/word/2010/wordml" xmlns:w15="http://schemas.microsoft.com/office/word/2012/wordml" xmlns:w16cex="http://schemas.microsoft.com/office/word/2018/wordml/cex" xmlns:w16cid="http://schemas.microsoft.com/office/word/2016/wordml/cid" xmlns:w16="http://schemas.microsoft.com/office/word/2018/wordml" xmlns:w16sdtdh="http://schemas.microsoft.com/office/word/2020/wordml/sdtdatahash" xmlns:w16se="http://schemas.microsoft.com/office/word/2015/wordml/symex" mc:Ignorable="w14 w15 w16se w16cid w16 w16cex w16sdtdh">
+<w:styles xmlns:mc="http://schemas.openxmlformats.org/markup-compatibility/2006" xmlns:r="http://schemas.openxmlformats.org/officeDocument/2006/relationships" xmlns:w="http://schemas.openxmlformats.org/wordprocessingml/2006/main" xmlns:w14="http://schemas.microsoft.com/office/word/2010/wordml" xmlns:w15="http://schemas.microsoft.com/office/word/2012/wordml" xmlns:w16cex="http://schemas.microsoft.com/office/word/2018/wordml/cex" xmlns:w16cid="http://schemas.microsoft.com/office/word/2016/wordml/cid" xmlns:w16="http://schemas.microsoft.com/office/word/2018/wordml" xmlns:w16se="http://schemas.microsoft.com/office/word/2015/wordml/symex" mc:Ignorable="w14 w15 w16se w16cid w16 w16cex">
   <w:docDefaults>
     <w:rPrDefault>
       <w:rPr>

</xml_diff>

<commit_message>
V37: All adjustments made
</commit_message>
<xml_diff>
--- a/2 Proof Reading and Review/LARA String Quartet No. 3 - Errata.docx
+++ b/2 Proof Reading and Review/LARA String Quartet No. 3 - Errata.docx
@@ -1,6 +1,6 @@
 
 <file path=word/document.xml><?xml version="1.0" encoding="utf-8"?>
-<w:document xmlns:wpc="http://schemas.microsoft.com/office/word/2010/wordprocessingCanvas" xmlns:cx="http://schemas.microsoft.com/office/drawing/2014/chartex" xmlns:cx1="http://schemas.microsoft.com/office/drawing/2015/9/8/chartex" xmlns:cx2="http://schemas.microsoft.com/office/drawing/2015/10/21/chartex" xmlns:cx3="http://schemas.microsoft.com/office/drawing/2016/5/9/chartex" xmlns:cx4="http://schemas.microsoft.com/office/drawing/2016/5/10/chartex" xmlns:cx5="http://schemas.microsoft.com/office/drawing/2016/5/11/chartex" xmlns:cx6="http://schemas.microsoft.com/office/drawing/2016/5/12/chartex" xmlns:cx7="http://schemas.microsoft.com/office/drawing/2016/5/13/chartex" xmlns:cx8="http://schemas.microsoft.com/office/drawing/2016/5/14/chartex" xmlns:mc="http://schemas.openxmlformats.org/markup-compatibility/2006" xmlns:aink="http://schemas.microsoft.com/office/drawing/2016/ink" xmlns:am3d="http://schemas.microsoft.com/office/drawing/2017/model3d" xmlns:o="urn:schemas-microsoft-com:office:office" xmlns:r="http://schemas.openxmlformats.org/officeDocument/2006/relationships" xmlns:m="http://schemas.openxmlformats.org/officeDocument/2006/math" xmlns:v="urn:schemas-microsoft-com:vml" xmlns:wp14="http://schemas.microsoft.com/office/word/2010/wordprocessingDrawing" xmlns:wp="http://schemas.openxmlformats.org/drawingml/2006/wordprocessingDrawing" xmlns:w10="urn:schemas-microsoft-com:office:word" xmlns:w="http://schemas.openxmlformats.org/wordprocessingml/2006/main" xmlns:w14="http://schemas.microsoft.com/office/word/2010/wordml" xmlns:w15="http://schemas.microsoft.com/office/word/2012/wordml" xmlns:w16cex="http://schemas.microsoft.com/office/word/2018/wordml/cex" xmlns:w16cid="http://schemas.microsoft.com/office/word/2016/wordml/cid" xmlns:w16="http://schemas.microsoft.com/office/word/2018/wordml" xmlns:w16se="http://schemas.microsoft.com/office/word/2015/wordml/symex" xmlns:wpg="http://schemas.microsoft.com/office/word/2010/wordprocessingGroup" xmlns:wpi="http://schemas.microsoft.com/office/word/2010/wordprocessingInk" xmlns:wne="http://schemas.microsoft.com/office/word/2006/wordml" xmlns:wps="http://schemas.microsoft.com/office/word/2010/wordprocessingShape" mc:Ignorable="w14 w15 w16se w16cid w16 w16cex wp14">
+<w:document xmlns:wpc="http://schemas.microsoft.com/office/word/2010/wordprocessingCanvas" xmlns:cx="http://schemas.microsoft.com/office/drawing/2014/chartex" xmlns:cx1="http://schemas.microsoft.com/office/drawing/2015/9/8/chartex" xmlns:cx2="http://schemas.microsoft.com/office/drawing/2015/10/21/chartex" xmlns:cx3="http://schemas.microsoft.com/office/drawing/2016/5/9/chartex" xmlns:cx4="http://schemas.microsoft.com/office/drawing/2016/5/10/chartex" xmlns:cx5="http://schemas.microsoft.com/office/drawing/2016/5/11/chartex" xmlns:cx6="http://schemas.microsoft.com/office/drawing/2016/5/12/chartex" xmlns:cx7="http://schemas.microsoft.com/office/drawing/2016/5/13/chartex" xmlns:cx8="http://schemas.microsoft.com/office/drawing/2016/5/14/chartex" xmlns:mc="http://schemas.openxmlformats.org/markup-compatibility/2006" xmlns:aink="http://schemas.microsoft.com/office/drawing/2016/ink" xmlns:am3d="http://schemas.microsoft.com/office/drawing/2017/model3d" xmlns:o="urn:schemas-microsoft-com:office:office" xmlns:r="http://schemas.openxmlformats.org/officeDocument/2006/relationships" xmlns:m="http://schemas.openxmlformats.org/officeDocument/2006/math" xmlns:v="urn:schemas-microsoft-com:vml" xmlns:wp14="http://schemas.microsoft.com/office/word/2010/wordprocessingDrawing" xmlns:wp="http://schemas.openxmlformats.org/drawingml/2006/wordprocessingDrawing" xmlns:w10="urn:schemas-microsoft-com:office:word" xmlns:w="http://schemas.openxmlformats.org/wordprocessingml/2006/main" xmlns:w14="http://schemas.microsoft.com/office/word/2010/wordml" xmlns:w15="http://schemas.microsoft.com/office/word/2012/wordml" xmlns:w16cex="http://schemas.microsoft.com/office/word/2018/wordml/cex" xmlns:w16cid="http://schemas.microsoft.com/office/word/2016/wordml/cid" xmlns:w16="http://schemas.microsoft.com/office/word/2018/wordml" xmlns:w16sdtdh="http://schemas.microsoft.com/office/word/2020/wordml/sdtdatahash" xmlns:w16se="http://schemas.microsoft.com/office/word/2015/wordml/symex" xmlns:wpg="http://schemas.microsoft.com/office/word/2010/wordprocessingGroup" xmlns:wpi="http://schemas.microsoft.com/office/word/2010/wordprocessingInk" xmlns:wne="http://schemas.microsoft.com/office/word/2006/wordml" xmlns:wps="http://schemas.microsoft.com/office/word/2010/wordprocessingShape" mc:Ignorable="w14 w15 w16se w16cid w16 w16cex w16sdtdh wp14">
   <w:body>
     <w:p>
       <w:pPr>
@@ -229,7 +229,14 @@
                 <w:rFonts w:ascii="Times" w:eastAsia="Times" w:hAnsi="Times" w:cs="Times"/>
                 <w:b/>
               </w:rPr>
-              <w:t>For fermatas and duration, I think it’s better if we put on all staves. We will do the same for fermatas at the end of the bar.</w:t>
+              <w:t>For fermatas and duration, I think it’s better if we put on all staves. We will do the same for fermatas at the end of the bar</w:t>
+            </w:r>
+            <w:r>
+              <w:rPr>
+                <w:rFonts w:ascii="Times" w:eastAsia="Times" w:hAnsi="Times" w:cs="Times"/>
+                <w:b/>
+              </w:rPr>
+              <w:t xml:space="preserve"> (i.e. the duration will be on top for all staves).</w:t>
             </w:r>
           </w:p>
           <w:p>
@@ -415,7 +422,37 @@
                 <w:rFonts w:ascii="Times" w:eastAsia="Times" w:hAnsi="Times" w:cs="Times"/>
                 <w:b/>
               </w:rPr>
-              <w:t xml:space="preserve">? Will the + sign be sufficient? </w:t>
+              <w:t>? Will the + sign be sufficien</w:t>
+            </w:r>
+            <w:r>
+              <w:rPr>
+                <w:rFonts w:ascii="Times" w:eastAsia="Times" w:hAnsi="Times" w:cs="Times"/>
+                <w:b/>
+              </w:rPr>
+              <w:t xml:space="preserve">t? Will keep for first occurrences or unsure places. </w:t>
+            </w:r>
+            <w:r>
+              <w:rPr>
+                <w:rFonts w:ascii="Times" w:eastAsia="Times" w:hAnsi="Times" w:cs="Times"/>
+                <w:b/>
+              </w:rPr>
+              <w:t>Or I could just add (</w:t>
+            </w:r>
+            <w:proofErr w:type="spellStart"/>
+            <w:r>
+              <w:rPr>
+                <w:rFonts w:ascii="Times" w:eastAsia="Times" w:hAnsi="Times" w:cs="Times"/>
+                <w:b/>
+              </w:rPr>
+              <w:t>l.h</w:t>
+            </w:r>
+            <w:proofErr w:type="spellEnd"/>
+            <w:r>
+              <w:rPr>
+                <w:rFonts w:ascii="Times" w:eastAsia="Times" w:hAnsi="Times" w:cs="Times"/>
+                <w:b/>
+              </w:rPr>
+              <w:t>.)</w:t>
             </w:r>
           </w:p>
         </w:tc>
@@ -517,7 +554,7 @@
       </w:tr>
       <w:tr>
         <w:trPr>
-          <w:trHeight w:val="350"/>
+          <w:trHeight w:val="1427"/>
         </w:trPr>
         <w:tc>
           <w:tcPr>
@@ -536,7 +573,7 @@
                 <w:rFonts w:ascii="Times" w:eastAsia="Times" w:hAnsi="Times" w:cs="Times"/>
                 <w:b/>
               </w:rPr>
-              <w:t>Violin I</w:t>
+              <w:t>All</w:t>
             </w:r>
           </w:p>
         </w:tc>
@@ -557,7 +594,7 @@
                 <w:rFonts w:ascii="Times" w:eastAsia="Times" w:hAnsi="Times" w:cs="Times"/>
                 <w:b/>
               </w:rPr>
-              <w:t>9 5’</w:t>
+              <w:t>9</w:t>
             </w:r>
           </w:p>
         </w:tc>
@@ -567,85 +604,17 @@
           </w:tcPr>
           <w:p>
             <w:pPr>
-              <w:jc w:val="center"/>
-              <w:rPr>
-                <w:rFonts w:ascii="Times" w:eastAsia="Times" w:hAnsi="Times" w:cs="Times"/>
-                <w:b/>
-              </w:rPr>
-            </w:pPr>
-            <w:r>
-              <w:rPr>
-                <w:rFonts w:ascii="Times" w:eastAsia="Times" w:hAnsi="Times" w:cs="Times"/>
-                <w:b/>
-              </w:rPr>
-              <w:t xml:space="preserve">Should the mf be aligned with the note or through the </w:t>
-            </w:r>
-            <w:proofErr w:type="spellStart"/>
-            <w:r>
-              <w:rPr>
-                <w:rFonts w:ascii="Times" w:eastAsia="Times" w:hAnsi="Times" w:cs="Times"/>
-                <w:b/>
-              </w:rPr>
-              <w:t>barline</w:t>
-            </w:r>
-            <w:proofErr w:type="spellEnd"/>
-            <w:r>
-              <w:rPr>
-                <w:rFonts w:ascii="Times" w:eastAsia="Times" w:hAnsi="Times" w:cs="Times"/>
-                <w:b/>
-              </w:rPr>
-              <w:t xml:space="preserve"> to make space for the crescendo?</w:t>
-            </w:r>
-          </w:p>
-          <w:p>
-            <w:pPr>
-              <w:jc w:val="center"/>
-              <w:rPr>
-                <w:rFonts w:ascii="Times" w:eastAsia="Times" w:hAnsi="Times" w:cs="Times"/>
-                <w:b/>
-              </w:rPr>
-            </w:pPr>
-            <w:r>
-              <w:rPr>
-                <w:rFonts w:ascii="Times" w:eastAsia="Times" w:hAnsi="Times" w:cs="Times"/>
-                <w:b/>
-                <w:noProof/>
-              </w:rPr>
-              <w:drawing>
-                <wp:inline distT="114300" distB="114300" distL="114300" distR="114300" wp14:anchorId="2F814369" wp14:editId="0D03D9E1">
-                  <wp:extent cx="1676400" cy="1390650"/>
-                  <wp:effectExtent l="0" t="0" r="0" b="0"/>
-                  <wp:docPr id="3" name="image2.png"/>
-                  <wp:cNvGraphicFramePr/>
-                  <a:graphic xmlns:a="http://schemas.openxmlformats.org/drawingml/2006/main">
-                    <a:graphicData uri="http://schemas.openxmlformats.org/drawingml/2006/picture">
-                      <pic:pic xmlns:pic="http://schemas.openxmlformats.org/drawingml/2006/picture">
-                        <pic:nvPicPr>
-                          <pic:cNvPr id="0" name="image2.png"/>
-                          <pic:cNvPicPr preferRelativeResize="0"/>
-                        </pic:nvPicPr>
-                        <pic:blipFill>
-                          <a:blip r:embed="rId7"/>
-                          <a:srcRect/>
-                          <a:stretch>
-                            <a:fillRect/>
-                          </a:stretch>
-                        </pic:blipFill>
-                        <pic:spPr>
-                          <a:xfrm>
-                            <a:off x="0" y="0"/>
-                            <a:ext cx="1676400" cy="1390650"/>
-                          </a:xfrm>
-                          <a:prstGeom prst="rect">
-                            <a:avLst/>
-                          </a:prstGeom>
-                          <a:ln/>
-                        </pic:spPr>
-                      </pic:pic>
-                    </a:graphicData>
-                  </a:graphic>
-                </wp:inline>
-              </w:drawing>
+              <w:rPr>
+                <w:rFonts w:ascii="Times" w:eastAsia="Times" w:hAnsi="Times" w:cs="Times"/>
+                <w:b/>
+              </w:rPr>
+            </w:pPr>
+            <w:r>
+              <w:rPr>
+                <w:rFonts w:ascii="Times" w:eastAsia="Times" w:hAnsi="Times" w:cs="Times"/>
+                <w:b/>
+              </w:rPr>
+              <w:t xml:space="preserve">Could you clarify the rhythm on the last beat? Doesn’t add up. </w:t>
             </w:r>
           </w:p>
         </w:tc>
@@ -773,7 +742,6 @@
                 <w:rFonts w:ascii="Times" w:eastAsia="Times" w:hAnsi="Times" w:cs="Times"/>
                 <w:b/>
               </w:rPr>
-              <w:lastRenderedPageBreak/>
               <w:t>Violin I</w:t>
             </w:r>
           </w:p>
@@ -795,7 +763,14 @@
                 <w:rFonts w:ascii="Times" w:eastAsia="Times" w:hAnsi="Times" w:cs="Times"/>
                 <w:b/>
               </w:rPr>
-              <w:t>22</w:t>
+              <w:t>2</w:t>
+            </w:r>
+            <w:r>
+              <w:rPr>
+                <w:rFonts w:ascii="Times" w:eastAsia="Times" w:hAnsi="Times" w:cs="Times"/>
+                <w:b/>
+              </w:rPr>
+              <w:t>3</w:t>
             </w:r>
           </w:p>
         </w:tc>
@@ -815,7 +790,7 @@
                 <w:rFonts w:ascii="Times" w:eastAsia="Times" w:hAnsi="Times" w:cs="Times"/>
                 <w:b/>
               </w:rPr>
-              <w:t>Should the fermata be bigger?</w:t>
+              <w:t>Is the C3/4 sharp supposed to be normal sharp?</w:t>
             </w:r>
           </w:p>
         </w:tc>
@@ -855,7 +830,8 @@
                 <w:rFonts w:ascii="Times" w:eastAsia="Times" w:hAnsi="Times" w:cs="Times"/>
                 <w:b/>
               </w:rPr>
-              <w:t>Cello</w:t>
+              <w:lastRenderedPageBreak/>
+              <w:t>Violin I</w:t>
             </w:r>
           </w:p>
         </w:tc>
@@ -875,7 +851,7 @@
                 <w:rFonts w:ascii="Times" w:eastAsia="Times" w:hAnsi="Times" w:cs="Times"/>
                 <w:b/>
               </w:rPr>
-              <w:t>22 3'</w:t>
+              <w:t>22 1'</w:t>
             </w:r>
           </w:p>
         </w:tc>
@@ -895,7 +871,37 @@
                 <w:rFonts w:ascii="Times" w:eastAsia="Times" w:hAnsi="Times" w:cs="Times"/>
                 <w:b/>
               </w:rPr>
-              <w:t>Does the note belong to tenor or bass clef?</w:t>
+              <w:t xml:space="preserve">[Currently we have engraved it incorrectly – want to check first) - </w:t>
+            </w:r>
+            <w:r>
+              <w:rPr>
+                <w:rFonts w:ascii="Times" w:eastAsia="Times" w:hAnsi="Times" w:cs="Times"/>
+                <w:b/>
+              </w:rPr>
+              <w:t>The double stop is in beat 2. Do the grace notes take the entire beat?</w:t>
+            </w:r>
+            <w:r>
+              <w:rPr>
+                <w:rFonts w:ascii="Times" w:eastAsia="Times" w:hAnsi="Times" w:cs="Times"/>
+                <w:b/>
+              </w:rPr>
+              <w:t xml:space="preserve"> Would you want to replace with a </w:t>
+            </w:r>
+            <w:proofErr w:type="spellStart"/>
+            <w:r>
+              <w:rPr>
+                <w:rFonts w:ascii="Times" w:eastAsia="Times" w:hAnsi="Times" w:cs="Times"/>
+                <w:b/>
+              </w:rPr>
+              <w:t>tuplet</w:t>
+            </w:r>
+            <w:proofErr w:type="spellEnd"/>
+            <w:r>
+              <w:rPr>
+                <w:rFonts w:ascii="Times" w:eastAsia="Times" w:hAnsi="Times" w:cs="Times"/>
+                <w:b/>
+              </w:rPr>
+              <w:t xml:space="preserve"> in this case?</w:t>
             </w:r>
           </w:p>
         </w:tc>
@@ -911,13 +917,6 @@
                 <w:b/>
               </w:rPr>
             </w:pPr>
-            <w:r>
-              <w:rPr>
-                <w:rFonts w:ascii="Times" w:eastAsia="Times" w:hAnsi="Times" w:cs="Times"/>
-                <w:b/>
-              </w:rPr>
-              <w:t>Bass clef</w:t>
-            </w:r>
           </w:p>
         </w:tc>
       </w:tr>
@@ -942,7 +941,7 @@
                 <w:rFonts w:ascii="Times" w:eastAsia="Times" w:hAnsi="Times" w:cs="Times"/>
                 <w:b/>
               </w:rPr>
-              <w:t>Violin I</w:t>
+              <w:t>Violin II, Viola, Cello</w:t>
             </w:r>
           </w:p>
         </w:tc>
@@ -952,17 +951,18 @@
           </w:tcPr>
           <w:p>
             <w:pPr>
-              <w:rPr>
-                <w:rFonts w:ascii="Times" w:eastAsia="Times" w:hAnsi="Times" w:cs="Times"/>
-                <w:b/>
-              </w:rPr>
-            </w:pPr>
-            <w:r>
-              <w:rPr>
-                <w:rFonts w:ascii="Times" w:eastAsia="Times" w:hAnsi="Times" w:cs="Times"/>
-                <w:b/>
-              </w:rPr>
-              <w:t>22 1'</w:t>
+              <w:jc w:val="center"/>
+              <w:rPr>
+                <w:rFonts w:ascii="Times" w:eastAsia="Times" w:hAnsi="Times" w:cs="Times"/>
+                <w:b/>
+              </w:rPr>
+            </w:pPr>
+            <w:r>
+              <w:rPr>
+                <w:rFonts w:ascii="Times" w:eastAsia="Times" w:hAnsi="Times" w:cs="Times"/>
+                <w:b/>
+              </w:rPr>
+              <w:t>41</w:t>
             </w:r>
           </w:p>
         </w:tc>
@@ -982,7 +982,7 @@
                 <w:rFonts w:ascii="Times" w:eastAsia="Times" w:hAnsi="Times" w:cs="Times"/>
                 <w:b/>
               </w:rPr>
-              <w:t>The double stop is in beat 2. Do the grace notes take the entire beat?</w:t>
+              <w:t>Would you like these semibreves to be accented too, in concert with Violin I?</w:t>
             </w:r>
           </w:p>
         </w:tc>
@@ -1013,16 +1013,16 @@
             <w:pPr>
               <w:jc w:val="center"/>
               <w:rPr>
-                <w:rFonts w:ascii="Times" w:eastAsia="Times" w:hAnsi="Times" w:cs="Times"/>
-                <w:b/>
-              </w:rPr>
-            </w:pPr>
-            <w:r>
-              <w:rPr>
-                <w:rFonts w:ascii="Times" w:eastAsia="Times" w:hAnsi="Times" w:cs="Times"/>
-                <w:b/>
-              </w:rPr>
-              <w:t>Violin I</w:t>
+                <w:rFonts w:ascii="Times" w:eastAsiaTheme="minorEastAsia" w:hAnsi="Times" w:cs="Times"/>
+                <w:b/>
+              </w:rPr>
+            </w:pPr>
+            <w:r>
+              <w:rPr>
+                <w:rFonts w:ascii="Times" w:eastAsiaTheme="minorEastAsia" w:hAnsi="Times" w:cs="Times"/>
+                <w:b/>
+              </w:rPr>
+              <w:t>All</w:t>
             </w:r>
           </w:p>
         </w:tc>
@@ -1032,17 +1032,18 @@
           </w:tcPr>
           <w:p>
             <w:pPr>
-              <w:rPr>
-                <w:rFonts w:ascii="Times" w:eastAsia="Times" w:hAnsi="Times" w:cs="Times"/>
-                <w:b/>
-              </w:rPr>
-            </w:pPr>
-            <w:r>
-              <w:rPr>
-                <w:rFonts w:ascii="Times" w:eastAsia="Times" w:hAnsi="Times" w:cs="Times"/>
-                <w:b/>
-              </w:rPr>
-              <w:t>26 1'</w:t>
+              <w:jc w:val="center"/>
+              <w:rPr>
+                <w:rFonts w:ascii="Times" w:eastAsia="Times" w:hAnsi="Times" w:cs="Times"/>
+                <w:b/>
+              </w:rPr>
+            </w:pPr>
+            <w:r>
+              <w:rPr>
+                <w:rFonts w:ascii="Times" w:eastAsia="Times" w:hAnsi="Times" w:cs="Times"/>
+                <w:b/>
+              </w:rPr>
+              <w:t>42</w:t>
             </w:r>
           </w:p>
         </w:tc>
@@ -1062,7 +1063,7 @@
                 <w:rFonts w:ascii="Times" w:eastAsia="Times" w:hAnsi="Times" w:cs="Times"/>
                 <w:b/>
               </w:rPr>
-              <w:t>Where does the first slur end? – on the last demisemiquaver, or the D+F# dyad on the next beat?</w:t>
+              <w:t xml:space="preserve">Do you want a duration for this fermata? I have left some blank space if you want, if not, I’ll remove that. </w:t>
             </w:r>
           </w:p>
         </w:tc>
@@ -1093,13 +1094,13 @@
             <w:pPr>
               <w:jc w:val="center"/>
               <w:rPr>
-                <w:rFonts w:ascii="Times" w:eastAsia="Times" w:hAnsi="Times" w:cs="Times"/>
-                <w:b/>
-              </w:rPr>
-            </w:pPr>
-            <w:r>
-              <w:rPr>
-                <w:rFonts w:ascii="Times" w:eastAsia="Times" w:hAnsi="Times" w:cs="Times"/>
+                <w:rFonts w:ascii="Times" w:eastAsiaTheme="minorEastAsia" w:hAnsi="Times" w:cs="Times"/>
+                <w:b/>
+              </w:rPr>
+            </w:pPr>
+            <w:r>
+              <w:rPr>
+                <w:rFonts w:ascii="Times" w:eastAsiaTheme="minorEastAsia" w:hAnsi="Times" w:cs="Times"/>
                 <w:b/>
               </w:rPr>
               <w:t>Violin I</w:t>
@@ -1123,7 +1124,7 @@
                 <w:rFonts w:ascii="Times" w:eastAsia="Times" w:hAnsi="Times" w:cs="Times"/>
                 <w:b/>
               </w:rPr>
-              <w:t>31</w:t>
+              <w:t>47</w:t>
             </w:r>
           </w:p>
         </w:tc>
@@ -1143,14 +1144,14 @@
                 <w:rFonts w:ascii="Times" w:eastAsia="Times" w:hAnsi="Times" w:cs="Times"/>
                 <w:b/>
               </w:rPr>
-              <w:t>Slur added</w:t>
-            </w:r>
-            <w:r>
-              <w:rPr>
-                <w:rFonts w:ascii="Times" w:eastAsia="Times" w:hAnsi="Times" w:cs="Times"/>
-                <w:b/>
-              </w:rPr>
-              <w:t xml:space="preserve"> to </w:t>
+              <w:t>Added upbow</w:t>
+            </w:r>
+            <w:r>
+              <w:rPr>
+                <w:rFonts w:ascii="Times" w:eastAsia="Times" w:hAnsi="Times" w:cs="Times"/>
+                <w:b/>
+              </w:rPr>
+              <w:t xml:space="preserve"> here</w:t>
             </w:r>
           </w:p>
         </w:tc>
@@ -1181,13 +1182,13 @@
             <w:pPr>
               <w:jc w:val="center"/>
               <w:rPr>
-                <w:rFonts w:ascii="Times" w:eastAsia="Times" w:hAnsi="Times" w:cs="Times"/>
-                <w:b/>
-              </w:rPr>
-            </w:pPr>
-            <w:r>
-              <w:rPr>
-                <w:rFonts w:ascii="Times" w:eastAsia="Times" w:hAnsi="Times" w:cs="Times"/>
+                <w:rFonts w:ascii="Times" w:eastAsiaTheme="minorEastAsia" w:hAnsi="Times" w:cs="Times"/>
+                <w:b/>
+              </w:rPr>
+            </w:pPr>
+            <w:r>
+              <w:rPr>
+                <w:rFonts w:ascii="Times" w:eastAsiaTheme="minorEastAsia" w:hAnsi="Times" w:cs="Times"/>
                 <w:b/>
               </w:rPr>
               <w:t>Violin I</w:t>
@@ -1200,17 +1201,25 @@
           </w:tcPr>
           <w:p>
             <w:pPr>
-              <w:rPr>
-                <w:rFonts w:ascii="Times" w:eastAsia="Times" w:hAnsi="Times" w:cs="Times"/>
-                <w:b/>
-              </w:rPr>
-            </w:pPr>
-            <w:r>
-              <w:rPr>
-                <w:rFonts w:ascii="Times" w:eastAsia="Times" w:hAnsi="Times" w:cs="Times"/>
-                <w:b/>
-              </w:rPr>
-              <w:t>33 3'</w:t>
+              <w:jc w:val="center"/>
+              <w:rPr>
+                <w:rFonts w:ascii="Times" w:eastAsia="Times" w:hAnsi="Times" w:cs="Times"/>
+                <w:b/>
+              </w:rPr>
+            </w:pPr>
+            <w:r>
+              <w:rPr>
+                <w:rFonts w:ascii="Times" w:eastAsia="Times" w:hAnsi="Times" w:cs="Times"/>
+                <w:b/>
+              </w:rPr>
+              <w:t>50 2’</w:t>
+            </w:r>
+            <w:r>
+              <w:rPr>
+                <w:rFonts w:ascii="Times" w:eastAsia="Times" w:hAnsi="Times" w:cs="Times"/>
+                <w:b/>
+              </w:rPr>
+              <w:t xml:space="preserve"> and 4’</w:t>
             </w:r>
           </w:p>
         </w:tc>
@@ -1230,7 +1239,30 @@
                 <w:rFonts w:ascii="Times" w:eastAsia="Times" w:hAnsi="Times" w:cs="Times"/>
                 <w:b/>
               </w:rPr>
-              <w:t>Where does the slur end? On the last grace note of the group, or the next minim?</w:t>
+              <w:t>Are these notes</w:t>
+            </w:r>
+            <w:r>
+              <w:rPr>
+                <w:rFonts w:ascii="Times" w:eastAsia="Times" w:hAnsi="Times" w:cs="Times"/>
+                <w:b/>
+              </w:rPr>
+              <w:t xml:space="preserve"> on a LH </w:t>
+            </w:r>
+            <w:proofErr w:type="spellStart"/>
+            <w:r>
+              <w:rPr>
+                <w:rFonts w:ascii="Times" w:eastAsia="Times" w:hAnsi="Times" w:cs="Times"/>
+                <w:b/>
+              </w:rPr>
+              <w:t>Pizz</w:t>
+            </w:r>
+            <w:proofErr w:type="spellEnd"/>
+            <w:r>
+              <w:rPr>
+                <w:rFonts w:ascii="Times" w:eastAsia="Times" w:hAnsi="Times" w:cs="Times"/>
+                <w:b/>
+              </w:rPr>
+              <w:t xml:space="preserve">? </w:t>
             </w:r>
           </w:p>
         </w:tc>
@@ -1261,16 +1293,16 @@
             <w:pPr>
               <w:jc w:val="center"/>
               <w:rPr>
-                <w:rFonts w:ascii="Times" w:eastAsia="Times" w:hAnsi="Times" w:cs="Times"/>
-                <w:b/>
-              </w:rPr>
-            </w:pPr>
-            <w:r>
-              <w:rPr>
-                <w:rFonts w:ascii="Times" w:eastAsia="Times" w:hAnsi="Times" w:cs="Times"/>
-                <w:b/>
-              </w:rPr>
-              <w:t>Violin I</w:t>
+                <w:rFonts w:ascii="Times" w:eastAsiaTheme="minorEastAsia" w:hAnsi="Times" w:cs="Times"/>
+                <w:b/>
+              </w:rPr>
+            </w:pPr>
+            <w:r>
+              <w:rPr>
+                <w:rFonts w:ascii="Times" w:eastAsiaTheme="minorEastAsia" w:hAnsi="Times" w:cs="Times"/>
+                <w:b/>
+              </w:rPr>
+              <w:t>Viola</w:t>
             </w:r>
           </w:p>
         </w:tc>
@@ -1291,7 +1323,14 @@
                 <w:rFonts w:ascii="Times" w:eastAsia="Times" w:hAnsi="Times" w:cs="Times"/>
                 <w:b/>
               </w:rPr>
-              <w:t>35</w:t>
+              <w:t>5</w:t>
+            </w:r>
+            <w:r>
+              <w:rPr>
+                <w:rFonts w:ascii="Times" w:eastAsia="Times" w:hAnsi="Times" w:cs="Times"/>
+                <w:b/>
+              </w:rPr>
+              <w:t>3</w:t>
             </w:r>
           </w:p>
         </w:tc>
@@ -1311,427 +1350,7 @@
                 <w:rFonts w:ascii="Times" w:eastAsia="Times" w:hAnsi="Times" w:cs="Times"/>
                 <w:b/>
               </w:rPr>
-              <w:t>Where would you like the slur to end? On the minim, or the last grace note (B-flat)?</w:t>
-            </w:r>
-          </w:p>
-        </w:tc>
-        <w:tc>
-          <w:tcPr>
-            <w:tcW w:w="1579" w:type="dxa"/>
-          </w:tcPr>
-          <w:p>
-            <w:pPr>
-              <w:jc w:val="center"/>
-              <w:rPr>
-                <w:rFonts w:ascii="Times" w:eastAsia="Times" w:hAnsi="Times" w:cs="Times"/>
-                <w:b/>
-              </w:rPr>
-            </w:pPr>
-          </w:p>
-        </w:tc>
-      </w:tr>
-      <w:tr>
-        <w:trPr>
-          <w:trHeight w:val="1415"/>
-        </w:trPr>
-        <w:tc>
-          <w:tcPr>
-            <w:tcW w:w="1782" w:type="dxa"/>
-          </w:tcPr>
-          <w:p>
-            <w:pPr>
-              <w:jc w:val="center"/>
-              <w:rPr>
-                <w:rFonts w:ascii="Times" w:eastAsia="Times" w:hAnsi="Times" w:cs="Times"/>
-                <w:b/>
-              </w:rPr>
-            </w:pPr>
-            <w:r>
-              <w:rPr>
-                <w:rFonts w:ascii="Times" w:eastAsia="Times" w:hAnsi="Times" w:cs="Times"/>
-                <w:b/>
-              </w:rPr>
-              <w:t>Violin II</w:t>
-            </w:r>
-          </w:p>
-        </w:tc>
-        <w:tc>
-          <w:tcPr>
-            <w:tcW w:w="917" w:type="dxa"/>
-          </w:tcPr>
-          <w:p>
-            <w:pPr>
-              <w:jc w:val="center"/>
-              <w:rPr>
-                <w:rFonts w:ascii="Times" w:eastAsia="Times" w:hAnsi="Times" w:cs="Times"/>
-                <w:b/>
-              </w:rPr>
-            </w:pPr>
-            <w:r>
-              <w:rPr>
-                <w:rFonts w:ascii="Times" w:eastAsia="Times" w:hAnsi="Times" w:cs="Times"/>
-                <w:b/>
-              </w:rPr>
-              <w:t>36</w:t>
-            </w:r>
-          </w:p>
-        </w:tc>
-        <w:tc>
-          <w:tcPr>
-            <w:tcW w:w="5016" w:type="dxa"/>
-          </w:tcPr>
-          <w:p>
-            <w:pPr>
-              <w:rPr>
-                <w:rFonts w:ascii="Times" w:eastAsia="Times" w:hAnsi="Times" w:cs="Times"/>
-                <w:b/>
-              </w:rPr>
-            </w:pPr>
-            <w:r>
-              <w:rPr>
-                <w:rFonts w:ascii="Times" w:eastAsia="Times" w:hAnsi="Times" w:cs="Times"/>
-                <w:b/>
-              </w:rPr>
-              <w:t xml:space="preserve">Would you like the slur in the grace notes to end on the </w:t>
-            </w:r>
-            <w:r>
-              <w:rPr>
-                <w:rFonts w:ascii="Times" w:eastAsia="Times" w:hAnsi="Times" w:cs="Times"/>
-                <w:b/>
-              </w:rPr>
-              <w:t>first note of bar 37, or on the last grace note of the group?</w:t>
-            </w:r>
-          </w:p>
-        </w:tc>
-        <w:tc>
-          <w:tcPr>
-            <w:tcW w:w="1579" w:type="dxa"/>
-          </w:tcPr>
-          <w:p>
-            <w:pPr>
-              <w:jc w:val="center"/>
-              <w:rPr>
-                <w:rFonts w:ascii="Times" w:eastAsia="Times" w:hAnsi="Times" w:cs="Times"/>
-                <w:b/>
-              </w:rPr>
-            </w:pPr>
-          </w:p>
-        </w:tc>
-      </w:tr>
-      <w:tr>
-        <w:trPr>
-          <w:trHeight w:val="1415"/>
-        </w:trPr>
-        <w:tc>
-          <w:tcPr>
-            <w:tcW w:w="1782" w:type="dxa"/>
-          </w:tcPr>
-          <w:p>
-            <w:pPr>
-              <w:jc w:val="center"/>
-              <w:rPr>
-                <w:rFonts w:ascii="Times" w:eastAsia="Times" w:hAnsi="Times" w:cs="Times"/>
-                <w:b/>
-              </w:rPr>
-            </w:pPr>
-            <w:r>
-              <w:rPr>
-                <w:rFonts w:ascii="Times" w:eastAsia="Times" w:hAnsi="Times" w:cs="Times"/>
-                <w:b/>
-              </w:rPr>
-              <w:t>Violin I</w:t>
-            </w:r>
-          </w:p>
-        </w:tc>
-        <w:tc>
-          <w:tcPr>
-            <w:tcW w:w="917" w:type="dxa"/>
-          </w:tcPr>
-          <w:p>
-            <w:pPr>
-              <w:jc w:val="center"/>
-              <w:rPr>
-                <w:rFonts w:ascii="Times" w:eastAsia="Times" w:hAnsi="Times" w:cs="Times"/>
-                <w:b/>
-              </w:rPr>
-            </w:pPr>
-            <w:r>
-              <w:rPr>
-                <w:rFonts w:ascii="Times" w:eastAsia="Times" w:hAnsi="Times" w:cs="Times"/>
-                <w:b/>
-              </w:rPr>
-              <w:t>38</w:t>
-            </w:r>
-          </w:p>
-        </w:tc>
-        <w:tc>
-          <w:tcPr>
-            <w:tcW w:w="5016" w:type="dxa"/>
-          </w:tcPr>
-          <w:p>
-            <w:pPr>
-              <w:rPr>
-                <w:rFonts w:ascii="Times" w:eastAsia="Times" w:hAnsi="Times" w:cs="Times"/>
-                <w:b/>
-              </w:rPr>
-            </w:pPr>
-            <w:r>
-              <w:rPr>
-                <w:rFonts w:ascii="Times" w:eastAsia="Times" w:hAnsi="Times" w:cs="Times"/>
-                <w:b/>
-              </w:rPr>
-              <w:t>Would you like the glissando to connect to the grace note? Or are they two separate gestures?</w:t>
-            </w:r>
-          </w:p>
-        </w:tc>
-        <w:tc>
-          <w:tcPr>
-            <w:tcW w:w="1579" w:type="dxa"/>
-          </w:tcPr>
-          <w:p>
-            <w:pPr>
-              <w:jc w:val="center"/>
-              <w:rPr>
-                <w:rFonts w:ascii="Times" w:eastAsia="Times" w:hAnsi="Times" w:cs="Times"/>
-                <w:b/>
-              </w:rPr>
-            </w:pPr>
-          </w:p>
-        </w:tc>
-      </w:tr>
-      <w:tr>
-        <w:trPr>
-          <w:trHeight w:val="1415"/>
-        </w:trPr>
-        <w:tc>
-          <w:tcPr>
-            <w:tcW w:w="1782" w:type="dxa"/>
-          </w:tcPr>
-          <w:p>
-            <w:pPr>
-              <w:jc w:val="center"/>
-              <w:rPr>
-                <w:rFonts w:ascii="Times" w:eastAsia="Times" w:hAnsi="Times" w:cs="Times"/>
-                <w:b/>
-              </w:rPr>
-            </w:pPr>
-            <w:r>
-              <w:rPr>
-                <w:rFonts w:ascii="Times" w:eastAsia="Times" w:hAnsi="Times" w:cs="Times"/>
-                <w:b/>
-              </w:rPr>
-              <w:lastRenderedPageBreak/>
-              <w:t>Violin II, Viola, Cello</w:t>
-            </w:r>
-          </w:p>
-        </w:tc>
-        <w:tc>
-          <w:tcPr>
-            <w:tcW w:w="917" w:type="dxa"/>
-          </w:tcPr>
-          <w:p>
-            <w:pPr>
-              <w:jc w:val="center"/>
-              <w:rPr>
-                <w:rFonts w:ascii="Times" w:eastAsia="Times" w:hAnsi="Times" w:cs="Times"/>
-                <w:b/>
-              </w:rPr>
-            </w:pPr>
-            <w:r>
-              <w:rPr>
-                <w:rFonts w:ascii="Times" w:eastAsia="Times" w:hAnsi="Times" w:cs="Times"/>
-                <w:b/>
-              </w:rPr>
-              <w:t>41</w:t>
-            </w:r>
-          </w:p>
-        </w:tc>
-        <w:tc>
-          <w:tcPr>
-            <w:tcW w:w="5016" w:type="dxa"/>
-          </w:tcPr>
-          <w:p>
-            <w:pPr>
-              <w:rPr>
-                <w:rFonts w:ascii="Times" w:eastAsia="Times" w:hAnsi="Times" w:cs="Times"/>
-                <w:b/>
-              </w:rPr>
-            </w:pPr>
-            <w:r>
-              <w:rPr>
-                <w:rFonts w:ascii="Times" w:eastAsia="Times" w:hAnsi="Times" w:cs="Times"/>
-                <w:b/>
-              </w:rPr>
-              <w:t>Would you like these semibreves to be accented too, in concert with Violin I?</w:t>
-            </w:r>
-          </w:p>
-        </w:tc>
-        <w:tc>
-          <w:tcPr>
-            <w:tcW w:w="1579" w:type="dxa"/>
-          </w:tcPr>
-          <w:p>
-            <w:pPr>
-              <w:jc w:val="center"/>
-              <w:rPr>
-                <w:rFonts w:ascii="Times" w:eastAsia="Times" w:hAnsi="Times" w:cs="Times"/>
-                <w:b/>
-              </w:rPr>
-            </w:pPr>
-          </w:p>
-        </w:tc>
-      </w:tr>
-      <w:tr>
-        <w:trPr>
-          <w:trHeight w:val="1415"/>
-        </w:trPr>
-        <w:tc>
-          <w:tcPr>
-            <w:tcW w:w="1782" w:type="dxa"/>
-          </w:tcPr>
-          <w:p>
-            <w:pPr>
-              <w:jc w:val="center"/>
-              <w:rPr>
-                <w:rFonts w:ascii="Times" w:eastAsiaTheme="minorEastAsia" w:hAnsi="Times" w:cs="Times"/>
-                <w:b/>
-              </w:rPr>
-            </w:pPr>
-            <w:r>
-              <w:rPr>
-                <w:rFonts w:ascii="Times" w:eastAsiaTheme="minorEastAsia" w:hAnsi="Times" w:cs="Times"/>
-                <w:b/>
-              </w:rPr>
-              <w:t>Violin I</w:t>
-            </w:r>
-          </w:p>
-        </w:tc>
-        <w:tc>
-          <w:tcPr>
-            <w:tcW w:w="917" w:type="dxa"/>
-          </w:tcPr>
-          <w:p>
-            <w:pPr>
-              <w:jc w:val="center"/>
-              <w:rPr>
-                <w:rFonts w:ascii="Times" w:eastAsia="Times" w:hAnsi="Times" w:cs="Times"/>
-                <w:b/>
-              </w:rPr>
-            </w:pPr>
-            <w:r>
-              <w:rPr>
-                <w:rFonts w:ascii="Times" w:eastAsia="Times" w:hAnsi="Times" w:cs="Times"/>
-                <w:b/>
-              </w:rPr>
-              <w:t>47</w:t>
-            </w:r>
-          </w:p>
-        </w:tc>
-        <w:tc>
-          <w:tcPr>
-            <w:tcW w:w="5016" w:type="dxa"/>
-          </w:tcPr>
-          <w:p>
-            <w:pPr>
-              <w:rPr>
-                <w:rFonts w:ascii="Times" w:eastAsia="Times" w:hAnsi="Times" w:cs="Times"/>
-                <w:b/>
-              </w:rPr>
-            </w:pPr>
-            <w:r>
-              <w:rPr>
-                <w:rFonts w:ascii="Times" w:eastAsia="Times" w:hAnsi="Times" w:cs="Times"/>
-                <w:b/>
-              </w:rPr>
-              <w:t>Added upbow</w:t>
-            </w:r>
-            <w:r>
-              <w:rPr>
-                <w:rFonts w:ascii="Times" w:eastAsia="Times" w:hAnsi="Times" w:cs="Times"/>
-                <w:b/>
-              </w:rPr>
-              <w:t xml:space="preserve"> here</w:t>
-            </w:r>
-          </w:p>
-        </w:tc>
-        <w:tc>
-          <w:tcPr>
-            <w:tcW w:w="1579" w:type="dxa"/>
-          </w:tcPr>
-          <w:p>
-            <w:pPr>
-              <w:jc w:val="center"/>
-              <w:rPr>
-                <w:rFonts w:ascii="Times" w:eastAsia="Times" w:hAnsi="Times" w:cs="Times"/>
-                <w:b/>
-              </w:rPr>
-            </w:pPr>
-          </w:p>
-        </w:tc>
-      </w:tr>
-      <w:tr>
-        <w:trPr>
-          <w:trHeight w:val="1415"/>
-        </w:trPr>
-        <w:tc>
-          <w:tcPr>
-            <w:tcW w:w="1782" w:type="dxa"/>
-          </w:tcPr>
-          <w:p>
-            <w:pPr>
-              <w:jc w:val="center"/>
-              <w:rPr>
-                <w:rFonts w:ascii="Times" w:eastAsiaTheme="minorEastAsia" w:hAnsi="Times" w:cs="Times"/>
-                <w:b/>
-              </w:rPr>
-            </w:pPr>
-            <w:r>
-              <w:rPr>
-                <w:rFonts w:ascii="Times" w:eastAsiaTheme="minorEastAsia" w:hAnsi="Times" w:cs="Times"/>
-                <w:b/>
-              </w:rPr>
-              <w:t>Violin I</w:t>
-            </w:r>
-          </w:p>
-        </w:tc>
-        <w:tc>
-          <w:tcPr>
-            <w:tcW w:w="917" w:type="dxa"/>
-          </w:tcPr>
-          <w:p>
-            <w:pPr>
-              <w:jc w:val="center"/>
-              <w:rPr>
-                <w:rFonts w:ascii="Times" w:eastAsia="Times" w:hAnsi="Times" w:cs="Times"/>
-                <w:b/>
-              </w:rPr>
-            </w:pPr>
-            <w:r>
-              <w:rPr>
-                <w:rFonts w:ascii="Times" w:eastAsia="Times" w:hAnsi="Times" w:cs="Times"/>
-                <w:b/>
-              </w:rPr>
-              <w:t>51-52</w:t>
-            </w:r>
-          </w:p>
-        </w:tc>
-        <w:tc>
-          <w:tcPr>
-            <w:tcW w:w="5016" w:type="dxa"/>
-          </w:tcPr>
-          <w:p>
-            <w:pPr>
-              <w:rPr>
-                <w:rFonts w:ascii="Times" w:eastAsia="Times" w:hAnsi="Times" w:cs="Times"/>
-                <w:b/>
-              </w:rPr>
-            </w:pPr>
-            <w:r>
-              <w:rPr>
-                <w:rFonts w:ascii="Times" w:eastAsia="Times" w:hAnsi="Times" w:cs="Times"/>
-                <w:b/>
-              </w:rPr>
-              <w:t xml:space="preserve">When would you like the </w:t>
+              <w:t xml:space="preserve">What do you think about notating the </w:t>
             </w:r>
             <w:proofErr w:type="spellStart"/>
             <w:r>
@@ -1739,7 +1358,7 @@
                 <w:rFonts w:ascii="Times" w:eastAsia="Times" w:hAnsi="Times" w:cs="Times"/>
                 <w:b/>
               </w:rPr>
-              <w:t>decresc</w:t>
+              <w:t>richochet</w:t>
             </w:r>
             <w:proofErr w:type="spellEnd"/>
             <w:r>
@@ -1747,690 +1366,7 @@
                 <w:rFonts w:ascii="Times" w:eastAsia="Times" w:hAnsi="Times" w:cs="Times"/>
                 <w:b/>
               </w:rPr>
-              <w:t xml:space="preserve"> to start?</w:t>
-            </w:r>
-            <w:r>
-              <w:rPr>
-                <w:rFonts w:ascii="Times" w:eastAsia="Times" w:hAnsi="Times" w:cs="Times"/>
-                <w:b/>
-              </w:rPr>
-              <w:t xml:space="preserve"> (2</w:t>
-            </w:r>
-            <w:r>
-              <w:rPr>
-                <w:rFonts w:ascii="Times" w:eastAsia="Times" w:hAnsi="Times" w:cs="Times"/>
-                <w:b/>
-                <w:vertAlign w:val="superscript"/>
-              </w:rPr>
-              <w:t>nd</w:t>
-            </w:r>
-            <w:r>
-              <w:rPr>
-                <w:rFonts w:ascii="Times" w:eastAsia="Times" w:hAnsi="Times" w:cs="Times"/>
-                <w:b/>
-              </w:rPr>
-              <w:t xml:space="preserve"> crotchet beat or 3</w:t>
-            </w:r>
-            <w:r>
-              <w:rPr>
-                <w:rFonts w:ascii="Times" w:eastAsia="Times" w:hAnsi="Times" w:cs="Times"/>
-                <w:b/>
-                <w:vertAlign w:val="superscript"/>
-              </w:rPr>
-              <w:t>rd</w:t>
-            </w:r>
-            <w:r>
-              <w:rPr>
-                <w:rFonts w:ascii="Times" w:eastAsia="Times" w:hAnsi="Times" w:cs="Times"/>
-                <w:b/>
-                <w:vertAlign w:val="superscript"/>
-              </w:rPr>
-              <w:t xml:space="preserve"> </w:t>
-            </w:r>
-            <w:r>
-              <w:rPr>
-                <w:rFonts w:ascii="Times" w:eastAsia="Times" w:hAnsi="Times" w:cs="Times"/>
-                <w:b/>
-              </w:rPr>
-              <w:t xml:space="preserve">crotchet beat?) </w:t>
-            </w:r>
-          </w:p>
-        </w:tc>
-        <w:tc>
-          <w:tcPr>
-            <w:tcW w:w="1579" w:type="dxa"/>
-          </w:tcPr>
-          <w:p>
-            <w:pPr>
-              <w:jc w:val="center"/>
-              <w:rPr>
-                <w:rFonts w:ascii="Times" w:eastAsia="Times" w:hAnsi="Times" w:cs="Times"/>
-                <w:b/>
-              </w:rPr>
-            </w:pPr>
-          </w:p>
-        </w:tc>
-      </w:tr>
-      <w:tr>
-        <w:trPr>
-          <w:trHeight w:val="1415"/>
-        </w:trPr>
-        <w:tc>
-          <w:tcPr>
-            <w:tcW w:w="1782" w:type="dxa"/>
-          </w:tcPr>
-          <w:p>
-            <w:pPr>
-              <w:jc w:val="center"/>
-              <w:rPr>
-                <w:rFonts w:ascii="Times" w:eastAsiaTheme="minorEastAsia" w:hAnsi="Times" w:cs="Times"/>
-                <w:b/>
-              </w:rPr>
-            </w:pPr>
-            <w:r>
-              <w:rPr>
-                <w:rFonts w:ascii="Times" w:eastAsiaTheme="minorEastAsia" w:hAnsi="Times" w:cs="Times"/>
-                <w:b/>
-              </w:rPr>
-              <w:t>Cello</w:t>
-            </w:r>
-          </w:p>
-        </w:tc>
-        <w:tc>
-          <w:tcPr>
-            <w:tcW w:w="917" w:type="dxa"/>
-          </w:tcPr>
-          <w:p>
-            <w:pPr>
-              <w:jc w:val="center"/>
-              <w:rPr>
-                <w:rFonts w:ascii="Times" w:eastAsia="Times" w:hAnsi="Times" w:cs="Times"/>
-                <w:b/>
-              </w:rPr>
-            </w:pPr>
-            <w:r>
-              <w:rPr>
-                <w:rFonts w:ascii="Times" w:eastAsia="Times" w:hAnsi="Times" w:cs="Times"/>
-                <w:b/>
-              </w:rPr>
-              <w:t>52</w:t>
-            </w:r>
-          </w:p>
-        </w:tc>
-        <w:tc>
-          <w:tcPr>
-            <w:tcW w:w="5016" w:type="dxa"/>
-          </w:tcPr>
-          <w:p>
-            <w:pPr>
-              <w:rPr>
-                <w:rFonts w:ascii="Times" w:eastAsia="Times" w:hAnsi="Times" w:cs="Times"/>
-                <w:b/>
-              </w:rPr>
-            </w:pPr>
-            <w:r>
-              <w:rPr>
-                <w:rFonts w:ascii="Times" w:eastAsia="Times" w:hAnsi="Times" w:cs="Times"/>
-                <w:b/>
-              </w:rPr>
-              <w:t>Ricochet and pp moved to end of note</w:t>
-            </w:r>
-            <w:r>
-              <w:rPr>
-                <w:rFonts w:ascii="Times" w:eastAsia="Times" w:hAnsi="Times" w:cs="Times"/>
-                <w:b/>
-              </w:rPr>
-              <w:t xml:space="preserve"> </w:t>
-            </w:r>
-          </w:p>
-        </w:tc>
-        <w:tc>
-          <w:tcPr>
-            <w:tcW w:w="1579" w:type="dxa"/>
-          </w:tcPr>
-          <w:p>
-            <w:pPr>
-              <w:jc w:val="center"/>
-              <w:rPr>
-                <w:rFonts w:ascii="Times" w:eastAsia="Times" w:hAnsi="Times" w:cs="Times"/>
-                <w:b/>
-              </w:rPr>
-            </w:pPr>
-          </w:p>
-        </w:tc>
-      </w:tr>
-      <w:tr>
-        <w:trPr>
-          <w:trHeight w:val="1415"/>
-        </w:trPr>
-        <w:tc>
-          <w:tcPr>
-            <w:tcW w:w="1782" w:type="dxa"/>
-          </w:tcPr>
-          <w:p>
-            <w:pPr>
-              <w:jc w:val="center"/>
-              <w:rPr>
-                <w:rFonts w:ascii="Times" w:eastAsia="Times" w:hAnsi="Times" w:cs="Times"/>
-                <w:b/>
-              </w:rPr>
-            </w:pPr>
-            <w:r>
-              <w:rPr>
-                <w:rFonts w:ascii="Times" w:eastAsia="Times" w:hAnsi="Times" w:cs="Times"/>
-                <w:b/>
-              </w:rPr>
-              <w:t xml:space="preserve">Violin </w:t>
-            </w:r>
-            <w:r>
-              <w:rPr>
-                <w:rFonts w:ascii="Times" w:eastAsia="Times" w:hAnsi="Times" w:cs="Times"/>
-                <w:b/>
-              </w:rPr>
-              <w:t>I</w:t>
-            </w:r>
-          </w:p>
-        </w:tc>
-        <w:tc>
-          <w:tcPr>
-            <w:tcW w:w="917" w:type="dxa"/>
-          </w:tcPr>
-          <w:p>
-            <w:pPr>
-              <w:jc w:val="center"/>
-              <w:rPr>
-                <w:rFonts w:ascii="Times" w:eastAsia="Times" w:hAnsi="Times" w:cs="Times"/>
-                <w:b/>
-              </w:rPr>
-            </w:pPr>
-            <w:r>
-              <w:rPr>
-                <w:rFonts w:ascii="Times" w:eastAsia="Times" w:hAnsi="Times" w:cs="Times"/>
-                <w:b/>
-              </w:rPr>
-              <w:t>55</w:t>
-            </w:r>
-          </w:p>
-        </w:tc>
-        <w:tc>
-          <w:tcPr>
-            <w:tcW w:w="5016" w:type="dxa"/>
-          </w:tcPr>
-          <w:p>
-            <w:pPr>
-              <w:pStyle w:val="ListParagraph"/>
-              <w:numPr>
-                <w:ilvl w:val="0"/>
-                <w:numId w:val="1"/>
-              </w:numPr>
-              <w:rPr>
-                <w:rFonts w:ascii="Times" w:eastAsia="Times" w:hAnsi="Times" w:cs="Times"/>
-                <w:b/>
-              </w:rPr>
-            </w:pPr>
-            <w:r>
-              <w:rPr>
-                <w:rFonts w:ascii="Times" w:eastAsia="Times" w:hAnsi="Times" w:cs="Times"/>
-                <w:b/>
-              </w:rPr>
-              <w:t>Duration of n</w:t>
-            </w:r>
-            <w:r>
-              <w:rPr>
-                <w:rFonts w:ascii="Times" w:eastAsia="Times" w:hAnsi="Times" w:cs="Times"/>
-                <w:b/>
-              </w:rPr>
-              <w:t xml:space="preserve">otes in the bar does not make up to 5/4. </w:t>
-            </w:r>
-            <w:r>
-              <w:rPr>
-                <w:rFonts w:ascii="Times" w:eastAsia="Times" w:hAnsi="Times" w:cs="Times"/>
-                <w:b/>
-              </w:rPr>
-              <w:t xml:space="preserve"> Should it be dotted minim, as seen in cello? </w:t>
-            </w:r>
-          </w:p>
-          <w:p>
-            <w:pPr>
-              <w:pStyle w:val="ListParagraph"/>
-              <w:numPr>
-                <w:ilvl w:val="0"/>
-                <w:numId w:val="1"/>
-              </w:numPr>
-              <w:rPr>
-                <w:rFonts w:ascii="Times" w:eastAsia="Times" w:hAnsi="Times" w:cs="Times"/>
-                <w:b/>
-              </w:rPr>
-            </w:pPr>
-            <w:r>
-              <w:rPr>
-                <w:rFonts w:ascii="Times" w:eastAsia="Times" w:hAnsi="Times" w:cs="Times"/>
-                <w:b/>
-                <w:noProof/>
-              </w:rPr>
-              <mc:AlternateContent>
-                <mc:Choice Requires="wpi">
-                  <w:drawing>
-                    <wp:anchor distT="0" distB="0" distL="114300" distR="114300" simplePos="0" relativeHeight="251659264" behindDoc="0" locked="0" layoutInCell="1" allowOverlap="1" wp14:anchorId="311A5E55" wp14:editId="317DD477">
-                      <wp:simplePos x="0" y="0"/>
-                      <wp:positionH relativeFrom="column">
-                        <wp:posOffset>701049</wp:posOffset>
-                      </wp:positionH>
-                      <wp:positionV relativeFrom="paragraph">
-                        <wp:posOffset>365894</wp:posOffset>
-                      </wp:positionV>
-                      <wp:extent cx="111240" cy="6120"/>
-                      <wp:effectExtent l="95250" t="152400" r="98425" b="165735"/>
-                      <wp:wrapNone/>
-                      <wp:docPr id="5" name="Ink 5"/>
-                      <wp:cNvGraphicFramePr/>
-                      <a:graphic xmlns:a="http://schemas.openxmlformats.org/drawingml/2006/main">
-                        <a:graphicData uri="http://schemas.microsoft.com/office/word/2010/wordprocessingInk">
-                          <w14:contentPart bwMode="auto" r:id="rId8">
-                            <w14:nvContentPartPr>
-                              <w14:cNvContentPartPr/>
-                            </w14:nvContentPartPr>
-                            <w14:xfrm>
-                              <a:off x="0" y="0"/>
-                              <a:ext cx="111240" cy="6120"/>
-                            </w14:xfrm>
-                          </w14:contentPart>
-                        </a:graphicData>
-                      </a:graphic>
-                    </wp:anchor>
-                  </w:drawing>
-                </mc:Choice>
-                <mc:Fallback xmlns:w16sdtdh="http://schemas.microsoft.com/office/word/2020/wordml/sdtdatahash">
-                  <w:pict>
-                    <v:shapetype w14:anchorId="3E401093" id="_x0000_t75" coordsize="21600,21600" o:spt="75" o:preferrelative="t" path="m@4@5l@4@11@9@11@9@5xe" filled="f" stroked="f">
-                      <v:stroke joinstyle="miter"/>
-                      <v:formulas>
-                        <v:f eqn="if lineDrawn pixelLineWidth 0"/>
-                        <v:f eqn="sum @0 1 0"/>
-                        <v:f eqn="sum 0 0 @1"/>
-                        <v:f eqn="prod @2 1 2"/>
-                        <v:f eqn="prod @3 21600 pixelWidth"/>
-                        <v:f eqn="prod @3 21600 pixelHeight"/>
-                        <v:f eqn="sum @0 0 1"/>
-                        <v:f eqn="prod @6 1 2"/>
-                        <v:f eqn="prod @7 21600 pixelWidth"/>
-                        <v:f eqn="sum @8 21600 0"/>
-                        <v:f eqn="prod @7 21600 pixelHeight"/>
-                        <v:f eqn="sum @10 21600 0"/>
-                      </v:formulas>
-                      <v:path o:extrusionok="f" gradientshapeok="t" o:connecttype="rect"/>
-                      <o:lock v:ext="edit" aspectratio="t"/>
-                    </v:shapetype>
-                    <v:shape id="Ink 5" o:spid="_x0000_s1026" type="#_x0000_t75" style="position:absolute;margin-left:50.95pt;margin-top:20.3pt;width:17.25pt;height:17.5pt;z-index:251659264;visibility:visible;mso-wrap-style:square;mso-wrap-distance-left:9pt;mso-wrap-distance-top:0;mso-wrap-distance-right:9pt;mso-wrap-distance-bottom:0;mso-position-horizontal:absolute;mso-position-horizontal-relative:text;mso-position-vertical:absolute;mso-position-vertical-relative:text" o:gfxdata="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">
-                      <v:imagedata r:id="rId10" o:title=""/>
-                    </v:shape>
-                  </w:pict>
-                </mc:Fallback>
-              </mc:AlternateContent>
-            </w:r>
-            <w:r>
-              <w:rPr>
-                <w:rFonts w:ascii="Times" w:eastAsia="Times" w:hAnsi="Times" w:cs="Times"/>
-                <w:b/>
-                <w:noProof/>
-              </w:rPr>
-              <w:drawing>
-                <wp:inline distT="0" distB="0" distL="0" distR="0" wp14:anchorId="0857D94B" wp14:editId="03676AEF">
-                  <wp:extent cx="659500" cy="618968"/>
-                  <wp:effectExtent l="0" t="0" r="7620" b="0"/>
-                  <wp:docPr id="4" name="Picture 4"/>
-                  <wp:cNvGraphicFramePr>
-                    <a:graphicFrameLocks xmlns:a="http://schemas.openxmlformats.org/drawingml/2006/main" noChangeAspect="1"/>
-                  </wp:cNvGraphicFramePr>
-                  <a:graphic xmlns:a="http://schemas.openxmlformats.org/drawingml/2006/main">
-                    <a:graphicData uri="http://schemas.openxmlformats.org/drawingml/2006/picture">
-                      <pic:pic xmlns:pic="http://schemas.openxmlformats.org/drawingml/2006/picture">
-                        <pic:nvPicPr>
-                          <pic:cNvPr id="1" name=""/>
-                          <pic:cNvPicPr/>
-                        </pic:nvPicPr>
-                        <pic:blipFill>
-                          <a:blip r:embed="rId11"/>
-                          <a:stretch>
-                            <a:fillRect/>
-                          </a:stretch>
-                        </pic:blipFill>
-                        <pic:spPr>
-                          <a:xfrm>
-                            <a:off x="0" y="0"/>
-                            <a:ext cx="675530" cy="634013"/>
-                          </a:xfrm>
-                          <a:prstGeom prst="rect">
-                            <a:avLst/>
-                          </a:prstGeom>
-                        </pic:spPr>
-                      </pic:pic>
-                    </a:graphicData>
-                  </a:graphic>
-                </wp:inline>
-              </w:drawing>
-            </w:r>
-            <w:r>
-              <w:rPr>
-                <w:rFonts w:ascii="Times" w:eastAsia="Times" w:hAnsi="Times" w:cs="Times"/>
-                <w:b/>
-              </w:rPr>
-              <w:t xml:space="preserve"> is this a special symbol?</w:t>
-            </w:r>
-          </w:p>
-        </w:tc>
-        <w:tc>
-          <w:tcPr>
-            <w:tcW w:w="1579" w:type="dxa"/>
-          </w:tcPr>
-          <w:p>
-            <w:pPr>
-              <w:jc w:val="center"/>
-              <w:rPr>
-                <w:rFonts w:ascii="Times" w:eastAsia="Times" w:hAnsi="Times" w:cs="Times"/>
-                <w:b/>
-              </w:rPr>
-            </w:pPr>
-          </w:p>
-        </w:tc>
-      </w:tr>
-      <w:tr>
-        <w:trPr>
-          <w:trHeight w:val="802"/>
-        </w:trPr>
-        <w:tc>
-          <w:tcPr>
-            <w:tcW w:w="1782" w:type="dxa"/>
-          </w:tcPr>
-          <w:p>
-            <w:pPr>
-              <w:jc w:val="center"/>
-              <w:rPr>
-                <w:rFonts w:ascii="Times" w:eastAsia="Times" w:hAnsi="Times" w:cs="Times"/>
-                <w:b/>
-              </w:rPr>
-            </w:pPr>
-            <w:r>
-              <w:rPr>
-                <w:rFonts w:ascii="Times" w:eastAsia="Times" w:hAnsi="Times" w:cs="Times"/>
-                <w:b/>
-              </w:rPr>
-              <w:t xml:space="preserve">Violin I </w:t>
-            </w:r>
-          </w:p>
-        </w:tc>
-        <w:tc>
-          <w:tcPr>
-            <w:tcW w:w="917" w:type="dxa"/>
-          </w:tcPr>
-          <w:p>
-            <w:pPr>
-              <w:jc w:val="center"/>
-              <w:rPr>
-                <w:rFonts w:ascii="Times" w:eastAsia="Times" w:hAnsi="Times" w:cs="Times"/>
-                <w:b/>
-              </w:rPr>
-            </w:pPr>
-            <w:r>
-              <w:rPr>
-                <w:rFonts w:ascii="Times" w:eastAsia="Times" w:hAnsi="Times" w:cs="Times"/>
-                <w:b/>
-              </w:rPr>
-              <w:t>59</w:t>
-            </w:r>
-          </w:p>
-        </w:tc>
-        <w:tc>
-          <w:tcPr>
-            <w:tcW w:w="5016" w:type="dxa"/>
-          </w:tcPr>
-          <w:p>
-            <w:pPr>
-              <w:rPr>
-                <w:rFonts w:ascii="Times" w:eastAsia="Times" w:hAnsi="Times" w:cs="Times"/>
-                <w:b/>
-              </w:rPr>
-            </w:pPr>
-            <w:r>
-              <w:rPr>
-                <w:rFonts w:ascii="Times" w:eastAsia="Times" w:hAnsi="Times" w:cs="Times"/>
-                <w:b/>
-              </w:rPr>
-              <w:t xml:space="preserve">Should there be a tenuto on the minim as well, like the rest of the ensemble? </w:t>
-            </w:r>
-          </w:p>
-        </w:tc>
-        <w:tc>
-          <w:tcPr>
-            <w:tcW w:w="1579" w:type="dxa"/>
-          </w:tcPr>
-          <w:p>
-            <w:pPr>
-              <w:jc w:val="center"/>
-              <w:rPr>
-                <w:rFonts w:ascii="Times" w:eastAsia="Times" w:hAnsi="Times" w:cs="Times"/>
-                <w:b/>
-              </w:rPr>
-            </w:pPr>
-          </w:p>
-        </w:tc>
-      </w:tr>
-      <w:tr>
-        <w:trPr>
-          <w:trHeight w:val="1415"/>
-        </w:trPr>
-        <w:tc>
-          <w:tcPr>
-            <w:tcW w:w="1782" w:type="dxa"/>
-          </w:tcPr>
-          <w:p>
-            <w:pPr>
-              <w:jc w:val="center"/>
-              <w:rPr>
-                <w:rFonts w:ascii="Times" w:eastAsia="Times" w:hAnsi="Times" w:cs="Times"/>
-                <w:b/>
-              </w:rPr>
-            </w:pPr>
-            <w:r>
-              <w:rPr>
-                <w:rFonts w:ascii="Times" w:eastAsia="Times" w:hAnsi="Times" w:cs="Times"/>
-                <w:b/>
-              </w:rPr>
-              <w:t>Violin I</w:t>
-            </w:r>
-          </w:p>
-        </w:tc>
-        <w:tc>
-          <w:tcPr>
-            <w:tcW w:w="917" w:type="dxa"/>
-          </w:tcPr>
-          <w:p>
-            <w:pPr>
-              <w:jc w:val="center"/>
-              <w:rPr>
-                <w:rFonts w:ascii="Times" w:eastAsia="Times" w:hAnsi="Times" w:cs="Times"/>
-                <w:b/>
-              </w:rPr>
-            </w:pPr>
-            <w:r>
-              <w:rPr>
-                <w:rFonts w:ascii="Times" w:eastAsia="Times" w:hAnsi="Times" w:cs="Times"/>
-                <w:b/>
-              </w:rPr>
-              <w:t>61</w:t>
-            </w:r>
-          </w:p>
-        </w:tc>
-        <w:tc>
-          <w:tcPr>
-            <w:tcW w:w="5016" w:type="dxa"/>
-          </w:tcPr>
-          <w:p>
-            <w:pPr>
-              <w:rPr>
-                <w:rFonts w:ascii="Times" w:eastAsia="Times" w:hAnsi="Times" w:cs="Times"/>
-                <w:b/>
-              </w:rPr>
-            </w:pPr>
-            <w:r>
-              <w:rPr>
-                <w:rFonts w:ascii="Times" w:eastAsia="Times" w:hAnsi="Times" w:cs="Times"/>
-                <w:b/>
-                <w:noProof/>
-              </w:rPr>
-              <w:drawing>
-                <wp:anchor distT="0" distB="0" distL="114300" distR="114300" simplePos="0" relativeHeight="251661312" behindDoc="1" locked="0" layoutInCell="1" allowOverlap="1" wp14:anchorId="05872FF1" wp14:editId="6E49EB6A">
-                  <wp:simplePos x="0" y="0"/>
-                  <wp:positionH relativeFrom="column">
-                    <wp:posOffset>9476</wp:posOffset>
-                  </wp:positionH>
-                  <wp:positionV relativeFrom="paragraph">
-                    <wp:posOffset>71067</wp:posOffset>
-                  </wp:positionV>
-                  <wp:extent cx="567910" cy="697583"/>
-                  <wp:effectExtent l="0" t="0" r="3810" b="7620"/>
-                  <wp:wrapTight wrapText="bothSides">
-                    <wp:wrapPolygon edited="0">
-                      <wp:start x="0" y="0"/>
-                      <wp:lineTo x="0" y="21246"/>
-                      <wp:lineTo x="21020" y="21246"/>
-                      <wp:lineTo x="21020" y="0"/>
-                      <wp:lineTo x="0" y="0"/>
-                    </wp:wrapPolygon>
-                  </wp:wrapTight>
-                  <wp:docPr id="6" name="Picture 6"/>
-                  <wp:cNvGraphicFramePr>
-                    <a:graphicFrameLocks xmlns:a="http://schemas.openxmlformats.org/drawingml/2006/main" noChangeAspect="1"/>
-                  </wp:cNvGraphicFramePr>
-                  <a:graphic xmlns:a="http://schemas.openxmlformats.org/drawingml/2006/main">
-                    <a:graphicData uri="http://schemas.openxmlformats.org/drawingml/2006/picture">
-                      <pic:pic xmlns:pic="http://schemas.openxmlformats.org/drawingml/2006/picture">
-                        <pic:nvPicPr>
-                          <pic:cNvPr id="1" name=""/>
-                          <pic:cNvPicPr/>
-                        </pic:nvPicPr>
-                        <pic:blipFill>
-                          <a:blip r:embed="rId12" cstate="print">
-                            <a:extLst>
-                              <a:ext uri="{28A0092B-C50C-407E-A947-70E740481C1C}">
-                                <a14:useLocalDpi xmlns:a14="http://schemas.microsoft.com/office/drawing/2010/main" val="0"/>
-                              </a:ext>
-                            </a:extLst>
-                          </a:blip>
-                          <a:stretch>
-                            <a:fillRect/>
-                          </a:stretch>
-                        </pic:blipFill>
-                        <pic:spPr>
-                          <a:xfrm>
-                            <a:off x="0" y="0"/>
-                            <a:ext cx="567910" cy="697583"/>
-                          </a:xfrm>
-                          <a:prstGeom prst="rect">
-                            <a:avLst/>
-                          </a:prstGeom>
-                        </pic:spPr>
-                      </pic:pic>
-                    </a:graphicData>
-                  </a:graphic>
-                </wp:anchor>
-              </w:drawing>
-            </w:r>
-            <w:r>
-              <w:rPr>
-                <w:rFonts w:ascii="Times" w:eastAsia="Times" w:hAnsi="Times" w:cs="Times"/>
-                <w:b/>
-              </w:rPr>
-              <w:t xml:space="preserve"> </w:t>
-            </w:r>
-          </w:p>
-          <w:p>
-            <w:pPr>
-              <w:rPr>
-                <w:rFonts w:ascii="Times" w:eastAsia="Times" w:hAnsi="Times" w:cs="Times"/>
-                <w:b/>
-              </w:rPr>
-            </w:pPr>
-          </w:p>
-          <w:p>
-            <w:pPr>
-              <w:rPr>
-                <w:rFonts w:ascii="Times" w:eastAsia="Times" w:hAnsi="Times" w:cs="Times"/>
-                <w:b/>
-              </w:rPr>
-            </w:pPr>
-            <w:r>
-              <w:rPr>
-                <w:rFonts w:ascii="Times" w:eastAsia="Times" w:hAnsi="Times" w:cs="Times"/>
-                <w:b/>
-                <w:noProof/>
-              </w:rPr>
-              <mc:AlternateContent>
-                <mc:Choice Requires="wpi">
-                  <w:drawing>
-                    <wp:anchor distT="0" distB="0" distL="114300" distR="114300" simplePos="0" relativeHeight="251667456" behindDoc="0" locked="0" layoutInCell="1" allowOverlap="1" wp14:anchorId="67CCED56" wp14:editId="30C56184">
-                      <wp:simplePos x="0" y="0"/>
-                      <wp:positionH relativeFrom="column">
-                        <wp:posOffset>210574</wp:posOffset>
-                      </wp:positionH>
-                      <wp:positionV relativeFrom="paragraph">
-                        <wp:posOffset>172893</wp:posOffset>
-                      </wp:positionV>
-                      <wp:extent cx="128520" cy="32400"/>
-                      <wp:effectExtent l="76200" t="152400" r="119380" b="158115"/>
-                      <wp:wrapNone/>
-                      <wp:docPr id="7" name="Ink 7"/>
-                      <wp:cNvGraphicFramePr/>
-                      <a:graphic xmlns:a="http://schemas.openxmlformats.org/drawingml/2006/main">
-                        <a:graphicData uri="http://schemas.microsoft.com/office/word/2010/wordprocessingInk">
-                          <w14:contentPart bwMode="auto" r:id="rId13">
-                            <w14:nvContentPartPr>
-                              <w14:cNvContentPartPr/>
-                            </w14:nvContentPartPr>
-                            <w14:xfrm>
-                              <a:off x="0" y="0"/>
-                              <a:ext cx="128520" cy="32400"/>
-                            </w14:xfrm>
-                          </w14:contentPart>
-                        </a:graphicData>
-                      </a:graphic>
-                    </wp:anchor>
-                  </w:drawing>
-                </mc:Choice>
-                <mc:Fallback xmlns:w16sdtdh="http://schemas.microsoft.com/office/word/2020/wordml/sdtdatahash">
-                  <w:pict>
-                    <v:shapetype w14:anchorId="7F4CF03B" id="_x0000_t75" coordsize="21600,21600" o:spt="75" o:preferrelative="t" path="m@4@5l@4@11@9@11@9@5xe" filled="f" stroked="f">
-                      <v:stroke joinstyle="miter"/>
-                      <v:formulas>
-                        <v:f eqn="if lineDrawn pixelLineWidth 0"/>
-                        <v:f eqn="sum @0 1 0"/>
-                        <v:f eqn="sum 0 0 @1"/>
-                        <v:f eqn="prod @2 1 2"/>
-                        <v:f eqn="prod @3 21600 pixelWidth"/>
-                        <v:f eqn="prod @3 21600 pixelHeight"/>
-                        <v:f eqn="sum @0 0 1"/>
-                        <v:f eqn="prod @6 1 2"/>
-                        <v:f eqn="prod @7 21600 pixelWidth"/>
-                        <v:f eqn="sum @8 21600 0"/>
-                        <v:f eqn="prod @7 21600 pixelHeight"/>
-                        <v:f eqn="sum @10 21600 0"/>
-                      </v:formulas>
-                      <v:path o:extrusionok="f" gradientshapeok="t" o:connecttype="rect"/>
-                      <o:lock v:ext="edit" aspectratio="t"/>
-                    </v:shapetype>
-                    <v:shape id="Ink 7" o:spid="_x0000_s1026" type="#_x0000_t75" style="position:absolute;margin-left:12.4pt;margin-top:5.1pt;width:18.6pt;height:19.55pt;z-index:251667456;visibility:visible;mso-wrap-style:square;mso-wrap-distance-left:9pt;mso-wrap-distance-top:0;mso-wrap-distance-right:9pt;mso-wrap-distance-bottom:0;mso-position-horizontal:absolute;mso-position-horizontal-relative:text;mso-position-vertical:absolute;mso-position-vertical-relative:text" o:gfxdata="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">
-                      <v:imagedata r:id="rId14" o:title=""/>
-                    </v:shape>
-                  </w:pict>
-                </mc:Fallback>
-              </mc:AlternateContent>
-            </w:r>
-            <w:r>
-              <w:rPr>
-                <w:rFonts w:ascii="Times" w:eastAsia="Times" w:hAnsi="Times" w:cs="Times"/>
-                <w:b/>
-              </w:rPr>
-              <w:t>what do the lines represent?</w:t>
+              <w:t xml:space="preserve"> with an ending bracket in cases like this?</w:t>
             </w:r>
           </w:p>
         </w:tc>
@@ -2596,7 +1532,7 @@
                     </wp:anchor>
                   </w:drawing>
                 </mc:Choice>
-                <mc:Fallback xmlns:w16sdtdh="http://schemas.microsoft.com/office/word/2020/wordml/sdtdatahash">
+                <mc:Fallback>
                   <w:pict>
                     <v:line w14:anchorId="4B561F24" id="Straight Connector 13" o:spid="_x0000_s1026" style="position:absolute;z-index:251664384;visibility:visible;mso-wrap-style:square;mso-wrap-distance-left:9pt;mso-wrap-distance-top:0;mso-wrap-distance-right:9pt;mso-wrap-distance-bottom:0;mso-position-horizontal:absolute;mso-position-horizontal-relative:text;mso-position-vertical:absolute;mso-position-vertical-relative:text" from="94.55pt,44.4pt" to="137.05pt,44.4pt" o:gfxdata="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" filled="t" fillcolor="black" strokeweight=".5mm">
                       <v:fill opacity="3341f"/>
@@ -2636,7 +1572,7 @@
                           <pic:cNvPicPr/>
                         </pic:nvPicPr>
                         <pic:blipFill>
-                          <a:blip r:embed="rId15" cstate="print">
+                          <a:blip r:embed="rId7" cstate="print">
                             <a:extLst>
                               <a:ext uri="{28A0092B-C50C-407E-A947-70E740481C1C}">
                                 <a14:useLocalDpi xmlns:a14="http://schemas.microsoft.com/office/drawing/2010/main" val="0"/>
@@ -2698,7 +1634,7 @@
                           <pic:cNvPicPr/>
                         </pic:nvPicPr>
                         <pic:blipFill>
-                          <a:blip r:embed="rId16" cstate="print">
+                          <a:blip r:embed="rId8" cstate="print">
                             <a:extLst>
                               <a:ext uri="{28A0092B-C50C-407E-A947-70E740481C1C}">
                                 <a14:useLocalDpi xmlns:a14="http://schemas.microsoft.com/office/drawing/2010/main" val="0"/>
@@ -2765,7 +1701,7 @@
       </w:tr>
       <w:tr>
         <w:trPr>
-          <w:trHeight w:val="818"/>
+          <w:trHeight w:val="1415"/>
         </w:trPr>
         <w:tc>
           <w:tcPr>
@@ -2784,8 +1720,32 @@
                 <w:rFonts w:ascii="Times" w:eastAsia="Times" w:hAnsi="Times" w:cs="Times"/>
                 <w:b/>
               </w:rPr>
-              <w:t>Violin I</w:t>
-            </w:r>
+              <w:t>Cello</w:t>
+            </w:r>
+          </w:p>
+          <w:p>
+            <w:pPr>
+              <w:rPr>
+                <w:rFonts w:ascii="Times" w:eastAsia="Times" w:hAnsi="Times" w:cs="Times"/>
+                <w:b/>
+              </w:rPr>
+            </w:pPr>
+          </w:p>
+          <w:p>
+            <w:pPr>
+              <w:rPr>
+                <w:rFonts w:ascii="Times" w:eastAsia="Times" w:hAnsi="Times" w:cs="Times"/>
+                <w:b/>
+              </w:rPr>
+            </w:pPr>
+          </w:p>
+          <w:p>
+            <w:pPr>
+              <w:jc w:val="center"/>
+              <w:rPr>
+                <w:rFonts w:ascii="Times" w:eastAsia="Times" w:hAnsi="Times" w:cs="Times"/>
+              </w:rPr>
+            </w:pPr>
           </w:p>
         </w:tc>
         <w:tc>
@@ -2805,7 +1765,7 @@
                 <w:rFonts w:ascii="Times" w:eastAsia="Times" w:hAnsi="Times" w:cs="Times"/>
                 <w:b/>
               </w:rPr>
-              <w:t>64</w:t>
+              <w:t>65</w:t>
             </w:r>
           </w:p>
         </w:tc>
@@ -2825,7 +1785,23 @@
                 <w:rFonts w:ascii="Times" w:eastAsia="Times" w:hAnsi="Times" w:cs="Times"/>
                 <w:b/>
               </w:rPr>
-              <w:t xml:space="preserve">Slur added to acciaccatura </w:t>
+              <w:t xml:space="preserve">Should there be a </w:t>
+            </w:r>
+            <w:proofErr w:type="spellStart"/>
+            <w:r>
+              <w:rPr>
+                <w:rFonts w:ascii="Times" w:eastAsia="Times" w:hAnsi="Times" w:cs="Times"/>
+                <w:b/>
+              </w:rPr>
+              <w:t>l.v.</w:t>
+            </w:r>
+            <w:proofErr w:type="spellEnd"/>
+            <w:r>
+              <w:rPr>
+                <w:rFonts w:ascii="Times" w:eastAsia="Times" w:hAnsi="Times" w:cs="Times"/>
+                <w:b/>
+              </w:rPr>
+              <w:t xml:space="preserve"> slur for cello as well since it has the same figure as Violin II and Viola?</w:t>
             </w:r>
           </w:p>
         </w:tc>
@@ -2866,32 +1842,8 @@
                 <w:b/>
               </w:rPr>
               <w:lastRenderedPageBreak/>
-              <w:t>Cello</w:t>
-            </w:r>
-          </w:p>
-          <w:p>
-            <w:pPr>
-              <w:rPr>
-                <w:rFonts w:ascii="Times" w:eastAsia="Times" w:hAnsi="Times" w:cs="Times"/>
-                <w:b/>
-              </w:rPr>
-            </w:pPr>
-          </w:p>
-          <w:p>
-            <w:pPr>
-              <w:rPr>
-                <w:rFonts w:ascii="Times" w:eastAsia="Times" w:hAnsi="Times" w:cs="Times"/>
-                <w:b/>
-              </w:rPr>
-            </w:pPr>
-          </w:p>
-          <w:p>
-            <w:pPr>
-              <w:jc w:val="center"/>
-              <w:rPr>
-                <w:rFonts w:ascii="Times" w:eastAsia="Times" w:hAnsi="Times" w:cs="Times"/>
-              </w:rPr>
-            </w:pPr>
+              <w:t>Violin I</w:t>
+            </w:r>
           </w:p>
         </w:tc>
         <w:tc>
@@ -2911,7 +1863,7 @@
                 <w:rFonts w:ascii="Times" w:eastAsia="Times" w:hAnsi="Times" w:cs="Times"/>
                 <w:b/>
               </w:rPr>
-              <w:t>65</w:t>
+              <w:t>66</w:t>
             </w:r>
           </w:p>
         </w:tc>
@@ -2931,23 +1883,43 @@
                 <w:rFonts w:ascii="Times" w:eastAsia="Times" w:hAnsi="Times" w:cs="Times"/>
                 <w:b/>
               </w:rPr>
-              <w:t xml:space="preserve">Should there be a </w:t>
-            </w:r>
-            <w:proofErr w:type="spellStart"/>
-            <w:r>
-              <w:rPr>
-                <w:rFonts w:ascii="Times" w:eastAsia="Times" w:hAnsi="Times" w:cs="Times"/>
-                <w:b/>
-              </w:rPr>
-              <w:t>l.v.</w:t>
-            </w:r>
-            <w:proofErr w:type="spellEnd"/>
-            <w:r>
-              <w:rPr>
-                <w:rFonts w:ascii="Times" w:eastAsia="Times" w:hAnsi="Times" w:cs="Times"/>
-                <w:b/>
-              </w:rPr>
-              <w:t xml:space="preserve"> slur for cello as well since it has the same figure as Violin II and Viola?</w:t>
+              <w:t xml:space="preserve">Do the rests </w:t>
+            </w:r>
+            <w:r>
+              <w:rPr>
+                <w:rFonts w:ascii="Times" w:eastAsia="Times" w:hAnsi="Times" w:cs="Times"/>
+                <w:b/>
+              </w:rPr>
+              <w:t xml:space="preserve">need to be below the stretch of notes? </w:t>
+            </w:r>
+          </w:p>
+          <w:p>
+            <w:pPr>
+              <w:rPr>
+                <w:rFonts w:ascii="Times" w:eastAsia="Times" w:hAnsi="Times" w:cs="Times"/>
+                <w:b/>
+              </w:rPr>
+            </w:pPr>
+            <w:r>
+              <w:rPr>
+                <w:rFonts w:ascii="Times" w:eastAsia="Times" w:hAnsi="Times" w:cs="Times"/>
+                <w:b/>
+              </w:rPr>
+              <w:t xml:space="preserve">i.e. </w:t>
+            </w:r>
+            <w:r>
+              <w:rPr>
+                <w:rFonts w:ascii="Times" w:eastAsia="Times" w:hAnsi="Times" w:cs="Times"/>
+                <w:b/>
+              </w:rPr>
+              <w:t>the figure starts at immediately after the first quaver?</w:t>
+            </w:r>
+            <w:r>
+              <w:rPr>
+                <w:rFonts w:ascii="Times" w:eastAsia="Times" w:hAnsi="Times" w:cs="Times"/>
+                <w:b/>
+              </w:rPr>
+              <w:t xml:space="preserve"> Then it would not be a set of acciaccaturas ..? </w:t>
             </w:r>
           </w:p>
         </w:tc>
@@ -2987,7 +1959,7 @@
                 <w:rFonts w:ascii="Times" w:eastAsia="Times" w:hAnsi="Times" w:cs="Times"/>
                 <w:b/>
               </w:rPr>
-              <w:t>Violin I</w:t>
+              <w:t>Cello</w:t>
             </w:r>
           </w:p>
         </w:tc>
@@ -3008,7 +1980,7 @@
                 <w:rFonts w:ascii="Times" w:eastAsia="Times" w:hAnsi="Times" w:cs="Times"/>
                 <w:b/>
               </w:rPr>
-              <w:t>66</w:t>
+              <w:t>72</w:t>
             </w:r>
           </w:p>
         </w:tc>
@@ -3028,43 +2000,7 @@
                 <w:rFonts w:ascii="Times" w:eastAsia="Times" w:hAnsi="Times" w:cs="Times"/>
                 <w:b/>
               </w:rPr>
-              <w:t xml:space="preserve">Do the rests </w:t>
-            </w:r>
-            <w:r>
-              <w:rPr>
-                <w:rFonts w:ascii="Times" w:eastAsia="Times" w:hAnsi="Times" w:cs="Times"/>
-                <w:b/>
-              </w:rPr>
-              <w:t xml:space="preserve">need to be below the stretch of notes? </w:t>
-            </w:r>
-          </w:p>
-          <w:p>
-            <w:pPr>
-              <w:rPr>
-                <w:rFonts w:ascii="Times" w:eastAsia="Times" w:hAnsi="Times" w:cs="Times"/>
-                <w:b/>
-              </w:rPr>
-            </w:pPr>
-            <w:r>
-              <w:rPr>
-                <w:rFonts w:ascii="Times" w:eastAsia="Times" w:hAnsi="Times" w:cs="Times"/>
-                <w:b/>
-              </w:rPr>
-              <w:t xml:space="preserve">i.e. </w:t>
-            </w:r>
-            <w:r>
-              <w:rPr>
-                <w:rFonts w:ascii="Times" w:eastAsia="Times" w:hAnsi="Times" w:cs="Times"/>
-                <w:b/>
-              </w:rPr>
-              <w:t>the figure starts at immediately after the first quaver?</w:t>
-            </w:r>
-            <w:r>
-              <w:rPr>
-                <w:rFonts w:ascii="Times" w:eastAsia="Times" w:hAnsi="Times" w:cs="Times"/>
-                <w:b/>
-              </w:rPr>
-              <w:t xml:space="preserve"> Then it would not be a set of acciaccaturas ..? </w:t>
+              <w:t>Is this note acciaccatura or eight note triplet?</w:t>
             </w:r>
           </w:p>
         </w:tc>
@@ -3104,7 +2040,7 @@
                 <w:rFonts w:ascii="Times" w:eastAsia="Times" w:hAnsi="Times" w:cs="Times"/>
                 <w:b/>
               </w:rPr>
-              <w:t>Violin II</w:t>
+              <w:t>Cello</w:t>
             </w:r>
           </w:p>
         </w:tc>
@@ -3145,178 +2081,7 @@
                 <w:rFonts w:ascii="Times" w:eastAsia="Times" w:hAnsi="Times" w:cs="Times"/>
                 <w:b/>
               </w:rPr>
-              <w:t>Semiquaver rest added</w:t>
-            </w:r>
-          </w:p>
-        </w:tc>
-        <w:tc>
-          <w:tcPr>
-            <w:tcW w:w="1579" w:type="dxa"/>
-          </w:tcPr>
-          <w:p>
-            <w:pPr>
-              <w:jc w:val="center"/>
-              <w:rPr>
-                <w:rFonts w:ascii="Times" w:eastAsia="Times" w:hAnsi="Times" w:cs="Times"/>
-                <w:b/>
-              </w:rPr>
-            </w:pPr>
-          </w:p>
-        </w:tc>
-      </w:tr>
-      <w:tr>
-        <w:trPr>
-          <w:trHeight w:val="1415"/>
-        </w:trPr>
-        <w:tc>
-          <w:tcPr>
-            <w:tcW w:w="1782" w:type="dxa"/>
-          </w:tcPr>
-          <w:p>
-            <w:pPr>
-              <w:jc w:val="center"/>
-              <w:rPr>
-                <w:rFonts w:ascii="Times" w:eastAsia="Times" w:hAnsi="Times" w:cs="Times"/>
-                <w:b/>
-              </w:rPr>
-            </w:pPr>
-            <w:r>
-              <w:rPr>
-                <w:rFonts w:ascii="Times" w:eastAsia="Times" w:hAnsi="Times" w:cs="Times"/>
-                <w:b/>
-              </w:rPr>
-              <w:t>Cello</w:t>
-            </w:r>
-          </w:p>
-        </w:tc>
-        <w:tc>
-          <w:tcPr>
-            <w:tcW w:w="917" w:type="dxa"/>
-          </w:tcPr>
-          <w:p>
-            <w:pPr>
-              <w:jc w:val="center"/>
-              <w:rPr>
-                <w:rFonts w:ascii="Times" w:eastAsia="Times" w:hAnsi="Times" w:cs="Times"/>
-                <w:b/>
-              </w:rPr>
-            </w:pPr>
-            <w:r>
-              <w:rPr>
-                <w:rFonts w:ascii="Times" w:eastAsia="Times" w:hAnsi="Times" w:cs="Times"/>
-                <w:b/>
-              </w:rPr>
-              <w:t>115</w:t>
-            </w:r>
-          </w:p>
-        </w:tc>
-        <w:tc>
-          <w:tcPr>
-            <w:tcW w:w="5016" w:type="dxa"/>
-          </w:tcPr>
-          <w:p>
-            <w:pPr>
-              <w:rPr>
-                <w:rFonts w:ascii="Times" w:eastAsia="Times" w:hAnsi="Times" w:cs="Times"/>
-                <w:b/>
-              </w:rPr>
-            </w:pPr>
-            <w:r>
-              <w:rPr>
-                <w:rFonts w:ascii="Times" w:eastAsia="Times" w:hAnsi="Times" w:cs="Times"/>
-                <w:b/>
-              </w:rPr>
               <w:t xml:space="preserve">Bracketed f is omitted. I am assuming it was there for KIV when the composer was composing as it was on a different system. </w:t>
-            </w:r>
-          </w:p>
-        </w:tc>
-        <w:tc>
-          <w:tcPr>
-            <w:tcW w:w="1579" w:type="dxa"/>
-          </w:tcPr>
-          <w:p>
-            <w:pPr>
-              <w:jc w:val="center"/>
-              <w:rPr>
-                <w:rFonts w:ascii="Times" w:eastAsia="Times" w:hAnsi="Times" w:cs="Times"/>
-                <w:b/>
-              </w:rPr>
-            </w:pPr>
-          </w:p>
-        </w:tc>
-      </w:tr>
-      <w:tr>
-        <w:trPr>
-          <w:trHeight w:val="1415"/>
-        </w:trPr>
-        <w:tc>
-          <w:tcPr>
-            <w:tcW w:w="1782" w:type="dxa"/>
-          </w:tcPr>
-          <w:p>
-            <w:pPr>
-              <w:jc w:val="center"/>
-              <w:rPr>
-                <w:rFonts w:ascii="Times" w:eastAsia="Times" w:hAnsi="Times" w:cs="Times"/>
-                <w:b/>
-              </w:rPr>
-            </w:pPr>
-            <w:r>
-              <w:rPr>
-                <w:rFonts w:ascii="Times" w:eastAsia="Times" w:hAnsi="Times" w:cs="Times"/>
-                <w:b/>
-              </w:rPr>
-              <w:t>Viola</w:t>
-            </w:r>
-          </w:p>
-        </w:tc>
-        <w:tc>
-          <w:tcPr>
-            <w:tcW w:w="917" w:type="dxa"/>
-          </w:tcPr>
-          <w:p>
-            <w:pPr>
-              <w:jc w:val="center"/>
-              <w:rPr>
-                <w:rFonts w:ascii="Times" w:eastAsia="Times" w:hAnsi="Times" w:cs="Times"/>
-                <w:b/>
-              </w:rPr>
-            </w:pPr>
-            <w:r>
-              <w:rPr>
-                <w:rFonts w:ascii="Times" w:eastAsia="Times" w:hAnsi="Times" w:cs="Times"/>
-                <w:b/>
-              </w:rPr>
-              <w:t>116</w:t>
-            </w:r>
-          </w:p>
-        </w:tc>
-        <w:tc>
-          <w:tcPr>
-            <w:tcW w:w="5016" w:type="dxa"/>
-          </w:tcPr>
-          <w:p>
-            <w:pPr>
-              <w:rPr>
-                <w:rFonts w:ascii="Times" w:eastAsia="Times" w:hAnsi="Times" w:cs="Times"/>
-                <w:b/>
-              </w:rPr>
-            </w:pPr>
-            <w:proofErr w:type="spellStart"/>
-            <w:r>
-              <w:rPr>
-                <w:rFonts w:ascii="Times" w:eastAsia="Times" w:hAnsi="Times" w:cs="Times"/>
-                <w:b/>
-              </w:rPr>
-              <w:t>ppp</w:t>
-            </w:r>
-            <w:proofErr w:type="spellEnd"/>
-            <w:r>
-              <w:rPr>
-                <w:rFonts w:ascii="Times" w:eastAsia="Times" w:hAnsi="Times" w:cs="Times"/>
-                <w:b/>
-              </w:rPr>
-              <w:t xml:space="preserve"> added for viola as it was present for the other parts</w:t>
             </w:r>
           </w:p>
         </w:tc>
@@ -3356,7 +2121,7 @@
                 <w:rFonts w:ascii="Times" w:eastAsia="Times" w:hAnsi="Times" w:cs="Times"/>
                 <w:b/>
               </w:rPr>
-              <w:t>Viola</w:t>
+              <w:t>Violin II</w:t>
             </w:r>
           </w:p>
         </w:tc>
@@ -3377,7 +2142,7 @@
                 <w:rFonts w:ascii="Times" w:eastAsia="Times" w:hAnsi="Times" w:cs="Times"/>
                 <w:b/>
               </w:rPr>
-              <w:t>115-116</w:t>
+              <w:t>122</w:t>
             </w:r>
           </w:p>
         </w:tc>
@@ -3397,23 +2162,14 @@
                 <w:rFonts w:ascii="Times" w:eastAsia="Times" w:hAnsi="Times" w:cs="Times"/>
                 <w:b/>
               </w:rPr>
-              <w:t xml:space="preserve">Could I introduce voice 2 so that it is clearer which </w:t>
-            </w:r>
-            <w:proofErr w:type="spellStart"/>
-            <w:r>
-              <w:rPr>
-                <w:rFonts w:ascii="Times" w:eastAsia="Times" w:hAnsi="Times" w:cs="Times"/>
-                <w:b/>
-              </w:rPr>
-              <w:t>sul</w:t>
-            </w:r>
-            <w:proofErr w:type="spellEnd"/>
-            <w:r>
-              <w:rPr>
-                <w:rFonts w:ascii="Times" w:eastAsia="Times" w:hAnsi="Times" w:cs="Times"/>
-                <w:b/>
-              </w:rPr>
-              <w:t xml:space="preserve"> is attached to which note? </w:t>
+              <w:t>Noticed two ties – do you want this harmonic played on two strings. Does this start at m. 118?</w:t>
+            </w:r>
+            <w:r>
+              <w:rPr>
+                <w:rFonts w:ascii="Times" w:eastAsia="Times" w:hAnsi="Times" w:cs="Times"/>
+                <w:b/>
+              </w:rPr>
+              <w:t xml:space="preserve"> Does this continue till m. 127?</w:t>
             </w:r>
           </w:p>
         </w:tc>
@@ -3453,7 +2209,7 @@
                 <w:rFonts w:ascii="Times" w:eastAsia="Times" w:hAnsi="Times" w:cs="Times"/>
                 <w:b/>
               </w:rPr>
-              <w:t>Cello</w:t>
+              <w:t>All</w:t>
             </w:r>
           </w:p>
         </w:tc>
@@ -3474,7 +2230,7 @@
                 <w:rFonts w:ascii="Times" w:eastAsia="Times" w:hAnsi="Times" w:cs="Times"/>
                 <w:b/>
               </w:rPr>
-              <w:t>117</w:t>
+              <w:t>151</w:t>
             </w:r>
           </w:p>
         </w:tc>
@@ -3494,22 +2250,28 @@
                 <w:rFonts w:ascii="Times" w:eastAsia="Times" w:hAnsi="Times" w:cs="Times"/>
                 <w:b/>
               </w:rPr>
-              <w:t xml:space="preserve">III and IV for the G? </w:t>
-            </w:r>
-          </w:p>
-          <w:p>
-            <w:pPr>
-              <w:rPr>
-                <w:rFonts w:ascii="Times" w:eastAsia="Times" w:hAnsi="Times" w:cs="Times"/>
-                <w:b/>
-              </w:rPr>
-            </w:pPr>
-            <w:r>
-              <w:rPr>
-                <w:rFonts w:ascii="Times" w:eastAsia="Times" w:hAnsi="Times" w:cs="Times"/>
-                <w:b/>
-              </w:rPr>
-              <w:t xml:space="preserve">Since there are 2 ties in the manuscript. </w:t>
+              <w:t xml:space="preserve">Would it be better </w:t>
+            </w:r>
+            <w:r>
+              <w:rPr>
+                <w:rFonts w:ascii="Times" w:eastAsia="Times" w:hAnsi="Times" w:cs="Times"/>
+                <w:b/>
+              </w:rPr>
+              <w:t xml:space="preserve">to notate this, and similar passages in 5:3 </w:t>
+            </w:r>
+            <w:r>
+              <w:rPr>
+                <w:rFonts w:ascii="Times" w:eastAsia="Times" w:hAnsi="Times" w:cs="Times"/>
+                <w:b/>
+              </w:rPr>
+              <w:t>crotchet instead?</w:t>
+            </w:r>
+            <w:r>
+              <w:rPr>
+                <w:rFonts w:ascii="Times" w:eastAsia="Times" w:hAnsi="Times" w:cs="Times"/>
+                <w:b/>
+              </w:rPr>
+              <w:t xml:space="preserve"> </w:t>
             </w:r>
           </w:p>
         </w:tc>
@@ -3570,7 +2332,7 @@
                 <w:rFonts w:ascii="Times" w:eastAsia="Times" w:hAnsi="Times" w:cs="Times"/>
                 <w:b/>
               </w:rPr>
-              <w:t>118</w:t>
+              <w:t>151</w:t>
             </w:r>
           </w:p>
         </w:tc>
@@ -3590,7 +2352,7 @@
                 <w:rFonts w:ascii="Times" w:eastAsia="Times" w:hAnsi="Times" w:cs="Times"/>
                 <w:b/>
               </w:rPr>
-              <w:t xml:space="preserve">Included ‘sub’ in the brackets. </w:t>
+              <w:t xml:space="preserve">Treble clef from bar 153 moved forward to avoid clef change over tied notes. </w:t>
             </w:r>
           </w:p>
         </w:tc>
@@ -3630,7 +2392,7 @@
                 <w:rFonts w:ascii="Times" w:eastAsia="Times" w:hAnsi="Times" w:cs="Times"/>
                 <w:b/>
               </w:rPr>
-              <w:t>All parts</w:t>
+              <w:t>All</w:t>
             </w:r>
           </w:p>
         </w:tc>
@@ -3651,7 +2413,7 @@
                 <w:rFonts w:ascii="Times" w:eastAsia="Times" w:hAnsi="Times" w:cs="Times"/>
                 <w:b/>
               </w:rPr>
-              <w:t>120</w:t>
+              <w:t>153</w:t>
             </w:r>
           </w:p>
         </w:tc>
@@ -3671,7 +2433,14 @@
                 <w:rFonts w:ascii="Times" w:eastAsia="Times" w:hAnsi="Times" w:cs="Times"/>
                 <w:b/>
               </w:rPr>
-              <w:t>should be 4/4 time due to the note values in the manuscript?</w:t>
+              <w:t>Do the glissando gestures lead to the first notes in bar 154, or do they</w:t>
+            </w:r>
+            <w:r>
+              <w:rPr>
+                <w:rFonts w:ascii="Times" w:eastAsia="Times" w:hAnsi="Times" w:cs="Times"/>
+                <w:b/>
+              </w:rPr>
+              <w:t xml:space="preserve"> end on an indeterminate pitch before the attack on bar 154? </w:t>
             </w:r>
           </w:p>
         </w:tc>
@@ -3732,7 +2501,14 @@
                 <w:rFonts w:ascii="Times" w:eastAsia="Times" w:hAnsi="Times" w:cs="Times"/>
                 <w:b/>
               </w:rPr>
-              <w:t>122</w:t>
+              <w:t>15</w:t>
+            </w:r>
+            <w:r>
+              <w:rPr>
+                <w:rFonts w:ascii="Times" w:eastAsia="Times" w:hAnsi="Times" w:cs="Times"/>
+                <w:b/>
+              </w:rPr>
+              <w:t>5</w:t>
             </w:r>
           </w:p>
         </w:tc>
@@ -3752,7 +2528,7 @@
                 <w:rFonts w:ascii="Times" w:eastAsia="Times" w:hAnsi="Times" w:cs="Times"/>
                 <w:b/>
               </w:rPr>
-              <w:t>Arco shifted to this bar instead</w:t>
+              <w:t>Would you like the viola to start at ff? All other parts start at ff</w:t>
             </w:r>
           </w:p>
         </w:tc>
@@ -3792,7 +2568,7 @@
                 <w:rFonts w:ascii="Times" w:eastAsia="Times" w:hAnsi="Times" w:cs="Times"/>
                 <w:b/>
               </w:rPr>
-              <w:t>Cello</w:t>
+              <w:t>Violins and Cello</w:t>
             </w:r>
           </w:p>
         </w:tc>
@@ -3813,7 +2589,14 @@
                 <w:rFonts w:ascii="Times" w:eastAsia="Times" w:hAnsi="Times" w:cs="Times"/>
                 <w:b/>
               </w:rPr>
-              <w:t>122</w:t>
+              <w:t>15</w:t>
+            </w:r>
+            <w:r>
+              <w:rPr>
+                <w:rFonts w:ascii="Times" w:eastAsia="Times" w:hAnsi="Times" w:cs="Times"/>
+                <w:b/>
+              </w:rPr>
+              <w:t>5</w:t>
             </w:r>
           </w:p>
         </w:tc>
@@ -3833,7 +2616,28 @@
                 <w:rFonts w:ascii="Times" w:eastAsia="Times" w:hAnsi="Times" w:cs="Times"/>
                 <w:b/>
               </w:rPr>
-              <w:t>Whole note re-grouped to follow the other parts.</w:t>
+              <w:t xml:space="preserve">To clarify: are all </w:t>
+            </w:r>
+            <w:r>
+              <w:rPr>
+                <w:rFonts w:ascii="Times" w:eastAsia="Times" w:hAnsi="Times" w:cs="Times"/>
+                <w:b/>
+              </w:rPr>
+              <w:t>notes meant to have tenuto marks and accents?</w:t>
+            </w:r>
+            <w:r>
+              <w:rPr>
+                <w:rFonts w:ascii="Times" w:eastAsia="Times" w:hAnsi="Times" w:cs="Times"/>
+                <w:b/>
+              </w:rPr>
+              <w:t xml:space="preserve"> </w:t>
+            </w:r>
+            <w:r>
+              <w:rPr>
+                <w:rFonts w:ascii="Times" w:eastAsia="Times" w:hAnsi="Times" w:cs="Times"/>
+                <w:b/>
+              </w:rPr>
+              <w:t>Like Viola</w:t>
             </w:r>
           </w:p>
         </w:tc>
@@ -3873,14 +2677,7 @@
                 <w:rFonts w:ascii="Times" w:eastAsia="Times" w:hAnsi="Times" w:cs="Times"/>
                 <w:b/>
               </w:rPr>
-              <w:t>Vio</w:t>
-            </w:r>
-            <w:r>
-              <w:rPr>
-                <w:rFonts w:ascii="Times" w:eastAsia="Times" w:hAnsi="Times" w:cs="Times"/>
-                <w:b/>
-              </w:rPr>
-              <w:t>lin I</w:t>
+              <w:t>All</w:t>
             </w:r>
           </w:p>
         </w:tc>
@@ -3901,14 +2698,7 @@
                 <w:rFonts w:ascii="Times" w:eastAsia="Times" w:hAnsi="Times" w:cs="Times"/>
                 <w:b/>
               </w:rPr>
-              <w:t>13</w:t>
-            </w:r>
-            <w:r>
-              <w:rPr>
-                <w:rFonts w:ascii="Times" w:eastAsia="Times" w:hAnsi="Times" w:cs="Times"/>
-                <w:b/>
-              </w:rPr>
-              <w:t>2 1’</w:t>
+              <w:t>157</w:t>
             </w:r>
           </w:p>
         </w:tc>
@@ -3928,7 +2718,7 @@
                 <w:rFonts w:ascii="Times" w:eastAsia="Times" w:hAnsi="Times" w:cs="Times"/>
                 <w:b/>
               </w:rPr>
-              <w:t xml:space="preserve">Should there be a </w:t>
+              <w:t xml:space="preserve">Would it be better to notate a </w:t>
             </w:r>
             <w:proofErr w:type="spellStart"/>
             <w:r>
@@ -3936,7 +2726,7 @@
                 <w:rFonts w:ascii="Times" w:eastAsia="Times" w:hAnsi="Times" w:cs="Times"/>
                 <w:b/>
               </w:rPr>
-              <w:t>gliss</w:t>
+              <w:t>fp</w:t>
             </w:r>
             <w:proofErr w:type="spellEnd"/>
             <w:r>
@@ -3944,7 +2734,44 @@
                 <w:rFonts w:ascii="Times" w:eastAsia="Times" w:hAnsi="Times" w:cs="Times"/>
                 <w:b/>
               </w:rPr>
-              <w:t>. text, or can it be omitted?</w:t>
+              <w:t xml:space="preserve"> underneath each note</w:t>
+            </w:r>
+            <w:r>
+              <w:rPr>
+                <w:rFonts w:ascii="Times" w:eastAsia="Times" w:hAnsi="Times" w:cs="Times"/>
+                <w:b/>
+              </w:rPr>
+              <w:t xml:space="preserve">? We could </w:t>
+            </w:r>
+            <w:r>
+              <w:rPr>
+                <w:rFonts w:ascii="Times" w:eastAsia="Times" w:hAnsi="Times" w:cs="Times"/>
+                <w:b/>
+              </w:rPr>
+              <w:t xml:space="preserve">also notate all the notes in </w:t>
+            </w:r>
+            <w:r>
+              <w:rPr>
+                <w:rFonts w:ascii="Times" w:eastAsia="Times" w:hAnsi="Times" w:cs="Times"/>
+                <w:b/>
+              </w:rPr>
+              <w:t xml:space="preserve">the first bar with </w:t>
+            </w:r>
+            <w:proofErr w:type="spellStart"/>
+            <w:r>
+              <w:rPr>
+                <w:rFonts w:ascii="Times" w:eastAsia="Times" w:hAnsi="Times" w:cs="Times"/>
+                <w:b/>
+              </w:rPr>
+              <w:t>fp</w:t>
+            </w:r>
+            <w:proofErr w:type="spellEnd"/>
+            <w:r>
+              <w:rPr>
+                <w:rFonts w:ascii="Times" w:eastAsia="Times" w:hAnsi="Times" w:cs="Times"/>
+                <w:b/>
+              </w:rPr>
+              <w:t xml:space="preserve"> and insert a simile thereafter. </w:t>
             </w:r>
           </w:p>
         </w:tc>
@@ -3984,8 +2811,7 @@
                 <w:rFonts w:ascii="Times" w:eastAsia="Times" w:hAnsi="Times" w:cs="Times"/>
                 <w:b/>
               </w:rPr>
-              <w:lastRenderedPageBreak/>
-              <w:t>Violin I</w:t>
+              <w:t>Violin II</w:t>
             </w:r>
           </w:p>
         </w:tc>
@@ -4006,7 +2832,14 @@
                 <w:rFonts w:ascii="Times" w:eastAsia="Times" w:hAnsi="Times" w:cs="Times"/>
                 <w:b/>
               </w:rPr>
-              <w:t>132</w:t>
+              <w:t>157</w:t>
+            </w:r>
+            <w:r>
+              <w:rPr>
+                <w:rFonts w:ascii="Times" w:eastAsia="Times" w:hAnsi="Times" w:cs="Times"/>
+                <w:b/>
+              </w:rPr>
+              <w:t>-8</w:t>
             </w:r>
           </w:p>
         </w:tc>
@@ -4026,23 +2859,21 @@
                 <w:rFonts w:ascii="Times" w:eastAsia="Times" w:hAnsi="Times" w:cs="Times"/>
                 <w:b/>
               </w:rPr>
-              <w:t xml:space="preserve">Check all </w:t>
-            </w:r>
-            <w:proofErr w:type="spellStart"/>
-            <w:r>
-              <w:rPr>
-                <w:rFonts w:ascii="Times" w:eastAsia="Times" w:hAnsi="Times" w:cs="Times"/>
-                <w:b/>
-              </w:rPr>
-              <w:t>tuplet</w:t>
-            </w:r>
-            <w:proofErr w:type="spellEnd"/>
-            <w:r>
-              <w:rPr>
-                <w:rFonts w:ascii="Times" w:eastAsia="Times" w:hAnsi="Times" w:cs="Times"/>
-                <w:b/>
-              </w:rPr>
-              <w:t xml:space="preserve"> markings for lower voice</w:t>
+              <w:t>Would you like t</w:t>
+            </w:r>
+            <w:r>
+              <w:rPr>
+                <w:rFonts w:ascii="Times" w:eastAsia="Times" w:hAnsi="Times" w:cs="Times"/>
+                <w:b/>
+              </w:rPr>
+              <w:t xml:space="preserve">his passage to be taken under one bow, or should the bow direction be changed for </w:t>
+            </w:r>
+            <w:r>
+              <w:rPr>
+                <w:rFonts w:ascii="Times" w:eastAsia="Times" w:hAnsi="Times" w:cs="Times"/>
+                <w:b/>
+              </w:rPr>
+              <w:t xml:space="preserve">each new accent? </w:t>
             </w:r>
           </w:p>
         </w:tc>
@@ -4082,7 +2913,7 @@
                 <w:rFonts w:ascii="Times" w:eastAsia="Times" w:hAnsi="Times" w:cs="Times"/>
                 <w:b/>
               </w:rPr>
-              <w:t>All</w:t>
+              <w:t>Violin I</w:t>
             </w:r>
           </w:p>
         </w:tc>
@@ -4103,7 +2934,7 @@
                 <w:rFonts w:ascii="Times" w:eastAsia="Times" w:hAnsi="Times" w:cs="Times"/>
                 <w:b/>
               </w:rPr>
-              <w:t>151</w:t>
+              <w:t>160</w:t>
             </w:r>
           </w:p>
         </w:tc>
@@ -4123,21 +2954,7 @@
                 <w:rFonts w:ascii="Times" w:eastAsia="Times" w:hAnsi="Times" w:cs="Times"/>
                 <w:b/>
               </w:rPr>
-              <w:t xml:space="preserve">Would it be better </w:t>
-            </w:r>
-            <w:r>
-              <w:rPr>
-                <w:rFonts w:ascii="Times" w:eastAsia="Times" w:hAnsi="Times" w:cs="Times"/>
-                <w:b/>
-              </w:rPr>
-              <w:t xml:space="preserve">to notate this, and similar passages in 5:3 </w:t>
-            </w:r>
-            <w:r>
-              <w:rPr>
-                <w:rFonts w:ascii="Times" w:eastAsia="Times" w:hAnsi="Times" w:cs="Times"/>
-                <w:b/>
-              </w:rPr>
-              <w:t>crotchet instead?</w:t>
+              <w:t>Could you clarify the rhythm in the first beat?</w:t>
             </w:r>
             <w:r>
               <w:rPr>
@@ -4184,6 +3001,7 @@
                 <w:rFonts w:ascii="Times" w:eastAsia="Times" w:hAnsi="Times" w:cs="Times"/>
                 <w:b/>
               </w:rPr>
+              <w:lastRenderedPageBreak/>
               <w:t>Viola</w:t>
             </w:r>
           </w:p>
@@ -4205,7 +3023,7 @@
                 <w:rFonts w:ascii="Times" w:eastAsia="Times" w:hAnsi="Times" w:cs="Times"/>
                 <w:b/>
               </w:rPr>
-              <w:t>151</w:t>
+              <w:t>162</w:t>
             </w:r>
           </w:p>
         </w:tc>
@@ -4225,1013 +3043,6 @@
                 <w:rFonts w:ascii="Times" w:eastAsia="Times" w:hAnsi="Times" w:cs="Times"/>
                 <w:b/>
               </w:rPr>
-              <w:t xml:space="preserve">Treble clef from bar 153 moved forward to avoid clef change over tied notes. </w:t>
-            </w:r>
-          </w:p>
-        </w:tc>
-        <w:tc>
-          <w:tcPr>
-            <w:tcW w:w="1579" w:type="dxa"/>
-          </w:tcPr>
-          <w:p>
-            <w:pPr>
-              <w:jc w:val="center"/>
-              <w:rPr>
-                <w:rFonts w:ascii="Times" w:eastAsia="Times" w:hAnsi="Times" w:cs="Times"/>
-                <w:b/>
-              </w:rPr>
-            </w:pPr>
-          </w:p>
-        </w:tc>
-      </w:tr>
-      <w:tr>
-        <w:trPr>
-          <w:trHeight w:val="942"/>
-        </w:trPr>
-        <w:tc>
-          <w:tcPr>
-            <w:tcW w:w="1782" w:type="dxa"/>
-          </w:tcPr>
-          <w:p>
-            <w:pPr>
-              <w:jc w:val="center"/>
-              <w:rPr>
-                <w:rFonts w:ascii="Times" w:eastAsia="Times" w:hAnsi="Times" w:cs="Times"/>
-                <w:b/>
-              </w:rPr>
-            </w:pPr>
-            <w:r>
-              <w:rPr>
-                <w:rFonts w:ascii="Times" w:eastAsia="Times" w:hAnsi="Times" w:cs="Times"/>
-                <w:b/>
-              </w:rPr>
-              <w:t>Cello</w:t>
-            </w:r>
-          </w:p>
-        </w:tc>
-        <w:tc>
-          <w:tcPr>
-            <w:tcW w:w="917" w:type="dxa"/>
-          </w:tcPr>
-          <w:p>
-            <w:pPr>
-              <w:jc w:val="center"/>
-              <w:rPr>
-                <w:rFonts w:ascii="Times" w:eastAsia="Times" w:hAnsi="Times" w:cs="Times"/>
-                <w:b/>
-              </w:rPr>
-            </w:pPr>
-            <w:r>
-              <w:rPr>
-                <w:rFonts w:ascii="Times" w:eastAsia="Times" w:hAnsi="Times" w:cs="Times"/>
-                <w:b/>
-              </w:rPr>
-              <w:t>151</w:t>
-            </w:r>
-          </w:p>
-        </w:tc>
-        <w:tc>
-          <w:tcPr>
-            <w:tcW w:w="5016" w:type="dxa"/>
-          </w:tcPr>
-          <w:p>
-            <w:pPr>
-              <w:rPr>
-                <w:rFonts w:ascii="Times" w:eastAsia="Times" w:hAnsi="Times" w:cs="Times"/>
-                <w:b/>
-              </w:rPr>
-            </w:pPr>
-            <w:r>
-              <w:rPr>
-                <w:rFonts w:ascii="Times" w:eastAsia="Times" w:hAnsi="Times" w:cs="Times"/>
-                <w:b/>
-              </w:rPr>
-              <w:t xml:space="preserve">Second note head on G added to indicate unison double stop. </w:t>
-            </w:r>
-          </w:p>
-        </w:tc>
-        <w:tc>
-          <w:tcPr>
-            <w:tcW w:w="1579" w:type="dxa"/>
-          </w:tcPr>
-          <w:p>
-            <w:pPr>
-              <w:jc w:val="center"/>
-              <w:rPr>
-                <w:rFonts w:ascii="Times" w:eastAsia="Times" w:hAnsi="Times" w:cs="Times"/>
-                <w:b/>
-              </w:rPr>
-            </w:pPr>
-          </w:p>
-        </w:tc>
-      </w:tr>
-      <w:tr>
-        <w:trPr>
-          <w:trHeight w:val="942"/>
-        </w:trPr>
-        <w:tc>
-          <w:tcPr>
-            <w:tcW w:w="1782" w:type="dxa"/>
-          </w:tcPr>
-          <w:p>
-            <w:pPr>
-              <w:jc w:val="center"/>
-              <w:rPr>
-                <w:rFonts w:ascii="Times" w:eastAsia="Times" w:hAnsi="Times" w:cs="Times"/>
-                <w:b/>
-              </w:rPr>
-            </w:pPr>
-            <w:r>
-              <w:rPr>
-                <w:rFonts w:ascii="Times" w:eastAsia="Times" w:hAnsi="Times" w:cs="Times"/>
-                <w:b/>
-              </w:rPr>
-              <w:t>All</w:t>
-            </w:r>
-          </w:p>
-        </w:tc>
-        <w:tc>
-          <w:tcPr>
-            <w:tcW w:w="917" w:type="dxa"/>
-          </w:tcPr>
-          <w:p>
-            <w:pPr>
-              <w:jc w:val="center"/>
-              <w:rPr>
-                <w:rFonts w:ascii="Times" w:eastAsia="Times" w:hAnsi="Times" w:cs="Times"/>
-                <w:b/>
-              </w:rPr>
-            </w:pPr>
-            <w:r>
-              <w:rPr>
-                <w:rFonts w:ascii="Times" w:eastAsia="Times" w:hAnsi="Times" w:cs="Times"/>
-                <w:b/>
-              </w:rPr>
-              <w:t>151-2</w:t>
-            </w:r>
-          </w:p>
-        </w:tc>
-        <w:tc>
-          <w:tcPr>
-            <w:tcW w:w="5016" w:type="dxa"/>
-          </w:tcPr>
-          <w:p>
-            <w:pPr>
-              <w:rPr>
-                <w:rFonts w:ascii="Times" w:eastAsia="Times" w:hAnsi="Times" w:cs="Times"/>
-                <w:b/>
-              </w:rPr>
-            </w:pPr>
-            <w:r>
-              <w:rPr>
-                <w:rFonts w:ascii="Times" w:eastAsia="Times" w:hAnsi="Times" w:cs="Times"/>
-                <w:b/>
-              </w:rPr>
-              <w:t>4/4 time signature added</w:t>
-            </w:r>
-          </w:p>
-        </w:tc>
-        <w:tc>
-          <w:tcPr>
-            <w:tcW w:w="1579" w:type="dxa"/>
-          </w:tcPr>
-          <w:p>
-            <w:pPr>
-              <w:jc w:val="center"/>
-              <w:rPr>
-                <w:rFonts w:ascii="Times" w:eastAsia="Times" w:hAnsi="Times" w:cs="Times"/>
-                <w:b/>
-              </w:rPr>
-            </w:pPr>
-          </w:p>
-        </w:tc>
-      </w:tr>
-      <w:tr>
-        <w:trPr>
-          <w:trHeight w:val="942"/>
-        </w:trPr>
-        <w:tc>
-          <w:tcPr>
-            <w:tcW w:w="1782" w:type="dxa"/>
-          </w:tcPr>
-          <w:p>
-            <w:pPr>
-              <w:jc w:val="center"/>
-              <w:rPr>
-                <w:rFonts w:ascii="Times" w:eastAsia="Times" w:hAnsi="Times" w:cs="Times"/>
-                <w:b/>
-              </w:rPr>
-            </w:pPr>
-            <w:r>
-              <w:rPr>
-                <w:rFonts w:ascii="Times" w:eastAsia="Times" w:hAnsi="Times" w:cs="Times"/>
-                <w:b/>
-              </w:rPr>
-              <w:t>Violin I</w:t>
-            </w:r>
-          </w:p>
-        </w:tc>
-        <w:tc>
-          <w:tcPr>
-            <w:tcW w:w="917" w:type="dxa"/>
-          </w:tcPr>
-          <w:p>
-            <w:pPr>
-              <w:jc w:val="center"/>
-              <w:rPr>
-                <w:rFonts w:ascii="Times" w:eastAsia="Times" w:hAnsi="Times" w:cs="Times"/>
-                <w:b/>
-              </w:rPr>
-            </w:pPr>
-            <w:r>
-              <w:rPr>
-                <w:rFonts w:ascii="Times" w:eastAsia="Times" w:hAnsi="Times" w:cs="Times"/>
-                <w:b/>
-              </w:rPr>
-              <w:t>152</w:t>
-            </w:r>
-          </w:p>
-        </w:tc>
-        <w:tc>
-          <w:tcPr>
-            <w:tcW w:w="5016" w:type="dxa"/>
-          </w:tcPr>
-          <w:p>
-            <w:pPr>
-              <w:rPr>
-                <w:rFonts w:ascii="Times" w:eastAsia="Times" w:hAnsi="Times" w:cs="Times"/>
-                <w:b/>
-              </w:rPr>
-            </w:pPr>
-            <w:r>
-              <w:rPr>
-                <w:rFonts w:ascii="Times" w:eastAsia="Times" w:hAnsi="Times" w:cs="Times"/>
-                <w:b/>
-              </w:rPr>
-              <w:t>Would you like a slur on the first set of grace notes?</w:t>
-            </w:r>
-          </w:p>
-        </w:tc>
-        <w:tc>
-          <w:tcPr>
-            <w:tcW w:w="1579" w:type="dxa"/>
-          </w:tcPr>
-          <w:p>
-            <w:pPr>
-              <w:jc w:val="center"/>
-              <w:rPr>
-                <w:rFonts w:ascii="Times" w:eastAsia="Times" w:hAnsi="Times" w:cs="Times"/>
-                <w:b/>
-              </w:rPr>
-            </w:pPr>
-          </w:p>
-        </w:tc>
-      </w:tr>
-      <w:tr>
-        <w:trPr>
-          <w:trHeight w:val="942"/>
-        </w:trPr>
-        <w:tc>
-          <w:tcPr>
-            <w:tcW w:w="1782" w:type="dxa"/>
-          </w:tcPr>
-          <w:p>
-            <w:pPr>
-              <w:jc w:val="center"/>
-              <w:rPr>
-                <w:rFonts w:ascii="Times" w:eastAsia="Times" w:hAnsi="Times" w:cs="Times"/>
-                <w:b/>
-              </w:rPr>
-            </w:pPr>
-            <w:r>
-              <w:rPr>
-                <w:rFonts w:ascii="Times" w:eastAsia="Times" w:hAnsi="Times" w:cs="Times"/>
-                <w:b/>
-              </w:rPr>
-              <w:t>All</w:t>
-            </w:r>
-          </w:p>
-        </w:tc>
-        <w:tc>
-          <w:tcPr>
-            <w:tcW w:w="917" w:type="dxa"/>
-          </w:tcPr>
-          <w:p>
-            <w:pPr>
-              <w:jc w:val="center"/>
-              <w:rPr>
-                <w:rFonts w:ascii="Times" w:eastAsia="Times" w:hAnsi="Times" w:cs="Times"/>
-                <w:b/>
-              </w:rPr>
-            </w:pPr>
-            <w:r>
-              <w:rPr>
-                <w:rFonts w:ascii="Times" w:eastAsia="Times" w:hAnsi="Times" w:cs="Times"/>
-                <w:b/>
-              </w:rPr>
-              <w:t>153</w:t>
-            </w:r>
-          </w:p>
-        </w:tc>
-        <w:tc>
-          <w:tcPr>
-            <w:tcW w:w="5016" w:type="dxa"/>
-          </w:tcPr>
-          <w:p>
-            <w:pPr>
-              <w:rPr>
-                <w:rFonts w:ascii="Times" w:eastAsia="Times" w:hAnsi="Times" w:cs="Times"/>
-                <w:b/>
-              </w:rPr>
-            </w:pPr>
-            <w:r>
-              <w:rPr>
-                <w:rFonts w:ascii="Times" w:eastAsia="Times" w:hAnsi="Times" w:cs="Times"/>
-                <w:b/>
-              </w:rPr>
-              <w:t>Do the glissando gestures lead to the first notes in bar 154, or do they</w:t>
-            </w:r>
-            <w:r>
-              <w:rPr>
-                <w:rFonts w:ascii="Times" w:eastAsia="Times" w:hAnsi="Times" w:cs="Times"/>
-                <w:b/>
-              </w:rPr>
-              <w:t xml:space="preserve"> end on an indeterminate pitch before the attack on bar 154? </w:t>
-            </w:r>
-          </w:p>
-        </w:tc>
-        <w:tc>
-          <w:tcPr>
-            <w:tcW w:w="1579" w:type="dxa"/>
-          </w:tcPr>
-          <w:p>
-            <w:pPr>
-              <w:jc w:val="center"/>
-              <w:rPr>
-                <w:rFonts w:ascii="Times" w:eastAsia="Times" w:hAnsi="Times" w:cs="Times"/>
-                <w:b/>
-              </w:rPr>
-            </w:pPr>
-          </w:p>
-        </w:tc>
-      </w:tr>
-      <w:tr>
-        <w:trPr>
-          <w:trHeight w:val="942"/>
-        </w:trPr>
-        <w:tc>
-          <w:tcPr>
-            <w:tcW w:w="1782" w:type="dxa"/>
-          </w:tcPr>
-          <w:p>
-            <w:pPr>
-              <w:jc w:val="center"/>
-              <w:rPr>
-                <w:rFonts w:ascii="Times" w:eastAsia="Times" w:hAnsi="Times" w:cs="Times"/>
-                <w:b/>
-              </w:rPr>
-            </w:pPr>
-            <w:r>
-              <w:rPr>
-                <w:rFonts w:ascii="Times" w:eastAsia="Times" w:hAnsi="Times" w:cs="Times"/>
-                <w:b/>
-              </w:rPr>
-              <w:t>Viola</w:t>
-            </w:r>
-          </w:p>
-        </w:tc>
-        <w:tc>
-          <w:tcPr>
-            <w:tcW w:w="917" w:type="dxa"/>
-          </w:tcPr>
-          <w:p>
-            <w:pPr>
-              <w:jc w:val="center"/>
-              <w:rPr>
-                <w:rFonts w:ascii="Times" w:eastAsia="Times" w:hAnsi="Times" w:cs="Times"/>
-                <w:b/>
-              </w:rPr>
-            </w:pPr>
-            <w:r>
-              <w:rPr>
-                <w:rFonts w:ascii="Times" w:eastAsia="Times" w:hAnsi="Times" w:cs="Times"/>
-                <w:b/>
-              </w:rPr>
-              <w:t>15</w:t>
-            </w:r>
-            <w:r>
-              <w:rPr>
-                <w:rFonts w:ascii="Times" w:eastAsia="Times" w:hAnsi="Times" w:cs="Times"/>
-                <w:b/>
-              </w:rPr>
-              <w:t>5</w:t>
-            </w:r>
-          </w:p>
-        </w:tc>
-        <w:tc>
-          <w:tcPr>
-            <w:tcW w:w="5016" w:type="dxa"/>
-          </w:tcPr>
-          <w:p>
-            <w:pPr>
-              <w:rPr>
-                <w:rFonts w:ascii="Times" w:eastAsia="Times" w:hAnsi="Times" w:cs="Times"/>
-                <w:b/>
-              </w:rPr>
-            </w:pPr>
-            <w:r>
-              <w:rPr>
-                <w:rFonts w:ascii="Times" w:eastAsia="Times" w:hAnsi="Times" w:cs="Times"/>
-                <w:b/>
-              </w:rPr>
-              <w:t>Would you like the viola to start at ff? All other parts start at ff</w:t>
-            </w:r>
-          </w:p>
-        </w:tc>
-        <w:tc>
-          <w:tcPr>
-            <w:tcW w:w="1579" w:type="dxa"/>
-          </w:tcPr>
-          <w:p>
-            <w:pPr>
-              <w:jc w:val="center"/>
-              <w:rPr>
-                <w:rFonts w:ascii="Times" w:eastAsia="Times" w:hAnsi="Times" w:cs="Times"/>
-                <w:b/>
-              </w:rPr>
-            </w:pPr>
-          </w:p>
-        </w:tc>
-      </w:tr>
-      <w:tr>
-        <w:trPr>
-          <w:trHeight w:val="942"/>
-        </w:trPr>
-        <w:tc>
-          <w:tcPr>
-            <w:tcW w:w="1782" w:type="dxa"/>
-          </w:tcPr>
-          <w:p>
-            <w:pPr>
-              <w:jc w:val="center"/>
-              <w:rPr>
-                <w:rFonts w:ascii="Times" w:eastAsia="Times" w:hAnsi="Times" w:cs="Times"/>
-                <w:b/>
-              </w:rPr>
-            </w:pPr>
-            <w:r>
-              <w:rPr>
-                <w:rFonts w:ascii="Times" w:eastAsia="Times" w:hAnsi="Times" w:cs="Times"/>
-                <w:b/>
-              </w:rPr>
-              <w:t>Violins and Cello</w:t>
-            </w:r>
-          </w:p>
-        </w:tc>
-        <w:tc>
-          <w:tcPr>
-            <w:tcW w:w="917" w:type="dxa"/>
-          </w:tcPr>
-          <w:p>
-            <w:pPr>
-              <w:jc w:val="center"/>
-              <w:rPr>
-                <w:rFonts w:ascii="Times" w:eastAsia="Times" w:hAnsi="Times" w:cs="Times"/>
-                <w:b/>
-              </w:rPr>
-            </w:pPr>
-            <w:r>
-              <w:rPr>
-                <w:rFonts w:ascii="Times" w:eastAsia="Times" w:hAnsi="Times" w:cs="Times"/>
-                <w:b/>
-              </w:rPr>
-              <w:t>15</w:t>
-            </w:r>
-            <w:r>
-              <w:rPr>
-                <w:rFonts w:ascii="Times" w:eastAsia="Times" w:hAnsi="Times" w:cs="Times"/>
-                <w:b/>
-              </w:rPr>
-              <w:t>5</w:t>
-            </w:r>
-          </w:p>
-        </w:tc>
-        <w:tc>
-          <w:tcPr>
-            <w:tcW w:w="5016" w:type="dxa"/>
-          </w:tcPr>
-          <w:p>
-            <w:pPr>
-              <w:rPr>
-                <w:rFonts w:ascii="Times" w:eastAsia="Times" w:hAnsi="Times" w:cs="Times"/>
-                <w:b/>
-              </w:rPr>
-            </w:pPr>
-            <w:r>
-              <w:rPr>
-                <w:rFonts w:ascii="Times" w:eastAsia="Times" w:hAnsi="Times" w:cs="Times"/>
-                <w:b/>
-              </w:rPr>
-              <w:t xml:space="preserve">To clarify: are all </w:t>
-            </w:r>
-            <w:r>
-              <w:rPr>
-                <w:rFonts w:ascii="Times" w:eastAsia="Times" w:hAnsi="Times" w:cs="Times"/>
-                <w:b/>
-              </w:rPr>
-              <w:t>notes meant to have tenuto marks and accents?</w:t>
-            </w:r>
-            <w:r>
-              <w:rPr>
-                <w:rFonts w:ascii="Times" w:eastAsia="Times" w:hAnsi="Times" w:cs="Times"/>
-                <w:b/>
-              </w:rPr>
-              <w:t xml:space="preserve"> </w:t>
-            </w:r>
-          </w:p>
-        </w:tc>
-        <w:tc>
-          <w:tcPr>
-            <w:tcW w:w="1579" w:type="dxa"/>
-          </w:tcPr>
-          <w:p>
-            <w:pPr>
-              <w:jc w:val="center"/>
-              <w:rPr>
-                <w:rFonts w:ascii="Times" w:eastAsia="Times" w:hAnsi="Times" w:cs="Times"/>
-                <w:b/>
-              </w:rPr>
-            </w:pPr>
-          </w:p>
-        </w:tc>
-      </w:tr>
-      <w:tr>
-        <w:trPr>
-          <w:trHeight w:val="942"/>
-        </w:trPr>
-        <w:tc>
-          <w:tcPr>
-            <w:tcW w:w="1782" w:type="dxa"/>
-          </w:tcPr>
-          <w:p>
-            <w:pPr>
-              <w:jc w:val="center"/>
-              <w:rPr>
-                <w:rFonts w:ascii="Times" w:eastAsia="Times" w:hAnsi="Times" w:cs="Times"/>
-                <w:b/>
-              </w:rPr>
-            </w:pPr>
-            <w:r>
-              <w:rPr>
-                <w:rFonts w:ascii="Times" w:eastAsia="Times" w:hAnsi="Times" w:cs="Times"/>
-                <w:b/>
-              </w:rPr>
-              <w:t>Violin II</w:t>
-            </w:r>
-          </w:p>
-        </w:tc>
-        <w:tc>
-          <w:tcPr>
-            <w:tcW w:w="917" w:type="dxa"/>
-          </w:tcPr>
-          <w:p>
-            <w:pPr>
-              <w:jc w:val="center"/>
-              <w:rPr>
-                <w:rFonts w:ascii="Times" w:eastAsia="Times" w:hAnsi="Times" w:cs="Times"/>
-                <w:b/>
-              </w:rPr>
-            </w:pPr>
-            <w:r>
-              <w:rPr>
-                <w:rFonts w:ascii="Times" w:eastAsia="Times" w:hAnsi="Times" w:cs="Times"/>
-                <w:b/>
-              </w:rPr>
-              <w:t>155</w:t>
-            </w:r>
-          </w:p>
-        </w:tc>
-        <w:tc>
-          <w:tcPr>
-            <w:tcW w:w="5016" w:type="dxa"/>
-          </w:tcPr>
-          <w:p>
-            <w:pPr>
-              <w:rPr>
-                <w:rFonts w:ascii="Times" w:eastAsia="Times" w:hAnsi="Times" w:cs="Times"/>
-                <w:b/>
-              </w:rPr>
-            </w:pPr>
-            <w:r>
-              <w:rPr>
-                <w:rFonts w:ascii="Times" w:eastAsia="Times" w:hAnsi="Times" w:cs="Times"/>
-                <w:b/>
-              </w:rPr>
-              <w:t xml:space="preserve">Number 5 in first beat changed to 3. </w:t>
-            </w:r>
-          </w:p>
-        </w:tc>
-        <w:tc>
-          <w:tcPr>
-            <w:tcW w:w="1579" w:type="dxa"/>
-          </w:tcPr>
-          <w:p>
-            <w:pPr>
-              <w:jc w:val="center"/>
-              <w:rPr>
-                <w:rFonts w:ascii="Times" w:eastAsia="Times" w:hAnsi="Times" w:cs="Times"/>
-                <w:b/>
-              </w:rPr>
-            </w:pPr>
-          </w:p>
-        </w:tc>
-      </w:tr>
-      <w:tr>
-        <w:trPr>
-          <w:trHeight w:val="942"/>
-        </w:trPr>
-        <w:tc>
-          <w:tcPr>
-            <w:tcW w:w="1782" w:type="dxa"/>
-          </w:tcPr>
-          <w:p>
-            <w:pPr>
-              <w:jc w:val="center"/>
-              <w:rPr>
-                <w:rFonts w:ascii="Times" w:eastAsia="Times" w:hAnsi="Times" w:cs="Times"/>
-                <w:b/>
-              </w:rPr>
-            </w:pPr>
-            <w:r>
-              <w:rPr>
-                <w:rFonts w:ascii="Times" w:eastAsia="Times" w:hAnsi="Times" w:cs="Times"/>
-                <w:b/>
-              </w:rPr>
-              <w:t>All</w:t>
-            </w:r>
-          </w:p>
-        </w:tc>
-        <w:tc>
-          <w:tcPr>
-            <w:tcW w:w="917" w:type="dxa"/>
-          </w:tcPr>
-          <w:p>
-            <w:pPr>
-              <w:jc w:val="center"/>
-              <w:rPr>
-                <w:rFonts w:ascii="Times" w:eastAsia="Times" w:hAnsi="Times" w:cs="Times"/>
-                <w:b/>
-              </w:rPr>
-            </w:pPr>
-            <w:r>
-              <w:rPr>
-                <w:rFonts w:ascii="Times" w:eastAsia="Times" w:hAnsi="Times" w:cs="Times"/>
-                <w:b/>
-              </w:rPr>
-              <w:t>157</w:t>
-            </w:r>
-          </w:p>
-        </w:tc>
-        <w:tc>
-          <w:tcPr>
-            <w:tcW w:w="5016" w:type="dxa"/>
-          </w:tcPr>
-          <w:p>
-            <w:pPr>
-              <w:rPr>
-                <w:rFonts w:ascii="Times" w:eastAsia="Times" w:hAnsi="Times" w:cs="Times"/>
-                <w:b/>
-              </w:rPr>
-            </w:pPr>
-            <w:r>
-              <w:rPr>
-                <w:rFonts w:ascii="Times" w:eastAsia="Times" w:hAnsi="Times" w:cs="Times"/>
-                <w:b/>
-              </w:rPr>
-              <w:t xml:space="preserve">Would it be better to notate a </w:t>
-            </w:r>
-            <w:proofErr w:type="spellStart"/>
-            <w:r>
-              <w:rPr>
-                <w:rFonts w:ascii="Times" w:eastAsia="Times" w:hAnsi="Times" w:cs="Times"/>
-                <w:b/>
-              </w:rPr>
-              <w:t>fp</w:t>
-            </w:r>
-            <w:proofErr w:type="spellEnd"/>
-            <w:r>
-              <w:rPr>
-                <w:rFonts w:ascii="Times" w:eastAsia="Times" w:hAnsi="Times" w:cs="Times"/>
-                <w:b/>
-              </w:rPr>
-              <w:t xml:space="preserve"> underneath each note</w:t>
-            </w:r>
-            <w:r>
-              <w:rPr>
-                <w:rFonts w:ascii="Times" w:eastAsia="Times" w:hAnsi="Times" w:cs="Times"/>
-                <w:b/>
-              </w:rPr>
-              <w:t xml:space="preserve">? We could </w:t>
-            </w:r>
-            <w:r>
-              <w:rPr>
-                <w:rFonts w:ascii="Times" w:eastAsia="Times" w:hAnsi="Times" w:cs="Times"/>
-                <w:b/>
-              </w:rPr>
-              <w:t xml:space="preserve">also notate all the notes in </w:t>
-            </w:r>
-            <w:r>
-              <w:rPr>
-                <w:rFonts w:ascii="Times" w:eastAsia="Times" w:hAnsi="Times" w:cs="Times"/>
-                <w:b/>
-              </w:rPr>
-              <w:t xml:space="preserve">the first bar with </w:t>
-            </w:r>
-            <w:proofErr w:type="spellStart"/>
-            <w:r>
-              <w:rPr>
-                <w:rFonts w:ascii="Times" w:eastAsia="Times" w:hAnsi="Times" w:cs="Times"/>
-                <w:b/>
-              </w:rPr>
-              <w:t>fp</w:t>
-            </w:r>
-            <w:proofErr w:type="spellEnd"/>
-            <w:r>
-              <w:rPr>
-                <w:rFonts w:ascii="Times" w:eastAsia="Times" w:hAnsi="Times" w:cs="Times"/>
-                <w:b/>
-              </w:rPr>
-              <w:t xml:space="preserve"> and insert a simile thereafter. </w:t>
-            </w:r>
-          </w:p>
-        </w:tc>
-        <w:tc>
-          <w:tcPr>
-            <w:tcW w:w="1579" w:type="dxa"/>
-          </w:tcPr>
-          <w:p>
-            <w:pPr>
-              <w:jc w:val="center"/>
-              <w:rPr>
-                <w:rFonts w:ascii="Times" w:eastAsia="Times" w:hAnsi="Times" w:cs="Times"/>
-                <w:b/>
-              </w:rPr>
-            </w:pPr>
-          </w:p>
-        </w:tc>
-      </w:tr>
-      <w:tr>
-        <w:trPr>
-          <w:trHeight w:val="942"/>
-        </w:trPr>
-        <w:tc>
-          <w:tcPr>
-            <w:tcW w:w="1782" w:type="dxa"/>
-          </w:tcPr>
-          <w:p>
-            <w:pPr>
-              <w:jc w:val="center"/>
-              <w:rPr>
-                <w:rFonts w:ascii="Times" w:eastAsia="Times" w:hAnsi="Times" w:cs="Times"/>
-                <w:b/>
-              </w:rPr>
-            </w:pPr>
-            <w:r>
-              <w:rPr>
-                <w:rFonts w:ascii="Times" w:eastAsia="Times" w:hAnsi="Times" w:cs="Times"/>
-                <w:b/>
-              </w:rPr>
-              <w:t>Violin II</w:t>
-            </w:r>
-          </w:p>
-        </w:tc>
-        <w:tc>
-          <w:tcPr>
-            <w:tcW w:w="917" w:type="dxa"/>
-          </w:tcPr>
-          <w:p>
-            <w:pPr>
-              <w:jc w:val="center"/>
-              <w:rPr>
-                <w:rFonts w:ascii="Times" w:eastAsia="Times" w:hAnsi="Times" w:cs="Times"/>
-                <w:b/>
-              </w:rPr>
-            </w:pPr>
-            <w:r>
-              <w:rPr>
-                <w:rFonts w:ascii="Times" w:eastAsia="Times" w:hAnsi="Times" w:cs="Times"/>
-                <w:b/>
-              </w:rPr>
-              <w:t>157</w:t>
-            </w:r>
-            <w:r>
-              <w:rPr>
-                <w:rFonts w:ascii="Times" w:eastAsia="Times" w:hAnsi="Times" w:cs="Times"/>
-                <w:b/>
-              </w:rPr>
-              <w:t>-8</w:t>
-            </w:r>
-          </w:p>
-        </w:tc>
-        <w:tc>
-          <w:tcPr>
-            <w:tcW w:w="5016" w:type="dxa"/>
-          </w:tcPr>
-          <w:p>
-            <w:pPr>
-              <w:rPr>
-                <w:rFonts w:ascii="Times" w:eastAsia="Times" w:hAnsi="Times" w:cs="Times"/>
-                <w:b/>
-              </w:rPr>
-            </w:pPr>
-            <w:r>
-              <w:rPr>
-                <w:rFonts w:ascii="Times" w:eastAsia="Times" w:hAnsi="Times" w:cs="Times"/>
-                <w:b/>
-              </w:rPr>
-              <w:t>Would you like t</w:t>
-            </w:r>
-            <w:r>
-              <w:rPr>
-                <w:rFonts w:ascii="Times" w:eastAsia="Times" w:hAnsi="Times" w:cs="Times"/>
-                <w:b/>
-              </w:rPr>
-              <w:t xml:space="preserve">his passage to be taken under one bow, or should the bow direction be changed for </w:t>
-            </w:r>
-            <w:r>
-              <w:rPr>
-                <w:rFonts w:ascii="Times" w:eastAsia="Times" w:hAnsi="Times" w:cs="Times"/>
-                <w:b/>
-              </w:rPr>
-              <w:t xml:space="preserve">each new accent? </w:t>
-            </w:r>
-          </w:p>
-        </w:tc>
-        <w:tc>
-          <w:tcPr>
-            <w:tcW w:w="1579" w:type="dxa"/>
-          </w:tcPr>
-          <w:p>
-            <w:pPr>
-              <w:jc w:val="center"/>
-              <w:rPr>
-                <w:rFonts w:ascii="Times" w:eastAsia="Times" w:hAnsi="Times" w:cs="Times"/>
-                <w:b/>
-              </w:rPr>
-            </w:pPr>
-          </w:p>
-        </w:tc>
-      </w:tr>
-      <w:tr>
-        <w:trPr>
-          <w:trHeight w:val="942"/>
-        </w:trPr>
-        <w:tc>
-          <w:tcPr>
-            <w:tcW w:w="1782" w:type="dxa"/>
-          </w:tcPr>
-          <w:p>
-            <w:pPr>
-              <w:jc w:val="center"/>
-              <w:rPr>
-                <w:rFonts w:ascii="Times" w:eastAsia="Times" w:hAnsi="Times" w:cs="Times"/>
-                <w:b/>
-              </w:rPr>
-            </w:pPr>
-            <w:r>
-              <w:rPr>
-                <w:rFonts w:ascii="Times" w:eastAsia="Times" w:hAnsi="Times" w:cs="Times"/>
-                <w:b/>
-              </w:rPr>
-              <w:t>Violin I</w:t>
-            </w:r>
-          </w:p>
-        </w:tc>
-        <w:tc>
-          <w:tcPr>
-            <w:tcW w:w="917" w:type="dxa"/>
-          </w:tcPr>
-          <w:p>
-            <w:pPr>
-              <w:jc w:val="center"/>
-              <w:rPr>
-                <w:rFonts w:ascii="Times" w:eastAsia="Times" w:hAnsi="Times" w:cs="Times"/>
-                <w:b/>
-              </w:rPr>
-            </w:pPr>
-            <w:r>
-              <w:rPr>
-                <w:rFonts w:ascii="Times" w:eastAsia="Times" w:hAnsi="Times" w:cs="Times"/>
-                <w:b/>
-              </w:rPr>
-              <w:t>160</w:t>
-            </w:r>
-          </w:p>
-        </w:tc>
-        <w:tc>
-          <w:tcPr>
-            <w:tcW w:w="5016" w:type="dxa"/>
-          </w:tcPr>
-          <w:p>
-            <w:pPr>
-              <w:rPr>
-                <w:rFonts w:ascii="Times" w:eastAsia="Times" w:hAnsi="Times" w:cs="Times"/>
-                <w:b/>
-              </w:rPr>
-            </w:pPr>
-            <w:r>
-              <w:rPr>
-                <w:rFonts w:ascii="Times" w:eastAsia="Times" w:hAnsi="Times" w:cs="Times"/>
-                <w:b/>
-              </w:rPr>
-              <w:t>Could you clarify the rhythm in the first beat?</w:t>
-            </w:r>
-            <w:r>
-              <w:rPr>
-                <w:rFonts w:ascii="Times" w:eastAsia="Times" w:hAnsi="Times" w:cs="Times"/>
-                <w:b/>
-              </w:rPr>
-              <w:t xml:space="preserve"> </w:t>
-            </w:r>
-          </w:p>
-        </w:tc>
-        <w:tc>
-          <w:tcPr>
-            <w:tcW w:w="1579" w:type="dxa"/>
-          </w:tcPr>
-          <w:p>
-            <w:pPr>
-              <w:jc w:val="center"/>
-              <w:rPr>
-                <w:rFonts w:ascii="Times" w:eastAsia="Times" w:hAnsi="Times" w:cs="Times"/>
-                <w:b/>
-              </w:rPr>
-            </w:pPr>
-          </w:p>
-        </w:tc>
-      </w:tr>
-      <w:tr>
-        <w:trPr>
-          <w:trHeight w:val="942"/>
-        </w:trPr>
-        <w:tc>
-          <w:tcPr>
-            <w:tcW w:w="1782" w:type="dxa"/>
-          </w:tcPr>
-          <w:p>
-            <w:pPr>
-              <w:jc w:val="center"/>
-              <w:rPr>
-                <w:rFonts w:ascii="Times" w:eastAsia="Times" w:hAnsi="Times" w:cs="Times"/>
-                <w:b/>
-              </w:rPr>
-            </w:pPr>
-            <w:r>
-              <w:rPr>
-                <w:rFonts w:ascii="Times" w:eastAsia="Times" w:hAnsi="Times" w:cs="Times"/>
-                <w:b/>
-              </w:rPr>
-              <w:t>Viola</w:t>
-            </w:r>
-          </w:p>
-        </w:tc>
-        <w:tc>
-          <w:tcPr>
-            <w:tcW w:w="917" w:type="dxa"/>
-          </w:tcPr>
-          <w:p>
-            <w:pPr>
-              <w:jc w:val="center"/>
-              <w:rPr>
-                <w:rFonts w:ascii="Times" w:eastAsia="Times" w:hAnsi="Times" w:cs="Times"/>
-                <w:b/>
-              </w:rPr>
-            </w:pPr>
-            <w:r>
-              <w:rPr>
-                <w:rFonts w:ascii="Times" w:eastAsia="Times" w:hAnsi="Times" w:cs="Times"/>
-                <w:b/>
-              </w:rPr>
-              <w:t>162</w:t>
-            </w:r>
-          </w:p>
-        </w:tc>
-        <w:tc>
-          <w:tcPr>
-            <w:tcW w:w="5016" w:type="dxa"/>
-          </w:tcPr>
-          <w:p>
-            <w:pPr>
-              <w:rPr>
-                <w:rFonts w:ascii="Times" w:eastAsia="Times" w:hAnsi="Times" w:cs="Times"/>
-                <w:b/>
-              </w:rPr>
-            </w:pPr>
-            <w:r>
-              <w:rPr>
-                <w:rFonts w:ascii="Times" w:eastAsia="Times" w:hAnsi="Times" w:cs="Times"/>
-                <w:b/>
-              </w:rPr>
               <w:t xml:space="preserve">Could you clarify the rhythm </w:t>
             </w:r>
             <w:r>
@@ -5247,109 +3058,6 @@
                 <w:b/>
               </w:rPr>
               <w:t xml:space="preserve"> beat?</w:t>
-            </w:r>
-          </w:p>
-        </w:tc>
-        <w:tc>
-          <w:tcPr>
-            <w:tcW w:w="1579" w:type="dxa"/>
-          </w:tcPr>
-          <w:p>
-            <w:pPr>
-              <w:jc w:val="center"/>
-              <w:rPr>
-                <w:rFonts w:ascii="Times" w:eastAsia="Times" w:hAnsi="Times" w:cs="Times"/>
-                <w:b/>
-              </w:rPr>
-            </w:pPr>
-          </w:p>
-        </w:tc>
-      </w:tr>
-      <w:tr>
-        <w:trPr>
-          <w:trHeight w:val="942"/>
-        </w:trPr>
-        <w:tc>
-          <w:tcPr>
-            <w:tcW w:w="1782" w:type="dxa"/>
-          </w:tcPr>
-          <w:p>
-            <w:pPr>
-              <w:jc w:val="center"/>
-              <w:rPr>
-                <w:rFonts w:ascii="Times" w:eastAsia="Times" w:hAnsi="Times" w:cs="Times"/>
-                <w:b/>
-              </w:rPr>
-            </w:pPr>
-            <w:r>
-              <w:rPr>
-                <w:rFonts w:ascii="Times" w:eastAsia="Times" w:hAnsi="Times" w:cs="Times"/>
-                <w:b/>
-              </w:rPr>
-              <w:lastRenderedPageBreak/>
-              <w:t>Cello</w:t>
-            </w:r>
-          </w:p>
-        </w:tc>
-        <w:tc>
-          <w:tcPr>
-            <w:tcW w:w="917" w:type="dxa"/>
-          </w:tcPr>
-          <w:p>
-            <w:pPr>
-              <w:jc w:val="center"/>
-              <w:rPr>
-                <w:rFonts w:ascii="Times" w:eastAsia="Times" w:hAnsi="Times" w:cs="Times"/>
-                <w:b/>
-              </w:rPr>
-            </w:pPr>
-            <w:r>
-              <w:rPr>
-                <w:rFonts w:ascii="Times" w:eastAsia="Times" w:hAnsi="Times" w:cs="Times"/>
-                <w:b/>
-              </w:rPr>
-              <w:t>166</w:t>
-            </w:r>
-          </w:p>
-        </w:tc>
-        <w:tc>
-          <w:tcPr>
-            <w:tcW w:w="5016" w:type="dxa"/>
-          </w:tcPr>
-          <w:p>
-            <w:pPr>
-              <w:rPr>
-                <w:rFonts w:ascii="Times" w:eastAsia="Times" w:hAnsi="Times" w:cs="Times"/>
-                <w:b/>
-              </w:rPr>
-            </w:pPr>
-            <w:r>
-              <w:rPr>
-                <w:rFonts w:ascii="Times" w:eastAsia="Times" w:hAnsi="Times" w:cs="Times"/>
-                <w:b/>
-              </w:rPr>
-              <w:t xml:space="preserve">Voice 2 rest inserted on fourth beat to </w:t>
-            </w:r>
-            <w:r>
-              <w:rPr>
-                <w:rFonts w:ascii="Times" w:eastAsia="Times" w:hAnsi="Times" w:cs="Times"/>
-                <w:b/>
-              </w:rPr>
-              <w:t>anticipate</w:t>
-            </w:r>
-            <w:r>
-              <w:rPr>
-                <w:rFonts w:ascii="Times" w:eastAsia="Times" w:hAnsi="Times" w:cs="Times"/>
-                <w:b/>
-              </w:rPr>
-              <w:t xml:space="preserve"> </w:t>
-            </w:r>
-            <w:r>
-              <w:rPr>
-                <w:rFonts w:ascii="Times" w:eastAsia="Times" w:hAnsi="Times" w:cs="Times"/>
-                <w:b/>
-              </w:rPr>
-              <w:t>second voice coming in later</w:t>
             </w:r>
           </w:p>
         </w:tc>
@@ -5470,7 +3178,7 @@
 </file>
 
 <file path=word/numbering.xml><?xml version="1.0" encoding="utf-8"?>
-<w:numbering xmlns:wpc="http://schemas.microsoft.com/office/word/2010/wordprocessingCanvas" xmlns:cx="http://schemas.microsoft.com/office/drawing/2014/chartex" xmlns:cx1="http://schemas.microsoft.com/office/drawing/2015/9/8/chartex" xmlns:cx2="http://schemas.microsoft.com/office/drawing/2015/10/21/chartex" xmlns:cx3="http://schemas.microsoft.com/office/drawing/2016/5/9/chartex" xmlns:cx4="http://schemas.microsoft.com/office/drawing/2016/5/10/chartex" xmlns:cx5="http://schemas.microsoft.com/office/drawing/2016/5/11/chartex" xmlns:cx6="http://schemas.microsoft.com/office/drawing/2016/5/12/chartex" xmlns:cx7="http://schemas.microsoft.com/office/drawing/2016/5/13/chartex" xmlns:cx8="http://schemas.microsoft.com/office/drawing/2016/5/14/chartex" xmlns:mc="http://schemas.openxmlformats.org/markup-compatibility/2006" xmlns:aink="http://schemas.microsoft.com/office/drawing/2016/ink" xmlns:am3d="http://schemas.microsoft.com/office/drawing/2017/model3d" xmlns:o="urn:schemas-microsoft-com:office:office" xmlns:r="http://schemas.openxmlformats.org/officeDocument/2006/relationships" xmlns:m="http://schemas.openxmlformats.org/officeDocument/2006/math" xmlns:v="urn:schemas-microsoft-com:vml" xmlns:wp14="http://schemas.microsoft.com/office/word/2010/wordprocessingDrawing" xmlns:wp="http://schemas.openxmlformats.org/drawingml/2006/wordprocessingDrawing" xmlns:w10="urn:schemas-microsoft-com:office:word" xmlns:w="http://schemas.openxmlformats.org/wordprocessingml/2006/main" xmlns:w14="http://schemas.microsoft.com/office/word/2010/wordml" xmlns:w15="http://schemas.microsoft.com/office/word/2012/wordml" xmlns:w16cex="http://schemas.microsoft.com/office/word/2018/wordml/cex" xmlns:w16cid="http://schemas.microsoft.com/office/word/2016/wordml/cid" xmlns:w16="http://schemas.microsoft.com/office/word/2018/wordml" xmlns:w16se="http://schemas.microsoft.com/office/word/2015/wordml/symex" xmlns:wpg="http://schemas.microsoft.com/office/word/2010/wordprocessingGroup" xmlns:wpi="http://schemas.microsoft.com/office/word/2010/wordprocessingInk" xmlns:wne="http://schemas.microsoft.com/office/word/2006/wordml" xmlns:wps="http://schemas.microsoft.com/office/word/2010/wordprocessingShape" mc:Ignorable="w14 w15 w16se w16cid w16 w16cex wp14">
+<w:numbering xmlns:wpc="http://schemas.microsoft.com/office/word/2010/wordprocessingCanvas" xmlns:cx="http://schemas.microsoft.com/office/drawing/2014/chartex" xmlns:cx1="http://schemas.microsoft.com/office/drawing/2015/9/8/chartex" xmlns:cx2="http://schemas.microsoft.com/office/drawing/2015/10/21/chartex" xmlns:cx3="http://schemas.microsoft.com/office/drawing/2016/5/9/chartex" xmlns:cx4="http://schemas.microsoft.com/office/drawing/2016/5/10/chartex" xmlns:cx5="http://schemas.microsoft.com/office/drawing/2016/5/11/chartex" xmlns:cx6="http://schemas.microsoft.com/office/drawing/2016/5/12/chartex" xmlns:cx7="http://schemas.microsoft.com/office/drawing/2016/5/13/chartex" xmlns:cx8="http://schemas.microsoft.com/office/drawing/2016/5/14/chartex" xmlns:mc="http://schemas.openxmlformats.org/markup-compatibility/2006" xmlns:aink="http://schemas.microsoft.com/office/drawing/2016/ink" xmlns:am3d="http://schemas.microsoft.com/office/drawing/2017/model3d" xmlns:o="urn:schemas-microsoft-com:office:office" xmlns:r="http://schemas.openxmlformats.org/officeDocument/2006/relationships" xmlns:m="http://schemas.openxmlformats.org/officeDocument/2006/math" xmlns:v="urn:schemas-microsoft-com:vml" xmlns:wp14="http://schemas.microsoft.com/office/word/2010/wordprocessingDrawing" xmlns:wp="http://schemas.openxmlformats.org/drawingml/2006/wordprocessingDrawing" xmlns:w10="urn:schemas-microsoft-com:office:word" xmlns:w="http://schemas.openxmlformats.org/wordprocessingml/2006/main" xmlns:w14="http://schemas.microsoft.com/office/word/2010/wordml" xmlns:w15="http://schemas.microsoft.com/office/word/2012/wordml" xmlns:w16cex="http://schemas.microsoft.com/office/word/2018/wordml/cex" xmlns:w16cid="http://schemas.microsoft.com/office/word/2016/wordml/cid" xmlns:w16="http://schemas.microsoft.com/office/word/2018/wordml" xmlns:w16sdtdh="http://schemas.microsoft.com/office/word/2020/wordml/sdtdatahash" xmlns:w16se="http://schemas.microsoft.com/office/word/2015/wordml/symex" xmlns:wpg="http://schemas.microsoft.com/office/word/2010/wordprocessingGroup" xmlns:wpi="http://schemas.microsoft.com/office/word/2010/wordprocessingInk" xmlns:wne="http://schemas.microsoft.com/office/word/2006/wordml" xmlns:wps="http://schemas.microsoft.com/office/word/2010/wordprocessingShape" mc:Ignorable="w14 w15 w16se w16cid w16 w16cex w16sdtdh wp14">
   <w:abstractNum w:abstractNumId="0" w15:restartNumberingAfterBreak="0">
     <w:nsid w:val="09A66459"/>
     <w:multiLevelType w:val="hybridMultilevel"/>
@@ -5567,7 +3275,7 @@
 </file>
 
 <file path=word/styles.xml><?xml version="1.0" encoding="utf-8"?>
-<w:styles xmlns:mc="http://schemas.openxmlformats.org/markup-compatibility/2006" xmlns:r="http://schemas.openxmlformats.org/officeDocument/2006/relationships" xmlns:w="http://schemas.openxmlformats.org/wordprocessingml/2006/main" xmlns:w14="http://schemas.microsoft.com/office/word/2010/wordml" xmlns:w15="http://schemas.microsoft.com/office/word/2012/wordml" xmlns:w16cex="http://schemas.microsoft.com/office/word/2018/wordml/cex" xmlns:w16cid="http://schemas.microsoft.com/office/word/2016/wordml/cid" xmlns:w16="http://schemas.microsoft.com/office/word/2018/wordml" xmlns:w16se="http://schemas.microsoft.com/office/word/2015/wordml/symex" mc:Ignorable="w14 w15 w16se w16cid w16 w16cex">
+<w:styles xmlns:mc="http://schemas.openxmlformats.org/markup-compatibility/2006" xmlns:r="http://schemas.openxmlformats.org/officeDocument/2006/relationships" xmlns:w="http://schemas.openxmlformats.org/wordprocessingml/2006/main" xmlns:w14="http://schemas.microsoft.com/office/word/2010/wordml" xmlns:w15="http://schemas.microsoft.com/office/word/2012/wordml" xmlns:w16cex="http://schemas.microsoft.com/office/word/2018/wordml/cex" xmlns:w16cid="http://schemas.microsoft.com/office/word/2016/wordml/cid" xmlns:w16="http://schemas.microsoft.com/office/word/2018/wordml" xmlns:w16sdtdh="http://schemas.microsoft.com/office/word/2020/wordml/sdtdatahash" xmlns:w16se="http://schemas.microsoft.com/office/word/2015/wordml/symex" mc:Ignorable="w14 w15 w16se w16cid w16 w16cex w16sdtdh">
   <w:docDefaults>
     <w:rPrDefault>
       <w:rPr>
@@ -6187,64 +3895,6 @@
 </w:styles>
 </file>
 
-<file path=word/ink/ink1.xml><?xml version="1.0" encoding="utf-8"?>
-<inkml:ink xmlns:inkml="http://www.w3.org/2003/InkML">
-  <inkml:definitions>
-    <inkml:context xml:id="ctx0">
-      <inkml:inkSource xml:id="inkSrc0">
-        <inkml:traceFormat>
-          <inkml:channel name="X" type="integer" min="-2.14748E9" max="2.14748E9" units="cm"/>
-          <inkml:channel name="Y" type="integer" min="-2.14748E9" max="2.14748E9" units="cm"/>
-        </inkml:traceFormat>
-        <inkml:channelProperties>
-          <inkml:channelProperty channel="X" name="resolution" value="1000" units="1/cm"/>
-          <inkml:channelProperty channel="Y" name="resolution" value="1000" units="1/cm"/>
-        </inkml:channelProperties>
-      </inkml:inkSource>
-      <inkml:timestamp xml:id="ts0" timeString="2021-10-01T08:14:12.566"/>
-    </inkml:context>
-    <inkml:brush xml:id="br0">
-      <inkml:brushProperty name="width" value="0.3" units="cm"/>
-      <inkml:brushProperty name="height" value="0.6" units="cm"/>
-      <inkml:brushProperty name="color" value="#FFFC00"/>
-      <inkml:brushProperty name="tip" value="rectangle"/>
-      <inkml:brushProperty name="rasterOp" value="maskPen"/>
-      <inkml:brushProperty name="ignorePressure" value="1"/>
-    </inkml:brush>
-  </inkml:definitions>
-  <inkml:trace contextRef="#ctx0" brushRef="#br0">0 17,'47'0,"0"-2,50-8,-77 7,1 2,26 1,-32 0,-1 0</inkml:trace>
-</inkml:ink>
-</file>
-
-<file path=word/ink/ink2.xml><?xml version="1.0" encoding="utf-8"?>
-<inkml:ink xmlns:inkml="http://www.w3.org/2003/InkML">
-  <inkml:definitions>
-    <inkml:context xml:id="ctx0">
-      <inkml:inkSource xml:id="inkSrc0">
-        <inkml:traceFormat>
-          <inkml:channel name="X" type="integer" min="-2.14748E9" max="2.14748E9" units="cm"/>
-          <inkml:channel name="Y" type="integer" min="-2.14748E9" max="2.14748E9" units="cm"/>
-        </inkml:traceFormat>
-        <inkml:channelProperties>
-          <inkml:channelProperty channel="X" name="resolution" value="1000" units="1/cm"/>
-          <inkml:channelProperty channel="Y" name="resolution" value="1000" units="1/cm"/>
-        </inkml:channelProperties>
-      </inkml:inkSource>
-      <inkml:timestamp xml:id="ts0" timeString="2021-10-02T05:18:53.209"/>
-    </inkml:context>
-    <inkml:brush xml:id="br0">
-      <inkml:brushProperty name="width" value="0.3" units="cm"/>
-      <inkml:brushProperty name="height" value="0.6" units="cm"/>
-      <inkml:brushProperty name="color" value="#FFFC00"/>
-      <inkml:brushProperty name="tip" value="rectangle"/>
-      <inkml:brushProperty name="rasterOp" value="maskPen"/>
-      <inkml:brushProperty name="ignorePressure" value="1"/>
-    </inkml:brush>
-  </inkml:definitions>
-  <inkml:trace contextRef="#ctx0" brushRef="#br0">1 1,'1'1,"1"1,0-1,-1 0,1 0,0 0,-1 0,1 0,0 0,0-1,0 1,0-1,3 1,3 2,17 7,-18-6,1-1,-1 0,1 0,-1-1,1 0,0-1,15 2,4-1,-1 1,0 1,41 12,-8-1,-43-12</inkml:trace>
-</inkml:ink>
-</file>
-
 <file path=word/theme/theme1.xml><?xml version="1.0" encoding="utf-8"?>
 <a:theme xmlns:a="http://schemas.openxmlformats.org/drawingml/2006/main" name="Office Theme">
   <a:themeElements>

</xml_diff>